<commit_message>
Terminado o sub item GloVe
</commit_message>
<xml_diff>
--- a/Docs/Sumarização de notícias.docx
+++ b/Docs/Sumarização de notícias.docx
@@ -3596,7 +3596,7 @@
         <w:rPr>
           <w:noProof/>
         </w:rPr>
-        <w:instrText xml:space="preserve"> PAGEREF _Toc39950062 \h </w:instrText>
+        <w:instrText xml:space="preserve"> PAGEREF _Toc40018110 \h </w:instrText>
       </w:r>
       <w:r>
         <w:rPr>
@@ -3657,7 +3657,7 @@
         <w:rPr>
           <w:noProof/>
         </w:rPr>
-        <w:instrText xml:space="preserve"> PAGEREF _Toc39950063 \h </w:instrText>
+        <w:instrText xml:space="preserve"> PAGEREF _Toc40018111 \h </w:instrText>
       </w:r>
       <w:r>
         <w:rPr>
@@ -3718,7 +3718,7 @@
         <w:rPr>
           <w:noProof/>
         </w:rPr>
-        <w:instrText xml:space="preserve"> PAGEREF _Toc39950064 \h </w:instrText>
+        <w:instrText xml:space="preserve"> PAGEREF _Toc40018112 \h </w:instrText>
       </w:r>
       <w:r>
         <w:rPr>
@@ -3779,7 +3779,7 @@
         <w:rPr>
           <w:noProof/>
         </w:rPr>
-        <w:instrText xml:space="preserve"> PAGEREF _Toc39950065 \h </w:instrText>
+        <w:instrText xml:space="preserve"> PAGEREF _Toc40018113 \h </w:instrText>
       </w:r>
       <w:r>
         <w:rPr>
@@ -3840,7 +3840,7 @@
         <w:rPr>
           <w:noProof/>
         </w:rPr>
-        <w:instrText xml:space="preserve"> PAGEREF _Toc39950066 \h </w:instrText>
+        <w:instrText xml:space="preserve"> PAGEREF _Toc40018114 \h </w:instrText>
       </w:r>
       <w:r>
         <w:rPr>
@@ -3901,7 +3901,68 @@
         <w:rPr>
           <w:noProof/>
         </w:rPr>
-        <w:instrText xml:space="preserve"> PAGEREF _Toc39950067 \h </w:instrText>
+        <w:instrText xml:space="preserve"> PAGEREF _Toc40018115 \h </w:instrText>
+      </w:r>
+      <w:r>
+        <w:rPr>
+          <w:noProof/>
+        </w:rPr>
+      </w:r>
+      <w:r>
+        <w:rPr>
+          <w:noProof/>
+        </w:rPr>
+        <w:fldChar w:fldCharType="separate"/>
+      </w:r>
+      <w:r>
+        <w:rPr>
+          <w:noProof/>
+        </w:rPr>
+        <w:t>19</w:t>
+      </w:r>
+      <w:r>
+        <w:rPr>
+          <w:noProof/>
+        </w:rPr>
+        <w:fldChar w:fldCharType="end"/>
+      </w:r>
+    </w:p>
+    <w:p>
+      <w:pPr>
+        <w:pStyle w:val="ndicedeilustraes"/>
+        <w:tabs>
+          <w:tab w:val="right" w:leader="dot" w:pos="8828"/>
+        </w:tabs>
+        <w:rPr>
+          <w:rFonts w:asciiTheme="minorHAnsi" w:eastAsiaTheme="minorEastAsia" w:hAnsiTheme="minorHAnsi" w:cstheme="minorBidi"/>
+          <w:noProof/>
+          <w:sz w:val="22"/>
+          <w:szCs w:val="22"/>
+        </w:rPr>
+      </w:pPr>
+      <w:r>
+        <w:rPr>
+          <w:noProof/>
+        </w:rPr>
+        <w:t>Equação 7 – Função de custo do modelo GloVe</w:t>
+      </w:r>
+      <w:r>
+        <w:rPr>
+          <w:noProof/>
+        </w:rPr>
+        <w:tab/>
+      </w:r>
+      <w:r>
+        <w:rPr>
+          <w:noProof/>
+        </w:rPr>
+        <w:fldChar w:fldCharType="begin"/>
+      </w:r>
+      <w:r>
+        <w:rPr>
+          <w:noProof/>
+        </w:rPr>
+        <w:instrText xml:space="preserve"> PAGEREF _Toc40018116 \h </w:instrText>
       </w:r>
       <w:r>
         <w:rPr>
@@ -3945,39 +4006,6 @@
         </w:rPr>
         <w:fldChar w:fldCharType="end"/>
       </w:r>
-    </w:p>
-    <w:p>
-      <w:pPr>
-        <w:ind w:firstLine="0"/>
-        <w:jc w:val="center"/>
-        <w:rPr>
-          <w:b/>
-          <w:sz w:val="28"/>
-          <w:szCs w:val="28"/>
-        </w:rPr>
-      </w:pPr>
-    </w:p>
-    <w:p>
-      <w:pPr>
-        <w:ind w:firstLine="0"/>
-        <w:jc w:val="center"/>
-        <w:rPr>
-          <w:b/>
-          <w:sz w:val="28"/>
-          <w:szCs w:val="28"/>
-        </w:rPr>
-      </w:pPr>
-    </w:p>
-    <w:p>
-      <w:pPr>
-        <w:ind w:firstLine="0"/>
-        <w:jc w:val="center"/>
-        <w:rPr>
-          <w:b/>
-          <w:sz w:val="28"/>
-          <w:szCs w:val="28"/>
-        </w:rPr>
-      </w:pPr>
     </w:p>
     <w:p>
       <w:pPr>
@@ -4268,13 +4296,31 @@
         <w:jc w:val="left"/>
         <w:rPr>
           <w:color w:val="000000"/>
+          <w:lang w:val="en-US"/>
         </w:rPr>
       </w:pPr>
       <w:r>
         <w:rPr>
           <w:color w:val="000000"/>
-        </w:rPr>
-        <w:t>IA                    Inteligência Artificial</w:t>
+          <w:lang w:val="en-US"/>
+        </w:rPr>
+        <w:t xml:space="preserve">IA                    </w:t>
+      </w:r>
+      <w:proofErr w:type="spellStart"/>
+      <w:r>
+        <w:rPr>
+          <w:color w:val="000000"/>
+          <w:lang w:val="en-US"/>
+        </w:rPr>
+        <w:t>Inteligência</w:t>
+      </w:r>
+      <w:proofErr w:type="spellEnd"/>
+      <w:r>
+        <w:rPr>
+          <w:color w:val="000000"/>
+          <w:lang w:val="en-US"/>
+        </w:rPr>
+        <w:t xml:space="preserve"> Artificial</w:t>
       </w:r>
     </w:p>
     <w:p>
@@ -7103,28 +7149,18 @@
       <w:pPr>
         <w:pStyle w:val="Legenda"/>
       </w:pPr>
-      <w:bookmarkStart w:id="7" w:name="_Toc39950062"/>
+      <w:bookmarkStart w:id="7" w:name="_Toc40018110"/>
       <w:r>
         <w:t xml:space="preserve">Equação </w:t>
       </w:r>
-      <w:r>
-        <w:fldChar w:fldCharType="begin"/>
-      </w:r>
-      <w:r>
-        <w:instrText xml:space="preserve"> SEQ Equação \* ARABIC </w:instrText>
-      </w:r>
-      <w:r>
-        <w:fldChar w:fldCharType="separate"/>
-      </w:r>
-      <w:r>
-        <w:rPr>
-          <w:noProof/>
-        </w:rPr>
-        <w:t>1</w:t>
-      </w:r>
-      <w:r>
-        <w:fldChar w:fldCharType="end"/>
-      </w:r>
+      <w:fldSimple w:instr=" SEQ Equação \* ARABIC ">
+        <w:r>
+          <w:rPr>
+            <w:noProof/>
+          </w:rPr>
+          <w:t>1</w:t>
+        </w:r>
+      </w:fldSimple>
       <w:r>
         <w:t xml:space="preserve"> – </w:t>
       </w:r>
@@ -7592,28 +7628,18 @@
           <w:rFonts w:ascii="Cambria Math" w:eastAsia="Cambria Math" w:hAnsi="Cambria Math" w:cs="Cambria Math"/>
         </w:rPr>
       </w:pPr>
-      <w:bookmarkStart w:id="8" w:name="_Toc39950063"/>
+      <w:bookmarkStart w:id="8" w:name="_Toc40018111"/>
       <w:r>
         <w:t xml:space="preserve">Equação </w:t>
       </w:r>
-      <w:r>
-        <w:fldChar w:fldCharType="begin"/>
-      </w:r>
-      <w:r>
-        <w:instrText xml:space="preserve"> SEQ Equação \* ARABIC </w:instrText>
-      </w:r>
-      <w:r>
-        <w:fldChar w:fldCharType="separate"/>
-      </w:r>
-      <w:r>
-        <w:rPr>
-          <w:noProof/>
-        </w:rPr>
-        <w:t>2</w:t>
-      </w:r>
-      <w:r>
-        <w:fldChar w:fldCharType="end"/>
-      </w:r>
+      <w:fldSimple w:instr=" SEQ Equação \* ARABIC ">
+        <w:r>
+          <w:rPr>
+            <w:noProof/>
+          </w:rPr>
+          <w:t>2</w:t>
+        </w:r>
+      </w:fldSimple>
       <w:r>
         <w:t xml:space="preserve"> – Probabilidade </w:t>
       </w:r>
@@ -7902,24 +7928,14 @@
       <w:r>
         <w:t xml:space="preserve">Figura </w:t>
       </w:r>
-      <w:r>
-        <w:fldChar w:fldCharType="begin"/>
-      </w:r>
-      <w:r>
-        <w:instrText xml:space="preserve"> SEQ Figura \* ARABIC </w:instrText>
-      </w:r>
-      <w:r>
-        <w:fldChar w:fldCharType="separate"/>
-      </w:r>
-      <w:r>
-        <w:rPr>
-          <w:noProof/>
-        </w:rPr>
-        <w:t>1</w:t>
-      </w:r>
-      <w:r>
-        <w:fldChar w:fldCharType="end"/>
-      </w:r>
+      <w:fldSimple w:instr=" SEQ Figura \* ARABIC ">
+        <w:r>
+          <w:rPr>
+            <w:noProof/>
+          </w:rPr>
+          <w:t>1</w:t>
+        </w:r>
+      </w:fldSimple>
       <w:r>
         <w:t xml:space="preserve"> - </w:t>
       </w:r>
@@ -7998,24 +8014,14 @@
       <w:r>
         <w:t xml:space="preserve">Figura </w:t>
       </w:r>
-      <w:r>
-        <w:fldChar w:fldCharType="begin"/>
-      </w:r>
-      <w:r>
-        <w:instrText xml:space="preserve"> SEQ Figura \* ARABIC </w:instrText>
-      </w:r>
-      <w:r>
-        <w:fldChar w:fldCharType="separate"/>
-      </w:r>
-      <w:r>
-        <w:rPr>
-          <w:noProof/>
-        </w:rPr>
-        <w:t>2</w:t>
-      </w:r>
-      <w:r>
-        <w:fldChar w:fldCharType="end"/>
-      </w:r>
+      <w:fldSimple w:instr=" SEQ Figura \* ARABIC ">
+        <w:r>
+          <w:rPr>
+            <w:noProof/>
+          </w:rPr>
+          <w:t>2</w:t>
+        </w:r>
+      </w:fldSimple>
       <w:r>
         <w:t xml:space="preserve"> – </w:t>
       </w:r>
@@ -8383,28 +8389,18 @@
       <w:pPr>
         <w:pStyle w:val="Legenda"/>
       </w:pPr>
-      <w:bookmarkStart w:id="15" w:name="_Toc39950064"/>
+      <w:bookmarkStart w:id="15" w:name="_Toc40018112"/>
       <w:r>
         <w:t xml:space="preserve">Equação </w:t>
       </w:r>
-      <w:r>
-        <w:fldChar w:fldCharType="begin"/>
-      </w:r>
-      <w:r>
-        <w:instrText xml:space="preserve"> SEQ Equação \* ARABIC </w:instrText>
-      </w:r>
-      <w:r>
-        <w:fldChar w:fldCharType="separate"/>
-      </w:r>
-      <w:r>
-        <w:rPr>
-          <w:noProof/>
-        </w:rPr>
-        <w:t>3</w:t>
-      </w:r>
-      <w:r>
-        <w:fldChar w:fldCharType="end"/>
-      </w:r>
+      <w:fldSimple w:instr=" SEQ Equação \* ARABIC ">
+        <w:r>
+          <w:rPr>
+            <w:noProof/>
+          </w:rPr>
+          <w:t>3</w:t>
+        </w:r>
+      </w:fldSimple>
       <w:r>
         <w:t xml:space="preserve"> </w:t>
       </w:r>
@@ -8572,28 +8568,18 @@
       <w:pPr>
         <w:pStyle w:val="Legenda"/>
       </w:pPr>
-      <w:bookmarkStart w:id="16" w:name="_Toc39950065"/>
+      <w:bookmarkStart w:id="16" w:name="_Toc40018113"/>
       <w:r>
         <w:t xml:space="preserve">Equação </w:t>
       </w:r>
-      <w:r>
-        <w:fldChar w:fldCharType="begin"/>
-      </w:r>
-      <w:r>
-        <w:instrText xml:space="preserve"> SEQ Equação \* ARABIC </w:instrText>
-      </w:r>
-      <w:r>
-        <w:fldChar w:fldCharType="separate"/>
-      </w:r>
-      <w:r>
-        <w:rPr>
-          <w:noProof/>
-        </w:rPr>
-        <w:t>4</w:t>
-      </w:r>
-      <w:r>
-        <w:fldChar w:fldCharType="end"/>
-      </w:r>
+      <w:fldSimple w:instr=" SEQ Equação \* ARABIC ">
+        <w:r>
+          <w:rPr>
+            <w:noProof/>
+          </w:rPr>
+          <w:t>4</w:t>
+        </w:r>
+      </w:fldSimple>
       <w:r>
         <w:t xml:space="preserve"> – Probabilidade </w:t>
       </w:r>
@@ -8824,28 +8810,20 @@
         <w:pStyle w:val="Legenda"/>
       </w:pPr>
       <w:bookmarkStart w:id="17" w:name="_Ref39949597"/>
-      <w:bookmarkStart w:id="18" w:name="_Toc39950066"/>
+      <w:bookmarkStart w:id="18" w:name="_Ref40017519"/>
+      <w:bookmarkStart w:id="19" w:name="_Toc40018114"/>
       <w:r>
         <w:t xml:space="preserve">Equação </w:t>
       </w:r>
-      <w:r>
-        <w:fldChar w:fldCharType="begin"/>
-      </w:r>
-      <w:r>
-        <w:instrText xml:space="preserve"> SEQ Equação \* ARABIC </w:instrText>
-      </w:r>
-      <w:r>
-        <w:fldChar w:fldCharType="separate"/>
-      </w:r>
-      <w:r>
-        <w:rPr>
-          <w:noProof/>
-        </w:rPr>
-        <w:t>5</w:t>
-      </w:r>
-      <w:r>
-        <w:fldChar w:fldCharType="end"/>
-      </w:r>
+      <w:fldSimple w:instr=" SEQ Equação \* ARABIC ">
+        <w:r>
+          <w:rPr>
+            <w:noProof/>
+          </w:rPr>
+          <w:t>5</w:t>
+        </w:r>
+      </w:fldSimple>
+      <w:bookmarkEnd w:id="18"/>
       <w:r>
         <w:t xml:space="preserve"> – Vetor resultante </w:t>
       </w:r>
@@ -8854,7 +8832,7 @@
         <w:t>GloVe</w:t>
       </w:r>
       <w:bookmarkEnd w:id="17"/>
-      <w:bookmarkEnd w:id="18"/>
+      <w:bookmarkEnd w:id="19"/>
       <w:proofErr w:type="spellEnd"/>
     </w:p>
     <w:p/>
@@ -9021,13 +8999,16 @@
         </m:sSup>
       </m:oMath>
       <w:r>
-        <w:t xml:space="preserve"> são vetores de palavras livres de contexto. Simplificando a </w:t>
+        <w:t xml:space="preserve"> são vetores de palavras livres de contexto. Simplificando a</w:t>
+      </w:r>
+      <w:r>
+        <w:t xml:space="preserve"> </w:t>
       </w:r>
       <w:r>
         <w:fldChar w:fldCharType="begin"/>
       </w:r>
       <w:r>
-        <w:instrText xml:space="preserve"> REF _Ref39949597 \h </w:instrText>
+        <w:instrText xml:space="preserve"> REF _Ref40017519 \h </w:instrText>
       </w:r>
       <w:r>
         <w:fldChar w:fldCharType="separate"/>
@@ -9041,14 +9022,6 @@
         </w:rPr>
         <w:t>5</w:t>
       </w:r>
-      <w:r>
-        <w:t xml:space="preserve"> – Vetor resultante </w:t>
-      </w:r>
-      <w:proofErr w:type="spellStart"/>
-      <w:r>
-        <w:t>GloVe</w:t>
-      </w:r>
-      <w:proofErr w:type="spellEnd"/>
       <w:r>
         <w:fldChar w:fldCharType="end"/>
       </w:r>
@@ -9276,35 +9249,622 @@
       <w:pPr>
         <w:pStyle w:val="Legenda"/>
       </w:pPr>
-      <w:bookmarkStart w:id="19" w:name="_Toc39950067"/>
+      <w:bookmarkStart w:id="20" w:name="_Toc40018115"/>
       <w:r>
         <w:t xml:space="preserve">Equação </w:t>
       </w:r>
+      <w:fldSimple w:instr=" SEQ Equação \* ARABIC ">
+        <w:r>
+          <w:rPr>
+            <w:noProof/>
+          </w:rPr>
+          <w:t>6</w:t>
+        </w:r>
+      </w:fldSimple>
+      <w:r>
+        <w:t xml:space="preserve"> – Simplificação da Equação 5</w:t>
+      </w:r>
+      <w:bookmarkEnd w:id="20"/>
+    </w:p>
+    <w:p/>
+    <w:p>
+      <w:r>
+        <w:t xml:space="preserve">O índice </w:t>
+      </w:r>
+      <w:r>
+        <w:rPr>
+          <w:i/>
+          <w:iCs/>
+        </w:rPr>
+        <w:t>k</w:t>
+      </w:r>
+      <w:r>
+        <w:t xml:space="preserve"> é referente a palavra que se está comparando com </w:t>
+      </w:r>
+      <w:r>
+        <w:rPr>
+          <w:i/>
+          <w:iCs/>
+        </w:rPr>
+        <w:t>i</w:t>
+      </w:r>
+      <w:r>
+        <w:t xml:space="preserve"> e </w:t>
+      </w:r>
+      <w:r>
+        <w:rPr>
+          <w:i/>
+          <w:iCs/>
+        </w:rPr>
+        <w:t>j</w:t>
+      </w:r>
+      <w:r>
+        <w:t xml:space="preserve">, para com isso poder dizer se </w:t>
+      </w:r>
+      <w:r>
+        <w:rPr>
+          <w:i/>
+          <w:iCs/>
+        </w:rPr>
+        <w:t>k</w:t>
+      </w:r>
+      <w:r>
+        <w:t xml:space="preserve"> está mais próximo de </w:t>
+      </w:r>
+      <w:r>
+        <w:rPr>
+          <w:i/>
+          <w:iCs/>
+        </w:rPr>
+        <w:t>i</w:t>
+      </w:r>
+      <w:r>
+        <w:t xml:space="preserve"> ou de </w:t>
+      </w:r>
+      <w:r>
+        <w:rPr>
+          <w:i/>
+          <w:iCs/>
+        </w:rPr>
+        <w:t>j</w:t>
+      </w:r>
+      <w:r>
+        <w:t>. Se o resultado estiver mais próximo de 0 entre as palavras</w:t>
+      </w:r>
+      <w:r>
+        <w:rPr>
+          <w:i/>
+          <w:iCs/>
+        </w:rPr>
+        <w:t xml:space="preserve"> k </w:t>
+      </w:r>
+      <w:r>
+        <w:t>e</w:t>
+      </w:r>
+      <w:r>
+        <w:rPr>
+          <w:i/>
+          <w:iCs/>
+        </w:rPr>
+        <w:t xml:space="preserve"> i</w:t>
+      </w:r>
+      <w:r>
+        <w:t xml:space="preserve">, então existe algum tipo de ligação entre </w:t>
+      </w:r>
+      <w:r>
+        <w:rPr>
+          <w:i/>
+          <w:iCs/>
+        </w:rPr>
+        <w:t>k</w:t>
+      </w:r>
+      <w:r>
+        <w:t xml:space="preserve"> e </w:t>
+      </w:r>
+      <w:r>
+        <w:rPr>
+          <w:i/>
+          <w:iCs/>
+        </w:rPr>
+        <w:t>i</w:t>
+      </w:r>
+      <w:r>
+        <w:t>.</w:t>
+      </w:r>
+    </w:p>
+    <w:p>
+      <w:pPr>
+        <w:rPr>
+          <w:i/>
+          <w:iCs/>
+        </w:rPr>
+      </w:pPr>
+      <w:r>
+        <w:t xml:space="preserve">Agora analisando a </w:t>
+      </w:r>
       <w:r>
         <w:fldChar w:fldCharType="begin"/>
       </w:r>
       <w:r>
-        <w:instrText xml:space="preserve"> SEQ Equação \* ARABIC </w:instrText>
+        <w:instrText xml:space="preserve"> REF _Ref40017519 \h </w:instrText>
       </w:r>
       <w:r>
         <w:fldChar w:fldCharType="separate"/>
       </w:r>
       <w:r>
+        <w:t xml:space="preserve">Equação </w:t>
+      </w:r>
+      <w:r>
         <w:rPr>
           <w:noProof/>
         </w:rPr>
-        <w:t>6</w:t>
+        <w:t>5</w:t>
       </w:r>
       <w:r>
         <w:fldChar w:fldCharType="end"/>
       </w:r>
       <w:r>
-        <w:t xml:space="preserve"> – Simplificação da Equação 5</w:t>
-      </w:r>
-      <w:bookmarkEnd w:id="19"/>
+        <w:t xml:space="preserve">, se o valor estiver próximo de 1 então as duas palavras, </w:t>
+      </w:r>
+      <w:r>
+        <w:rPr>
+          <w:i/>
+          <w:iCs/>
+        </w:rPr>
+        <w:t>i</w:t>
+      </w:r>
+      <w:r>
+        <w:t xml:space="preserve"> e</w:t>
+      </w:r>
+      <w:r>
+        <w:rPr>
+          <w:i/>
+          <w:iCs/>
+        </w:rPr>
+        <w:t xml:space="preserve"> j</w:t>
+      </w:r>
+      <w:r>
+        <w:t xml:space="preserve">, tem ligação com a palavra </w:t>
+      </w:r>
+      <w:r>
+        <w:rPr>
+          <w:i/>
+          <w:iCs/>
+        </w:rPr>
+        <w:t>k</w:t>
+      </w:r>
+      <w:r>
+        <w:rPr>
+          <w:i/>
+          <w:iCs/>
+        </w:rPr>
+        <w:t>.</w:t>
+      </w:r>
+    </w:p>
+    <w:p>
+      <w:r>
+        <w:t xml:space="preserve">Por fim </w:t>
+      </w:r>
+      <w:sdt>
+        <w:sdtPr>
+          <w:id w:val="-443919882"/>
+          <w:citation/>
+        </w:sdtPr>
+        <w:sdtContent>
+          <w:r>
+            <w:fldChar w:fldCharType="begin"/>
+          </w:r>
+          <w:r>
+            <w:instrText xml:space="preserve"> CITATION Jef14 \l 1046 </w:instrText>
+          </w:r>
+          <w:r>
+            <w:fldChar w:fldCharType="separate"/>
+          </w:r>
+          <w:r>
+            <w:rPr>
+              <w:noProof/>
+            </w:rPr>
+            <w:t>(Pennington, Socher, &amp; Manning, 2014)</w:t>
+          </w:r>
+          <w:r>
+            <w:fldChar w:fldCharType="end"/>
+          </w:r>
+        </w:sdtContent>
+      </w:sdt>
+      <w:r>
+        <w:t xml:space="preserve"> diz que</w:t>
+      </w:r>
+      <w:r>
+        <w:t xml:space="preserve"> a função de custo para o modelo é:</w:t>
+      </w:r>
+    </w:p>
+    <w:p>
+      <w:pPr>
+        <w:keepNext/>
+      </w:pPr>
+      <m:oMathPara>
+        <m:oMath>
+          <m:r>
+            <w:rPr>
+              <w:rFonts w:ascii="Cambria Math" w:hAnsi="Cambria Math"/>
+            </w:rPr>
+            <m:t xml:space="preserve">J= </m:t>
+          </m:r>
+          <m:nary>
+            <m:naryPr>
+              <m:chr m:val="∑"/>
+              <m:limLoc m:val="undOvr"/>
+              <m:ctrlPr>
+                <w:rPr>
+                  <w:rFonts w:ascii="Cambria Math" w:hAnsi="Cambria Math"/>
+                  <w:i/>
+                </w:rPr>
+              </m:ctrlPr>
+            </m:naryPr>
+            <m:sub>
+              <m:r>
+                <w:rPr>
+                  <w:rFonts w:ascii="Cambria Math" w:hAnsi="Cambria Math"/>
+                </w:rPr>
+                <m:t>i,j=1</m:t>
+              </m:r>
+            </m:sub>
+            <m:sup>
+              <m:r>
+                <w:rPr>
+                  <w:rFonts w:ascii="Cambria Math" w:hAnsi="Cambria Math"/>
+                </w:rPr>
+                <m:t>V</m:t>
+              </m:r>
+            </m:sup>
+            <m:e>
+              <m:r>
+                <w:rPr>
+                  <w:rFonts w:ascii="Cambria Math" w:hAnsi="Cambria Math"/>
+                </w:rPr>
+                <m:t>f</m:t>
+              </m:r>
+              <m:d>
+                <m:dPr>
+                  <m:ctrlPr>
+                    <w:rPr>
+                      <w:rFonts w:ascii="Cambria Math" w:hAnsi="Cambria Math"/>
+                      <w:i/>
+                    </w:rPr>
+                  </m:ctrlPr>
+                </m:dPr>
+                <m:e>
+                  <m:sSub>
+                    <m:sSubPr>
+                      <m:ctrlPr>
+                        <w:rPr>
+                          <w:rFonts w:ascii="Cambria Math" w:hAnsi="Cambria Math"/>
+                          <w:i/>
+                        </w:rPr>
+                      </m:ctrlPr>
+                    </m:sSubPr>
+                    <m:e>
+                      <m:r>
+                        <w:rPr>
+                          <w:rFonts w:ascii="Cambria Math" w:hAnsi="Cambria Math"/>
+                        </w:rPr>
+                        <m:t>X</m:t>
+                      </m:r>
+                    </m:e>
+                    <m:sub>
+                      <m:r>
+                        <w:rPr>
+                          <w:rFonts w:ascii="Cambria Math" w:hAnsi="Cambria Math"/>
+                        </w:rPr>
+                        <m:t>ij</m:t>
+                      </m:r>
+                    </m:sub>
+                  </m:sSub>
+                </m:e>
+              </m:d>
+              <m:r>
+                <w:rPr>
+                  <w:rFonts w:ascii="Cambria Math" w:hAnsi="Cambria Math"/>
+                </w:rPr>
+                <m:t>*</m:t>
+              </m:r>
+              <m:sSup>
+                <m:sSupPr>
+                  <m:ctrlPr>
+                    <w:rPr>
+                      <w:rFonts w:ascii="Cambria Math" w:hAnsi="Cambria Math"/>
+                      <w:i/>
+                    </w:rPr>
+                  </m:ctrlPr>
+                </m:sSupPr>
+                <m:e>
+                  <m:r>
+                    <w:rPr>
+                      <w:rFonts w:ascii="Cambria Math" w:hAnsi="Cambria Math"/>
+                    </w:rPr>
+                    <m:t>(</m:t>
+                  </m:r>
+                  <m:sSubSup>
+                    <m:sSubSupPr>
+                      <m:ctrlPr>
+                        <w:rPr>
+                          <w:rFonts w:ascii="Cambria Math" w:hAnsi="Cambria Math"/>
+                          <w:i/>
+                        </w:rPr>
+                      </m:ctrlPr>
+                    </m:sSubSupPr>
+                    <m:e>
+                      <m:r>
+                        <w:rPr>
+                          <w:rFonts w:ascii="Cambria Math" w:hAnsi="Cambria Math"/>
+                        </w:rPr>
+                        <m:t>w</m:t>
+                      </m:r>
+                    </m:e>
+                    <m:sub>
+                      <m:r>
+                        <w:rPr>
+                          <w:rFonts w:ascii="Cambria Math" w:hAnsi="Cambria Math"/>
+                        </w:rPr>
+                        <m:t>i</m:t>
+                      </m:r>
+                    </m:sub>
+                    <m:sup>
+                      <m:r>
+                        <w:rPr>
+                          <w:rFonts w:ascii="Cambria Math" w:hAnsi="Cambria Math"/>
+                        </w:rPr>
+                        <m:t>T</m:t>
+                      </m:r>
+                    </m:sup>
+                  </m:sSubSup>
+                  <m:r>
+                    <w:rPr>
+                      <w:rFonts w:ascii="Cambria Math" w:hAnsi="Cambria Math"/>
+                    </w:rPr>
+                    <m:t>*</m:t>
+                  </m:r>
+                  <m:acc>
+                    <m:accPr>
+                      <m:chr m:val="̃"/>
+                      <m:ctrlPr>
+                        <w:rPr>
+                          <w:rFonts w:ascii="Cambria Math" w:hAnsi="Cambria Math"/>
+                          <w:i/>
+                        </w:rPr>
+                      </m:ctrlPr>
+                    </m:accPr>
+                    <m:e>
+                      <m:sSub>
+                        <m:sSubPr>
+                          <m:ctrlPr>
+                            <w:rPr>
+                              <w:rFonts w:ascii="Cambria Math" w:hAnsi="Cambria Math"/>
+                              <w:i/>
+                            </w:rPr>
+                          </m:ctrlPr>
+                        </m:sSubPr>
+                        <m:e>
+                          <m:r>
+                            <w:rPr>
+                              <w:rFonts w:ascii="Cambria Math" w:hAnsi="Cambria Math"/>
+                            </w:rPr>
+                            <m:t>w</m:t>
+                          </m:r>
+                        </m:e>
+                        <m:sub>
+                          <m:r>
+                            <w:rPr>
+                              <w:rFonts w:ascii="Cambria Math" w:hAnsi="Cambria Math"/>
+                            </w:rPr>
+                            <m:t>j</m:t>
+                          </m:r>
+                        </m:sub>
+                      </m:sSub>
+                    </m:e>
+                  </m:acc>
+                  <m:r>
+                    <w:rPr>
+                      <w:rFonts w:ascii="Cambria Math" w:hAnsi="Cambria Math"/>
+                    </w:rPr>
+                    <m:t>+</m:t>
+                  </m:r>
+                  <m:sSub>
+                    <m:sSubPr>
+                      <m:ctrlPr>
+                        <w:rPr>
+                          <w:rFonts w:ascii="Cambria Math" w:hAnsi="Cambria Math"/>
+                          <w:i/>
+                        </w:rPr>
+                      </m:ctrlPr>
+                    </m:sSubPr>
+                    <m:e>
+                      <m:r>
+                        <w:rPr>
+                          <w:rFonts w:ascii="Cambria Math" w:hAnsi="Cambria Math"/>
+                        </w:rPr>
+                        <m:t>b</m:t>
+                      </m:r>
+                    </m:e>
+                    <m:sub>
+                      <m:r>
+                        <w:rPr>
+                          <w:rFonts w:ascii="Cambria Math" w:hAnsi="Cambria Math"/>
+                        </w:rPr>
+                        <m:t>i</m:t>
+                      </m:r>
+                    </m:sub>
+                  </m:sSub>
+                  <m:r>
+                    <w:rPr>
+                      <w:rFonts w:ascii="Cambria Math" w:hAnsi="Cambria Math"/>
+                    </w:rPr>
+                    <m:t>+</m:t>
+                  </m:r>
+                  <m:acc>
+                    <m:accPr>
+                      <m:chr m:val="̃"/>
+                      <m:ctrlPr>
+                        <w:rPr>
+                          <w:rFonts w:ascii="Cambria Math" w:hAnsi="Cambria Math"/>
+                          <w:i/>
+                        </w:rPr>
+                      </m:ctrlPr>
+                    </m:accPr>
+                    <m:e>
+                      <m:sSub>
+                        <m:sSubPr>
+                          <m:ctrlPr>
+                            <w:rPr>
+                              <w:rFonts w:ascii="Cambria Math" w:hAnsi="Cambria Math"/>
+                              <w:i/>
+                            </w:rPr>
+                          </m:ctrlPr>
+                        </m:sSubPr>
+                        <m:e>
+                          <m:r>
+                            <w:rPr>
+                              <w:rFonts w:ascii="Cambria Math" w:hAnsi="Cambria Math"/>
+                            </w:rPr>
+                            <m:t>b</m:t>
+                          </m:r>
+                        </m:e>
+                        <m:sub>
+                          <m:r>
+                            <w:rPr>
+                              <w:rFonts w:ascii="Cambria Math" w:hAnsi="Cambria Math"/>
+                            </w:rPr>
+                            <m:t>j</m:t>
+                          </m:r>
+                        </m:sub>
+                      </m:sSub>
+                    </m:e>
+                  </m:acc>
+                  <m:r>
+                    <w:rPr>
+                      <w:rFonts w:ascii="Cambria Math" w:hAnsi="Cambria Math"/>
+                    </w:rPr>
+                    <m:t>-</m:t>
+                  </m:r>
+                  <m:func>
+                    <m:funcPr>
+                      <m:ctrlPr>
+                        <w:rPr>
+                          <w:rFonts w:ascii="Cambria Math" w:hAnsi="Cambria Math"/>
+                          <w:i/>
+                        </w:rPr>
+                      </m:ctrlPr>
+                    </m:funcPr>
+                    <m:fName>
+                      <m:r>
+                        <m:rPr>
+                          <m:sty m:val="p"/>
+                        </m:rPr>
+                        <w:rPr>
+                          <w:rFonts w:ascii="Cambria Math" w:hAnsi="Cambria Math"/>
+                        </w:rPr>
+                        <m:t>log</m:t>
+                      </m:r>
+                    </m:fName>
+                    <m:e>
+                      <m:sSub>
+                        <m:sSubPr>
+                          <m:ctrlPr>
+                            <w:rPr>
+                              <w:rFonts w:ascii="Cambria Math" w:hAnsi="Cambria Math"/>
+                              <w:i/>
+                            </w:rPr>
+                          </m:ctrlPr>
+                        </m:sSubPr>
+                        <m:e>
+                          <m:r>
+                            <w:rPr>
+                              <w:rFonts w:ascii="Cambria Math" w:hAnsi="Cambria Math"/>
+                            </w:rPr>
+                            <m:t>X</m:t>
+                          </m:r>
+                        </m:e>
+                        <m:sub>
+                          <m:r>
+                            <w:rPr>
+                              <w:rFonts w:ascii="Cambria Math" w:hAnsi="Cambria Math"/>
+                            </w:rPr>
+                            <m:t>ij</m:t>
+                          </m:r>
+                        </m:sub>
+                      </m:sSub>
+                    </m:e>
+                  </m:func>
+                  <m:r>
+                    <w:rPr>
+                      <w:rFonts w:ascii="Cambria Math" w:hAnsi="Cambria Math"/>
+                    </w:rPr>
+                    <m:t>)</m:t>
+                  </m:r>
+                </m:e>
+                <m:sup>
+                  <m:r>
+                    <w:rPr>
+                      <w:rFonts w:ascii="Cambria Math" w:hAnsi="Cambria Math"/>
+                    </w:rPr>
+                    <m:t>2</m:t>
+                  </m:r>
+                </m:sup>
+              </m:sSup>
+            </m:e>
+          </m:nary>
+        </m:oMath>
+      </m:oMathPara>
+    </w:p>
+    <w:p>
+      <w:pPr>
+        <w:pStyle w:val="Legenda"/>
+      </w:pPr>
+      <w:bookmarkStart w:id="21" w:name="_Toc40018116"/>
+      <w:r>
+        <w:t xml:space="preserve">Equação </w:t>
+      </w:r>
+      <w:fldSimple w:instr=" SEQ Equação \* ARABIC ">
+        <w:r>
+          <w:rPr>
+            <w:noProof/>
+          </w:rPr>
+          <w:t>7</w:t>
+        </w:r>
+      </w:fldSimple>
+      <w:r>
+        <w:t xml:space="preserve"> – Função de custo do modelo </w:t>
+      </w:r>
+      <w:proofErr w:type="spellStart"/>
+      <w:r>
+        <w:t>GloVe</w:t>
+      </w:r>
+      <w:bookmarkEnd w:id="21"/>
+      <w:proofErr w:type="spellEnd"/>
     </w:p>
     <w:p/>
-    <w:p/>
+    <w:p>
+      <w:r>
+        <w:t xml:space="preserve">Onde temos que </w:t>
+      </w:r>
+      <w:r>
+        <w:rPr>
+          <w:i/>
+          <w:iCs/>
+        </w:rPr>
+        <w:t>V</w:t>
+      </w:r>
+      <w:r>
+        <w:rPr>
+          <w:i/>
+          <w:iCs/>
+        </w:rPr>
+        <w:t xml:space="preserve">, </w:t>
+      </w:r>
+      <w:r>
+        <w:t>é todo o vocabulário disponível para treino.</w:t>
+      </w:r>
+    </w:p>
     <w:p>
       <w:pPr>
         <w:ind w:left="432" w:firstLine="0"/>
@@ -9349,12 +9909,12 @@
         <w:pStyle w:val="Ttulo1"/>
         <w:jc w:val="left"/>
       </w:pPr>
-      <w:bookmarkStart w:id="20" w:name="_Toc39933668"/>
+      <w:bookmarkStart w:id="22" w:name="_Toc39933668"/>
       <w:r>
         <w:lastRenderedPageBreak/>
         <w:t>MÉTODOS DE SUMARIZAÇÃO</w:t>
       </w:r>
-      <w:bookmarkEnd w:id="20"/>
+      <w:bookmarkEnd w:id="22"/>
       <w:r>
         <w:t xml:space="preserve"> </w:t>
       </w:r>
@@ -9370,7 +9930,7 @@
       <w:pPr>
         <w:pStyle w:val="Ttulo2"/>
       </w:pPr>
-      <w:bookmarkStart w:id="21" w:name="_Toc39933669"/>
+      <w:bookmarkStart w:id="23" w:name="_Toc39933669"/>
       <w:proofErr w:type="spellStart"/>
       <w:r>
         <w:t>Sequence</w:t>
@@ -9391,7 +9951,7 @@
       <w:r>
         <w:t>Sequence</w:t>
       </w:r>
-      <w:bookmarkEnd w:id="21"/>
+      <w:bookmarkEnd w:id="23"/>
       <w:proofErr w:type="spellEnd"/>
     </w:p>
     <w:p>
@@ -9405,33 +9965,33 @@
       <w:pPr>
         <w:pStyle w:val="Ttulo1"/>
       </w:pPr>
-      <w:bookmarkStart w:id="22" w:name="_Toc39933670"/>
+      <w:bookmarkStart w:id="24" w:name="_Toc39933670"/>
       <w:r>
         <w:t>METODOLOGIA</w:t>
       </w:r>
-      <w:bookmarkEnd w:id="22"/>
+      <w:bookmarkEnd w:id="24"/>
     </w:p>
     <w:p/>
     <w:p>
       <w:pPr>
         <w:pStyle w:val="Ttulo1"/>
       </w:pPr>
-      <w:bookmarkStart w:id="23" w:name="_Toc39933671"/>
+      <w:bookmarkStart w:id="25" w:name="_Toc39933671"/>
       <w:r>
         <w:t>RESULTADOS</w:t>
       </w:r>
-      <w:bookmarkEnd w:id="23"/>
+      <w:bookmarkEnd w:id="25"/>
     </w:p>
     <w:p/>
     <w:p>
       <w:pPr>
         <w:pStyle w:val="Ttulo1"/>
       </w:pPr>
-      <w:bookmarkStart w:id="24" w:name="_Toc39933672"/>
+      <w:bookmarkStart w:id="26" w:name="_Toc39933672"/>
       <w:r>
         <w:t>CONCLUSÃO</w:t>
       </w:r>
-      <w:bookmarkEnd w:id="24"/>
+      <w:bookmarkEnd w:id="26"/>
       <w:r>
         <w:br/>
       </w:r>
@@ -9502,22 +10062,26 @@
         <w:fldChar w:fldCharType="begin"/>
       </w:r>
       <w:r>
+        <w:rPr>
+          <w:lang w:val="en-US"/>
+        </w:rPr>
         <w:instrText xml:space="preserve"> BIBLIOGRAPHY  \l 1046 </w:instrText>
       </w:r>
       <w:r>
         <w:fldChar w:fldCharType="separate"/>
-      </w:r>
-      <w:r>
-        <w:rPr>
-          <w:noProof/>
-        </w:rPr>
-        <w:t xml:space="preserve">Adelson, P., Arora, S., &amp; Hara, J. (s.d.). </w:t>
       </w:r>
       <w:r>
         <w:rPr>
           <w:noProof/>
           <w:lang w:val="en-US"/>
         </w:rPr>
+        <w:t xml:space="preserve">Adelson, P., Arora, S., &amp; Hara, J. (s.d.). </w:t>
+      </w:r>
+      <w:r>
+        <w:rPr>
+          <w:noProof/>
+          <w:lang w:val="en-US"/>
+        </w:rPr>
         <w:t>Abstractive text summarization with Quasi-Recurrent neural netwaorks. p. 7.</w:t>
       </w:r>
     </w:p>
@@ -9532,9 +10096,15 @@
       <w:r>
         <w:rPr>
           <w:noProof/>
+        </w:rPr>
+        <w:t xml:space="preserve">Bolukbasi, T., Chang, K.-W., Zour, J., Saligrama, v., &amp; Kalai, A. (2016). </w:t>
+      </w:r>
+      <w:r>
+        <w:rPr>
+          <w:noProof/>
           <w:lang w:val="en-US"/>
         </w:rPr>
-        <w:t xml:space="preserve">Bolukbasi, T., Chang, K.-W., Zour, J., Saligrama, v., &amp; Kalai, A. (2016). Man is to computer programmer as woman is to homemaker? Debiasing embeddings. </w:t>
+        <w:t xml:space="preserve">Man is to computer programmer as woman is to homemaker? Debiasing embeddings. </w:t>
       </w:r>
       <w:r>
         <w:rPr>
@@ -11059,7 +11629,7 @@
     <w:uiPriority w:val="35"/>
     <w:unhideWhenUsed/>
     <w:qFormat/>
-    <w:rsid w:val="00F43381"/>
+    <w:rsid w:val="00FC6BCB"/>
     <w:pPr>
       <w:keepNext/>
       <w:spacing w:after="200" w:line="240" w:lineRule="auto"/>
@@ -12340,7 +12910,7 @@
 </file>
 
 <file path=customXml/itemProps2.xml><?xml version="1.0" encoding="utf-8"?>
-<ds:datastoreItem xmlns:ds="http://schemas.openxmlformats.org/officeDocument/2006/customXml" ds:itemID="{418B0ACF-13D5-4C93-99A4-A8BFD4935BA9}">
+<ds:datastoreItem xmlns:ds="http://schemas.openxmlformats.org/officeDocument/2006/customXml" ds:itemID="{C991362F-6472-453A-BC15-FC15FF8CFCE6}">
   <ds:schemaRefs>
     <ds:schemaRef ds:uri="http://schemas.openxmlformats.org/officeDocument/2006/bibliography"/>
   </ds:schemaRefs>

</xml_diff>

<commit_message>
Correções e alteração do GloVe
</commit_message>
<xml_diff>
--- a/Docs/Sumarização de notícias.docx
+++ b/Docs/Sumarização de notícias.docx
@@ -4,48 +4,6 @@
   <w:body>
     <w:p>
       <w:pPr>
-        <w:widowControl w:val="0"/>
-        <w:pBdr>
-          <w:top w:val="nil"/>
-          <w:left w:val="nil"/>
-          <w:bottom w:val="nil"/>
-          <w:right w:val="nil"/>
-          <w:between w:val="nil"/>
-        </w:pBdr>
-        <w:spacing w:line="276" w:lineRule="auto"/>
-        <w:ind w:firstLine="0"/>
-        <w:jc w:val="left"/>
-      </w:pPr>
-    </w:p>
-    <w:p>
-      <w:pPr>
-        <w:widowControl w:val="0"/>
-        <w:pBdr>
-          <w:top w:val="nil"/>
-          <w:left w:val="nil"/>
-          <w:bottom w:val="nil"/>
-          <w:right w:val="nil"/>
-          <w:between w:val="nil"/>
-        </w:pBdr>
-        <w:spacing w:line="276" w:lineRule="auto"/>
-        <w:ind w:firstLine="0"/>
-        <w:jc w:val="left"/>
-      </w:pPr>
-    </w:p>
-    <w:p>
-      <w:pPr>
-        <w:spacing w:after="200" w:line="276" w:lineRule="auto"/>
-        <w:ind w:firstLine="0"/>
-        <w:jc w:val="center"/>
-        <w:rPr>
-          <w:rFonts w:ascii="Calibri" w:eastAsia="Calibri" w:hAnsi="Calibri" w:cs="Calibri"/>
-          <w:sz w:val="22"/>
-          <w:szCs w:val="22"/>
-        </w:rPr>
-      </w:pPr>
-    </w:p>
-    <w:p>
-      <w:pPr>
         <w:spacing w:after="200" w:line="276" w:lineRule="auto"/>
         <w:ind w:firstLine="0"/>
         <w:jc w:val="center"/>
@@ -65,7 +23,7 @@
         <mc:AlternateContent>
           <mc:Choice Requires="wps">
             <w:drawing>
-              <wp:inline distT="0" distB="0" distL="0" distR="0" wp14:anchorId="07D338D2" wp14:editId="4D3785A3">
+              <wp:inline distT="0" distB="0" distL="0" distR="0" wp14:anchorId="051B1243" wp14:editId="7A984B8F">
                 <wp:extent cx="31750" cy="31750"/>
                 <wp:effectExtent l="0" t="0" r="0" b="0"/>
                 <wp:docPr id="243" name="Retângulo 243"/>
@@ -112,7 +70,7 @@
           </mc:Choice>
           <mc:Fallback>
             <w:pict>
-              <v:rect w14:anchorId="07D338D2" id="Retângulo 243" o:spid="_x0000_s1026" style="width:2.5pt;height:2.5pt;visibility:visible;mso-wrap-style:square;mso-left-percent:-10001;mso-top-percent:-10001;mso-position-horizontal:absolute;mso-position-horizontal-relative:char;mso-position-vertical:absolute;mso-position-vertical-relative:line;mso-left-percent:-10001;mso-top-percent:-10001;v-text-anchor:middle" o:gfxdata="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" stroked="f">
+              <v:rect w14:anchorId="051B1243" id="Retângulo 243" o:spid="_x0000_s1026" style="width:2.5pt;height:2.5pt;visibility:visible;mso-wrap-style:square;mso-left-percent:-10001;mso-top-percent:-10001;mso-position-horizontal:absolute;mso-position-horizontal-relative:char;mso-position-vertical:absolute;mso-position-vertical-relative:line;mso-left-percent:-10001;mso-top-percent:-10001;v-text-anchor:middle" o:gfxdata="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" stroked="f">
                 <v:textbox inset="2.53958mm,2.53958mm,2.53958mm,2.53958mm">
                   <w:txbxContent>
                     <w:p>
@@ -148,7 +106,7 @@
           <w:noProof/>
         </w:rPr>
         <w:drawing>
-          <wp:anchor distT="0" distB="0" distL="0" distR="0" simplePos="0" relativeHeight="251658240" behindDoc="0" locked="0" layoutInCell="1" hidden="0" allowOverlap="1" wp14:anchorId="660EA4A4" wp14:editId="5ACF0D08">
+          <wp:anchor distT="0" distB="0" distL="0" distR="0" simplePos="0" relativeHeight="251658240" behindDoc="0" locked="0" layoutInCell="1" hidden="0" allowOverlap="1" wp14:anchorId="3F97A822" wp14:editId="3819EB81">
             <wp:simplePos x="0" y="0"/>
             <wp:positionH relativeFrom="column">
               <wp:posOffset>367665</wp:posOffset>
@@ -421,18 +379,6 @@
         <w:ind w:firstLine="0"/>
         <w:jc w:val="center"/>
         <w:rPr>
-          <w:b/>
-          <w:sz w:val="28"/>
-          <w:szCs w:val="28"/>
-        </w:rPr>
-      </w:pPr>
-    </w:p>
-    <w:p>
-      <w:pPr>
-        <w:spacing w:after="200" w:line="276" w:lineRule="auto"/>
-        <w:ind w:firstLine="0"/>
-        <w:jc w:val="center"/>
-        <w:rPr>
           <w:rFonts w:ascii="Calibri" w:eastAsia="Calibri" w:hAnsi="Calibri" w:cs="Calibri"/>
           <w:sz w:val="22"/>
           <w:szCs w:val="22"/>
@@ -617,48 +563,31 @@
     </w:p>
     <w:p>
       <w:pPr>
-        <w:spacing w:after="200" w:line="276" w:lineRule="auto"/>
-        <w:ind w:firstLine="0"/>
-        <w:jc w:val="center"/>
+        <w:spacing w:line="240" w:lineRule="auto"/>
+        <w:ind w:firstLine="0"/>
+        <w:jc w:val="left"/>
         <w:rPr>
           <w:rFonts w:ascii="Calibri" w:eastAsia="Calibri" w:hAnsi="Calibri" w:cs="Calibri"/>
           <w:sz w:val="22"/>
           <w:szCs w:val="22"/>
         </w:rPr>
       </w:pPr>
-      <w:r>
-        <w:rPr>
-          <w:b/>
-          <w:sz w:val="28"/>
-          <w:szCs w:val="28"/>
-        </w:rPr>
-        <w:lastRenderedPageBreak/>
-        <w:t>Sorocaba/SP</w:t>
-      </w:r>
-    </w:p>
-    <w:p>
-      <w:pPr>
-        <w:spacing w:after="200" w:line="276" w:lineRule="auto"/>
-        <w:ind w:firstLine="0"/>
-        <w:jc w:val="center"/>
+    </w:p>
+    <w:p>
+      <w:pPr>
+        <w:spacing w:line="240" w:lineRule="auto"/>
+        <w:ind w:firstLine="0"/>
+        <w:jc w:val="left"/>
         <w:rPr>
           <w:rFonts w:ascii="Calibri" w:eastAsia="Calibri" w:hAnsi="Calibri" w:cs="Calibri"/>
           <w:sz w:val="22"/>
           <w:szCs w:val="22"/>
         </w:rPr>
       </w:pPr>
-      <w:r>
-        <w:rPr>
-          <w:b/>
-          <w:sz w:val="28"/>
-          <w:szCs w:val="28"/>
-        </w:rPr>
-        <w:t>2020</w:t>
-      </w:r>
-    </w:p>
-    <w:p>
-      <w:pPr>
-        <w:spacing w:after="200" w:line="276" w:lineRule="auto"/>
+    </w:p>
+    <w:p>
+      <w:pPr>
+        <w:spacing w:line="240" w:lineRule="auto"/>
         <w:ind w:firstLine="0"/>
         <w:jc w:val="left"/>
         <w:rPr>
@@ -667,6 +596,59 @@
           <w:szCs w:val="22"/>
         </w:rPr>
       </w:pPr>
+    </w:p>
+    <w:p>
+      <w:pPr>
+        <w:spacing w:after="200" w:line="276" w:lineRule="auto"/>
+        <w:ind w:firstLine="0"/>
+        <w:jc w:val="center"/>
+        <w:rPr>
+          <w:rFonts w:ascii="Calibri" w:eastAsia="Calibri" w:hAnsi="Calibri" w:cs="Calibri"/>
+          <w:sz w:val="22"/>
+          <w:szCs w:val="22"/>
+        </w:rPr>
+      </w:pPr>
+      <w:r>
+        <w:rPr>
+          <w:b/>
+          <w:sz w:val="28"/>
+          <w:szCs w:val="28"/>
+        </w:rPr>
+        <w:lastRenderedPageBreak/>
+        <w:t>Sorocaba/SP</w:t>
+      </w:r>
+    </w:p>
+    <w:p>
+      <w:pPr>
+        <w:spacing w:after="200" w:line="276" w:lineRule="auto"/>
+        <w:ind w:firstLine="0"/>
+        <w:jc w:val="center"/>
+        <w:rPr>
+          <w:rFonts w:ascii="Calibri" w:eastAsia="Calibri" w:hAnsi="Calibri" w:cs="Calibri"/>
+          <w:sz w:val="22"/>
+          <w:szCs w:val="22"/>
+        </w:rPr>
+      </w:pPr>
+      <w:r>
+        <w:rPr>
+          <w:b/>
+          <w:sz w:val="28"/>
+          <w:szCs w:val="28"/>
+        </w:rPr>
+        <w:t>2020</w:t>
+      </w:r>
+    </w:p>
+    <w:p>
+      <w:pPr>
+        <w:spacing w:after="200" w:line="276" w:lineRule="auto"/>
+        <w:ind w:firstLine="0"/>
+        <w:jc w:val="left"/>
+        <w:rPr>
+          <w:rFonts w:ascii="Calibri" w:eastAsia="Calibri" w:hAnsi="Calibri" w:cs="Calibri"/>
+          <w:sz w:val="22"/>
+          <w:szCs w:val="22"/>
+        </w:rPr>
+      </w:pPr>
       <w:r>
         <w:rPr>
           <w:rFonts w:ascii="Calibri" w:eastAsia="Calibri" w:hAnsi="Calibri" w:cs="Calibri"/>
@@ -1013,30 +995,13 @@
       <w:pPr>
         <w:spacing w:after="200" w:line="276" w:lineRule="auto"/>
         <w:ind w:firstLine="0"/>
-        <w:jc w:val="center"/>
+        <w:jc w:val="right"/>
         <w:rPr>
           <w:rFonts w:ascii="Calibri" w:eastAsia="Calibri" w:hAnsi="Calibri" w:cs="Calibri"/>
           <w:sz w:val="22"/>
           <w:szCs w:val="22"/>
         </w:rPr>
       </w:pPr>
-      <w:r>
-        <w:rPr>
-          <w:b/>
-          <w:sz w:val="28"/>
-          <w:szCs w:val="28"/>
-        </w:rPr>
-        <w:lastRenderedPageBreak/>
-        <w:t>Sorocaba/S</w:t>
-      </w:r>
-      <w:r>
-        <w:rPr>
-          <w:b/>
-          <w:sz w:val="28"/>
-          <w:szCs w:val="28"/>
-        </w:rPr>
-        <w:t>P</w:t>
-      </w:r>
     </w:p>
     <w:p>
       <w:pPr>
@@ -1055,7 +1020,15 @@
           <w:sz w:val="28"/>
           <w:szCs w:val="28"/>
         </w:rPr>
-        <w:t>2020</w:t>
+        <w:t>Sorocaba/S</w:t>
+      </w:r>
+      <w:r>
+        <w:rPr>
+          <w:b/>
+          <w:sz w:val="28"/>
+          <w:szCs w:val="28"/>
+        </w:rPr>
+        <w:t>P</w:t>
       </w:r>
     </w:p>
     <w:p>
@@ -1071,35 +1044,32 @@
       </w:pPr>
       <w:r>
         <w:rPr>
+          <w:b/>
+          <w:sz w:val="28"/>
+          <w:szCs w:val="28"/>
+        </w:rPr>
+        <w:t>2020</w:t>
+      </w:r>
+    </w:p>
+    <w:p>
+      <w:pPr>
+        <w:spacing w:after="200" w:line="276" w:lineRule="auto"/>
+        <w:ind w:firstLine="0"/>
+        <w:jc w:val="center"/>
+        <w:rPr>
           <w:rFonts w:ascii="Calibri" w:eastAsia="Calibri" w:hAnsi="Calibri" w:cs="Calibri"/>
           <w:sz w:val="22"/>
           <w:szCs w:val="22"/>
         </w:rPr>
-        <w:t xml:space="preserve"> </w:t>
-      </w:r>
-    </w:p>
-    <w:p>
-      <w:pPr>
-        <w:spacing w:after="200" w:line="276" w:lineRule="auto"/>
-        <w:ind w:firstLine="0"/>
-        <w:jc w:val="left"/>
+      </w:pPr>
+      <w:r>
         <w:rPr>
           <w:rFonts w:ascii="Calibri" w:eastAsia="Calibri" w:hAnsi="Calibri" w:cs="Calibri"/>
           <w:sz w:val="22"/>
           <w:szCs w:val="22"/>
         </w:rPr>
-      </w:pPr>
-    </w:p>
-    <w:p>
-      <w:pPr>
-        <w:spacing w:after="200" w:line="276" w:lineRule="auto"/>
-        <w:ind w:firstLine="0"/>
-        <w:jc w:val="center"/>
-        <w:rPr>
-          <w:sz w:val="22"/>
-          <w:szCs w:val="22"/>
-        </w:rPr>
-      </w:pPr>
+        <w:t xml:space="preserve"> </w:t>
+      </w:r>
     </w:p>
     <w:p>
       <w:pPr>
@@ -1117,6 +1087,17 @@
       <w:pPr>
         <w:spacing w:after="200" w:line="276" w:lineRule="auto"/>
         <w:ind w:firstLine="0"/>
+        <w:jc w:val="center"/>
+        <w:rPr>
+          <w:sz w:val="22"/>
+          <w:szCs w:val="22"/>
+        </w:rPr>
+      </w:pPr>
+    </w:p>
+    <w:p>
+      <w:pPr>
+        <w:spacing w:after="200" w:line="276" w:lineRule="auto"/>
+        <w:ind w:firstLine="0"/>
         <w:jc w:val="left"/>
         <w:rPr>
           <w:rFonts w:ascii="Calibri" w:eastAsia="Calibri" w:hAnsi="Calibri" w:cs="Calibri"/>
@@ -1271,6 +1252,18 @@
     </w:p>
     <w:p>
       <w:pPr>
+        <w:spacing w:after="200" w:line="276" w:lineRule="auto"/>
+        <w:ind w:firstLine="0"/>
+        <w:jc w:val="left"/>
+        <w:rPr>
+          <w:rFonts w:ascii="Calibri" w:eastAsia="Calibri" w:hAnsi="Calibri" w:cs="Calibri"/>
+          <w:sz w:val="22"/>
+          <w:szCs w:val="22"/>
+        </w:rPr>
+      </w:pPr>
+    </w:p>
+    <w:p>
+      <w:pPr>
         <w:spacing w:after="200"/>
         <w:ind w:firstLine="0"/>
         <w:jc w:val="center"/>
@@ -1285,7 +1278,7 @@
         <mc:AlternateContent>
           <mc:Choice Requires="wps">
             <w:drawing>
-              <wp:anchor distT="0" distB="0" distL="114300" distR="114300" simplePos="0" relativeHeight="251659264" behindDoc="0" locked="0" layoutInCell="1" hidden="0" allowOverlap="1" wp14:anchorId="5433C37F" wp14:editId="60DFC5F0">
+              <wp:anchor distT="0" distB="0" distL="114300" distR="114300" simplePos="0" relativeHeight="251659264" behindDoc="0" locked="0" layoutInCell="1" hidden="0" allowOverlap="1" wp14:anchorId="556C94D2" wp14:editId="419617C7">
                 <wp:simplePos x="0" y="0"/>
                 <wp:positionH relativeFrom="column">
                   <wp:posOffset>5549900</wp:posOffset>
@@ -1343,7 +1336,7 @@
           </mc:Choice>
           <mc:Fallback>
             <w:pict>
-              <v:rect w14:anchorId="5433C37F" id="Retângulo 242" o:spid="_x0000_s1027" style="position:absolute;left:0;text-align:left;margin-left:437pt;margin-top:-52pt;width:28.5pt;height:24.75pt;z-index:251659264;visibility:visible;mso-wrap-style:square;mso-wrap-distance-left:9pt;mso-wrap-distance-top:0;mso-wrap-distance-right:9pt;mso-wrap-distance-bottom:0;mso-position-horizontal:absolute;mso-position-horizontal-relative:text;mso-position-vertical:absolute;mso-position-vertical-relative:text;v-text-anchor:top" o:gfxdata="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" strokecolor="white">
+              <v:rect w14:anchorId="556C94D2" id="Retângulo 242" o:spid="_x0000_s1027" style="position:absolute;left:0;text-align:left;margin-left:437pt;margin-top:-52pt;width:28.5pt;height:24.75pt;z-index:251659264;visibility:visible;mso-wrap-style:square;mso-wrap-distance-left:9pt;mso-wrap-distance-top:0;mso-wrap-distance-right:9pt;mso-wrap-distance-bottom:0;mso-position-horizontal:absolute;mso-position-horizontal-relative:text;mso-position-vertical:absolute;mso-position-vertical-relative:text;v-text-anchor:top" o:gfxdata="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" strokecolor="white">
                 <v:stroke startarrowwidth="narrow" startarrowlength="short" endarrowwidth="narrow" endarrowlength="short" joinstyle="round"/>
                 <v:textbox inset="2.53958mm,1.2694mm,2.53958mm,1.2694mm">
                   <w:txbxContent>
@@ -1377,7 +1370,7 @@
         <mc:AlternateContent>
           <mc:Choice Requires="wps">
             <w:drawing>
-              <wp:anchor distT="45720" distB="45720" distL="114300" distR="114300" simplePos="0" relativeHeight="251660288" behindDoc="0" locked="0" layoutInCell="1" hidden="0" allowOverlap="1" wp14:anchorId="03B96A1F" wp14:editId="7B28EA3F">
+              <wp:anchor distT="45720" distB="45720" distL="114300" distR="114300" simplePos="0" relativeHeight="251660288" behindDoc="0" locked="0" layoutInCell="1" hidden="0" allowOverlap="1" wp14:anchorId="361AFED1" wp14:editId="44AE6361">
                 <wp:simplePos x="0" y="0"/>
                 <wp:positionH relativeFrom="column">
                   <wp:posOffset>444500</wp:posOffset>
@@ -1641,7 +1634,7 @@
           </mc:Choice>
           <mc:Fallback>
             <w:pict>
-              <v:rect w14:anchorId="03B96A1F" id="Retângulo 241" o:spid="_x0000_s1028" style="position:absolute;left:0;text-align:left;margin-left:35pt;margin-top:24.6pt;width:357.35pt;height:215.6pt;z-index:251660288;visibility:visible;mso-wrap-style:square;mso-wrap-distance-left:9pt;mso-wrap-distance-top:3.6pt;mso-wrap-distance-right:9pt;mso-wrap-distance-bottom:3.6pt;mso-position-horizontal:absolute;mso-position-horizontal-relative:text;mso-position-vertical:absolute;mso-position-vertical-relative:text;v-text-anchor:top" o:gfxdata="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">
+              <v:rect w14:anchorId="361AFED1" id="Retângulo 241" o:spid="_x0000_s1028" style="position:absolute;left:0;text-align:left;margin-left:35pt;margin-top:24.6pt;width:357.35pt;height:215.6pt;z-index:251660288;visibility:visible;mso-wrap-style:square;mso-wrap-distance-left:9pt;mso-wrap-distance-top:3.6pt;mso-wrap-distance-right:9pt;mso-wrap-distance-bottom:3.6pt;mso-position-horizontal:absolute;mso-position-horizontal-relative:text;mso-position-vertical:absolute;mso-position-vertical-relative:text;v-text-anchor:top" o:gfxdata="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">
                 <v:stroke startarrowwidth="narrow" startarrowlength="short" endarrowwidth="narrow" endarrowlength="short"/>
                 <v:textbox inset="2.53958mm,1.2694mm,2.53958mm,1.2694mm">
                   <w:txbxContent>
@@ -2353,13 +2346,24 @@
           <w:szCs w:val="28"/>
         </w:rPr>
       </w:pPr>
-      <w:r>
+    </w:p>
+    <w:p>
+      <w:pPr>
+        <w:spacing w:after="200" w:line="276" w:lineRule="auto"/>
+        <w:ind w:firstLine="0"/>
+        <w:jc w:val="center"/>
         <w:rPr>
           <w:b/>
           <w:sz w:val="28"/>
           <w:szCs w:val="28"/>
         </w:rPr>
-        <w:lastRenderedPageBreak/>
+      </w:pPr>
+      <w:r>
+        <w:rPr>
+          <w:b/>
+          <w:sz w:val="28"/>
+          <w:szCs w:val="28"/>
+        </w:rPr>
         <w:t>AGRADECIMENTOS</w:t>
       </w:r>
     </w:p>
@@ -3073,7 +3077,7 @@
     </w:p>
     <w:sdt>
       <w:sdtPr>
-        <w:id w:val="1540085347"/>
+        <w:id w:val="-72592858"/>
         <w:docPartObj>
           <w:docPartGallery w:val="Table of Contents"/>
           <w:docPartUnique/>
@@ -3463,7 +3467,7 @@
     </w:p>
     <w:sdt>
       <w:sdtPr>
-        <w:id w:val="22369962"/>
+        <w:id w:val="-1090782623"/>
         <w:docPartObj>
           <w:docPartGallery w:val="Table of Contents"/>
           <w:docPartUnique/>
@@ -3843,6 +3847,71 @@
         </w:p>
         <w:p>
           <w:pPr>
+            <w:pBdr>
+              <w:top w:val="nil"/>
+              <w:left w:val="nil"/>
+              <w:bottom w:val="nil"/>
+              <w:right w:val="nil"/>
+              <w:between w:val="nil"/>
+            </w:pBdr>
+            <w:tabs>
+              <w:tab w:val="right" w:pos="8828"/>
+            </w:tabs>
+            <w:rPr>
+              <w:rFonts w:ascii="Calibri" w:eastAsia="Calibri" w:hAnsi="Calibri" w:cs="Calibri"/>
+              <w:color w:val="000000"/>
+              <w:sz w:val="22"/>
+              <w:szCs w:val="22"/>
+            </w:rPr>
+          </w:pPr>
+          <w:r>
+            <w:fldChar w:fldCharType="end"/>
+          </w:r>
+          <w:r>
+            <w:rPr>
+              <w:color w:val="000000"/>
+            </w:rPr>
+            <w:t>Equaç</w:t>
+          </w:r>
+          <w:r>
+            <w:rPr>
+              <w:color w:val="000000"/>
+            </w:rPr>
+            <w:t xml:space="preserve">ão 7 – Função de custo do modelo </w:t>
+          </w:r>
+          <w:proofErr w:type="spellStart"/>
+          <w:r>
+            <w:rPr>
+              <w:color w:val="000000"/>
+            </w:rPr>
+            <w:t>GloVe</w:t>
+          </w:r>
+          <w:proofErr w:type="spellEnd"/>
+          <w:r>
+            <w:rPr>
+              <w:color w:val="000000"/>
+            </w:rPr>
+            <w:tab/>
+          </w:r>
+          <w:r>
+            <w:fldChar w:fldCharType="begin"/>
+          </w:r>
+          <w:r>
+            <w:instrText xml:space="preserve"> PAGEREF _heading=h.2grqrue \h </w:instrText>
+          </w:r>
+          <w:r>
+            <w:fldChar w:fldCharType="separate"/>
+          </w:r>
+          <w:r>
+            <w:rPr>
+              <w:color w:val="000000"/>
+            </w:rPr>
+            <w:t>19</w:t>
+          </w:r>
+          <w:hyperlink w:anchor="_heading=h.2grqrue" w:history="1"/>
+        </w:p>
+        <w:p>
+          <w:pPr>
             <w:ind w:firstLine="0"/>
             <w:jc w:val="center"/>
             <w:rPr>
@@ -3860,17 +3929,6 @@
         </w:p>
       </w:sdtContent>
     </w:sdt>
-    <w:p>
-      <w:pPr>
-        <w:ind w:firstLine="0"/>
-        <w:jc w:val="center"/>
-        <w:rPr>
-          <w:b/>
-          <w:sz w:val="28"/>
-          <w:szCs w:val="28"/>
-        </w:rPr>
-      </w:pPr>
-    </w:p>
     <w:p>
       <w:pPr>
         <w:ind w:firstLine="0"/>
@@ -4657,7 +4715,7 @@
     </w:p>
     <w:sdt>
       <w:sdtPr>
-        <w:id w:val="367422280"/>
+        <w:id w:val="-678654828"/>
         <w:docPartObj>
           <w:docPartGallery w:val="Table of Contents"/>
           <w:docPartUnique/>
@@ -4982,7 +5040,10 @@
             <w:fldChar w:fldCharType="begin"/>
           </w:r>
           <w:r>
-            <w:instrText xml:space="preserve"> PAGEREF _heading=h.26in1rg \h </w:instrText>
+            <w:instrText xml:space="preserve"> PAGEREF _heading=</w:instrText>
+          </w:r>
+          <w:r>
+            <w:instrText xml:space="preserve">h.26in1rg \h </w:instrText>
           </w:r>
           <w:r>
             <w:fldChar w:fldCharType="separate"/>
@@ -5114,10 +5175,7 @@
             <w:fldChar w:fldCharType="begin"/>
           </w:r>
           <w:r>
-            <w:instrText xml:space="preserve"> PAGEREF _heading=</w:instrText>
-          </w:r>
-          <w:r>
-            <w:instrText xml:space="preserve">h.23ckvvd \h </w:instrText>
+            <w:instrText xml:space="preserve"> PAGEREF _heading=h.23ckvvd \h </w:instrText>
           </w:r>
           <w:r>
             <w:fldChar w:fldCharType="separate"/>
@@ -5160,7 +5218,7 @@
               <w:szCs w:val="22"/>
             </w:rPr>
           </w:pPr>
-          <w:hyperlink w:anchor="_heading=h.2grqrue">
+          <w:hyperlink w:anchor="_heading=h.vx1227">
             <w:r>
               <w:rPr>
                 <w:color w:val="000000"/>
@@ -5168,7 +5226,7 @@
               <w:t>3</w:t>
             </w:r>
           </w:hyperlink>
-          <w:hyperlink w:anchor="_heading=h.2grqrue">
+          <w:hyperlink w:anchor="_heading=h.vx1227">
             <w:r>
               <w:rPr>
                 <w:rFonts w:ascii="Calibri" w:eastAsia="Calibri" w:hAnsi="Calibri" w:cs="Calibri"/>
@@ -5183,7 +5241,7 @@
             <w:fldChar w:fldCharType="begin"/>
           </w:r>
           <w:r>
-            <w:instrText xml:space="preserve"> PAGEREF _heading=h.2grqrue \h </w:instrText>
+            <w:instrText xml:space="preserve"> PAGEREF _heading=h.vx1227 \h </w:instrText>
           </w:r>
           <w:r>
             <w:fldChar w:fldCharType="separate"/>
@@ -5226,78 +5284,12 @@
               <w:szCs w:val="22"/>
             </w:rPr>
           </w:pPr>
-          <w:hyperlink w:anchor="_heading=h.vx1227">
+          <w:hyperlink w:anchor="_heading=h.3fwokq0">
             <w:r>
               <w:rPr>
                 <w:color w:val="000000"/>
               </w:rPr>
               <w:t>3.1</w:t>
-            </w:r>
-          </w:hyperlink>
-          <w:hyperlink w:anchor="_heading=h.vx1227">
-            <w:r>
-              <w:rPr>
-                <w:rFonts w:ascii="Calibri" w:eastAsia="Calibri" w:hAnsi="Calibri" w:cs="Calibri"/>
-                <w:color w:val="000000"/>
-                <w:sz w:val="22"/>
-                <w:szCs w:val="22"/>
-              </w:rPr>
-              <w:tab/>
-            </w:r>
-          </w:hyperlink>
-          <w:r>
-            <w:fldChar w:fldCharType="begin"/>
-          </w:r>
-          <w:r>
-            <w:instrText xml:space="preserve"> PAGEREF _heading=h.vx1227 \h </w:instrText>
-          </w:r>
-          <w:r>
-            <w:fldChar w:fldCharType="separate"/>
-          </w:r>
-          <w:r>
-            <w:rPr>
-              <w:color w:val="000000"/>
-            </w:rPr>
-            <w:t>Sequence to Sequence</w:t>
-          </w:r>
-          <w:r>
-            <w:rPr>
-              <w:color w:val="000000"/>
-            </w:rPr>
-            <w:tab/>
-            <w:t>18</w:t>
-          </w:r>
-          <w:r>
-            <w:fldChar w:fldCharType="end"/>
-          </w:r>
-        </w:p>
-        <w:p>
-          <w:pPr>
-            <w:pBdr>
-              <w:top w:val="nil"/>
-              <w:left w:val="nil"/>
-              <w:bottom w:val="nil"/>
-              <w:right w:val="nil"/>
-              <w:between w:val="nil"/>
-            </w:pBdr>
-            <w:tabs>
-              <w:tab w:val="left" w:pos="1100"/>
-              <w:tab w:val="right" w:pos="8494"/>
-            </w:tabs>
-            <w:jc w:val="left"/>
-            <w:rPr>
-              <w:rFonts w:ascii="Calibri" w:eastAsia="Calibri" w:hAnsi="Calibri" w:cs="Calibri"/>
-              <w:color w:val="000000"/>
-              <w:sz w:val="22"/>
-              <w:szCs w:val="22"/>
-            </w:rPr>
-          </w:pPr>
-          <w:hyperlink w:anchor="_heading=h.3fwokq0">
-            <w:r>
-              <w:rPr>
-                <w:color w:val="000000"/>
-              </w:rPr>
-              <w:t>4</w:t>
             </w:r>
           </w:hyperlink>
           <w:hyperlink w:anchor="_heading=h.3fwokq0">
@@ -5324,7 +5316,7 @@
             <w:rPr>
               <w:color w:val="000000"/>
             </w:rPr>
-            <w:t>METODOLOGIA</w:t>
+            <w:t>Sequence to Sequence</w:t>
           </w:r>
           <w:r>
             <w:rPr>
@@ -5363,7 +5355,7 @@
               <w:rPr>
                 <w:color w:val="000000"/>
               </w:rPr>
-              <w:t>5</w:t>
+              <w:t>4</w:t>
             </w:r>
           </w:hyperlink>
           <w:hyperlink w:anchor="_heading=h.1v1yuxt">
@@ -5390,7 +5382,7 @@
             <w:rPr>
               <w:color w:val="000000"/>
             </w:rPr>
-            <w:t>RESULTADOS</w:t>
+            <w:t>METODOLOGIA</w:t>
           </w:r>
           <w:r>
             <w:rPr>
@@ -5429,7 +5421,7 @@
               <w:rPr>
                 <w:color w:val="000000"/>
               </w:rPr>
-              <w:t>6</w:t>
+              <w:t>5</w:t>
             </w:r>
           </w:hyperlink>
           <w:hyperlink w:anchor="_heading=h.4f1mdlm">
@@ -5447,7 +5439,76 @@
             <w:fldChar w:fldCharType="begin"/>
           </w:r>
           <w:r>
-            <w:instrText xml:space="preserve"> PAGEREF _heading=h.4f1mdlm \h </w:instrText>
+            <w:instrText xml:space="preserve"> PAGEREF _head</w:instrText>
+          </w:r>
+          <w:r>
+            <w:instrText xml:space="preserve">ing=h.4f1mdlm \h </w:instrText>
+          </w:r>
+          <w:r>
+            <w:fldChar w:fldCharType="separate"/>
+          </w:r>
+          <w:r>
+            <w:rPr>
+              <w:color w:val="000000"/>
+            </w:rPr>
+            <w:t>RESULTADOS</w:t>
+          </w:r>
+          <w:r>
+            <w:rPr>
+              <w:color w:val="000000"/>
+            </w:rPr>
+            <w:tab/>
+            <w:t>18</w:t>
+          </w:r>
+          <w:r>
+            <w:fldChar w:fldCharType="end"/>
+          </w:r>
+        </w:p>
+        <w:p>
+          <w:pPr>
+            <w:pBdr>
+              <w:top w:val="nil"/>
+              <w:left w:val="nil"/>
+              <w:bottom w:val="nil"/>
+              <w:right w:val="nil"/>
+              <w:between w:val="nil"/>
+            </w:pBdr>
+            <w:tabs>
+              <w:tab w:val="left" w:pos="1100"/>
+              <w:tab w:val="right" w:pos="8494"/>
+            </w:tabs>
+            <w:jc w:val="left"/>
+            <w:rPr>
+              <w:rFonts w:ascii="Calibri" w:eastAsia="Calibri" w:hAnsi="Calibri" w:cs="Calibri"/>
+              <w:color w:val="000000"/>
+              <w:sz w:val="22"/>
+              <w:szCs w:val="22"/>
+            </w:rPr>
+          </w:pPr>
+          <w:hyperlink w:anchor="_heading=h.2u6wntf">
+            <w:r>
+              <w:rPr>
+                <w:color w:val="000000"/>
+              </w:rPr>
+              <w:t>6</w:t>
+            </w:r>
+          </w:hyperlink>
+          <w:hyperlink w:anchor="_heading=h.2u6wntf">
+            <w:r>
+              <w:rPr>
+                <w:rFonts w:ascii="Calibri" w:eastAsia="Calibri" w:hAnsi="Calibri" w:cs="Calibri"/>
+                <w:color w:val="000000"/>
+                <w:sz w:val="22"/>
+                <w:szCs w:val="22"/>
+              </w:rPr>
+              <w:tab/>
+            </w:r>
+          </w:hyperlink>
+          <w:r>
+            <w:fldChar w:fldCharType="begin"/>
+          </w:r>
+          <w:r>
+            <w:instrText xml:space="preserve"> PAGEREF _heading=h.2u6wntf \h </w:instrText>
           </w:r>
           <w:r>
             <w:fldChar w:fldCharType="separate"/>
@@ -5513,10 +5574,7 @@
         <w:ind w:left="432" w:firstLine="720"/>
       </w:pPr>
       <w:r>
-        <w:t>Sites de notícias são fontes pro</w:t>
-      </w:r>
-      <w:r>
-        <w:t>vedoras de informações muitas vezes confiáveis, mas o volume de notícias nem sempre é possível de ser acompanhado por uma pessoa ocupada. (Rino &amp; Pardo, 2003</w:t>
+        <w:t>Sites de notícias são fontes provedoras de informações muitas vezes confiáveis, mas o volume de notícias nem sempre é possível de ser acompanhado por uma pessoa ocupada. (Rino &amp; Pardo, 2003</w:t>
       </w:r>
       <w:proofErr w:type="gramStart"/>
       <w:r>
@@ -5524,10 +5582,10 @@
       </w:r>
       <w:proofErr w:type="gramEnd"/>
       <w:r>
-        <w:t>...viajar pelas páginas de notícias a fim de apreender o que é essencial exige tempo, capacidade</w:t>
-      </w:r>
-      <w:r>
-        <w:t xml:space="preserve"> de identificar o que é relevante, no grande volume de informações disponível, e capacidade de mentalizar, de forma coerente, o conteúdo essencial...”.</w:t>
+        <w:t>...viajar pelas páginas de notícias a fim de apreender o que é e</w:t>
+      </w:r>
+      <w:r>
+        <w:t>ssencial exige tempo, capacidade de identificar o que é relevante, no grande volume de informações disponível, e capacidade de mentalizar, de forma coerente, o conteúdo essencial...”.</w:t>
       </w:r>
     </w:p>
     <w:p>
@@ -5537,10 +5595,10 @@
         <w:ind w:left="432" w:firstLine="720"/>
       </w:pPr>
       <w:r>
-        <w:t>Máquinas começaram a ser empregadas para realizar tarefas que antes eram das pessoas, como secretarias q</w:t>
-      </w:r>
-      <w:r>
-        <w:t xml:space="preserve">ue resumem notícias financeiras para os patrões ou agentes de </w:t>
+        <w:t>Máquinas começaram a ser empregadas para realizar tarefas que antes eram</w:t>
+      </w:r>
+      <w:r>
+        <w:t xml:space="preserve"> das pessoas, como secretarias que resumem notícias financeiras para os patrões ou agentes de </w:t>
       </w:r>
       <w:r>
         <w:rPr>
@@ -5559,10 +5617,10 @@
         <w:ind w:left="432" w:firstLine="720"/>
       </w:pPr>
       <w:r>
-        <w:t>Em IA, uma das técnicas mais recentes para tratar de sumarização de texto são redes neurais recorrentes. Este método possui aplicações para solucionar algumas an</w:t>
-      </w:r>
-      <w:r>
-        <w:t>álises de sentimento, entidades nomeadas e sumarização de texto.</w:t>
+        <w:t>Em IA, uma das técnicas mais recentes para tratar de su</w:t>
+      </w:r>
+      <w:r>
+        <w:t>marização de texto são redes neurais recorrentes. Este método possui aplicações para solucionar algumas análises de sentimento, entidades nomeadas e sumarização de texto.</w:t>
       </w:r>
     </w:p>
     <w:p>
@@ -5572,10 +5630,10 @@
         <w:ind w:left="432" w:firstLine="720"/>
       </w:pPr>
       <w:r>
-        <w:t>Primeiramente, para a sumarização de texto, há a coleta das notícias que para utilização como entrada na rede neural, nessa coleta são captados os títulos e os textos das notícias onde o títu</w:t>
-      </w:r>
-      <w:r>
-        <w:t>lo fica sendo nosso parâmetro de comparação para a saída da rede neural.</w:t>
+        <w:t>Primeiramente, para a sumarização de texto, há a coleta das notícias que para utiliza</w:t>
+      </w:r>
+      <w:r>
+        <w:t>ção como entrada na rede neural, nessa coleta são captados os títulos e os textos das notícias onde o título fica sendo nosso parâmetro de comparação para a saída da rede neural.</w:t>
       </w:r>
     </w:p>
     <w:p>
@@ -5585,10 +5643,10 @@
         <w:ind w:left="432" w:firstLine="720"/>
       </w:pPr>
       <w:r>
-        <w:t>Posteriormente, na etapa de teste, que consiste em dividir os dados coletados em treino e teste, esses dois grupos podem ter tamanho que for necessário.  A divisão mais comum é 70% pa</w:t>
-      </w:r>
-      <w:r>
-        <w:t xml:space="preserve">ra treino e 30% para teste, a rede aprenderá com o grupo de treino e o resultado obtido </w:t>
+        <w:t>Posteriormente, na etapa de teste, que consiste em dividir os dados coletados</w:t>
+      </w:r>
+      <w:r>
+        <w:t xml:space="preserve"> em treino e teste, esses dois grupos podem ter tamanho que for necessário.  A divisão mais comum é 70% para treino e 30% para teste, a rede aprenderá com o grupo de treino e o resultado obtido </w:t>
       </w:r>
       <w:proofErr w:type="gramStart"/>
       <w:r>
@@ -5607,10 +5665,13 @@
       </w:pPr>
       <w:r>
         <w:lastRenderedPageBreak/>
-        <w:t xml:space="preserve">A rede neural aprenderá lendo o texto da notícia e fará uma ligação com o título, já na etapa de teste lerá as notícias </w:t>
-      </w:r>
-      <w:r>
-        <w:t>do grupo que ela não conhece os dados e tentará gerar um título, ao término será realizado uma análise dessa saída com o título original, com isso será feito a análise, de acordo com (</w:t>
+        <w:t xml:space="preserve">A rede neural </w:t>
+      </w:r>
+      <w:r>
+        <w:t>aprenderá lendo o texto da notícia e fará uma ligação com o título, já na etapa de teste lerá as notícias do grupo que ela não conhece os dados e tentará gerar um título, ao término será realizado uma análise dessa saída com o título original, com isso ser</w:t>
+      </w:r>
+      <w:r>
+        <w:t>á feito a análise, de acordo com (</w:t>
       </w:r>
       <w:proofErr w:type="spellStart"/>
       <w:r>
@@ -5618,10 +5679,7 @@
       </w:r>
       <w:proofErr w:type="spellEnd"/>
       <w:r>
-        <w:t>, 2006)  ”As redes neurais artificiais se diferenciam pela sua ar</w:t>
-      </w:r>
-      <w:r>
-        <w:t>quitetura e pela forma como os pesos associados às conexões são ajustados durante o processo de aprendizado”.</w:t>
+        <w:t>, 2006)  ”As redes neurais artificiais se diferenciam pela sua arquitetura e pela forma como os pesos associados às conexões são ajustados durante o processo de aprendizado”.</w:t>
       </w:r>
     </w:p>
     <w:p>
@@ -5631,10 +5689,13 @@
         <w:ind w:left="432" w:firstLine="720"/>
       </w:pPr>
       <w:r>
-        <w:t>Entretanto, deve-se observar que se a maioria das notícias na parte de treinamento possuírem títulos sensacionalistas ou que não condizem com as r</w:t>
-      </w:r>
-      <w:r>
-        <w:t>eais informações apresentadas no texto, será gerado resultados não confiáveis, podendo com isso gerar um algoritmo enviesado, ou seja, que pensa de forma muito parecida com a fonte das notícias.</w:t>
+        <w:t>Entretanto, deve-se observar que se a ma</w:t>
+      </w:r>
+      <w:r>
+        <w:t>ioria das notícias na parte de treinamento possuírem títulos sensacionalistas ou que não condizem com as reais informações apresentadas no texto, será gerado resultados não confiáveis, podendo com isso gerar um algoritmo enviesado, ou seja, que pensa de fo</w:t>
+      </w:r>
+      <w:r>
+        <w:t>rma muito parecida com a fonte das notícias.</w:t>
       </w:r>
     </w:p>
     <w:p>
@@ -5644,10 +5705,7 @@
         <w:ind w:left="432" w:firstLine="720"/>
       </w:pPr>
       <w:r>
-        <w:t xml:space="preserve">Para evitar esse problema e garantir melhor assertividade, é </w:t>
-      </w:r>
-      <w:r>
-        <w:t>necessário um grande volume de dados e de várias fontes, evitando assim criar algum viés na rede neural.</w:t>
+        <w:t>Para evitar esse problema e garantir melhor assertividade, é necessário um grande volume de dados e de várias fontes, evitando assim criar algum viés na rede neural.</w:t>
       </w:r>
     </w:p>
     <w:p>
@@ -5657,10 +5715,10 @@
         <w:ind w:left="432" w:firstLine="720"/>
       </w:pPr>
       <w:r>
-        <w:t>Por fim, a área científica poderá beneficiar-se para melhor inserção de títulos em artigos, assim como resenhas ou textos gerais em instituições acadêm</w:t>
-      </w:r>
-      <w:r>
-        <w:t>icas, pois a sumarização possibilita que mais textos sejam lidos em menor tempo, sem que haja perda no sentido para que a mensagem seja transmitida.</w:t>
+        <w:t>Por fim, a área científica poderá beneficiar-</w:t>
+      </w:r>
+      <w:r>
+        <w:t>se para melhor inserção de títulos em artigos, assim como resenhas ou textos gerais em instituições acadêmicas, pois a sumarização possibilita que mais textos sejam lidos em menor tempo, sem que haja perda no sentido para que a mensagem seja transmitida.</w:t>
       </w:r>
     </w:p>
     <w:p>
@@ -5705,15 +5763,15 @@
     </w:p>
     <w:p>
       <w:r>
-        <w:t>O texto da forma como é conhecida não pode ser interpretado pelo comput</w:t>
-      </w:r>
-      <w:r>
-        <w:t>ador, por isso, é necessário alterar a forma de representar texto para que o computador possa interpretá-lo e analisar o resultado.</w:t>
-      </w:r>
-    </w:p>
-    <w:p>
-      <w:r>
-        <w:t xml:space="preserve">Existem duas formas amplamente utilizadas no meio acadêmico que trazem resultados satisfatórios, esses métodos são o </w:t>
+        <w:t>O texto da forma como é conhecida não pode ser interpretado pelo computador, é necessário alterar a forma de representar o texto para que o computador possa interpretá-lo e analisar o resultado.</w:t>
+      </w:r>
+    </w:p>
+    <w:p>
+      <w:r>
+        <w:t>Existem duas formas ampl</w:t>
+      </w:r>
+      <w:r>
+        <w:t xml:space="preserve">amente utilizadas no meio acadêmico que trazem resultados satisfatórios, esses métodos são o </w:t>
       </w:r>
       <w:r>
         <w:rPr>
@@ -5803,7 +5861,10 @@
     <w:p/>
     <w:p>
       <w:r>
-        <w:t xml:space="preserve">Esse método consiste em analisar todo o </w:t>
+        <w:t>Esse método consiste em analisar t</w:t>
+      </w:r>
+      <w:r>
+        <w:t xml:space="preserve">odo o </w:t>
       </w:r>
       <w:proofErr w:type="spellStart"/>
       <w:r>
@@ -5814,10 +5875,7 @@
       </w:r>
       <w:proofErr w:type="spellEnd"/>
       <w:r>
-        <w:t xml:space="preserve"> e montar um dicionário com todas as palavras contidas, ou seja, criar um “saco de pala</w:t>
-      </w:r>
-      <w:r>
-        <w:t xml:space="preserve">vras” com todas as amostras de palavras, sem que haja repetições </w:t>
+        <w:t xml:space="preserve"> e montar um dicionário com todas as palavras contidas, ou seja, criar um “saco de palavras” com todas as amostras de palavras, sem que haja repetições </w:t>
       </w:r>
       <w:proofErr w:type="gramStart"/>
       <w:r>
@@ -5841,7 +5899,10 @@
       </w:r>
       <w:proofErr w:type="spellEnd"/>
       <w:r>
-        <w:t xml:space="preserve"> com 1 e 0 para simbolizar se aquela palavra existe ou não no dicionário criado.</w:t>
+        <w:t xml:space="preserve"> com 1 e 0 </w:t>
+      </w:r>
+      <w:r>
+        <w:t>para simbolizar se aquela palavra existe ou não no dicionário criado.</w:t>
       </w:r>
     </w:p>
     <w:p/>
@@ -6236,10 +6297,15 @@
     <w:p/>
     <w:p>
       <w:r>
-        <w:t>Segundo estudo</w:t>
-      </w:r>
-      <w:r>
-        <w:t xml:space="preserve"> de (</w:t>
+        <w:t xml:space="preserve">Segundo </w:t>
+      </w:r>
+      <w:proofErr w:type="gramStart"/>
+      <w:r>
+        <w:t>estudo  de</w:t>
+      </w:r>
+      <w:proofErr w:type="gramEnd"/>
+      <w:r>
+        <w:t xml:space="preserve"> (</w:t>
       </w:r>
       <w:proofErr w:type="spellStart"/>
       <w:r>
@@ -6279,10 +6345,10 @@
     </w:p>
     <w:p>
       <w:r>
-        <w:t>Com a criação do dicionário, o computador criará relações semânticas entre as palavras para medir a distância entre os vetores que estão sendo analis</w:t>
-      </w:r>
-      <w:r>
-        <w:t>adas, e com isso, pode-se criar analogias tal como:</w:t>
+        <w:t>Com esse dicionário criado, o computador criará relações semânticas entre as palavras para medir a distância entre os vetores que estão sendo analisa</w:t>
+      </w:r>
+      <w:r>
+        <w:t>das, e com isso, pode-se criar analogias tal como:</w:t>
       </w:r>
     </w:p>
     <w:p>
@@ -6392,28 +6458,20 @@
     </w:p>
     <w:p>
       <w:r>
-        <w:t xml:space="preserve">Com este exemplo simples, pode-se verificar o quão poderoso pode ser o método </w:t>
+        <w:t xml:space="preserve">Com este exemplo simples pode-se verificar o quão poderoso pode ser o método </w:t>
+      </w:r>
+      <w:r>
+        <w:rPr>
+          <w:i/>
+        </w:rPr>
+        <w:t xml:space="preserve">Word </w:t>
       </w:r>
       <w:proofErr w:type="spellStart"/>
       <w:r>
         <w:rPr>
           <w:i/>
         </w:rPr>
-        <w:t>word</w:t>
-      </w:r>
-      <w:proofErr w:type="spellEnd"/>
-      <w:r>
-        <w:rPr>
-          <w:i/>
-        </w:rPr>
-        <w:t xml:space="preserve"> </w:t>
-      </w:r>
-      <w:proofErr w:type="spellStart"/>
-      <w:r>
-        <w:rPr>
-          <w:i/>
-        </w:rPr>
-        <w:t>embeddings</w:t>
+        <w:t>Embeddings</w:t>
       </w:r>
       <w:proofErr w:type="spellEnd"/>
       <w:r>
@@ -6487,27 +6545,13 @@
         <w:rPr>
           <w:i/>
         </w:rPr>
-        <w:t xml:space="preserve"> </w:t>
-      </w:r>
-      <w:proofErr w:type="spellStart"/>
-      <w:r>
-        <w:rPr>
-          <w:i/>
-        </w:rPr>
-        <w:t>gram</w:t>
-      </w:r>
-      <w:proofErr w:type="spellEnd"/>
-      <w:r>
-        <w:rPr>
-          <w:i/>
-        </w:rPr>
-        <w:t xml:space="preserve"> </w:t>
-      </w:r>
-      <w:r>
-        <w:t xml:space="preserve">é um método baseado em vetores, ou seja, cada palavra é transformada em um vetor e tem como finalidade prever quais são as combinações de palavras disponíveis para uso antes e depois </w:t>
-      </w:r>
-      <w:r>
-        <w:t>da palavra, dado a mesma como entrada.</w:t>
+        <w:t xml:space="preserve"> Gram </w:t>
+      </w:r>
+      <w:r>
+        <w:t xml:space="preserve">é um método baseado em vetores, ou seja, cada palavra é transformada em um vetor e com a finalidade prever quais são as combinações de palavras disponíveis para uso antes e depois da </w:t>
+      </w:r>
+      <w:r>
+        <w:t>palavra, dado a mesma como entrada.</w:t>
       </w:r>
     </w:p>
     <w:p>
@@ -6520,10 +6564,10 @@
       </w:r>
       <w:proofErr w:type="gramEnd"/>
       <w:r>
-        <w:t xml:space="preserve"> dois vetores ao realizar a soma deles, gerar na saída um terceiro vetor com r</w:t>
-      </w:r>
-      <w:r>
-        <w:t>elevância em relação a soma dos dois vetores, como no exemplo abaixo:</w:t>
+        <w:t xml:space="preserve"> dois vetores ao realizar a soma deles, gerar na saída um terceiro vetor com rele</w:t>
+      </w:r>
+      <w:r>
+        <w:t>vância em relação a soma dos dois vetores, como no exemplo abaixo:</w:t>
       </w:r>
     </w:p>
     <w:p>
@@ -6627,67 +6671,142 @@
     </w:p>
     <w:p>
       <w:r>
-        <w:t xml:space="preserve">Outro ponto </w:t>
-      </w:r>
-      <w:r>
-        <w:t xml:space="preserve">que pode ser notado, é que ao treinar um modelo com </w:t>
+        <w:t>Outro ponto que</w:t>
+      </w:r>
+      <w:r>
+        <w:t xml:space="preserve"> pode ser notado, é que ao treinar um modelo com </w:t>
       </w:r>
       <w:proofErr w:type="spellStart"/>
       <w:r>
         <w:rPr>
           <w:i/>
         </w:rPr>
-        <w:t>skip</w:t>
+        <w:t>Skip</w:t>
       </w:r>
       <w:proofErr w:type="spellEnd"/>
       <w:r>
         <w:rPr>
           <w:i/>
         </w:rPr>
-        <w:t xml:space="preserve"> </w:t>
+        <w:t xml:space="preserve"> Gram</w:t>
+      </w:r>
+      <w:r>
+        <w:t>, encontra-se uma combinação de palavras que tenha sentido no contexto.</w:t>
+      </w:r>
+    </w:p>
+    <w:p>
+      <w:r>
+        <w:t xml:space="preserve">Dado uma sequência de palavras de treino, </w:t>
+      </w:r>
+      <m:oMath>
+        <m:sSub>
+          <m:sSubPr>
+            <m:ctrlPr>
+              <w:rPr>
+                <w:rFonts w:ascii="Cambria Math" w:hAnsi="Cambria Math"/>
+              </w:rPr>
+            </m:ctrlPr>
+          </m:sSubPr>
+          <m:e>
+            <m:r>
+              <w:rPr>
+                <w:rFonts w:ascii="Cambria Math" w:hAnsi="Cambria Math"/>
+              </w:rPr>
+              <m:t>w</m:t>
+            </m:r>
+          </m:e>
+          <m:sub>
+            <m:r>
+              <w:rPr>
+                <w:rFonts w:ascii="Cambria Math" w:hAnsi="Cambria Math"/>
+              </w:rPr>
+              <m:t>1</m:t>
+            </m:r>
+          </m:sub>
+        </m:sSub>
+      </m:oMath>
+      <w:r>
+        <w:t xml:space="preserve">, </w:t>
+      </w:r>
+      <m:oMath>
+        <m:sSub>
+          <m:sSubPr>
+            <m:ctrlPr>
+              <w:rPr>
+                <w:rFonts w:ascii="Cambria Math" w:hAnsi="Cambria Math"/>
+              </w:rPr>
+            </m:ctrlPr>
+          </m:sSubPr>
+          <m:e>
+            <m:r>
+              <w:rPr>
+                <w:rFonts w:ascii="Cambria Math" w:hAnsi="Cambria Math"/>
+              </w:rPr>
+              <m:t>w</m:t>
+            </m:r>
+          </m:e>
+          <m:sub>
+            <m:r>
+              <w:rPr>
+                <w:rFonts w:ascii="Cambria Math" w:hAnsi="Cambria Math"/>
+              </w:rPr>
+              <m:t>2</m:t>
+            </m:r>
+          </m:sub>
+        </m:sSub>
+      </m:oMath>
+      <w:r>
+        <w:t>,…,</w:t>
+      </w:r>
+      <m:oMath>
+        <m:sSub>
+          <m:sSubPr>
+            <m:ctrlPr>
+              <w:rPr>
+                <w:rFonts w:ascii="Cambria Math" w:hAnsi="Cambria Math"/>
+              </w:rPr>
+            </m:ctrlPr>
+          </m:sSubPr>
+          <m:e>
+            <m:r>
+              <w:rPr>
+                <w:rFonts w:ascii="Cambria Math" w:hAnsi="Cambria Math"/>
+              </w:rPr>
+              <m:t>w</m:t>
+            </m:r>
+          </m:e>
+          <m:sub>
+            <m:r>
+              <w:rPr>
+                <w:rFonts w:ascii="Cambria Math" w:hAnsi="Cambria Math"/>
+              </w:rPr>
+              <m:t>n</m:t>
+            </m:r>
+          </m:sub>
+        </m:sSub>
+      </m:oMath>
+      <w:r>
+        <w:t xml:space="preserve">, o </w:t>
       </w:r>
       <w:proofErr w:type="spellStart"/>
       <w:r>
         <w:rPr>
           <w:i/>
         </w:rPr>
-        <w:t>gram</w:t>
+        <w:t>Skip</w:t>
       </w:r>
       <w:proofErr w:type="spellEnd"/>
       <w:r>
-        <w:t>, encontra-se uma combinação de palavras que tenha sentido no contexto.</w:t>
-      </w:r>
-    </w:p>
-    <w:p>
-      <w:r>
-        <w:t xml:space="preserve">Dado uma sequência de palavras de treino, w1, w2, ... </w:t>
-      </w:r>
-      <w:proofErr w:type="spellStart"/>
-      <w:r>
-        <w:t>wn</w:t>
-      </w:r>
-      <w:proofErr w:type="spellEnd"/>
-      <w:r>
-        <w:t xml:space="preserve">, o </w:t>
-      </w:r>
-      <w:proofErr w:type="spellStart"/>
-      <w:r>
-        <w:t>skip</w:t>
-      </w:r>
-      <w:proofErr w:type="spellEnd"/>
-      <w:r>
-        <w:t xml:space="preserve"> </w:t>
-      </w:r>
-      <w:proofErr w:type="spellStart"/>
-      <w:r>
-        <w:t>gram</w:t>
-      </w:r>
-      <w:proofErr w:type="spellEnd"/>
-      <w:r>
-        <w:t xml:space="preserve"> tem o objetivo de aumentar a probabilidade de uma pal</w:t>
-      </w:r>
-      <w:r>
-        <w:t>avra fazer sentido no contexto.</w:t>
+        <w:rPr>
+          <w:i/>
+        </w:rPr>
+        <w:t xml:space="preserve"> Gram</w:t>
+      </w:r>
+      <w:r>
+        <w:t xml:space="preserve"> tem o objetivo de aumentar a probabilidade de uma palav</w:t>
+      </w:r>
+      <w:r>
+        <w:t>ra fazer sentido no contexto.</w:t>
       </w:r>
     </w:p>
     <w:p>
@@ -6965,15 +7084,15 @@
         </m:r>
       </m:oMath>
       <w:r>
-        <w:t xml:space="preserve"> maior são os exemplos de treino, maior o tempo de treino e, consequentemente, melh</w:t>
+        <w:t xml:space="preserve"> maior são os exemplos de treino, maior o tempo de treino e consequentemente melhor s</w:t>
       </w:r>
       <w:proofErr w:type="spellStart"/>
       <w:r>
-        <w:t>or</w:t>
+        <w:t>erá</w:t>
       </w:r>
       <w:proofErr w:type="spellEnd"/>
       <w:r>
-        <w:t xml:space="preserve"> será o resultado do modelo.</w:t>
+        <w:t xml:space="preserve"> o resultado do modelo.</w:t>
       </w:r>
     </w:p>
     <w:p>
@@ -7094,15 +7213,7 @@
         </m:r>
       </m:oMath>
       <w:r>
-        <w:t xml:space="preserve">, </w:t>
-      </w:r>
-      <w:proofErr w:type="gramStart"/>
-      <w:r>
-        <w:t>e também</w:t>
-      </w:r>
-      <w:proofErr w:type="gramEnd"/>
-      <w:r>
-        <w:t xml:space="preserve"> escrita como:</w:t>
+        <w:t>, que também podemos escrever como:</w:t>
       </w:r>
     </w:p>
     <w:p>
@@ -7512,7 +7623,10 @@
     </w:p>
     <w:p>
       <w:r>
-        <w:t xml:space="preserve">Assim, </w:t>
+        <w:t>S</w:t>
+      </w:r>
+      <w:r>
+        <w:t xml:space="preserve">ão as representações dos vetores de entradas e saídas dadas por </w:t>
       </w:r>
       <m:oMath>
         <m:sSub>
@@ -7584,10 +7698,7 @@
         </m:sSub>
       </m:oMath>
       <w:r>
-        <w:t xml:space="preserve"> são as representações dos vetor</w:t>
-      </w:r>
-      <w:r>
-        <w:t xml:space="preserve">es de entradas e saídas da palavra </w:t>
+        <w:t xml:space="preserve">da palavra </w:t>
       </w:r>
       <m:oMath>
         <m:r>
@@ -7609,7 +7720,7 @@
         </m:r>
       </m:oMath>
       <w:r>
-        <w:t xml:space="preserve"> é o número de palavras no vocabulário, ou seja, o número total de palavras existentes no conjunto de treino.</w:t>
+        <w:t xml:space="preserve"> é o número de palavras no vocabulário, ou seja, o número total de palavras presentes no conjunto de treino.</w:t>
       </w:r>
     </w:p>
     <w:p/>
@@ -7658,63 +7769,66 @@
         <w:rPr>
           <w:i/>
         </w:rPr>
+        <w:t>C</w:t>
+      </w:r>
+      <w:r>
+        <w:rPr>
+          <w:i/>
+        </w:rPr>
+        <w:t>BoW</w:t>
+      </w:r>
+      <w:proofErr w:type="spellEnd"/>
+      <w:r>
+        <w:rPr>
+          <w:i/>
+        </w:rPr>
+        <w:t xml:space="preserve"> </w:t>
+      </w:r>
+      <w:r>
+        <w:t>é mais uma técnica de representação de texto que utiliza vetores para simbolizar palavras, esta técnica também faz uso de redes neurais recorrentes para avaliar e prever uma palavra em um determinado contexto.</w:t>
+      </w:r>
+    </w:p>
+    <w:p>
+      <w:r>
+        <w:t xml:space="preserve">De uma forma bem simples pode-se dizer que o </w:t>
+      </w:r>
+      <w:proofErr w:type="spellStart"/>
+      <w:r>
+        <w:rPr>
+          <w:i/>
+        </w:rPr>
         <w:t>CBoW</w:t>
       </w:r>
       <w:proofErr w:type="spellEnd"/>
       <w:r>
+        <w:t xml:space="preserve"> faz o caminho inverso do </w:t>
+      </w:r>
+      <w:proofErr w:type="spellStart"/>
+      <w:r>
         <w:rPr>
           <w:i/>
         </w:rPr>
-        <w:t xml:space="preserve"> </w:t>
-      </w:r>
-      <w:r>
-        <w:t>é mais uma técnica de representação de texto que utiliza vetores para simbolizar palavras, esta técnica também faz uso de redes neurais recorrentes para avaliar e prever uma palavra em um determinado contexto.</w:t>
-      </w:r>
-    </w:p>
-    <w:p>
-      <w:r>
-        <w:t xml:space="preserve">De uma forma bem simples pode-se dizer que o </w:t>
+        <w:t>Skip</w:t>
+      </w:r>
+      <w:proofErr w:type="spellEnd"/>
+      <w:r>
+        <w:rPr>
+          <w:i/>
+        </w:rPr>
+        <w:t xml:space="preserve"> Gram, </w:t>
+      </w:r>
+      <w:r>
+        <w:t xml:space="preserve">onde o último quer, através de uma palavra prever toda a frase, enquanto o </w:t>
       </w:r>
       <w:proofErr w:type="spellStart"/>
       <w:r>
         <w:rPr>
           <w:i/>
         </w:rPr>
-        <w:t>C</w:t>
-      </w:r>
-      <w:r>
-        <w:rPr>
-          <w:i/>
-        </w:rPr>
-        <w:t>BoW</w:t>
+        <w:t>CBoW</w:t>
       </w:r>
       <w:proofErr w:type="spellEnd"/>
       <w:r>
-        <w:t xml:space="preserve"> faz o caminho inverso do </w:t>
-      </w:r>
-      <w:proofErr w:type="spellStart"/>
-      <w:r>
-        <w:rPr>
-          <w:i/>
-        </w:rPr>
-        <w:t>Skip</w:t>
-      </w:r>
-      <w:proofErr w:type="spellEnd"/>
-      <w:r>
-        <w:rPr>
-          <w:i/>
-        </w:rPr>
-        <w:t xml:space="preserve"> Gram, </w:t>
-      </w:r>
-      <w:r>
-        <w:t xml:space="preserve">onde o último quer, através de uma palavra prever toda a frase, enquanto o </w:t>
-      </w:r>
-      <w:proofErr w:type="spellStart"/>
-      <w:r>
-        <w:t>CBoW</w:t>
-      </w:r>
-      <w:proofErr w:type="spellEnd"/>
-      <w:r>
         <w:t xml:space="preserve"> possui a </w:t>
       </w:r>
       <w:proofErr w:type="gramStart"/>
@@ -7728,23 +7842,23 @@
     </w:p>
     <w:p>
       <w:r>
-        <w:t>O uso de redes neurais recorrentes se enquadra</w:t>
-      </w:r>
-      <w:r>
-        <w:t xml:space="preserve">, </w:t>
+        <w:t xml:space="preserve">O uso de redes neurais recorrentes se enquadra, pois </w:t>
       </w:r>
       <w:proofErr w:type="gramStart"/>
       <w:r>
-        <w:t>pois</w:t>
+        <w:t>as palavra</w:t>
       </w:r>
       <w:proofErr w:type="gramEnd"/>
       <w:r>
-        <w:t xml:space="preserve"> as palavras antes são representadas como passado e as palavra após a lacuna como futuro, e entende-se como lacuna a palavra que deseja-se prever.</w:t>
-      </w:r>
-    </w:p>
-    <w:p>
-      <w:r>
-        <w:t>Abaixo há duas imagens que mostram de maneira mais clara a diferença entre eles.</w:t>
+        <w:t xml:space="preserve"> antes são representadas como sendo o passado e as palavra após a lacuna como sendo o futuro, e entende-se como lacuna a palavra que se deseja prever.</w:t>
+      </w:r>
+    </w:p>
+    <w:p>
+      <w:r>
+        <w:t>Abaixo podemos ver duas imagens que mostra</w:t>
+      </w:r>
+      <w:r>
+        <w:t>m de maneira mais clara a diferença entre eles.</w:t>
       </w:r>
     </w:p>
     <w:p>
@@ -7757,7 +7871,7 @@
           <w:noProof/>
         </w:rPr>
         <w:drawing>
-          <wp:inline distT="0" distB="0" distL="0" distR="0" wp14:anchorId="6BAF5B8F" wp14:editId="415873B6">
+          <wp:inline distT="0" distB="0" distL="0" distR="0" wp14:anchorId="712756B4" wp14:editId="0D3628C3">
             <wp:extent cx="2591162" cy="2581635"/>
             <wp:effectExtent l="0" t="0" r="0" b="0"/>
             <wp:docPr id="246" name="image2.png" descr="Uma imagem contendo objeto, relógio&#10;&#10;Descrição gerada automaticamente"/>
@@ -7843,7 +7957,7 @@
         </w:rPr>
         <w:lastRenderedPageBreak/>
         <w:drawing>
-          <wp:inline distT="0" distB="0" distL="0" distR="0" wp14:anchorId="795BE335" wp14:editId="55285D24">
+          <wp:inline distT="0" distB="0" distL="0" distR="0" wp14:anchorId="71C66D92" wp14:editId="646664BC">
             <wp:extent cx="2495898" cy="3353268"/>
             <wp:effectExtent l="0" t="0" r="0" b="0"/>
             <wp:docPr id="245" name="image1.png" descr="Uma imagem contendo objeto, relógio&#10;&#10;Descrição gerada automaticamente"/>
@@ -7902,13 +8016,7 @@
         <w:rPr>
           <w:color w:val="000000"/>
         </w:rPr>
-        <w:t>F</w:t>
-      </w:r>
-      <w:r>
-        <w:rPr>
-          <w:color w:val="000000"/>
-        </w:rPr>
-        <w:t xml:space="preserve">igura 2 – </w:t>
+        <w:t xml:space="preserve">Figura 2 – </w:t>
       </w:r>
       <w:proofErr w:type="spellStart"/>
       <w:r>
@@ -7975,10 +8083,10 @@
         <w:t xml:space="preserve">, </w:t>
       </w:r>
       <w:r>
-        <w:t xml:space="preserve">são amplamente utilizados para criar vetores semânticos em representação da linguagem. Esses vetores são utilizados em </w:t>
-      </w:r>
-      <w:r>
-        <w:t>aplicações de classificação de documentos, respostas automáticas de questões, recuperação de informação e análises textuais.</w:t>
+        <w:t>são amplamente utilizados para criar vetores semâ</w:t>
+      </w:r>
+      <w:r>
+        <w:t>nticos em representação da linguagem. Esses vetores são utilizados em aplicações de classificação de documentos, respostas automáticas de questões, recuperação de informação e análises textuais.</w:t>
       </w:r>
     </w:p>
     <w:p>
@@ -7986,7 +8094,10 @@
         <w:ind w:firstLine="720"/>
       </w:pPr>
       <w:r>
-        <w:t>Existem dois modelos conhecidos para aprendizagem de vetores de palavras, que são:</w:t>
+        <w:t xml:space="preserve">Existem dois modelos conhecidos para aprendizagem de vetores </w:t>
+      </w:r>
+      <w:r>
+        <w:t>de palavras, que são:</w:t>
       </w:r>
     </w:p>
     <w:p>
@@ -8047,59 +8158,46 @@
       <w:proofErr w:type="spellStart"/>
       <w:r>
         <w:rPr>
+          <w:color w:val="000000"/>
+        </w:rPr>
+        <w:t>skip</w:t>
+      </w:r>
+      <w:proofErr w:type="spellEnd"/>
+      <w:r>
+        <w:rPr>
+          <w:color w:val="000000"/>
+        </w:rPr>
+        <w:t xml:space="preserve"> </w:t>
+      </w:r>
+      <w:proofErr w:type="spellStart"/>
+      <w:r>
+        <w:rPr>
+          <w:color w:val="000000"/>
+        </w:rPr>
+        <w:t>gram</w:t>
+      </w:r>
+      <w:proofErr w:type="spellEnd"/>
+      <w:r>
+        <w:rPr>
+          <w:color w:val="000000"/>
+        </w:rPr>
+        <w:t xml:space="preserve"> por exemplo</w:t>
+      </w:r>
+    </w:p>
+    <w:p>
+      <w:r>
+        <w:t xml:space="preserve">Ao dar continuidade ao estudo do método </w:t>
+      </w:r>
+      <w:proofErr w:type="spellStart"/>
+      <w:r>
+        <w:rPr>
           <w:i/>
         </w:rPr>
-        <w:t>S</w:t>
-      </w:r>
-      <w:r>
-        <w:rPr>
-          <w:i/>
-          <w:color w:val="000000"/>
-        </w:rPr>
-        <w:t>kip</w:t>
+        <w:t>GloVe</w:t>
       </w:r>
       <w:proofErr w:type="spellEnd"/>
       <w:r>
-        <w:rPr>
-          <w:i/>
-          <w:color w:val="000000"/>
-        </w:rPr>
-        <w:t xml:space="preserve"> </w:t>
-      </w:r>
-      <w:r>
-        <w:rPr>
-          <w:i/>
-        </w:rPr>
-        <w:t>G</w:t>
-      </w:r>
-      <w:r>
-        <w:rPr>
-          <w:i/>
-          <w:color w:val="000000"/>
-        </w:rPr>
-        <w:t>ram</w:t>
-      </w:r>
-      <w:r>
-        <w:rPr>
-          <w:color w:val="000000"/>
-        </w:rPr>
-        <w:t xml:space="preserve"> por exemplo</w:t>
-      </w:r>
-    </w:p>
-    <w:p>
-      <w:r>
-        <w:t xml:space="preserve">Definições podem ser feitas para continuar o estudo do </w:t>
-      </w:r>
-      <w:proofErr w:type="spellStart"/>
-      <w:r>
-        <w:rPr>
-          <w:i/>
-        </w:rPr>
-        <w:t>GloVe</w:t>
-      </w:r>
-      <w:proofErr w:type="spellEnd"/>
-      <w:r>
-        <w:t xml:space="preserve">, tais como: </w:t>
+        <w:t xml:space="preserve">, é preciso realizar definições, tais como: </w:t>
       </w:r>
       <m:oMath>
         <m:r>
@@ -8110,15 +8208,7 @@
         </m:r>
       </m:oMath>
       <w:r>
-        <w:t xml:space="preserve"> representa uma matriz que conta a ocorrência de uma palavra do co</w:t>
-      </w:r>
-      <w:proofErr w:type="spellStart"/>
-      <w:r>
-        <w:t>njunto</w:t>
-      </w:r>
-      <w:proofErr w:type="spellEnd"/>
-      <w:r>
-        <w:t xml:space="preserve"> de teste por uma palavra do conjunto de treino e </w:t>
+        <w:t xml:space="preserve"> para representar uma matriz que conta a ocorrência de uma palavra do conjunto de teste por uma palavra do conjunto de treino e </w:t>
       </w:r>
       <m:oMath>
         <m:sSub>
@@ -8148,7 +8238,7 @@
         </m:sSub>
       </m:oMath>
       <w:r>
-        <w:t xml:space="preserve"> representa o número de vezes que uma palavra </w:t>
+        <w:t xml:space="preserve"> representar o número de vezes que uma palavra </w:t>
       </w:r>
       <m:oMath>
         <m:r>
@@ -8159,7 +8249,10 @@
         </m:r>
       </m:oMath>
       <w:r>
-        <w:t xml:space="preserve"> apareceu no contexto da palavra </w:t>
+        <w:t xml:space="preserve"> apareceu no contexto da pa</w:t>
+      </w:r>
+      <w:r>
+        <w:t xml:space="preserve">lavra </w:t>
       </w:r>
       <m:oMath>
         <m:r>
@@ -8170,7 +8263,7 @@
         </m:r>
       </m:oMath>
       <w:r>
-        <w:t>. Com isso, forma-se a Equação 3:</w:t>
+        <w:t>. Com isso, tem-se que:</w:t>
       </w:r>
     </w:p>
     <w:p>
@@ -8332,7 +8425,7 @@
         </m:r>
       </m:oMath>
       <w:r>
-        <w:t>, com a Equação 4:</w:t>
+        <w:t>:</w:t>
       </w:r>
     </w:p>
     <w:p>
@@ -8511,6 +8604,8 @@
       </w:pPr>
       <w:r>
         <w:tab/>
+      </w:r>
+      <w:r>
         <w:t xml:space="preserve">Por fim temos a equação resultante do vetor, </w:t>
       </w:r>
       <m:oMath>
@@ -8522,10 +8617,7 @@
         </m:r>
       </m:oMath>
       <w:r>
-        <w:t>, que apontará para a palavra que mais se adequa ao context</w:t>
-      </w:r>
-      <w:r>
-        <w:t>o:</w:t>
+        <w:t>, que apontará para a palavra que mais se adequa ao contexto:</w:t>
       </w:r>
     </w:p>
     <w:p>
@@ -8762,7 +8854,7 @@
     <w:p/>
     <w:p>
       <w:r>
-        <w:t xml:space="preserve">Vetores de palavras são representados por </w:t>
+        <w:t xml:space="preserve">Onde </w:t>
       </w:r>
       <m:oMath>
         <m:sSub>
@@ -8822,7 +8914,7 @@
         </m:sSub>
       </m:oMath>
       <w:r>
-        <w:t xml:space="preserve"> e </w:t>
+        <w:t xml:space="preserve"> representam são vetores de palavras e </w:t>
       </w:r>
       <m:oMath>
         <m:r>
@@ -8918,15 +9010,15 @@
         </m:sSup>
       </m:oMath>
       <w:r>
-        <w:t xml:space="preserve"> são vetores de palavras livres de contexto. Simplificando a Equação 5 – Vetor resultante GloVe, tem-se o resul</w:t>
+        <w:t xml:space="preserve"> são v</w:t>
       </w:r>
       <w:proofErr w:type="spellStart"/>
       <w:r>
-        <w:t>tado</w:t>
+        <w:t>etores</w:t>
       </w:r>
       <w:proofErr w:type="spellEnd"/>
       <w:r>
-        <w:t xml:space="preserve"> na Equação 6:</w:t>
+        <w:t xml:space="preserve"> de palavras livres de contexto. Simplificando a Equação 5, tem-se que:</w:t>
       </w:r>
     </w:p>
     <w:p>
@@ -9176,7 +9268,607 @@
       </w:r>
     </w:p>
     <w:p/>
+    <w:p>
+      <w:r>
+        <w:t xml:space="preserve">O índice </w:t>
+      </w:r>
+      <m:oMath>
+        <m:r>
+          <w:rPr>
+            <w:rFonts w:ascii="Cambria Math" w:hAnsi="Cambria Math"/>
+          </w:rPr>
+          <m:t>k</m:t>
+        </m:r>
+      </m:oMath>
+      <w:r>
+        <w:t xml:space="preserve"> refere-se a palavra a ser comparada com </w:t>
+      </w:r>
+      <m:oMath>
+        <m:r>
+          <w:rPr>
+            <w:rFonts w:ascii="Cambria Math" w:hAnsi="Cambria Math"/>
+          </w:rPr>
+          <m:t>i</m:t>
+        </m:r>
+      </m:oMath>
+      <w:r>
+        <w:t xml:space="preserve"> e </w:t>
+      </w:r>
+      <m:oMath>
+        <m:r>
+          <w:rPr>
+            <w:rFonts w:ascii="Cambria Math" w:hAnsi="Cambria Math"/>
+          </w:rPr>
+          <m:t>j</m:t>
+        </m:r>
+      </m:oMath>
+      <w:r>
+        <w:t xml:space="preserve">, para verificar se </w:t>
+      </w:r>
+      <m:oMath>
+        <m:r>
+          <w:rPr>
+            <w:rFonts w:ascii="Cambria Math" w:hAnsi="Cambria Math"/>
+          </w:rPr>
+          <m:t>k</m:t>
+        </m:r>
+      </m:oMath>
+      <w:r>
+        <w:t xml:space="preserve"> está mais próximo de </w:t>
+      </w:r>
+      <m:oMath>
+        <m:r>
+          <w:rPr>
+            <w:rFonts w:ascii="Cambria Math" w:hAnsi="Cambria Math"/>
+          </w:rPr>
+          <m:t>i</m:t>
+        </m:r>
+      </m:oMath>
+      <w:r>
+        <w:t xml:space="preserve"> e ou </w:t>
+      </w:r>
+      <m:oMath>
+        <m:r>
+          <w:rPr>
+            <w:rFonts w:ascii="Cambria Math" w:hAnsi="Cambria Math"/>
+          </w:rPr>
+          <m:t>j</m:t>
+        </m:r>
+      </m:oMath>
+      <w:r>
+        <w:t>. Se o resultado estiver mais próximo de 0 entre as palavras</w:t>
+      </w:r>
+      <w:r>
+        <w:rPr>
+          <w:i/>
+        </w:rPr>
+        <w:t xml:space="preserve"> </w:t>
+      </w:r>
+      <m:oMath>
+        <m:r>
+          <w:rPr>
+            <w:rFonts w:ascii="Cambria Math" w:hAnsi="Cambria Math"/>
+          </w:rPr>
+          <m:t>k</m:t>
+        </m:r>
+      </m:oMath>
+      <w:r>
+        <w:t xml:space="preserve"> e </w:t>
+      </w:r>
+      <m:oMath>
+        <m:r>
+          <w:rPr>
+            <w:rFonts w:ascii="Cambria Math" w:hAnsi="Cambria Math"/>
+          </w:rPr>
+          <m:t>i</m:t>
+        </m:r>
+      </m:oMath>
+      <w:r>
+        <w:t xml:space="preserve">, então, existe algum tipo de ligação entre </w:t>
+      </w:r>
+      <m:oMath>
+        <m:r>
+          <w:rPr>
+            <w:rFonts w:ascii="Cambria Math" w:hAnsi="Cambria Math"/>
+          </w:rPr>
+          <m:t>k</m:t>
+        </m:r>
+      </m:oMath>
+      <w:r>
+        <w:t xml:space="preserve"> e </w:t>
+      </w:r>
+      <m:oMath>
+        <m:r>
+          <w:rPr>
+            <w:rFonts w:ascii="Cambria Math" w:hAnsi="Cambria Math"/>
+          </w:rPr>
+          <m:t>i</m:t>
+        </m:r>
+      </m:oMath>
+      <w:r>
+        <w:t>.</w:t>
+      </w:r>
+    </w:p>
+    <w:p>
+      <w:pPr>
+        <w:rPr>
+          <w:i/>
+        </w:rPr>
+      </w:pPr>
+      <w:r>
+        <w:t>Ao analisar a Equação 5, se o valor estiver próximo de 1, então, as duas palavras</w:t>
+      </w:r>
+      <w:r>
+        <w:t xml:space="preserve">, </w:t>
+      </w:r>
+      <w:r>
+        <w:rPr>
+          <w:i/>
+        </w:rPr>
+        <w:t>i</w:t>
+      </w:r>
+      <w:r>
+        <w:t xml:space="preserve"> e</w:t>
+      </w:r>
+      <w:r>
+        <w:rPr>
+          <w:i/>
+        </w:rPr>
+        <w:t xml:space="preserve"> j</w:t>
+      </w:r>
+      <w:r>
+        <w:t xml:space="preserve">, tem ligação com a palavra </w:t>
+      </w:r>
+      <m:oMath>
+        <m:r>
+          <w:rPr>
+            <w:rFonts w:ascii="Cambria Math" w:hAnsi="Cambria Math"/>
+          </w:rPr>
+          <m:t>k</m:t>
+        </m:r>
+      </m:oMath>
+      <w:r>
+        <w:rPr>
+          <w:i/>
+        </w:rPr>
+        <w:t>.</w:t>
+      </w:r>
+    </w:p>
+    <w:p>
+      <w:r>
+        <w:t xml:space="preserve">Por fim (Pennington, </w:t>
+      </w:r>
+      <w:proofErr w:type="spellStart"/>
+      <w:r>
+        <w:t>Socher</w:t>
+      </w:r>
+      <w:proofErr w:type="spellEnd"/>
+      <w:r>
+        <w:t>, &amp; Manning, 2014) diz que a função de custo para o modelo é:</w:t>
+      </w:r>
+    </w:p>
+    <w:p>
+      <w:pPr>
+        <w:jc w:val="center"/>
+        <w:rPr>
+          <w:rFonts w:ascii="Cambria Math" w:eastAsia="Cambria Math" w:hAnsi="Cambria Math" w:cs="Cambria Math"/>
+        </w:rPr>
+      </w:pPr>
+      <m:oMathPara>
+        <m:oMath>
+          <m:r>
+            <w:rPr>
+              <w:rFonts w:ascii="Cambria Math" w:eastAsia="Cambria Math" w:hAnsi="Cambria Math" w:cs="Cambria Math"/>
+            </w:rPr>
+            <m:t>J</m:t>
+          </m:r>
+          <m:r>
+            <w:rPr>
+              <w:rFonts w:ascii="Cambria Math" w:eastAsia="Cambria Math" w:hAnsi="Cambria Math" w:cs="Cambria Math"/>
+            </w:rPr>
+            <m:t xml:space="preserve">= </m:t>
+          </m:r>
+          <m:nary>
+            <m:naryPr>
+              <m:chr m:val="∑"/>
+              <m:ctrlPr>
+                <w:rPr>
+                  <w:rFonts w:ascii="Cambria Math" w:eastAsia="Cambria Math" w:hAnsi="Cambria Math" w:cs="Cambria Math"/>
+                </w:rPr>
+              </m:ctrlPr>
+            </m:naryPr>
+            <m:sub>
+              <m:r>
+                <w:rPr>
+                  <w:rFonts w:ascii="Cambria Math" w:eastAsia="Cambria Math" w:hAnsi="Cambria Math" w:cs="Cambria Math"/>
+                </w:rPr>
+                <m:t>i</m:t>
+              </m:r>
+              <m:r>
+                <w:rPr>
+                  <w:rFonts w:ascii="Cambria Math" w:eastAsia="Cambria Math" w:hAnsi="Cambria Math" w:cs="Cambria Math"/>
+                </w:rPr>
+                <m:t>,</m:t>
+              </m:r>
+              <m:r>
+                <w:rPr>
+                  <w:rFonts w:ascii="Cambria Math" w:eastAsia="Cambria Math" w:hAnsi="Cambria Math" w:cs="Cambria Math"/>
+                </w:rPr>
+                <m:t>j</m:t>
+              </m:r>
+              <m:r>
+                <w:rPr>
+                  <w:rFonts w:ascii="Cambria Math" w:eastAsia="Cambria Math" w:hAnsi="Cambria Math" w:cs="Cambria Math"/>
+                </w:rPr>
+                <m:t>=1</m:t>
+              </m:r>
+            </m:sub>
+            <m:sup>
+              <m:r>
+                <w:rPr>
+                  <w:rFonts w:ascii="Cambria Math" w:eastAsia="Cambria Math" w:hAnsi="Cambria Math" w:cs="Cambria Math"/>
+                </w:rPr>
+                <m:t>V</m:t>
+              </m:r>
+            </m:sup>
+            <m:e/>
+          </m:nary>
+          <m:r>
+            <w:rPr>
+              <w:rFonts w:ascii="Cambria Math" w:eastAsia="Cambria Math" w:hAnsi="Cambria Math" w:cs="Cambria Math"/>
+            </w:rPr>
+            <m:t>f</m:t>
+          </m:r>
+          <m:d>
+            <m:dPr>
+              <m:ctrlPr>
+                <w:rPr>
+                  <w:rFonts w:ascii="Cambria Math" w:eastAsia="Cambria Math" w:hAnsi="Cambria Math" w:cs="Cambria Math"/>
+                </w:rPr>
+              </m:ctrlPr>
+            </m:dPr>
+            <m:e>
+              <m:sSub>
+                <m:sSubPr>
+                  <m:ctrlPr>
+                    <w:rPr>
+                      <w:rFonts w:ascii="Cambria Math" w:eastAsia="Cambria Math" w:hAnsi="Cambria Math" w:cs="Cambria Math"/>
+                    </w:rPr>
+                  </m:ctrlPr>
+                </m:sSubPr>
+                <m:e>
+                  <m:r>
+                    <w:rPr>
+                      <w:rFonts w:ascii="Cambria Math" w:eastAsia="Cambria Math" w:hAnsi="Cambria Math" w:cs="Cambria Math"/>
+                    </w:rPr>
+                    <m:t>X</m:t>
+                  </m:r>
+                </m:e>
+                <m:sub>
+                  <m:r>
+                    <w:rPr>
+                      <w:rFonts w:ascii="Cambria Math" w:eastAsia="Cambria Math" w:hAnsi="Cambria Math" w:cs="Cambria Math"/>
+                    </w:rPr>
+                    <m:t>ij</m:t>
+                  </m:r>
+                </m:sub>
+              </m:sSub>
+            </m:e>
+          </m:d>
+          <m:r>
+            <w:rPr>
+              <w:rFonts w:ascii="Cambria Math" w:eastAsia="Cambria Math" w:hAnsi="Cambria Math" w:cs="Cambria Math"/>
+            </w:rPr>
+            <m:t>*</m:t>
+          </m:r>
+          <m:sSup>
+            <m:sSupPr>
+              <m:ctrlPr>
+                <w:rPr>
+                  <w:rFonts w:ascii="Cambria Math" w:eastAsia="Cambria Math" w:hAnsi="Cambria Math" w:cs="Cambria Math"/>
+                </w:rPr>
+              </m:ctrlPr>
+            </m:sSupPr>
+            <m:e>
+              <m:r>
+                <w:rPr>
+                  <w:rFonts w:ascii="Cambria Math" w:eastAsia="Cambria Math" w:hAnsi="Cambria Math" w:cs="Cambria Math"/>
+                </w:rPr>
+                <m:t>(</m:t>
+              </m:r>
+              <m:sSubSup>
+                <m:sSubSupPr>
+                  <m:ctrlPr>
+                    <w:rPr>
+                      <w:rFonts w:ascii="Cambria Math" w:eastAsia="Cambria Math" w:hAnsi="Cambria Math" w:cs="Cambria Math"/>
+                    </w:rPr>
+                  </m:ctrlPr>
+                </m:sSubSupPr>
+                <m:e>
+                  <m:r>
+                    <w:rPr>
+                      <w:rFonts w:ascii="Cambria Math" w:eastAsia="Cambria Math" w:hAnsi="Cambria Math" w:cs="Cambria Math"/>
+                    </w:rPr>
+                    <m:t>w</m:t>
+                  </m:r>
+                </m:e>
+                <m:sub>
+                  <m:r>
+                    <w:rPr>
+                      <w:rFonts w:ascii="Cambria Math" w:eastAsia="Cambria Math" w:hAnsi="Cambria Math" w:cs="Cambria Math"/>
+                    </w:rPr>
+                    <m:t>i</m:t>
+                  </m:r>
+                </m:sub>
+                <m:sup>
+                  <m:r>
+                    <w:rPr>
+                      <w:rFonts w:ascii="Cambria Math" w:eastAsia="Cambria Math" w:hAnsi="Cambria Math" w:cs="Cambria Math"/>
+                    </w:rPr>
+                    <m:t>T</m:t>
+                  </m:r>
+                </m:sup>
+              </m:sSubSup>
+              <m:r>
+                <w:rPr>
+                  <w:rFonts w:ascii="Cambria Math" w:eastAsia="Cambria Math" w:hAnsi="Cambria Math" w:cs="Cambria Math"/>
+                </w:rPr>
+                <m:t>*</m:t>
+              </m:r>
+              <m:acc>
+                <m:accPr>
+                  <m:chr m:val="̃"/>
+                  <m:ctrlPr>
+                    <w:rPr>
+                      <w:rFonts w:ascii="Cambria Math" w:eastAsia="Cambria Math" w:hAnsi="Cambria Math" w:cs="Cambria Math"/>
+                    </w:rPr>
+                  </m:ctrlPr>
+                </m:accPr>
+                <m:e>
+                  <m:sSub>
+                    <m:sSubPr>
+                      <m:ctrlPr>
+                        <w:rPr>
+                          <w:rFonts w:ascii="Cambria Math" w:eastAsia="Cambria Math" w:hAnsi="Cambria Math" w:cs="Cambria Math"/>
+                        </w:rPr>
+                      </m:ctrlPr>
+                    </m:sSubPr>
+                    <m:e>
+                      <m:r>
+                        <w:rPr>
+                          <w:rFonts w:ascii="Cambria Math" w:eastAsia="Cambria Math" w:hAnsi="Cambria Math" w:cs="Cambria Math"/>
+                        </w:rPr>
+                        <m:t>w</m:t>
+                      </m:r>
+                    </m:e>
+                    <m:sub>
+                      <m:r>
+                        <w:rPr>
+                          <w:rFonts w:ascii="Cambria Math" w:eastAsia="Cambria Math" w:hAnsi="Cambria Math" w:cs="Cambria Math"/>
+                        </w:rPr>
+                        <m:t>j</m:t>
+                      </m:r>
+                    </m:sub>
+                  </m:sSub>
+                </m:e>
+              </m:acc>
+              <m:r>
+                <w:rPr>
+                  <w:rFonts w:ascii="Cambria Math" w:eastAsia="Cambria Math" w:hAnsi="Cambria Math" w:cs="Cambria Math"/>
+                </w:rPr>
+                <m:t>+</m:t>
+              </m:r>
+              <m:sSub>
+                <m:sSubPr>
+                  <m:ctrlPr>
+                    <w:rPr>
+                      <w:rFonts w:ascii="Cambria Math" w:eastAsia="Cambria Math" w:hAnsi="Cambria Math" w:cs="Cambria Math"/>
+                    </w:rPr>
+                  </m:ctrlPr>
+                </m:sSubPr>
+                <m:e>
+                  <m:r>
+                    <w:rPr>
+                      <w:rFonts w:ascii="Cambria Math" w:eastAsia="Cambria Math" w:hAnsi="Cambria Math" w:cs="Cambria Math"/>
+                    </w:rPr>
+                    <m:t>b</m:t>
+                  </m:r>
+                </m:e>
+                <m:sub>
+                  <m:r>
+                    <w:rPr>
+                      <w:rFonts w:ascii="Cambria Math" w:eastAsia="Cambria Math" w:hAnsi="Cambria Math" w:cs="Cambria Math"/>
+                    </w:rPr>
+                    <m:t>i</m:t>
+                  </m:r>
+                </m:sub>
+              </m:sSub>
+              <m:r>
+                <w:rPr>
+                  <w:rFonts w:ascii="Cambria Math" w:eastAsia="Cambria Math" w:hAnsi="Cambria Math" w:cs="Cambria Math"/>
+                </w:rPr>
+                <m:t>+</m:t>
+              </m:r>
+              <m:acc>
+                <m:accPr>
+                  <m:chr m:val="̃"/>
+                  <m:ctrlPr>
+                    <w:rPr>
+                      <w:rFonts w:ascii="Cambria Math" w:eastAsia="Cambria Math" w:hAnsi="Cambria Math" w:cs="Cambria Math"/>
+                    </w:rPr>
+                  </m:ctrlPr>
+                </m:accPr>
+                <m:e>
+                  <m:sSub>
+                    <m:sSubPr>
+                      <m:ctrlPr>
+                        <w:rPr>
+                          <w:rFonts w:ascii="Cambria Math" w:eastAsia="Cambria Math" w:hAnsi="Cambria Math" w:cs="Cambria Math"/>
+                        </w:rPr>
+                      </m:ctrlPr>
+                    </m:sSubPr>
+                    <m:e>
+                      <m:r>
+                        <w:rPr>
+                          <w:rFonts w:ascii="Cambria Math" w:eastAsia="Cambria Math" w:hAnsi="Cambria Math" w:cs="Cambria Math"/>
+                        </w:rPr>
+                        <m:t>b</m:t>
+                      </m:r>
+                    </m:e>
+                    <m:sub>
+                      <m:r>
+                        <w:rPr>
+                          <w:rFonts w:ascii="Cambria Math" w:eastAsia="Cambria Math" w:hAnsi="Cambria Math" w:cs="Cambria Math"/>
+                        </w:rPr>
+                        <m:t>j</m:t>
+                      </m:r>
+                    </m:sub>
+                  </m:sSub>
+                </m:e>
+              </m:acc>
+              <m:r>
+                <w:rPr>
+                  <w:rFonts w:ascii="Cambria Math" w:eastAsia="Cambria Math" w:hAnsi="Cambria Math" w:cs="Cambria Math"/>
+                </w:rPr>
+                <m:t>-</m:t>
+              </m:r>
+              <m:box>
+                <m:boxPr>
+                  <m:opEmu m:val="1"/>
+                  <m:ctrlPr>
+                    <w:rPr>
+                      <w:rFonts w:ascii="Cambria Math" w:eastAsia="Cambria Math" w:hAnsi="Cambria Math" w:cs="Cambria Math"/>
+                    </w:rPr>
+                  </m:ctrlPr>
+                </m:boxPr>
+                <m:e>
+                  <m:r>
+                    <w:rPr>
+                      <w:rFonts w:ascii="Cambria Math" w:eastAsia="Cambria Math" w:hAnsi="Cambria Math" w:cs="Cambria Math"/>
+                    </w:rPr>
+                    <m:t>log</m:t>
+                  </m:r>
+                </m:e>
+              </m:box>
+              <m:r>
+                <w:rPr>
+                  <w:rFonts w:ascii="Cambria Math" w:eastAsia="Cambria Math" w:hAnsi="Cambria Math" w:cs="Cambria Math"/>
+                </w:rPr>
+                <m:t>log</m:t>
+              </m:r>
+              <m:r>
+                <w:rPr>
+                  <w:rFonts w:ascii="Cambria Math" w:hAnsi="Cambria Math"/>
+                </w:rPr>
+                <m:t xml:space="preserve"> </m:t>
+              </m:r>
+              <m:sSub>
+                <m:sSubPr>
+                  <m:ctrlPr>
+                    <w:rPr>
+                      <w:rFonts w:ascii="Cambria Math" w:eastAsia="Cambria Math" w:hAnsi="Cambria Math" w:cs="Cambria Math"/>
+                    </w:rPr>
+                  </m:ctrlPr>
+                </m:sSubPr>
+                <m:e>
+                  <m:r>
+                    <w:rPr>
+                      <w:rFonts w:ascii="Cambria Math" w:eastAsia="Cambria Math" w:hAnsi="Cambria Math" w:cs="Cambria Math"/>
+                    </w:rPr>
+                    <m:t>X</m:t>
+                  </m:r>
+                </m:e>
+                <m:sub>
+                  <m:r>
+                    <w:rPr>
+                      <w:rFonts w:ascii="Cambria Math" w:eastAsia="Cambria Math" w:hAnsi="Cambria Math" w:cs="Cambria Math"/>
+                    </w:rPr>
+                    <m:t>ij</m:t>
+                  </m:r>
+                </m:sub>
+              </m:sSub>
+              <m:r>
+                <w:rPr>
+                  <w:rFonts w:ascii="Cambria Math" w:hAnsi="Cambria Math"/>
+                </w:rPr>
+                <m:t xml:space="preserve"> </m:t>
+              </m:r>
+              <m:r>
+                <w:rPr>
+                  <w:rFonts w:ascii="Cambria Math" w:eastAsia="Cambria Math" w:hAnsi="Cambria Math" w:cs="Cambria Math"/>
+                </w:rPr>
+                <m:t>)</m:t>
+              </m:r>
+            </m:e>
+            <m:sup>
+              <m:r>
+                <w:rPr>
+                  <w:rFonts w:ascii="Cambria Math" w:eastAsia="Cambria Math" w:hAnsi="Cambria Math" w:cs="Cambria Math"/>
+                </w:rPr>
+                <m:t>2</m:t>
+              </m:r>
+            </m:sup>
+          </m:sSup>
+        </m:oMath>
+      </m:oMathPara>
+    </w:p>
+    <w:p>
+      <w:pPr>
+        <w:keepNext/>
+        <w:pBdr>
+          <w:top w:val="nil"/>
+          <w:left w:val="nil"/>
+          <w:bottom w:val="nil"/>
+          <w:right w:val="nil"/>
+          <w:between w:val="nil"/>
+        </w:pBdr>
+        <w:spacing w:after="200" w:line="240" w:lineRule="auto"/>
+        <w:ind w:firstLine="0"/>
+        <w:jc w:val="center"/>
+        <w:rPr>
+          <w:color w:val="000000"/>
+        </w:rPr>
+      </w:pPr>
+      <w:bookmarkStart w:id="17" w:name="_heading=h.2grqrue" w:colFirst="0" w:colLast="0"/>
+      <w:bookmarkEnd w:id="17"/>
+      <w:r>
+        <w:rPr>
+          <w:color w:val="000000"/>
+        </w:rPr>
+        <w:t xml:space="preserve">Equação 7 – Função de custo do modelo </w:t>
+      </w:r>
+      <w:proofErr w:type="spellStart"/>
+      <w:r>
+        <w:rPr>
+          <w:color w:val="000000"/>
+        </w:rPr>
+        <w:t>GloVe</w:t>
+      </w:r>
+      <w:proofErr w:type="spellEnd"/>
+    </w:p>
     <w:p/>
+    <w:p>
+      <w:r>
+        <w:t xml:space="preserve">Onde tem-se que, </w:t>
+      </w:r>
+      <m:oMath>
+        <m:r>
+          <w:rPr>
+            <w:rFonts w:ascii="Cambria Math" w:hAnsi="Cambria Math"/>
+          </w:rPr>
+          <m:t>V</m:t>
+        </m:r>
+        <m:r>
+          <w:rPr>
+            <w:rFonts w:ascii="Cambria Math" w:hAnsi="Cambria Math"/>
+          </w:rPr>
+          <m:t xml:space="preserve"> </m:t>
+        </m:r>
+      </m:oMath>
+      <w:r>
+        <w:t>é todo o vocabulário disponível para treino.</w:t>
+      </w:r>
+    </w:p>
     <w:p>
       <w:pPr>
         <w:ind w:left="432" w:firstLine="0"/>
@@ -9218,8 +9910,8 @@
         <w:pStyle w:val="Ttulo1"/>
         <w:jc w:val="left"/>
       </w:pPr>
-      <w:bookmarkStart w:id="17" w:name="_heading=h.2grqrue" w:colFirst="0" w:colLast="0"/>
-      <w:bookmarkEnd w:id="17"/>
+      <w:bookmarkStart w:id="18" w:name="_heading=h.vx1227" w:colFirst="0" w:colLast="0"/>
+      <w:bookmarkEnd w:id="18"/>
       <w:r>
         <w:lastRenderedPageBreak/>
         <w:t xml:space="preserve">MÉTODOS DE SUMARIZAÇÃO </w:t>
@@ -9236,8 +9928,8 @@
       <w:pPr>
         <w:pStyle w:val="Ttulo2"/>
       </w:pPr>
-      <w:bookmarkStart w:id="18" w:name="_heading=h.vx1227" w:colFirst="0" w:colLast="0"/>
-      <w:bookmarkEnd w:id="18"/>
+      <w:bookmarkStart w:id="19" w:name="_heading=h.3fwokq0" w:colFirst="0" w:colLast="0"/>
+      <w:bookmarkEnd w:id="19"/>
       <w:proofErr w:type="spellStart"/>
       <w:r>
         <w:t>Sequence</w:t>
@@ -9271,21 +9963,10 @@
       <w:pPr>
         <w:pStyle w:val="Ttulo1"/>
       </w:pPr>
-      <w:bookmarkStart w:id="19" w:name="_heading=h.3fwokq0" w:colFirst="0" w:colLast="0"/>
-      <w:bookmarkEnd w:id="19"/>
-      <w:r>
-        <w:t>METODOLOGIA</w:t>
-      </w:r>
-    </w:p>
-    <w:p/>
-    <w:p>
-      <w:pPr>
-        <w:pStyle w:val="Ttulo1"/>
-      </w:pPr>
       <w:bookmarkStart w:id="20" w:name="_heading=h.1v1yuxt" w:colFirst="0" w:colLast="0"/>
       <w:bookmarkEnd w:id="20"/>
       <w:r>
-        <w:t>RESULTADOS</w:t>
+        <w:t>METODOLOGIA</w:t>
       </w:r>
     </w:p>
     <w:p/>
@@ -9295,6 +9976,17 @@
       </w:pPr>
       <w:bookmarkStart w:id="21" w:name="_heading=h.4f1mdlm" w:colFirst="0" w:colLast="0"/>
       <w:bookmarkEnd w:id="21"/>
+      <w:r>
+        <w:t>RESULTADOS</w:t>
+      </w:r>
+    </w:p>
+    <w:p/>
+    <w:p>
+      <w:pPr>
+        <w:pStyle w:val="Ttulo1"/>
+      </w:pPr>
+      <w:bookmarkStart w:id="22" w:name="_heading=h.2u6wntf" w:colFirst="0" w:colLast="0"/>
+      <w:bookmarkEnd w:id="22"/>
       <w:r>
         <w:t>CONCLUSÃO</w:t>
       </w:r>
@@ -9579,14 +10271,7 @@
           <w:color w:val="000000"/>
           <w:lang w:val="en-US"/>
         </w:rPr>
-        <w:t xml:space="preserve"> representations of words and phrases and their compositionality., (p. 9</w:t>
-      </w:r>
-      <w:r>
-        <w:rPr>
-          <w:color w:val="000000"/>
-          <w:lang w:val="en-US"/>
-        </w:rPr>
-        <w:t>).</w:t>
+        <w:t xml:space="preserve"> representations of words and phrases and their compositionality., (p. 9).</w:t>
       </w:r>
     </w:p>
     <w:p>
@@ -9650,7 +10335,13 @@
         <w:rPr>
           <w:color w:val="000000"/>
         </w:rPr>
-        <w:t xml:space="preserve">Huang, E. H., </w:t>
+        <w:t>Huan</w:t>
+      </w:r>
+      <w:r>
+        <w:rPr>
+          <w:color w:val="000000"/>
+        </w:rPr>
+        <w:t xml:space="preserve">g, E. H., </w:t>
       </w:r>
       <w:proofErr w:type="spellStart"/>
       <w:r>
@@ -9693,15 +10384,7 @@
           <w:color w:val="000000"/>
           <w:lang w:val="en-US"/>
         </w:rPr>
-        <w:t>50th Annual Me</w:t>
-      </w:r>
-      <w:r>
-        <w:rPr>
-          <w:i/>
-          <w:color w:val="000000"/>
-          <w:lang w:val="en-US"/>
-        </w:rPr>
-        <w:t>eting of the Association for Computational Linguistics.</w:t>
+        <w:t>50th Annual Meeting of the Association for Computational Linguistics.</w:t>
       </w:r>
       <w:r>
         <w:rPr>
@@ -9788,7 +10471,14 @@
           <w:color w:val="000000"/>
           <w:lang w:val="en-US"/>
         </w:rPr>
-        <w:t xml:space="preserve">, B., </w:t>
+        <w:t>,</w:t>
+      </w:r>
+      <w:r>
+        <w:rPr>
+          <w:color w:val="000000"/>
+          <w:lang w:val="en-US"/>
+        </w:rPr>
+        <w:t xml:space="preserve"> B., </w:t>
       </w:r>
       <w:proofErr w:type="spellStart"/>
       <w:r>
@@ -9859,14 +10549,7 @@
           <w:color w:val="000000"/>
           <w:lang w:val="en-US"/>
         </w:rPr>
-        <w:t xml:space="preserve">). A study on the CBOW </w:t>
-      </w:r>
-      <w:r>
-        <w:rPr>
-          <w:color w:val="000000"/>
-          <w:lang w:val="en-US"/>
-        </w:rPr>
-        <w:t>model's overfitting and stability., (p. 4). Beijing.</w:t>
+        <w:t>). A study on the CBOW model's overfitting and stability., (p. 4). Beijing.</w:t>
       </w:r>
     </w:p>
     <w:p>
@@ -9959,7 +10642,14 @@
           <w:color w:val="000000"/>
           <w:lang w:val="en-US"/>
         </w:rPr>
-        <w:t xml:space="preserve">, R., &amp; Manning, C. D. (2014). </w:t>
+        <w:t xml:space="preserve">, R., </w:t>
+      </w:r>
+      <w:r>
+        <w:rPr>
+          <w:color w:val="000000"/>
+          <w:lang w:val="en-US"/>
+        </w:rPr>
+        <w:t xml:space="preserve">&amp; Manning, C. D. (2014). </w:t>
       </w:r>
       <w:proofErr w:type="spellStart"/>
       <w:r>
@@ -9975,14 +10665,7 @@
           <w:color w:val="000000"/>
           <w:lang w:val="en-US"/>
         </w:rPr>
-        <w:t>: Global Vectors for Word</w:t>
-      </w:r>
-      <w:r>
-        <w:rPr>
-          <w:color w:val="000000"/>
-          <w:lang w:val="en-US"/>
-        </w:rPr>
-        <w:t xml:space="preserve"> Representation. </w:t>
+        <w:t xml:space="preserve">: Global Vectors for Word Representation. </w:t>
       </w:r>
       <w:r>
         <w:rPr>
@@ -10024,7 +10707,13 @@
         <w:rPr>
           <w:color w:val="000000"/>
         </w:rPr>
-        <w:t>Rino, L., &amp; Pardo, T. (2003). A sumarização automática de textos principais características.</w:t>
+        <w:t>Rino, L., &amp; Pardo, T. (2003). A sumarização automática de textos principa</w:t>
+      </w:r>
+      <w:r>
+        <w:rPr>
+          <w:color w:val="000000"/>
+        </w:rPr>
+        <w:t>is características.</w:t>
       </w:r>
     </w:p>
     <w:p>
@@ -10070,9 +10759,9 @@
 <file path=word/numbering.xml><?xml version="1.0" encoding="utf-8"?>
 <w:numbering xmlns:wpc="http://schemas.microsoft.com/office/word/2010/wordprocessingCanvas" xmlns:cx="http://schemas.microsoft.com/office/drawing/2014/chartex" xmlns:cx1="http://schemas.microsoft.com/office/drawing/2015/9/8/chartex" xmlns:cx2="http://schemas.microsoft.com/office/drawing/2015/10/21/chartex" xmlns:cx3="http://schemas.microsoft.com/office/drawing/2016/5/9/chartex" xmlns:cx4="http://schemas.microsoft.com/office/drawing/2016/5/10/chartex" xmlns:cx5="http://schemas.microsoft.com/office/drawing/2016/5/11/chartex" xmlns:cx6="http://schemas.microsoft.com/office/drawing/2016/5/12/chartex" xmlns:cx7="http://schemas.microsoft.com/office/drawing/2016/5/13/chartex" xmlns:cx8="http://schemas.microsoft.com/office/drawing/2016/5/14/chartex" xmlns:mc="http://schemas.openxmlformats.org/markup-compatibility/2006" xmlns:aink="http://schemas.microsoft.com/office/drawing/2016/ink" xmlns:am3d="http://schemas.microsoft.com/office/drawing/2017/model3d" xmlns:o="urn:schemas-microsoft-com:office:office" xmlns:r="http://schemas.openxmlformats.org/officeDocument/2006/relationships" xmlns:m="http://schemas.openxmlformats.org/officeDocument/2006/math" xmlns:v="urn:schemas-microsoft-com:vml" xmlns:wp14="http://schemas.microsoft.com/office/word/2010/wordprocessingDrawing" xmlns:wp="http://schemas.openxmlformats.org/drawingml/2006/wordprocessingDrawing" xmlns:w10="urn:schemas-microsoft-com:office:word" xmlns:w="http://schemas.openxmlformats.org/wordprocessingml/2006/main" xmlns:w14="http://schemas.microsoft.com/office/word/2010/wordml" xmlns:w15="http://schemas.microsoft.com/office/word/2012/wordml" xmlns:w16cex="http://schemas.microsoft.com/office/word/2018/wordml/cex" xmlns:w16cid="http://schemas.microsoft.com/office/word/2016/wordml/cid" xmlns:w16="http://schemas.microsoft.com/office/word/2018/wordml" xmlns:w16se="http://schemas.microsoft.com/office/word/2015/wordml/symex" xmlns:wpg="http://schemas.microsoft.com/office/word/2010/wordprocessingGroup" xmlns:wpi="http://schemas.microsoft.com/office/word/2010/wordprocessingInk" xmlns:wne="http://schemas.microsoft.com/office/word/2006/wordml" xmlns:wps="http://schemas.microsoft.com/office/word/2010/wordprocessingShape" mc:Ignorable="w14 w15 w16se w16cid w16 w16cex wp14">
   <w:abstractNum w:abstractNumId="0" w15:restartNumberingAfterBreak="0">
-    <w:nsid w:val="11663147"/>
+    <w:nsid w:val="4AF148DE"/>
     <w:multiLevelType w:val="multilevel"/>
-    <w:tmpl w:val="39F4CBDE"/>
+    <w:tmpl w:val="85E6559E"/>
     <w:lvl w:ilvl="0">
       <w:start w:val="1"/>
       <w:numFmt w:val="decimal"/>
@@ -10164,9 +10853,9 @@
     </w:lvl>
   </w:abstractNum>
   <w:abstractNum w:abstractNumId="1" w15:restartNumberingAfterBreak="0">
-    <w:nsid w:val="5ED84935"/>
+    <w:nsid w:val="7F623581"/>
     <w:multiLevelType w:val="multilevel"/>
-    <w:tmpl w:val="6F940822"/>
+    <w:tmpl w:val="943C3CA4"/>
     <w:lvl w:ilvl="0">
       <w:start w:val="1"/>
       <w:numFmt w:val="bullet"/>
@@ -11202,7 +11891,7 @@
     <w:uiPriority w:val="35"/>
     <w:unhideWhenUsed/>
     <w:qFormat/>
-    <w:rsid w:val="00F43381"/>
+    <w:rsid w:val="00FC6BCB"/>
     <w:pPr>
       <w:keepNext/>
       <w:spacing w:after="200" w:line="240" w:lineRule="auto"/>
@@ -12190,7 +12879,7 @@
 
 <file path=customXml/item1.xml><?xml version="1.0" encoding="utf-8"?>
 <go:gDocsCustomXmlDataStorage xmlns:go="http://customooxmlschemas.google.com/" xmlns:r="http://schemas.openxmlformats.org/officeDocument/2006/relationships">
-  <go:docsCustomData xmlns:go="http://customooxmlschemas.google.com/" roundtripDataSignature="AMtx7mjfpNAnuth+Ay9lpnN4a/izxG18mg==">AMUW2mWvQGQs6XbcJapn/sV+26q/3LQv+ZWbg6ik0zFPahwkc7HMc775f0vjeOOayGl0J0Ui8nYnoCbTHVVLvAPF1X2SG5QQC8N9gG+Q9FSoLoO05SJkoTskBe7X5LHEJl94c0fti/DTlVi37o/em7uCJEr8chUnMYaJ6MTOYNEd/Gx1rm+54gC85PXfzzZS2bDtq6qSuF1sRS1tA9chiIwW6hPAkSi42sQj/nALNo7ADpNF1GIm9cuDPTAC4JOEcxAejLX77iyO9IlP1+/mPbI7bqRKzr+sTVoIr7SGAnsqulXxjT7wL4Hi6++JDvthRRZr6j8pAVGwGhwl0HFzOnCinhH0V+Zia3is8lxZeF4/vFjwJx5cSguNTGaMjvK/9zGNLoESff4VGC32q4Xw/xiTf/1DYQutgSVeaDX+8BNHLjDbyW9IjYA=</go:docsCustomData>
+  <go:docsCustomData xmlns:go="http://customooxmlschemas.google.com/" roundtripDataSignature="AMtx7miv7PAcBCQy4VBxfOevQNmG47mDcg==">AMUW2mWycLcI3xVJvNuObYD5xi/1zjISsWQM5wnm6l6O8IXHackhfC16pYyPtm3k3c6IBoHI5ziNA0BUELIXfLrOsPxWQ91U+es/lbTuK6DpezgpLGftsaO/gagi1Z7K28u7b1qtFqAwZfAJEPwZYpGZtYsdzeecv9aH3yMYGxruh+ixTzfXK+5eZqmKcVESKHr75xxR8VPH/9kQqLjcMbgiTJFyqcxICuJ/7oVgiHW+vkhKnd3/e9jOrVx9doTsWcepjNzEHeU0o5sEZ0gcFcFAxNntSJfPJ3sAvPDNX1BwLs5HOxe+L/vQL13iL/k5aeK5NgE+subNDXJOIXIntPD4YoYHYcA1qtjoSJanXA/aJzswwTIY52Wstvopr8H+GN1TJn3vFkjebS+bWlcMiYASaNwUQsFaBFTOMH9s41Rux87MXtYugAzhNhsuwiocmIAD/bWLwFk3</go:docsCustomData>
 </go:gDocsCustomXmlDataStorage>
 </file>
 

</xml_diff>

<commit_message>
Correção do sumário e tabela
</commit_message>
<xml_diff>
--- a/Docs/Sumarização de notícias.docx
+++ b/Docs/Sumarização de notícias.docx
@@ -1,6 +1,6 @@
 
 <file path=word/document.xml><?xml version="1.0" encoding="utf-8"?>
-<w:document xmlns:wpc="http://schemas.microsoft.com/office/word/2010/wordprocessingCanvas" xmlns:cx="http://schemas.microsoft.com/office/drawing/2014/chartex" xmlns:cx1="http://schemas.microsoft.com/office/drawing/2015/9/8/chartex" xmlns:mc="http://schemas.openxmlformats.org/markup-compatibility/2006" xmlns:o="urn:schemas-microsoft-com:office:office" xmlns:r="http://schemas.openxmlformats.org/officeDocument/2006/relationships" xmlns:m="http://schemas.openxmlformats.org/officeDocument/2006/math" xmlns:v="urn:schemas-microsoft-com:vml" xmlns:wp14="http://schemas.microsoft.com/office/word/2010/wordprocessingDrawing" xmlns:wp="http://schemas.openxmlformats.org/drawingml/2006/wordprocessingDrawing" xmlns:w10="urn:schemas-microsoft-com:office:word" xmlns:w="http://schemas.openxmlformats.org/wordprocessingml/2006/main" xmlns:w14="http://schemas.microsoft.com/office/word/2010/wordml" xmlns:w15="http://schemas.microsoft.com/office/word/2012/wordml" xmlns:w16se="http://schemas.microsoft.com/office/word/2015/wordml/symex" xmlns:wpg="http://schemas.microsoft.com/office/word/2010/wordprocessingGroup" xmlns:wpi="http://schemas.microsoft.com/office/word/2010/wordprocessingInk" xmlns:wne="http://schemas.microsoft.com/office/word/2006/wordml" xmlns:wps="http://schemas.microsoft.com/office/word/2010/wordprocessingShape" mc:Ignorable="w14 w15 w16se wp14">
+<w:document xmlns:wpc="http://schemas.microsoft.com/office/word/2010/wordprocessingCanvas" xmlns:cx="http://schemas.microsoft.com/office/drawing/2014/chartex" xmlns:cx1="http://schemas.microsoft.com/office/drawing/2015/9/8/chartex" xmlns:cx2="http://schemas.microsoft.com/office/drawing/2015/10/21/chartex" xmlns:cx3="http://schemas.microsoft.com/office/drawing/2016/5/9/chartex" xmlns:cx4="http://schemas.microsoft.com/office/drawing/2016/5/10/chartex" xmlns:cx5="http://schemas.microsoft.com/office/drawing/2016/5/11/chartex" xmlns:cx6="http://schemas.microsoft.com/office/drawing/2016/5/12/chartex" xmlns:cx7="http://schemas.microsoft.com/office/drawing/2016/5/13/chartex" xmlns:cx8="http://schemas.microsoft.com/office/drawing/2016/5/14/chartex" xmlns:mc="http://schemas.openxmlformats.org/markup-compatibility/2006" xmlns:aink="http://schemas.microsoft.com/office/drawing/2016/ink" xmlns:am3d="http://schemas.microsoft.com/office/drawing/2017/model3d" xmlns:o="urn:schemas-microsoft-com:office:office" xmlns:r="http://schemas.openxmlformats.org/officeDocument/2006/relationships" xmlns:m="http://schemas.openxmlformats.org/officeDocument/2006/math" xmlns:v="urn:schemas-microsoft-com:vml" xmlns:wp14="http://schemas.microsoft.com/office/word/2010/wordprocessingDrawing" xmlns:wp="http://schemas.openxmlformats.org/drawingml/2006/wordprocessingDrawing" xmlns:w10="urn:schemas-microsoft-com:office:word" xmlns:w="http://schemas.openxmlformats.org/wordprocessingml/2006/main" xmlns:w14="http://schemas.microsoft.com/office/word/2010/wordml" xmlns:w15="http://schemas.microsoft.com/office/word/2012/wordml" xmlns:w16cex="http://schemas.microsoft.com/office/word/2018/wordml/cex" xmlns:w16cid="http://schemas.microsoft.com/office/word/2016/wordml/cid" xmlns:w16="http://schemas.microsoft.com/office/word/2018/wordml" xmlns:w16se="http://schemas.microsoft.com/office/word/2015/wordml/symex" xmlns:wpg="http://schemas.microsoft.com/office/word/2010/wordprocessingGroup" xmlns:wpi="http://schemas.microsoft.com/office/word/2010/wordprocessingInk" xmlns:wne="http://schemas.microsoft.com/office/word/2006/wordml" xmlns:wps="http://schemas.microsoft.com/office/word/2010/wordprocessingShape" mc:Ignorable="w14 w15 w16se w16cid w16 w16cex wp14">
   <w:body>
     <w:p>
       <w:pPr>
@@ -23,7 +23,7 @@
         <mc:AlternateContent>
           <mc:Choice Requires="wpg">
             <w:drawing>
-              <wp:inline distT="0" distB="0" distL="0" distR="0">
+              <wp:inline distT="0" distB="0" distL="0" distR="0" wp14:anchorId="7860E7D2" wp14:editId="38AA6C1C">
                 <wp:extent cx="50800" cy="50800"/>
                 <wp:effectExtent l="0" t="0" r="0" b="0"/>
                 <wp:docPr id="255" name="Retângulo 255"/>
@@ -68,7 +68,7 @@
               </wp:inline>
             </w:drawing>
           </mc:Choice>
-          <mc:Fallback xmlns:dgm="http://schemas.openxmlformats.org/drawingml/2006/diagram" xmlns:lc="http://schemas.openxmlformats.org/drawingml/2006/lockedCanvas" xmlns:c="http://schemas.openxmlformats.org/drawingml/2006/chart" xmlns:pic="http://schemas.openxmlformats.org/drawingml/2006/picture" xmlns:a="http://schemas.openxmlformats.org/drawingml/2006/main" xmlns:sl="http://schemas.openxmlformats.org/schemaLibrary/2006/main">
+          <mc:Fallback xmlns:sl="http://schemas.openxmlformats.org/schemaLibrary/2006/main" xmlns:a="http://schemas.openxmlformats.org/drawingml/2006/main" xmlns:pic="http://schemas.openxmlformats.org/drawingml/2006/picture" xmlns:c="http://schemas.openxmlformats.org/drawingml/2006/chart" xmlns:lc="http://schemas.openxmlformats.org/drawingml/2006/lockedCanvas" xmlns:dgm="http://schemas.openxmlformats.org/drawingml/2006/diagram">
             <w:drawing>
               <wp:inline distB="0" distT="0" distL="0" distR="0">
                 <wp:extent cx="50800" cy="50800"/>
@@ -121,7 +121,7 @@
           <w:noProof/>
         </w:rPr>
         <w:drawing>
-          <wp:anchor distT="0" distB="0" distL="0" distR="0" simplePos="0" relativeHeight="251658240" behindDoc="0" locked="0" layoutInCell="1" hidden="0" allowOverlap="1">
+          <wp:anchor distT="0" distB="0" distL="0" distR="0" simplePos="0" relativeHeight="251658240" behindDoc="0" locked="0" layoutInCell="1" hidden="0" allowOverlap="1" wp14:anchorId="7D023BB8" wp14:editId="59BA01F8">
             <wp:simplePos x="0" y="0"/>
             <wp:positionH relativeFrom="column">
               <wp:posOffset>367665</wp:posOffset>
@@ -932,15 +932,7 @@
         </w:rPr>
       </w:pPr>
       <w:r>
-        <w:t xml:space="preserve">Orientador: Prof. </w:t>
-      </w:r>
-      <w:proofErr w:type="spellStart"/>
-      <w:r>
-        <w:t>Johannes</w:t>
-      </w:r>
-      <w:proofErr w:type="spellEnd"/>
-      <w:r>
-        <w:t xml:space="preserve"> von </w:t>
+        <w:t xml:space="preserve">Orientador: Prof. Johannes von </w:t>
       </w:r>
       <w:proofErr w:type="spellStart"/>
       <w:r>
@@ -1293,7 +1285,7 @@
         <mc:AlternateContent>
           <mc:Choice Requires="wpg">
             <w:drawing>
-              <wp:anchor distT="0" distB="0" distL="114300" distR="114300" simplePos="0" relativeHeight="251659264" behindDoc="0" locked="0" layoutInCell="1" hidden="0" allowOverlap="1">
+              <wp:anchor distT="0" distB="0" distL="114300" distR="114300" simplePos="0" relativeHeight="251659264" behindDoc="0" locked="0" layoutInCell="1" hidden="0" allowOverlap="1" wp14:anchorId="4FEA784F" wp14:editId="71165A25">
                 <wp:simplePos x="0" y="0"/>
                 <wp:positionH relativeFrom="column">
                   <wp:posOffset>5524500</wp:posOffset>
@@ -1349,7 +1341,7 @@
               </wp:anchor>
             </w:drawing>
           </mc:Choice>
-          <mc:Fallback xmlns:dgm="http://schemas.openxmlformats.org/drawingml/2006/diagram" xmlns:lc="http://schemas.openxmlformats.org/drawingml/2006/lockedCanvas" xmlns:c="http://schemas.openxmlformats.org/drawingml/2006/chart" xmlns:pic="http://schemas.openxmlformats.org/drawingml/2006/picture" xmlns:a="http://schemas.openxmlformats.org/drawingml/2006/main" xmlns:sl="http://schemas.openxmlformats.org/schemaLibrary/2006/main">
+          <mc:Fallback xmlns:sl="http://schemas.openxmlformats.org/schemaLibrary/2006/main" xmlns:a="http://schemas.openxmlformats.org/drawingml/2006/main" xmlns:pic="http://schemas.openxmlformats.org/drawingml/2006/picture" xmlns:c="http://schemas.openxmlformats.org/drawingml/2006/chart" xmlns:lc="http://schemas.openxmlformats.org/drawingml/2006/lockedCanvas" xmlns:dgm="http://schemas.openxmlformats.org/drawingml/2006/diagram">
             <w:drawing>
               <wp:anchor allowOverlap="1" behindDoc="0" distB="0" distT="0" distL="114300" distR="114300" hidden="0" layoutInCell="1" locked="0" relativeHeight="0" simplePos="0">
                 <wp:simplePos x="0" y="0"/>
@@ -1411,7 +1403,7 @@
         <mc:AlternateContent>
           <mc:Choice Requires="wpg">
             <w:drawing>
-              <wp:anchor distT="45720" distB="45720" distL="114300" distR="114300" simplePos="0" relativeHeight="251660288" behindDoc="0" locked="0" layoutInCell="1" hidden="0" allowOverlap="1">
+              <wp:anchor distT="45720" distB="45720" distL="114300" distR="114300" simplePos="0" relativeHeight="251660288" behindDoc="0" locked="0" layoutInCell="1" hidden="0" allowOverlap="1" wp14:anchorId="018D296B" wp14:editId="1F7A979C">
                 <wp:simplePos x="0" y="0"/>
                 <wp:positionH relativeFrom="column">
                   <wp:posOffset>419100</wp:posOffset>
@@ -1501,23 +1493,7 @@
                                 <w:color w:val="000000"/>
                                 <w:sz w:val="20"/>
                               </w:rPr>
-                              <w:t xml:space="preserve">      Título do trabalho: subtítulo se houver/ por Nome do </w:t>
-                            </w:r>
-                            <w:proofErr w:type="gramStart"/>
-                            <w:r>
-                              <w:rPr>
-                                <w:color w:val="000000"/>
-                                <w:sz w:val="20"/>
-                              </w:rPr>
-                              <w:t>Aluno.-</w:t>
-                            </w:r>
-                            <w:proofErr w:type="gramEnd"/>
-                            <w:r>
-                              <w:rPr>
-                                <w:color w:val="000000"/>
-                                <w:sz w:val="20"/>
-                              </w:rPr>
-                              <w:t xml:space="preserve"> Sorocaba, SP: [s.n.], 2020.</w:t>
+                              <w:t xml:space="preserve">      Título do trabalho: subtítulo se houver/ por Nome do Aluno.- Sorocaba, SP: [s.n.], 2020.</w:t>
                             </w:r>
                           </w:p>
                           <w:p>
@@ -1666,7 +1642,7 @@
               </wp:anchor>
             </w:drawing>
           </mc:Choice>
-          <mc:Fallback xmlns:dgm="http://schemas.openxmlformats.org/drawingml/2006/diagram" xmlns:lc="http://schemas.openxmlformats.org/drawingml/2006/lockedCanvas" xmlns:c="http://schemas.openxmlformats.org/drawingml/2006/chart" xmlns:pic="http://schemas.openxmlformats.org/drawingml/2006/picture" xmlns:a="http://schemas.openxmlformats.org/drawingml/2006/main" xmlns:sl="http://schemas.openxmlformats.org/schemaLibrary/2006/main">
+          <mc:Fallback xmlns:sl="http://schemas.openxmlformats.org/schemaLibrary/2006/main" xmlns:a="http://schemas.openxmlformats.org/drawingml/2006/main" xmlns:pic="http://schemas.openxmlformats.org/drawingml/2006/picture" xmlns:c="http://schemas.openxmlformats.org/drawingml/2006/chart" xmlns:lc="http://schemas.openxmlformats.org/drawingml/2006/lockedCanvas" xmlns:dgm="http://schemas.openxmlformats.org/drawingml/2006/diagram">
             <w:drawing>
               <wp:anchor allowOverlap="1" behindDoc="0" distB="45720" distT="45720" distL="114300" distR="114300" hidden="0" layoutInCell="1" locked="0" relativeHeight="0" simplePos="0">
                 <wp:simplePos x="0" y="0"/>
@@ -1814,15 +1790,7 @@
           <w:szCs w:val="28"/>
         </w:rPr>
         <w:lastRenderedPageBreak/>
-        <w:t>Guilherme Proença Cravo da Cos</w:t>
-      </w:r>
-      <w:r>
-        <w:rPr>
-          <w:b/>
-          <w:sz w:val="28"/>
-          <w:szCs w:val="28"/>
-        </w:rPr>
-        <w:t>ta</w:t>
+        <w:t>Guilherme Proença Cravo da Costa</w:t>
       </w:r>
     </w:p>
     <w:p>
@@ -1978,13 +1946,8 @@
         </w:rPr>
         <w:t xml:space="preserve">Orientador: Prof. </w:t>
       </w:r>
-      <w:proofErr w:type="spellStart"/>
-      <w:r>
-        <w:t>Johannes</w:t>
-      </w:r>
-      <w:proofErr w:type="spellEnd"/>
-      <w:r>
-        <w:t xml:space="preserve"> von </w:t>
+      <w:r>
+        <w:t xml:space="preserve">Johannes von </w:t>
       </w:r>
       <w:proofErr w:type="spellStart"/>
       <w:r>
@@ -2786,18 +2749,12 @@
         <w:ind w:firstLine="0"/>
         <w:jc w:val="left"/>
       </w:pPr>
-      <w:r>
-        <w:rPr>
-          <w:b/>
-        </w:rPr>
-        <w:t>Key-</w:t>
-      </w:r>
       <w:proofErr w:type="spellStart"/>
       <w:r>
         <w:rPr>
           <w:b/>
         </w:rPr>
-        <w:t>words</w:t>
+        <w:t>Key-words</w:t>
       </w:r>
       <w:proofErr w:type="spellEnd"/>
       <w:r>
@@ -3961,12 +3918,14 @@
         <w:rPr>
           <w:i/>
           <w:color w:val="000000"/>
+          <w:lang w:val="en-US"/>
         </w:rPr>
       </w:pPr>
       <w:proofErr w:type="spellStart"/>
       <w:r>
         <w:rPr>
           <w:color w:val="000000"/>
+          <w:lang w:val="en-US"/>
         </w:rPr>
         <w:t>BoW</w:t>
       </w:r>
@@ -3974,6 +3933,7 @@
       <w:r>
         <w:rPr>
           <w:color w:val="000000"/>
+          <w:lang w:val="en-US"/>
         </w:rPr>
         <w:t xml:space="preserve">               </w:t>
       </w:r>
@@ -3981,34 +3941,10 @@
         <w:rPr>
           <w:i/>
           <w:color w:val="000000"/>
-        </w:rPr>
-        <w:t xml:space="preserve">Bag </w:t>
-      </w:r>
-      <w:proofErr w:type="spellStart"/>
-      <w:r>
-        <w:rPr>
-          <w:i/>
-          <w:color w:val="000000"/>
-        </w:rPr>
-        <w:t>of</w:t>
-      </w:r>
-      <w:proofErr w:type="spellEnd"/>
-      <w:r>
-        <w:rPr>
-          <w:i/>
-          <w:color w:val="000000"/>
-        </w:rPr>
-        <w:t xml:space="preserve"> </w:t>
-      </w:r>
-      <w:proofErr w:type="spellStart"/>
-      <w:r>
-        <w:rPr>
-          <w:i/>
-          <w:color w:val="000000"/>
-        </w:rPr>
-        <w:t>Words</w:t>
-      </w:r>
-      <w:proofErr w:type="spellEnd"/>
+          <w:lang w:val="en-US"/>
+        </w:rPr>
+        <w:t>Bag of Words</w:t>
+      </w:r>
     </w:p>
     <w:p>
       <w:pPr>
@@ -4028,55 +3964,24 @@
         <w:rPr>
           <w:i/>
           <w:color w:val="000000"/>
+          <w:lang w:val="en-US"/>
         </w:rPr>
       </w:pPr>
       <w:r>
         <w:rPr>
           <w:color w:val="000000"/>
+          <w:lang w:val="en-US"/>
         </w:rPr>
         <w:t xml:space="preserve">S2S                </w:t>
       </w:r>
-      <w:proofErr w:type="spellStart"/>
       <w:r>
         <w:rPr>
           <w:i/>
           <w:color w:val="000000"/>
-        </w:rPr>
-        <w:t>Sequence</w:t>
-      </w:r>
-      <w:proofErr w:type="spellEnd"/>
-      <w:r>
-        <w:rPr>
-          <w:i/>
-          <w:color w:val="000000"/>
-        </w:rPr>
-        <w:t xml:space="preserve"> </w:t>
-      </w:r>
-      <w:proofErr w:type="spellStart"/>
-      <w:r>
-        <w:rPr>
-          <w:i/>
-          <w:color w:val="000000"/>
-        </w:rPr>
-        <w:t>to</w:t>
-      </w:r>
-      <w:proofErr w:type="spellEnd"/>
-      <w:r>
-        <w:rPr>
-          <w:i/>
-          <w:color w:val="000000"/>
-        </w:rPr>
-        <w:t xml:space="preserve"> </w:t>
-      </w:r>
-      <w:proofErr w:type="spellStart"/>
-      <w:r>
-        <w:rPr>
-          <w:i/>
-          <w:color w:val="000000"/>
-        </w:rPr>
-        <w:t>sequence</w:t>
-      </w:r>
-      <w:proofErr w:type="spellEnd"/>
+          <w:lang w:val="en-US"/>
+        </w:rPr>
+        <w:t>Sequence to sequence</w:t>
+      </w:r>
     </w:p>
     <w:p>
       <w:pPr>
@@ -4096,21 +4001,27 @@
         <w:rPr>
           <w:i/>
           <w:color w:val="000000"/>
+          <w:lang w:val="en-US"/>
         </w:rPr>
       </w:pPr>
       <w:proofErr w:type="spellStart"/>
       <w:r>
         <w:rPr>
           <w:color w:val="000000"/>
+          <w:lang w:val="en-US"/>
         </w:rPr>
         <w:t>Glo</w:t>
       </w:r>
       <w:r>
+        <w:rPr>
+          <w:lang w:val="en-US"/>
+        </w:rPr>
         <w:t>V</w:t>
       </w:r>
       <w:r>
         <w:rPr>
           <w:color w:val="000000"/>
+          <w:lang w:val="en-US"/>
         </w:rPr>
         <w:t>e</w:t>
       </w:r>
@@ -4118,6 +4029,7 @@
       <w:r>
         <w:rPr>
           <w:color w:val="000000"/>
+          <w:lang w:val="en-US"/>
         </w:rPr>
         <w:t xml:space="preserve">             </w:t>
       </w:r>
@@ -4125,34 +4037,10 @@
         <w:rPr>
           <w:i/>
           <w:color w:val="000000"/>
-        </w:rPr>
-        <w:t xml:space="preserve">Global </w:t>
-      </w:r>
-      <w:proofErr w:type="spellStart"/>
-      <w:r>
-        <w:rPr>
-          <w:i/>
-          <w:color w:val="000000"/>
-        </w:rPr>
-        <w:t>Vectors</w:t>
-      </w:r>
-      <w:proofErr w:type="spellEnd"/>
-      <w:r>
-        <w:rPr>
-          <w:i/>
-          <w:color w:val="000000"/>
-        </w:rPr>
-        <w:t xml:space="preserve"> for Word </w:t>
-      </w:r>
-      <w:proofErr w:type="spellStart"/>
-      <w:r>
-        <w:rPr>
-          <w:i/>
-          <w:color w:val="000000"/>
-        </w:rPr>
-        <w:t>Representations</w:t>
-      </w:r>
-      <w:proofErr w:type="spellEnd"/>
+          <w:lang w:val="en-US"/>
+        </w:rPr>
+        <w:t>Global Vectors for Word Representations</w:t>
+      </w:r>
     </w:p>
     <w:p>
       <w:pPr>
@@ -4172,12 +4060,14 @@
         <w:rPr>
           <w:i/>
           <w:color w:val="000000"/>
+          <w:lang w:val="en-US"/>
         </w:rPr>
       </w:pPr>
       <w:proofErr w:type="spellStart"/>
       <w:r>
         <w:rPr>
           <w:color w:val="000000"/>
+          <w:lang w:val="en-US"/>
         </w:rPr>
         <w:t>CBoW</w:t>
       </w:r>
@@ -4185,6 +4075,7 @@
       <w:r>
         <w:rPr>
           <w:color w:val="000000"/>
+          <w:lang w:val="en-US"/>
         </w:rPr>
         <w:t xml:space="preserve">            </w:t>
       </w:r>
@@ -4193,6 +4084,7 @@
         <w:rPr>
           <w:i/>
           <w:color w:val="000000"/>
+          <w:lang w:val="en-US"/>
         </w:rPr>
         <w:t>Continous</w:t>
       </w:r>
@@ -4201,24 +4093,9 @@
         <w:rPr>
           <w:i/>
           <w:color w:val="000000"/>
-        </w:rPr>
-        <w:t xml:space="preserve"> Bag </w:t>
-      </w:r>
-      <w:proofErr w:type="spellStart"/>
-      <w:r>
-        <w:rPr>
-          <w:i/>
-          <w:color w:val="000000"/>
-        </w:rPr>
-        <w:t>of</w:t>
-      </w:r>
-      <w:proofErr w:type="spellEnd"/>
-      <w:r>
-        <w:rPr>
-          <w:i/>
-          <w:color w:val="000000"/>
-        </w:rPr>
-        <w:t xml:space="preserve"> Word</w:t>
+          <w:lang w:val="en-US"/>
+        </w:rPr>
+        <w:t xml:space="preserve"> Bag of Word</w:t>
       </w:r>
     </w:p>
     <w:p>
@@ -4239,63 +4116,24 @@
         <w:rPr>
           <w:i/>
           <w:color w:val="000000"/>
-        </w:rPr>
-      </w:pPr>
-      <w:proofErr w:type="spellStart"/>
+          <w:lang w:val="en-US"/>
+        </w:rPr>
+      </w:pPr>
       <w:r>
         <w:rPr>
           <w:color w:val="000000"/>
-        </w:rPr>
-        <w:t>Json</w:t>
-      </w:r>
-      <w:proofErr w:type="spellEnd"/>
-      <w:r>
-        <w:rPr>
-          <w:color w:val="000000"/>
-        </w:rPr>
-        <w:t xml:space="preserve">               </w:t>
-      </w:r>
-      <w:proofErr w:type="spellStart"/>
+          <w:lang w:val="en-US"/>
+        </w:rPr>
+        <w:t xml:space="preserve">Json               </w:t>
+      </w:r>
       <w:r>
         <w:rPr>
           <w:i/>
           <w:color w:val="000000"/>
-        </w:rPr>
-        <w:t>JavaScript</w:t>
-      </w:r>
-      <w:proofErr w:type="spellEnd"/>
-      <w:r>
-        <w:rPr>
-          <w:i/>
-          <w:color w:val="000000"/>
-        </w:rPr>
-        <w:t xml:space="preserve"> </w:t>
-      </w:r>
-      <w:proofErr w:type="spellStart"/>
-      <w:r>
-        <w:rPr>
-          <w:i/>
-          <w:color w:val="000000"/>
-        </w:rPr>
-        <w:t>Object</w:t>
-      </w:r>
-      <w:proofErr w:type="spellEnd"/>
-      <w:r>
-        <w:rPr>
-          <w:i/>
-          <w:color w:val="000000"/>
-        </w:rPr>
-        <w:t xml:space="preserve"> </w:t>
-      </w:r>
-      <w:proofErr w:type="spellStart"/>
-      <w:r>
-        <w:rPr>
-          <w:i/>
-          <w:color w:val="000000"/>
-        </w:rPr>
-        <w:t>Notation</w:t>
-      </w:r>
-      <w:proofErr w:type="spellEnd"/>
+          <w:lang w:val="en-US"/>
+        </w:rPr>
+        <w:t>JavaScript Object Notation</w:t>
+      </w:r>
     </w:p>
     <w:p>
       <w:pPr>
@@ -4314,6 +4152,7 @@
         <w:jc w:val="left"/>
         <w:rPr>
           <w:color w:val="000000"/>
+          <w:lang w:val="en-US"/>
         </w:rPr>
       </w:pPr>
     </w:p>
@@ -4334,6 +4173,7 @@
         <w:jc w:val="left"/>
         <w:rPr>
           <w:color w:val="000000"/>
+          <w:lang w:val="en-US"/>
         </w:rPr>
       </w:pPr>
     </w:p>
@@ -4354,11 +4194,13 @@
         <w:jc w:val="left"/>
         <w:rPr>
           <w:color w:val="000000"/>
+          <w:lang w:val="en-US"/>
         </w:rPr>
       </w:pPr>
       <w:r>
         <w:rPr>
           <w:color w:val="000000"/>
+          <w:lang w:val="en-US"/>
         </w:rPr>
         <w:t xml:space="preserve"> </w:t>
       </w:r>
@@ -4380,17 +4222,19 @@
         <w:jc w:val="left"/>
         <w:rPr>
           <w:color w:val="000000"/>
-        </w:rPr>
-      </w:pPr>
-    </w:p>
-    <w:p>
-      <w:pPr>
-        <w:ind w:firstLine="0"/>
-        <w:jc w:val="center"/>
-        <w:rPr>
-          <w:b/>
-          <w:sz w:val="28"/>
-          <w:szCs w:val="28"/>
+          <w:lang w:val="en-US"/>
+        </w:rPr>
+      </w:pPr>
+    </w:p>
+    <w:p>
+      <w:pPr>
+        <w:ind w:firstLine="0"/>
+        <w:jc w:val="center"/>
+        <w:rPr>
+          <w:b/>
+          <w:sz w:val="28"/>
+          <w:szCs w:val="28"/>
+          <w:lang w:val="en-US"/>
         </w:rPr>
       </w:pPr>
     </w:p>
@@ -4399,6 +4243,9 @@
         <w:spacing w:after="200" w:line="276" w:lineRule="auto"/>
         <w:ind w:firstLine="0"/>
         <w:jc w:val="left"/>
+        <w:rPr>
+          <w:lang w:val="en-US"/>
+        </w:rPr>
       </w:pPr>
     </w:p>
     <w:p>
@@ -4406,6 +4253,9 @@
         <w:spacing w:after="200" w:line="276" w:lineRule="auto"/>
         <w:ind w:firstLine="0"/>
         <w:jc w:val="left"/>
+        <w:rPr>
+          <w:lang w:val="en-US"/>
+        </w:rPr>
       </w:pPr>
     </w:p>
     <w:p>
@@ -4413,6 +4263,9 @@
         <w:spacing w:after="200" w:line="276" w:lineRule="auto"/>
         <w:ind w:firstLine="0"/>
         <w:jc w:val="left"/>
+        <w:rPr>
+          <w:lang w:val="en-US"/>
+        </w:rPr>
       </w:pPr>
     </w:p>
     <w:p>
@@ -4420,6 +4273,9 @@
         <w:spacing w:after="200" w:line="276" w:lineRule="auto"/>
         <w:ind w:firstLine="0"/>
         <w:jc w:val="left"/>
+        <w:rPr>
+          <w:lang w:val="en-US"/>
+        </w:rPr>
       </w:pPr>
     </w:p>
     <w:p>
@@ -4427,6 +4283,9 @@
         <w:spacing w:after="200" w:line="276" w:lineRule="auto"/>
         <w:ind w:firstLine="0"/>
         <w:jc w:val="left"/>
+        <w:rPr>
+          <w:lang w:val="en-US"/>
+        </w:rPr>
       </w:pPr>
     </w:p>
     <w:p>
@@ -4434,6 +4293,9 @@
         <w:spacing w:after="200" w:line="276" w:lineRule="auto"/>
         <w:ind w:firstLine="0"/>
         <w:jc w:val="left"/>
+        <w:rPr>
+          <w:lang w:val="en-US"/>
+        </w:rPr>
       </w:pPr>
     </w:p>
     <w:p>
@@ -4441,6 +4303,9 @@
         <w:spacing w:after="200" w:line="276" w:lineRule="auto"/>
         <w:ind w:firstLine="0"/>
         <w:jc w:val="left"/>
+        <w:rPr>
+          <w:lang w:val="en-US"/>
+        </w:rPr>
       </w:pPr>
     </w:p>
     <w:p>
@@ -4448,6 +4313,9 @@
         <w:spacing w:after="200" w:line="276" w:lineRule="auto"/>
         <w:ind w:firstLine="0"/>
         <w:jc w:val="left"/>
+        <w:rPr>
+          <w:lang w:val="en-US"/>
+        </w:rPr>
       </w:pPr>
     </w:p>
     <w:p>
@@ -4455,6 +4323,9 @@
         <w:spacing w:after="200" w:line="276" w:lineRule="auto"/>
         <w:ind w:firstLine="0"/>
         <w:jc w:val="left"/>
+        <w:rPr>
+          <w:lang w:val="en-US"/>
+        </w:rPr>
       </w:pPr>
     </w:p>
     <w:p>
@@ -4462,6 +4333,9 @@
         <w:spacing w:after="200" w:line="276" w:lineRule="auto"/>
         <w:ind w:firstLine="0"/>
         <w:jc w:val="left"/>
+        <w:rPr>
+          <w:lang w:val="en-US"/>
+        </w:rPr>
       </w:pPr>
     </w:p>
     <w:p>
@@ -4469,6 +4343,9 @@
         <w:spacing w:after="200" w:line="276" w:lineRule="auto"/>
         <w:ind w:firstLine="0"/>
         <w:jc w:val="left"/>
+        <w:rPr>
+          <w:lang w:val="en-US"/>
+        </w:rPr>
       </w:pPr>
     </w:p>
     <w:p>
@@ -4476,6 +4353,9 @@
         <w:spacing w:after="200" w:line="276" w:lineRule="auto"/>
         <w:ind w:firstLine="0"/>
         <w:jc w:val="left"/>
+        <w:rPr>
+          <w:lang w:val="en-US"/>
+        </w:rPr>
       </w:pPr>
     </w:p>
     <w:p>
@@ -4483,6 +4363,9 @@
         <w:spacing w:after="200" w:line="276" w:lineRule="auto"/>
         <w:ind w:firstLine="0"/>
         <w:jc w:val="left"/>
+        <w:rPr>
+          <w:lang w:val="en-US"/>
+        </w:rPr>
       </w:pPr>
     </w:p>
     <w:p>
@@ -4490,6 +4373,9 @@
         <w:spacing w:after="200" w:line="276" w:lineRule="auto"/>
         <w:ind w:firstLine="0"/>
         <w:jc w:val="left"/>
+        <w:rPr>
+          <w:lang w:val="en-US"/>
+        </w:rPr>
       </w:pPr>
     </w:p>
     <w:p>
@@ -4497,6 +4383,9 @@
         <w:spacing w:after="200" w:line="276" w:lineRule="auto"/>
         <w:ind w:firstLine="0"/>
         <w:jc w:val="left"/>
+        <w:rPr>
+          <w:lang w:val="en-US"/>
+        </w:rPr>
       </w:pPr>
     </w:p>
     <w:p>
@@ -4504,6 +4393,9 @@
         <w:spacing w:after="200" w:line="276" w:lineRule="auto"/>
         <w:ind w:firstLine="0"/>
         <w:jc w:val="left"/>
+        <w:rPr>
+          <w:lang w:val="en-US"/>
+        </w:rPr>
       </w:pPr>
     </w:p>
     <w:p>
@@ -4568,7 +4460,7 @@
           <w:r>
             <w:fldChar w:fldCharType="separate"/>
           </w:r>
-          <w:hyperlink w:anchor="_Toc40184765" w:history="1">
+          <w:hyperlink w:anchor="_Toc41143830" w:history="1">
             <w:r>
               <w:rPr>
                 <w:rStyle w:val="Hyperlink"/>
@@ -4611,7 +4503,7 @@
                 <w:noProof/>
                 <w:webHidden/>
               </w:rPr>
-              <w:instrText xml:space="preserve"> PAGEREF _Toc40184765 \h </w:instrText>
+              <w:instrText xml:space="preserve"> PAGEREF _Toc41143830 \h </w:instrText>
             </w:r>
             <w:r>
               <w:rPr>
@@ -4652,7 +4544,7 @@
               <w:szCs w:val="22"/>
             </w:rPr>
           </w:pPr>
-          <w:hyperlink w:anchor="_Toc40184766" w:history="1">
+          <w:hyperlink w:anchor="_Toc41143831" w:history="1">
             <w:r>
               <w:rPr>
                 <w:rStyle w:val="Hyperlink"/>
@@ -4695,7 +4587,7 @@
                 <w:noProof/>
                 <w:webHidden/>
               </w:rPr>
-              <w:instrText xml:space="preserve"> PAGEREF _Toc40184766 \h </w:instrText>
+              <w:instrText xml:space="preserve"> PAGEREF _Toc41143831 \h </w:instrText>
             </w:r>
             <w:r>
               <w:rPr>
@@ -4736,7 +4628,7 @@
               <w:szCs w:val="22"/>
             </w:rPr>
           </w:pPr>
-          <w:hyperlink w:anchor="_Toc40184767" w:history="1">
+          <w:hyperlink w:anchor="_Toc41143832" w:history="1">
             <w:r>
               <w:rPr>
                 <w:rStyle w:val="Hyperlink"/>
@@ -4756,6 +4648,8 @@
             <w:r>
               <w:rPr>
                 <w:rStyle w:val="Hyperlink"/>
+                <w:i/>
+                <w:iCs/>
                 <w:noProof/>
               </w:rPr>
               <w:t>Bag of Words</w:t>
@@ -4779,7 +4673,7 @@
                 <w:noProof/>
                 <w:webHidden/>
               </w:rPr>
-              <w:instrText xml:space="preserve"> PAGEREF _Toc40184767 \h </w:instrText>
+              <w:instrText xml:space="preserve"> PAGEREF _Toc41143832 \h </w:instrText>
             </w:r>
             <w:r>
               <w:rPr>
@@ -4820,7 +4714,7 @@
               <w:szCs w:val="22"/>
             </w:rPr>
           </w:pPr>
-          <w:hyperlink w:anchor="_Toc40184768" w:history="1">
+          <w:hyperlink w:anchor="_Toc41143833" w:history="1">
             <w:r>
               <w:rPr>
                 <w:rStyle w:val="Hyperlink"/>
@@ -4840,6 +4734,8 @@
             <w:r>
               <w:rPr>
                 <w:rStyle w:val="Hyperlink"/>
+                <w:i/>
+                <w:iCs/>
                 <w:noProof/>
               </w:rPr>
               <w:t>Word Embeddings</w:t>
@@ -4863,7 +4759,7 @@
                 <w:noProof/>
                 <w:webHidden/>
               </w:rPr>
-              <w:instrText xml:space="preserve"> PAGEREF _Toc40184768 \h </w:instrText>
+              <w:instrText xml:space="preserve"> PAGEREF _Toc41143833 \h </w:instrText>
             </w:r>
             <w:r>
               <w:rPr>
@@ -4904,7 +4800,7 @@
               <w:szCs w:val="22"/>
             </w:rPr>
           </w:pPr>
-          <w:hyperlink w:anchor="_Toc40184769" w:history="1">
+          <w:hyperlink w:anchor="_Toc41143834" w:history="1">
             <w:r>
               <w:rPr>
                 <w:rStyle w:val="Hyperlink"/>
@@ -4924,6 +4820,8 @@
             <w:r>
               <w:rPr>
                 <w:rStyle w:val="Hyperlink"/>
+                <w:i/>
+                <w:iCs/>
                 <w:noProof/>
               </w:rPr>
               <w:t>Skip Gram</w:t>
@@ -4947,7 +4845,7 @@
                 <w:noProof/>
                 <w:webHidden/>
               </w:rPr>
-              <w:instrText xml:space="preserve"> PAGEREF _Toc40184769 \h </w:instrText>
+              <w:instrText xml:space="preserve"> PAGEREF _Toc41143834 \h </w:instrText>
             </w:r>
             <w:r>
               <w:rPr>
@@ -4988,7 +4886,7 @@
               <w:szCs w:val="22"/>
             </w:rPr>
           </w:pPr>
-          <w:hyperlink w:anchor="_Toc40184770" w:history="1">
+          <w:hyperlink w:anchor="_Toc41143835" w:history="1">
             <w:r>
               <w:rPr>
                 <w:rStyle w:val="Hyperlink"/>
@@ -5008,6 +4906,8 @@
             <w:r>
               <w:rPr>
                 <w:rStyle w:val="Hyperlink"/>
+                <w:i/>
+                <w:iCs/>
                 <w:noProof/>
               </w:rPr>
               <w:t>Cbow</w:t>
@@ -5031,7 +4931,7 @@
                 <w:noProof/>
                 <w:webHidden/>
               </w:rPr>
-              <w:instrText xml:space="preserve"> PAGEREF _Toc40184770 \h </w:instrText>
+              <w:instrText xml:space="preserve"> PAGEREF _Toc41143835 \h </w:instrText>
             </w:r>
             <w:r>
               <w:rPr>
@@ -5072,7 +4972,7 @@
               <w:szCs w:val="22"/>
             </w:rPr>
           </w:pPr>
-          <w:hyperlink w:anchor="_Toc40184771" w:history="1">
+          <w:hyperlink w:anchor="_Toc41143836" w:history="1">
             <w:r>
               <w:rPr>
                 <w:rStyle w:val="Hyperlink"/>
@@ -5092,6 +4992,8 @@
             <w:r>
               <w:rPr>
                 <w:rStyle w:val="Hyperlink"/>
+                <w:i/>
+                <w:iCs/>
                 <w:noProof/>
               </w:rPr>
               <w:t>GloVe</w:t>
@@ -5115,7 +5017,7 @@
                 <w:noProof/>
                 <w:webHidden/>
               </w:rPr>
-              <w:instrText xml:space="preserve"> PAGEREF _Toc40184771 \h </w:instrText>
+              <w:instrText xml:space="preserve"> PAGEREF _Toc41143836 \h </w:instrText>
             </w:r>
             <w:r>
               <w:rPr>
@@ -5156,7 +5058,7 @@
               <w:szCs w:val="22"/>
             </w:rPr>
           </w:pPr>
-          <w:hyperlink w:anchor="_Toc40184772" w:history="1">
+          <w:hyperlink w:anchor="_Toc41143837" w:history="1">
             <w:r>
               <w:rPr>
                 <w:rStyle w:val="Hyperlink"/>
@@ -5199,7 +5101,7 @@
                 <w:noProof/>
                 <w:webHidden/>
               </w:rPr>
-              <w:instrText xml:space="preserve"> PAGEREF _Toc40184772 \h </w:instrText>
+              <w:instrText xml:space="preserve"> PAGEREF _Toc41143837 \h </w:instrText>
             </w:r>
             <w:r>
               <w:rPr>
@@ -5240,7 +5142,7 @@
               <w:szCs w:val="22"/>
             </w:rPr>
           </w:pPr>
-          <w:hyperlink w:anchor="_Toc40184773" w:history="1">
+          <w:hyperlink w:anchor="_Toc41143838" w:history="1">
             <w:r>
               <w:rPr>
                 <w:rStyle w:val="Hyperlink"/>
@@ -5283,7 +5185,7 @@
                 <w:noProof/>
                 <w:webHidden/>
               </w:rPr>
-              <w:instrText xml:space="preserve"> PAGEREF _Toc40184773 \h </w:instrText>
+              <w:instrText xml:space="preserve"> PAGEREF _Toc41143838 \h </w:instrText>
             </w:r>
             <w:r>
               <w:rPr>
@@ -5324,7 +5226,7 @@
               <w:szCs w:val="22"/>
             </w:rPr>
           </w:pPr>
-          <w:hyperlink w:anchor="_Toc40184774" w:history="1">
+          <w:hyperlink w:anchor="_Toc41143839" w:history="1">
             <w:r>
               <w:rPr>
                 <w:rStyle w:val="Hyperlink"/>
@@ -5367,7 +5269,7 @@
                 <w:noProof/>
                 <w:webHidden/>
               </w:rPr>
-              <w:instrText xml:space="preserve"> PAGEREF _Toc40184774 \h </w:instrText>
+              <w:instrText xml:space="preserve"> PAGEREF _Toc41143839 \h </w:instrText>
             </w:r>
             <w:r>
               <w:rPr>
@@ -5408,7 +5310,7 @@
               <w:szCs w:val="22"/>
             </w:rPr>
           </w:pPr>
-          <w:hyperlink w:anchor="_Toc40184775" w:history="1">
+          <w:hyperlink w:anchor="_Toc41143840" w:history="1">
             <w:r>
               <w:rPr>
                 <w:rStyle w:val="Hyperlink"/>
@@ -5451,7 +5353,7 @@
                 <w:noProof/>
                 <w:webHidden/>
               </w:rPr>
-              <w:instrText xml:space="preserve"> PAGEREF _Toc40184775 \h </w:instrText>
+              <w:instrText xml:space="preserve"> PAGEREF _Toc41143840 \h </w:instrText>
             </w:r>
             <w:r>
               <w:rPr>
@@ -5492,7 +5394,7 @@
               <w:szCs w:val="22"/>
             </w:rPr>
           </w:pPr>
-          <w:hyperlink w:anchor="_Toc40184776" w:history="1">
+          <w:hyperlink w:anchor="_Toc41143841" w:history="1">
             <w:r>
               <w:rPr>
                 <w:rStyle w:val="Hyperlink"/>
@@ -5535,7 +5437,7 @@
                 <w:noProof/>
                 <w:webHidden/>
               </w:rPr>
-              <w:instrText xml:space="preserve"> PAGEREF _Toc40184776 \h </w:instrText>
+              <w:instrText xml:space="preserve"> PAGEREF _Toc41143841 \h </w:instrText>
             </w:r>
             <w:r>
               <w:rPr>
@@ -5583,7 +5485,7 @@
         <w:pStyle w:val="Ttulo1"/>
         <w:ind w:firstLine="0"/>
       </w:pPr>
-      <w:bookmarkStart w:id="1" w:name="_Toc40184765"/>
+      <w:bookmarkStart w:id="1" w:name="_Toc41143830"/>
       <w:r>
         <w:lastRenderedPageBreak/>
         <w:t>INTRODUÇÃO</w:t>
@@ -5600,26 +5502,7 @@
         <w:ind w:left="432" w:firstLine="720"/>
       </w:pPr>
       <w:r>
-        <w:t>O mundo está cada vez mais repleto de informações não-estruturadas, principalmente</w:t>
-      </w:r>
-      <w:r>
-        <w:t xml:space="preserve"> texto. Mídias sociais, como </w:t>
-      </w:r>
-      <w:proofErr w:type="spellStart"/>
-      <w:r>
-        <w:t>Twitter</w:t>
-      </w:r>
-      <w:proofErr w:type="spellEnd"/>
-      <w:r>
-        <w:t xml:space="preserve"> e </w:t>
-      </w:r>
-      <w:proofErr w:type="spellStart"/>
-      <w:r>
-        <w:t>Facebook</w:t>
-      </w:r>
-      <w:proofErr w:type="spellEnd"/>
-      <w:r>
-        <w:t>, tiveram alto crescimento nos últimos anos e influenciam diariamente com opiniões e notícias.</w:t>
+        <w:t>O mundo está cada vez mais repleto de informações não-estruturadas, principalmente texto. Mídias sociais, como Twitter e Facebook, tiveram alto crescimento nos últimos anos e influenciam diariamente com opiniões e notícias.</w:t>
       </w:r>
     </w:p>
     <w:p>
@@ -5629,10 +5512,7 @@
         <w:ind w:left="432" w:firstLine="720"/>
       </w:pPr>
       <w:r>
-        <w:t>Sites de notícias são fontes provedoras de informações muitas vezes confiáveis, mas o volume de notícias nem sempre é possível de ser acompanhado por uma pessoa ocupada. (Rino &amp; Pardo, 2003) ”...viajar pelas páginas de notícias a fim de apreender o que é e</w:t>
-      </w:r>
-      <w:r>
-        <w:t>ssencial exige tempo, capacidade de identificar o que é relevante, no grande volume de informações disponível, e capacidade de mentalizar, de forma coerente, o conteúdo essencial...”.</w:t>
+        <w:t>Sites de notícias são fontes provedoras de informações muitas vezes confiáveis, mas o volume de notícias nem sempre é possível de ser acompanhado por uma pessoa ocupada. (Rino &amp; Pardo, 2003) ”...viajar pelas páginas de notícias a fim de apreender o que é essencial exige tempo, capacidade de identificar o que é relevante, no grande volume de informações disponível, e capacidade de mentalizar, de forma coerente, o conteúdo essencial...”.</w:t>
       </w:r>
     </w:p>
     <w:p>
@@ -5642,25 +5522,14 @@
         <w:ind w:left="432" w:firstLine="720"/>
       </w:pPr>
       <w:r>
-        <w:t>Máquinas começaram a ser empregadas para realizar tarefas que antes eram</w:t>
-      </w:r>
-      <w:r>
-        <w:t xml:space="preserve"> das pessoas, como secretarias que resumem notícias financeiras para os patrões ou agentes de </w:t>
+        <w:t xml:space="preserve">Máquinas começaram a ser empregadas para realizar tarefas que antes eram das pessoas, como secretarias que resumem notícias financeiras para os patrões ou agentes de </w:t>
       </w:r>
       <w:r>
         <w:rPr>
           <w:i/>
         </w:rPr>
-        <w:t xml:space="preserve">home </w:t>
-      </w:r>
-      <w:proofErr w:type="spellStart"/>
-      <w:r>
-        <w:rPr>
-          <w:i/>
-        </w:rPr>
-        <w:t>brokers</w:t>
-      </w:r>
-      <w:proofErr w:type="spellEnd"/>
+        <w:t>home brokers</w:t>
+      </w:r>
       <w:r>
         <w:t xml:space="preserve"> geram insights para investidores, que possibilitou a diminuição do tempo de muitos processos.</w:t>
       </w:r>
@@ -5672,10 +5541,7 @@
         <w:ind w:left="432" w:firstLine="720"/>
       </w:pPr>
       <w:r>
-        <w:t>Em IA, uma das técnicas mais recentes para tratar de su</w:t>
-      </w:r>
-      <w:r>
-        <w:t>marização de texto são redes neurais recorrentes. Este método possui aplicações para solucionar algumas análises de sentimento, entidades nomeadas e sumarização de texto.</w:t>
+        <w:t>Em IA, uma das técnicas mais recentes para tratar de sumarização de texto são redes neurais recorrentes. Este método possui aplicações para solucionar algumas análises de sentimento, entidades nomeadas e sumarização de texto.</w:t>
       </w:r>
     </w:p>
     <w:p>
@@ -5685,10 +5551,7 @@
         <w:ind w:left="432" w:firstLine="720"/>
       </w:pPr>
       <w:r>
-        <w:t>Primeiramente, para a sumarização de texto, há a coleta das notícias que para utiliza</w:t>
-      </w:r>
-      <w:r>
-        <w:t>ção como entrada na rede neural, nessa coleta são captados os títulos e os textos das notícias onde o título fica sendo nosso parâmetro de comparação para a saída da rede neural.</w:t>
+        <w:t>Primeiramente, para a sumarização de texto, há a coleta das notícias que para utilização como entrada na rede neural, nessa coleta são captados os títulos e os textos das notícias onde o título fica sendo nosso parâmetro de comparação para a saída da rede neural.</w:t>
       </w:r>
     </w:p>
     <w:p>
@@ -5698,10 +5561,7 @@
         <w:ind w:left="432" w:firstLine="720"/>
       </w:pPr>
       <w:r>
-        <w:t>Posteriormente, na etapa de teste, que consiste em dividir os dados coletados</w:t>
-      </w:r>
-      <w:r>
-        <w:t xml:space="preserve"> em treino e teste, esses dois grupos podem ter tamanho que for necessário.  A divisão mais comum é 70% para treino e 30% para teste, a rede aprenderá com o grupo de treino e o resultado obtido pela mesma será analisado com o grupo de teste.</w:t>
+        <w:t>Posteriormente, na etapa de teste, que consiste em dividir os dados coletados em treino e teste, esses dois grupos podem ter tamanho que for necessário.  A divisão mais comum é 70% para treino e 30% para teste, a rede aprenderá com o grupo de treino e o resultado obtido pela mesma será analisado com o grupo de teste.</w:t>
       </w:r>
     </w:p>
     <w:p>
@@ -5712,13 +5572,7 @@
       </w:pPr>
       <w:r>
         <w:lastRenderedPageBreak/>
-        <w:t xml:space="preserve">A rede neural </w:t>
-      </w:r>
-      <w:r>
-        <w:t>aprenderá lendo o texto da notícia e fará uma ligação com o título, já na etapa de teste lerá as notícias do grupo que ela não conhece os dados e tentará gerar um título, ao término será realizado uma análise dessa saída com o título original, com isso ser</w:t>
-      </w:r>
-      <w:r>
-        <w:t>á feito a análise, de acordo com (</w:t>
+        <w:t>A rede neural aprenderá lendo o texto da notícia e fará uma ligação com o título, já na etapa de teste lerá as notícias do grupo que ela não conhece os dados e tentará gerar um título, ao término será realizado uma análise dessa saída com o título original, com isso será feito a análise, de acordo com (</w:t>
       </w:r>
       <w:proofErr w:type="spellStart"/>
       <w:r>
@@ -5726,15 +5580,7 @@
       </w:r>
       <w:proofErr w:type="spellEnd"/>
       <w:r>
-        <w:t xml:space="preserve">, </w:t>
-      </w:r>
-      <w:proofErr w:type="gramStart"/>
-      <w:r>
-        <w:t>2006)  ”</w:t>
-      </w:r>
-      <w:proofErr w:type="gramEnd"/>
-      <w:r>
-        <w:t>As redes neurais artificiais se diferenciam pela sua arquitetura e pela forma como os pesos associados às conexões são ajustados durante o processo de aprendizado”.</w:t>
+        <w:t>, 2006)  ”As redes neurais artificiais se diferenciam pela sua arquitetura e pela forma como os pesos associados às conexões são ajustados durante o processo de aprendizado”.</w:t>
       </w:r>
     </w:p>
     <w:p>
@@ -5744,13 +5590,7 @@
         <w:ind w:left="432" w:firstLine="720"/>
       </w:pPr>
       <w:r>
-        <w:t>Entretanto, deve-se observar que se a ma</w:t>
-      </w:r>
-      <w:r>
-        <w:t>ioria das notícias na parte de treinamento possuírem títulos sensacionalistas ou que não condizem com as reais informações apresentadas no texto, será gerado resultados não confiáveis, podendo com isso gerar um algoritmo enviesado, ou seja, que pensa de fo</w:t>
-      </w:r>
-      <w:r>
-        <w:t>rma muito parecida com a fonte das notícias.</w:t>
+        <w:t>Entretanto, deve-se observar que se a maioria das notícias na parte de treinamento possuírem títulos sensacionalistas ou que não condizem com as reais informações apresentadas no texto, será gerado resultados não confiáveis, podendo com isso gerar um algoritmo enviesado, ou seja, que pensa de forma muito parecida com a fonte das notícias.</w:t>
       </w:r>
     </w:p>
     <w:p>
@@ -5770,10 +5610,7 @@
         <w:ind w:left="432" w:firstLine="720"/>
       </w:pPr>
       <w:r>
-        <w:t>Por fim, a área científica poderá beneficiar-</w:t>
-      </w:r>
-      <w:r>
-        <w:t>se para melhor inserção de títulos em artigos, assim como resenhas ou textos gerais em instituições acadêmicas, pois a sumarização possibilita que mais textos sejam lidos em menor tempo, sem que haja perda no sentido para que a mensagem seja transmitida.</w:t>
+        <w:t>Por fim, a área científica poderá beneficiar-se para melhor inserção de títulos em artigos, assim como resenhas ou textos gerais em instituições acadêmicas, pois a sumarização possibilita que mais textos sejam lidos em menor tempo, sem que haja perda no sentido para que a mensagem seja transmitida.</w:t>
       </w:r>
     </w:p>
     <w:p>
@@ -5799,7 +5636,7 @@
       <w:pPr>
         <w:pStyle w:val="Ttulo1"/>
       </w:pPr>
-      <w:bookmarkStart w:id="2" w:name="_Toc40184766"/>
+      <w:bookmarkStart w:id="2" w:name="_Toc41143831"/>
       <w:r>
         <w:lastRenderedPageBreak/>
         <w:t>REPRESENTAÇÃO DE TEXTO</w:t>
@@ -5832,20 +5669,12 @@
         <w:t xml:space="preserve">Realizar apenas o </w:t>
       </w:r>
       <w:proofErr w:type="spellStart"/>
-      <w:proofErr w:type="gramStart"/>
       <w:r>
         <w:t>pré</w:t>
       </w:r>
       <w:proofErr w:type="spellEnd"/>
       <w:r>
-        <w:t xml:space="preserve"> proc</w:t>
-      </w:r>
-      <w:r>
-        <w:t>essamento</w:t>
-      </w:r>
-      <w:proofErr w:type="gramEnd"/>
-      <w:r>
-        <w:t xml:space="preserve"> do texto, não quer dizer que o computador consiga entender ainda, pois pode-se utilizar sinônimos para manter o mesmo contexto da frase ou texto (</w:t>
+        <w:t xml:space="preserve"> processamento do texto, não quer dizer que o computador consiga entender ainda, pois pode-se utilizar sinônimos para manter o mesmo contexto da frase ou texto (</w:t>
       </w:r>
       <w:proofErr w:type="spellStart"/>
       <w:r>
@@ -5918,8 +5747,6 @@
       </w:pPr>
       <w:r>
         <w:tab/>
-      </w:r>
-      <w:r>
         <w:t>Outras problematizações encontradas são na análise semântica, de contexto e léxica, esses são relacionados, por exemplo, que robôs humanoides não entenderam sarcasmo.</w:t>
       </w:r>
     </w:p>
@@ -5929,18 +5756,7 @@
       </w:pPr>
       <w:r>
         <w:tab/>
-        <w:t>O campo da inteligência artificial, que estuda a forma como a comunicação e trabalho são</w:t>
-      </w:r>
-      <w:r>
-        <w:t xml:space="preserve"> realizados para que máquinas possam comunicar-se com as pessoas, é chamado </w:t>
-      </w:r>
-      <w:proofErr w:type="gramStart"/>
-      <w:r>
-        <w:t>de  Processamento</w:t>
-      </w:r>
-      <w:proofErr w:type="gramEnd"/>
-      <w:r>
-        <w:t xml:space="preserve"> de Linguagem Natural, que por muitas vezes é usando na aprendizagem profunda com o uso de redes neurais. Alguns exemplos de uso do PLN são assistentes pessoais e </w:t>
+        <w:t xml:space="preserve">O campo da inteligência artificial, que estuda a forma como a comunicação e trabalho são realizados para que máquinas possam comunicar-se com as pessoas, é chamado de  Processamento de Linguagem Natural, que por muitas vezes é usando na aprendizagem profunda com o uso de redes neurais. Alguns exemplos de uso do PLN são assistentes pessoais e </w:t>
       </w:r>
       <w:proofErr w:type="spellStart"/>
       <w:r>
@@ -5971,7 +5787,7 @@
       <w:pPr>
         <w:pStyle w:val="Ttulo2"/>
       </w:pPr>
-      <w:bookmarkStart w:id="4" w:name="_Toc40184767"/>
+      <w:bookmarkStart w:id="4" w:name="_Toc41143832"/>
       <w:r>
         <w:t xml:space="preserve">Bag </w:t>
       </w:r>
@@ -5996,18 +5812,7 @@
         <w:ind w:firstLine="576"/>
       </w:pPr>
       <w:r>
-        <w:t xml:space="preserve">Este método é o mais simples, mas com a possibilidade de resultados satisfatórios dependendo do vocabulário. Vocabulário é um conjunto de palavras, onde cada uma delas representa uma amostra de palavra contida no texto, e com esse </w:t>
-      </w:r>
-      <w:r>
-        <w:t xml:space="preserve">vocabulário é que </w:t>
-      </w:r>
-      <w:proofErr w:type="gramStart"/>
-      <w:r>
-        <w:t>realiza-se</w:t>
-      </w:r>
-      <w:proofErr w:type="gramEnd"/>
-      <w:r>
-        <w:t xml:space="preserve"> a análise de outros textos.</w:t>
+        <w:t>Este método é o mais simples, mas com a possibilidade de resultados satisfatórios dependendo do vocabulário. Vocabulário é um conjunto de palavras, onde cada uma delas representa uma amostra de palavra contida no texto, e com esse vocabulário é que realiza-se a análise de outros textos.</w:t>
       </w:r>
     </w:p>
     <w:p>
@@ -6016,10 +5821,7 @@
       </w:pPr>
       <w:r>
         <w:tab/>
-        <w:t>Uma análise é iniciada com a criação do vocabulário a partir da primeira amostra, então, cria-se um vetor com 0 e 1, que indica se uma palavra do vocabulário está presente no texto analisado ou não,</w:t>
-      </w:r>
-      <w:r>
-        <w:t xml:space="preserve"> porém dessa forma é perdido a posição dela na frase e o seu contexto também é alterado (</w:t>
+        <w:t>Uma análise é iniciada com a criação do vocabulário a partir da primeira amostra, então, cria-se um vetor com 0 e 1, que indica se uma palavra do vocabulário está presente no texto analisado ou não, porém dessa forma é perdido a posição dela na frase e o seu contexto também é alterado (</w:t>
       </w:r>
       <w:proofErr w:type="spellStart"/>
       <w:r>
@@ -6062,16 +5864,8 @@
         <w:rPr>
           <w:color w:val="000000"/>
         </w:rPr>
-        <w:t xml:space="preserve">A FACENS é nota máxima no </w:t>
-      </w:r>
-      <w:proofErr w:type="spellStart"/>
-      <w:r>
-        <w:rPr>
-          <w:color w:val="000000"/>
-        </w:rPr>
-        <w:t>Enade</w:t>
-      </w:r>
-      <w:proofErr w:type="spellEnd"/>
+        <w:t>A FACENS é nota máxima no Enade</w:t>
+      </w:r>
     </w:p>
     <w:p>
       <w:pPr>
@@ -6091,16 +5885,8 @@
         <w:rPr>
           <w:color w:val="000000"/>
         </w:rPr>
-        <w:t xml:space="preserve">A FACENS conseguiu obter nota 5 no </w:t>
-      </w:r>
-      <w:proofErr w:type="spellStart"/>
-      <w:r>
-        <w:rPr>
-          <w:color w:val="000000"/>
-        </w:rPr>
-        <w:t>Enade</w:t>
-      </w:r>
-      <w:proofErr w:type="spellEnd"/>
+        <w:t>A FACENS conseguiu obter nota 5 no Enade</w:t>
+      </w:r>
     </w:p>
     <w:p>
       <w:pPr>
@@ -6120,17 +5906,10 @@
     <w:p>
       <w:r>
         <w:lastRenderedPageBreak/>
-        <w:t xml:space="preserve">Com essas duas frases pode-se criar o vocabulário, o conjunto fica montado da seguinte forma {A, FACENS, nota, conseguiu, obter, máxima, </w:t>
-      </w:r>
-      <w:proofErr w:type="spellStart"/>
-      <w:r>
-        <w:t>Enade</w:t>
-      </w:r>
-      <w:proofErr w:type="spellEnd"/>
-      <w:r>
-        <w:t>, 5, é, no}. Agora com o vocabulário monta-se o vetor de 1s e 0s, que fica da seguinte forma:</w:t>
-      </w:r>
-    </w:p>
+        <w:t>Com essas duas frases pode-se criar o vocabulário, o conjunto fica montado da seguinte forma {A, FACENS, nota, conseguiu, obter, máxima, Enade, 5, é, no}. Agora com o vocabulário monta-se o vetor de 1s e 0s, que fica da seguinte forma:</w:t>
+      </w:r>
+    </w:p>
+    <w:p/>
     <w:tbl>
       <w:tblPr>
         <w:tblStyle w:val="af2"/>
@@ -6208,10 +5987,7 @@
               <w:ind w:firstLine="0"/>
             </w:pPr>
             <w:r>
-              <w:t>conseg</w:t>
-            </w:r>
-            <w:r>
-              <w:t>uiu</w:t>
+              <w:t>conseguiu</w:t>
             </w:r>
           </w:p>
         </w:tc>
@@ -6249,11 +6025,9 @@
             <w:pPr>
               <w:ind w:firstLine="0"/>
             </w:pPr>
-            <w:proofErr w:type="spellStart"/>
             <w:r>
               <w:t>Enade</w:t>
             </w:r>
-            <w:proofErr w:type="spellEnd"/>
           </w:p>
         </w:tc>
         <w:tc>
@@ -6552,6 +6326,7 @@
           </w:tcPr>
           <w:p>
             <w:pPr>
+              <w:keepNext/>
               <w:ind w:firstLine="0"/>
             </w:pPr>
             <w:r>
@@ -6561,7 +6336,57 @@
         </w:tc>
       </w:tr>
     </w:tbl>
-    <w:p/>
+    <w:p>
+      <w:pPr>
+        <w:pStyle w:val="Legenda"/>
+      </w:pPr>
+      <w:r>
+        <w:t xml:space="preserve">Tabela </w:t>
+      </w:r>
+      <w:fldSimple w:instr=" SEQ Tabela \* ARABIC ">
+        <w:r>
+          <w:rPr>
+            <w:noProof/>
+          </w:rPr>
+          <w:t>1</w:t>
+        </w:r>
+      </w:fldSimple>
+      <w:r>
+        <w:t xml:space="preserve"> – Exemplo de vetor </w:t>
+      </w:r>
+      <w:r>
+        <w:rPr>
+          <w:i/>
+          <w:iCs w:val="0"/>
+        </w:rPr>
+        <w:t xml:space="preserve">Bag </w:t>
+      </w:r>
+      <w:proofErr w:type="spellStart"/>
+      <w:r>
+        <w:rPr>
+          <w:i/>
+          <w:iCs w:val="0"/>
+        </w:rPr>
+        <w:t>of</w:t>
+      </w:r>
+      <w:proofErr w:type="spellEnd"/>
+      <w:r>
+        <w:rPr>
+          <w:i/>
+          <w:iCs w:val="0"/>
+        </w:rPr>
+        <w:t xml:space="preserve"> </w:t>
+      </w:r>
+      <w:proofErr w:type="spellStart"/>
+      <w:r>
+        <w:rPr>
+          <w:i/>
+          <w:iCs w:val="0"/>
+        </w:rPr>
+        <w:t>Words</w:t>
+      </w:r>
+      <w:proofErr w:type="spellEnd"/>
+    </w:p>
     <w:p>
       <w:r>
         <w:t xml:space="preserve">Com essa tabela é possível visualizar como seria uma saída do método </w:t>
@@ -6592,7 +6417,7 @@
       <w:pPr>
         <w:pStyle w:val="Ttulo2"/>
       </w:pPr>
-      <w:bookmarkStart w:id="5" w:name="_Toc40184768"/>
+      <w:bookmarkStart w:id="5" w:name="_Toc41143833"/>
       <w:r>
         <w:t xml:space="preserve">Word </w:t>
       </w:r>
@@ -6645,13 +6470,7 @@
           <w:bCs/>
         </w:rPr>
         <w:tab/>
-        <w:t>Para este tipo de processamento são usadas redes neurais para identificar e compreender qual o contexto que a palavra está inserida, e com essa possibilidade é possível resolver problemas como recuperação de informação, classificação de documentos e respostas a perguntas</w:t>
-      </w:r>
-      <w:r>
-        <w:rPr>
-          <w:bCs/>
-        </w:rPr>
-        <w:t xml:space="preserve"> </w:t>
+        <w:t xml:space="preserve">Para este tipo de processamento são usadas redes neurais para identificar e compreender qual o contexto que a palavra está inserida, e com essa possibilidade é possível resolver problemas como recuperação de informação, classificação de documentos e respostas a perguntas </w:t>
       </w:r>
       <w:sdt>
         <w:sdtPr>
@@ -6661,6 +6480,7 @@
           <w:id w:val="-2021004843"/>
           <w:citation/>
         </w:sdtPr>
+        <w:sdtEndPr/>
         <w:sdtContent>
           <w:r>
             <w:rPr>
@@ -6708,6 +6528,7 @@
           <w:id w:val="-282200289"/>
           <w:citation/>
         </w:sdtPr>
+        <w:sdtEndPr/>
         <w:sdtContent>
           <w:r>
             <w:rPr>
@@ -6755,6 +6576,7 @@
           <w:id w:val="1837652756"/>
           <w:citation/>
         </w:sdtPr>
+        <w:sdtEndPr/>
         <w:sdtContent>
           <w:r>
             <w:rPr>
@@ -6842,107 +6664,80 @@
         <w:rPr>
           <w:bCs/>
         </w:rPr>
-        <w:t xml:space="preserve"> uma grande quantidade de textos, com isso é possível analisar muitas palavras em diversos contextos e em diferentes posições semântica, quanto maior o vocabulário melhor será o resultado do modelo e maior será o tempo de treino do modelo.</w:t>
-      </w:r>
-      <w:r>
+        <w:t xml:space="preserve"> uma grande quantidade de textos, com isso é possível analisar muitas palavras em diversos contextos e em diferentes posições semântica, quanto maior o vocabulário melhor será o resultado do modelo e maior será o tempo de treino do modelo.  </w:t>
+      </w:r>
+    </w:p>
+    <w:p>
+      <w:pPr>
+        <w:ind w:firstLine="0"/>
         <w:rPr>
           <w:bCs/>
         </w:rPr>
+      </w:pPr>
+    </w:p>
+    <w:p>
+      <w:pPr>
+        <w:pStyle w:val="Ttulo2"/>
+      </w:pPr>
+      <w:bookmarkStart w:id="6" w:name="_Toc41143834"/>
+      <w:proofErr w:type="spellStart"/>
+      <w:r>
+        <w:t>Skip</w:t>
+      </w:r>
+      <w:proofErr w:type="spellEnd"/>
+      <w:r>
+        <w:t xml:space="preserve"> Gram</w:t>
+      </w:r>
+      <w:bookmarkEnd w:id="6"/>
+    </w:p>
+    <w:p/>
+    <w:p>
+      <w:r>
+        <w:t xml:space="preserve">Conforme estudo de (Chen, </w:t>
+      </w:r>
+      <w:proofErr w:type="spellStart"/>
+      <w:r>
+        <w:t>Corrado</w:t>
+      </w:r>
+      <w:proofErr w:type="spellEnd"/>
+      <w:r>
+        <w:t xml:space="preserve">, Dean, Tomas, &amp; </w:t>
+      </w:r>
+      <w:proofErr w:type="spellStart"/>
+      <w:r>
+        <w:t>Sutskever</w:t>
+      </w:r>
+      <w:proofErr w:type="spellEnd"/>
+      <w:r>
+        <w:t>) o</w:t>
+      </w:r>
+      <w:r>
+        <w:rPr>
+          <w:i/>
+        </w:rPr>
         <w:t xml:space="preserve"> </w:t>
       </w:r>
-      <w:r>
-        <w:rPr>
-          <w:bCs/>
-        </w:rPr>
-        <w:t xml:space="preserve"> </w:t>
-      </w:r>
-    </w:p>
-    <w:p>
-      <w:pPr>
-        <w:ind w:firstLine="0"/>
-        <w:rPr>
-          <w:bCs/>
-        </w:rPr>
-      </w:pPr>
-    </w:p>
-    <w:p>
-      <w:pPr>
-        <w:pStyle w:val="Ttulo2"/>
-      </w:pPr>
-      <w:bookmarkStart w:id="6" w:name="_Toc40184769"/>
       <w:proofErr w:type="spellStart"/>
       <w:r>
-        <w:lastRenderedPageBreak/>
+        <w:rPr>
+          <w:i/>
+        </w:rPr>
         <w:t>Skip</w:t>
       </w:r>
       <w:proofErr w:type="spellEnd"/>
       <w:r>
-        <w:t xml:space="preserve"> Gram</w:t>
-      </w:r>
-      <w:bookmarkEnd w:id="6"/>
-    </w:p>
-    <w:p/>
-    <w:p>
-      <w:r>
-        <w:t xml:space="preserve">Conforme estudo de (Chen, </w:t>
-      </w:r>
-      <w:proofErr w:type="spellStart"/>
-      <w:r>
-        <w:t>Corrado</w:t>
-      </w:r>
-      <w:proofErr w:type="spellEnd"/>
-      <w:r>
-        <w:t xml:space="preserve">, Dean, Tomas, &amp; </w:t>
-      </w:r>
-      <w:proofErr w:type="spellStart"/>
-      <w:r>
-        <w:t>Sutskever</w:t>
-      </w:r>
-      <w:proofErr w:type="spellEnd"/>
-      <w:r>
-        <w:t>) o</w:t>
-      </w:r>
-      <w:r>
         <w:rPr>
           <w:i/>
         </w:rPr>
-        <w:t xml:space="preserve"> </w:t>
-      </w:r>
-      <w:proofErr w:type="spellStart"/>
-      <w:r>
-        <w:rPr>
-          <w:i/>
-        </w:rPr>
-        <w:t>Skip</w:t>
-      </w:r>
-      <w:proofErr w:type="spellEnd"/>
-      <w:r>
-        <w:rPr>
-          <w:i/>
-        </w:rPr>
         <w:t xml:space="preserve"> Gram </w:t>
       </w:r>
       <w:r>
-        <w:t xml:space="preserve">é um método baseado em vetores, ou seja, cada palavra é transformada em um vetor e com a finalidade de prever quais são as combinações de palavras disponíveis para uso antes e depois </w:t>
-      </w:r>
-      <w:r>
-        <w:t>da palavra, dado a mesma como entrada.</w:t>
-      </w:r>
-    </w:p>
-    <w:p>
-      <w:r>
-        <w:t xml:space="preserve">Assim, é possível analisar o contexto em que a palavra está inserida para encontrar essas combinações. Outro uso deste método </w:t>
-      </w:r>
-      <w:proofErr w:type="gramStart"/>
-      <w:r>
-        <w:t>é, dado</w:t>
-      </w:r>
-      <w:proofErr w:type="gramEnd"/>
-      <w:r>
-        <w:t xml:space="preserve"> dois vetores e realizar a soma deles, gerar na saída um terceiro vetor com relevânc</w:t>
-      </w:r>
-      <w:r>
-        <w:t>ia em relação a soma dos dois vetores, como no exemplo abaixo:</w:t>
+        <w:t>é um método baseado em vetores, ou seja, cada palavra é transformada em um vetor e com a finalidade de prever quais são as combinações de palavras disponíveis para uso antes e depois da palavra, dado a mesma como entrada.</w:t>
+      </w:r>
+    </w:p>
+    <w:p>
+      <w:r>
+        <w:t>Assim, é possível analisar o contexto em que a palavra está inserida para encontrar essas combinações. Outro uso deste método é, dado dois vetores e realizar a soma deles, gerar na saída um terceiro vetor com relevância em relação a soma dos dois vetores, como no exemplo abaixo:</w:t>
       </w:r>
     </w:p>
     <w:p>
@@ -6981,13 +6776,7 @@
             <w:rPr>
               <w:rFonts w:ascii="Cambria Math" w:eastAsia="Cambria Math" w:hAnsi="Cambria Math" w:cs="Cambria Math"/>
             </w:rPr>
-            <m:t>+</m:t>
-          </m:r>
-          <m:r>
-            <w:rPr>
-              <w:rFonts w:ascii="Cambria Math" w:eastAsia="Cambria Math" w:hAnsi="Cambria Math" w:cs="Cambria Math"/>
-            </w:rPr>
-            <m:t>vec</m:t>
+            <m:t>+vec</m:t>
           </m:r>
           <m:d>
             <m:dPr>
@@ -7010,31 +6799,7 @@
             <w:rPr>
               <w:rFonts w:ascii="Cambria Math" w:eastAsia="Cambria Math" w:hAnsi="Cambria Math" w:cs="Cambria Math"/>
             </w:rPr>
-            <m:t>:</m:t>
-          </m:r>
-          <m:r>
-            <w:rPr>
-              <w:rFonts w:ascii="Cambria Math" w:eastAsia="Cambria Math" w:hAnsi="Cambria Math" w:cs="Cambria Math"/>
-            </w:rPr>
-            <m:t>vec</m:t>
-          </m:r>
-          <m:r>
-            <w:rPr>
-              <w:rFonts w:ascii="Cambria Math" w:eastAsia="Cambria Math" w:hAnsi="Cambria Math" w:cs="Cambria Math"/>
-            </w:rPr>
-            <m:t>(</m:t>
-          </m:r>
-          <m:r>
-            <w:rPr>
-              <w:rFonts w:ascii="Cambria Math" w:eastAsia="Cambria Math" w:hAnsi="Cambria Math" w:cs="Cambria Math"/>
-            </w:rPr>
-            <m:t>Brasilia</m:t>
-          </m:r>
-          <m:r>
-            <w:rPr>
-              <w:rFonts w:ascii="Cambria Math" w:eastAsia="Cambria Math" w:hAnsi="Cambria Math" w:cs="Cambria Math"/>
-            </w:rPr>
-            <m:t>)</m:t>
+            <m:t>:vec(Brasilia)</m:t>
           </m:r>
         </m:oMath>
       </m:oMathPara>
@@ -7046,10 +6811,7 @@
     </w:p>
     <w:p>
       <w:r>
-        <w:t>Outro ponto a ser o</w:t>
-      </w:r>
-      <w:r>
-        <w:t xml:space="preserve">bservado é que, ao treinar um modelo com </w:t>
+        <w:t xml:space="preserve">Outro ponto a ser observado é que, ao treinar um modelo com </w:t>
       </w:r>
       <w:proofErr w:type="spellStart"/>
       <w:r>
@@ -7178,10 +6940,7 @@
         <w:t xml:space="preserve"> Gram</w:t>
       </w:r>
       <w:r>
-        <w:t xml:space="preserve"> tem o objetivo de aumentar a probabilidade de uma palavra fazer</w:t>
-      </w:r>
-      <w:r>
-        <w:t xml:space="preserve"> sentido no contexto de acordo com a Equação 1.</w:t>
+        <w:t xml:space="preserve"> tem o objetivo de aumentar a probabilidade de uma palavra fazer sentido no contexto de acordo com a Equação 1.</w:t>
       </w:r>
     </w:p>
     <w:p>
@@ -7430,10 +7189,7 @@
         <w:t>,</w:t>
       </w:r>
       <w:r>
-        <w:t xml:space="preserve"> maiores são os exemplos de treino, maior o tempo de trein</w:t>
-      </w:r>
-      <w:r>
-        <w:t>amento e, consequentemente, melhor o resultado do modelo.</w:t>
+        <w:t xml:space="preserve"> maiores são os exemplos de treino, maior o tempo de treinamento e, consequentemente, melhor o resultado do modelo.</w:t>
       </w:r>
     </w:p>
     <w:p>
@@ -7462,13 +7218,7 @@
           <w:rPr>
             <w:rFonts w:ascii="Cambria Math" w:eastAsia="Cambria Math" w:hAnsi="Cambria Math" w:cs="Cambria Math"/>
           </w:rPr>
-          <m:t>p</m:t>
-        </m:r>
-        <m:r>
-          <w:rPr>
-            <w:rFonts w:ascii="Cambria Math" w:eastAsia="Cambria Math" w:hAnsi="Cambria Math" w:cs="Cambria Math"/>
-          </w:rPr>
-          <m:t>(</m:t>
+          <m:t>p(</m:t>
         </m:r>
         <m:sSub>
           <m:sSubPr>
@@ -7491,19 +7241,7 @@
               <w:rPr>
                 <w:rFonts w:ascii="Cambria Math" w:eastAsia="Cambria Math" w:hAnsi="Cambria Math" w:cs="Cambria Math"/>
               </w:rPr>
-              <m:t>n</m:t>
-            </m:r>
-            <m:r>
-              <w:rPr>
-                <w:rFonts w:ascii="Cambria Math" w:eastAsia="Cambria Math" w:hAnsi="Cambria Math" w:cs="Cambria Math"/>
-              </w:rPr>
-              <m:t>+</m:t>
-            </m:r>
-            <m:r>
-              <w:rPr>
-                <w:rFonts w:ascii="Cambria Math" w:eastAsia="Cambria Math" w:hAnsi="Cambria Math" w:cs="Cambria Math"/>
-              </w:rPr>
-              <m:t>j</m:t>
+              <m:t>n+j</m:t>
             </m:r>
           </m:sub>
         </m:sSub>
@@ -7591,19 +7329,7 @@
                     <w:rPr>
                       <w:rFonts w:ascii="Cambria Math" w:eastAsia="Cambria Math" w:hAnsi="Cambria Math" w:cs="Cambria Math"/>
                     </w:rPr>
-                    <m:t>n</m:t>
-                  </m:r>
-                  <m:r>
-                    <w:rPr>
-                      <w:rFonts w:ascii="Cambria Math" w:eastAsia="Cambria Math" w:hAnsi="Cambria Math" w:cs="Cambria Math"/>
-                    </w:rPr>
-                    <m:t>+</m:t>
-                  </m:r>
-                  <m:r>
-                    <w:rPr>
-                      <w:rFonts w:ascii="Cambria Math" w:eastAsia="Cambria Math" w:hAnsi="Cambria Math" w:cs="Cambria Math"/>
-                    </w:rPr>
-                    <m:t>j</m:t>
+                    <m:t>n+j</m:t>
                   </m:r>
                 </m:sub>
               </m:sSub>
@@ -7677,13 +7403,7 @@
                         <w:rPr>
                           <w:rFonts w:ascii="Cambria Math" w:eastAsia="Cambria Math" w:hAnsi="Cambria Math" w:cs="Cambria Math"/>
                         </w:rPr>
-                        <m:t>v</m:t>
-                      </m:r>
-                      <m:r>
-                        <w:rPr>
-                          <w:rFonts w:ascii="Cambria Math" w:eastAsia="Cambria Math" w:hAnsi="Cambria Math" w:cs="Cambria Math"/>
-                        </w:rPr>
-                        <m:t>'</m:t>
+                        <m:t>v'</m:t>
                       </m:r>
                     </m:e>
                     <m:sub>
@@ -7778,13 +7498,7 @@
                     <w:rPr>
                       <w:rFonts w:ascii="Cambria Math" w:eastAsia="Cambria Math" w:hAnsi="Cambria Math" w:cs="Cambria Math"/>
                     </w:rPr>
-                    <m:t>w</m:t>
-                  </m:r>
-                  <m:r>
-                    <w:rPr>
-                      <w:rFonts w:ascii="Cambria Math" w:eastAsia="Cambria Math" w:hAnsi="Cambria Math" w:cs="Cambria Math"/>
-                    </w:rPr>
-                    <m:t>=1</m:t>
+                    <m:t>w=1</m:t>
                   </m:r>
                 </m:sub>
                 <m:sup>
@@ -7819,13 +7533,7 @@
                         <w:rPr>
                           <w:rFonts w:ascii="Cambria Math" w:eastAsia="Cambria Math" w:hAnsi="Cambria Math" w:cs="Cambria Math"/>
                         </w:rPr>
-                        <m:t>v</m:t>
-                      </m:r>
-                      <m:r>
-                        <w:rPr>
-                          <w:rFonts w:ascii="Cambria Math" w:eastAsia="Cambria Math" w:hAnsi="Cambria Math" w:cs="Cambria Math"/>
-                        </w:rPr>
-                        <m:t>'</m:t>
+                        <m:t>v'</m:t>
                       </m:r>
                     </m:e>
                     <m:sub>
@@ -7908,8 +7616,6 @@
           </m:f>
         </m:oMath>
       </m:oMathPara>
-      <w:bookmarkStart w:id="9" w:name="_heading=h.49x2ik5" w:colFirst="0" w:colLast="0"/>
-      <w:bookmarkEnd w:id="9"/>
     </w:p>
     <w:p>
       <w:pPr>
@@ -7918,7 +7624,7 @@
           <w:color w:val="000000"/>
         </w:rPr>
       </w:pPr>
-      <w:bookmarkStart w:id="10" w:name="_Toc40185557"/>
+      <w:bookmarkStart w:id="9" w:name="_Toc40185557"/>
       <w:r>
         <w:t xml:space="preserve">Equação </w:t>
       </w:r>
@@ -7953,7 +7659,7 @@
         </w:rPr>
         <w:t xml:space="preserve"> Gram</w:t>
       </w:r>
-      <w:bookmarkEnd w:id="10"/>
+      <w:bookmarkEnd w:id="9"/>
     </w:p>
     <w:p>
       <w:pPr>
@@ -8018,13 +7724,7 @@
               <w:rPr>
                 <w:rFonts w:ascii="Cambria Math" w:eastAsia="Cambria Math" w:hAnsi="Cambria Math" w:cs="Cambria Math"/>
               </w:rPr>
-              <m:t>v</m:t>
-            </m:r>
-            <m:r>
-              <w:rPr>
-                <w:rFonts w:ascii="Cambria Math" w:eastAsia="Cambria Math" w:hAnsi="Cambria Math" w:cs="Cambria Math"/>
-              </w:rPr>
-              <m:t>'</m:t>
+              <m:t>v'</m:t>
             </m:r>
           </m:e>
           <m:sub>
@@ -8068,12 +7768,12 @@
       <w:pPr>
         <w:pStyle w:val="Ttulo2"/>
       </w:pPr>
-      <w:bookmarkStart w:id="11" w:name="_Toc40184770"/>
+      <w:bookmarkStart w:id="10" w:name="_Toc41143835"/>
       <w:proofErr w:type="spellStart"/>
       <w:r>
         <w:t>Cbow</w:t>
       </w:r>
-      <w:bookmarkEnd w:id="11"/>
+      <w:bookmarkEnd w:id="10"/>
       <w:proofErr w:type="spellEnd"/>
     </w:p>
     <w:p/>
@@ -8103,11 +7803,30 @@
       </w:r>
       <w:proofErr w:type="spellEnd"/>
       <w:r>
-        <w:t>) disse em seu trabalho,</w:t>
-      </w:r>
-      <w:r>
+        <w:t xml:space="preserve">) disse em seu trabalho, </w:t>
+      </w:r>
+      <w:proofErr w:type="spellStart"/>
+      <w:r>
+        <w:rPr>
+          <w:i/>
+        </w:rPr>
+        <w:t>CBoW</w:t>
+      </w:r>
+      <w:proofErr w:type="spellEnd"/>
+      <w:r>
+        <w:rPr>
+          <w:i/>
+        </w:rPr>
         <w:t xml:space="preserve"> </w:t>
       </w:r>
+      <w:r>
+        <w:t>é mais uma técnica de representação de texto que utiliza vetores para simbolizar palavras, esta técnica também faz uso de redes neurais recorrentes para avaliar e prever uma palavra em um determinado contexto.</w:t>
+      </w:r>
+    </w:p>
+    <w:p>
+      <w:r>
+        <w:t xml:space="preserve">De uma forma bem simples pode-se dizer que o </w:t>
+      </w:r>
       <w:proofErr w:type="spellStart"/>
       <w:r>
         <w:rPr>
@@ -8117,18 +7836,24 @@
       </w:r>
       <w:proofErr w:type="spellEnd"/>
       <w:r>
+        <w:t xml:space="preserve"> faz o caminho inverso do </w:t>
+      </w:r>
+      <w:proofErr w:type="spellStart"/>
+      <w:r>
         <w:rPr>
           <w:i/>
         </w:rPr>
-        <w:t xml:space="preserve"> </w:t>
-      </w:r>
-      <w:r>
-        <w:t>é mais uma técnica de representação de texto que utiliza vetores para simbolizar palavras, esta técnica também faz uso de redes neurais recorrentes para avaliar e prever uma palavra em um determinado contexto.</w:t>
-      </w:r>
-    </w:p>
-    <w:p>
-      <w:r>
-        <w:t xml:space="preserve">De uma forma bem simples pode-se dizer que o </w:t>
+        <w:t>Skip</w:t>
+      </w:r>
+      <w:proofErr w:type="spellEnd"/>
+      <w:r>
+        <w:rPr>
+          <w:i/>
+        </w:rPr>
+        <w:t xml:space="preserve"> Gram, </w:t>
+      </w:r>
+      <w:r>
+        <w:t xml:space="preserve">onde o último quer, através de uma palavra prever toda a frase, enquanto o </w:t>
       </w:r>
       <w:proofErr w:type="spellStart"/>
       <w:r>
@@ -8139,75 +7864,17 @@
       </w:r>
       <w:proofErr w:type="spellEnd"/>
       <w:r>
-        <w:t xml:space="preserve"> faz o caminho inverso do </w:t>
-      </w:r>
-      <w:proofErr w:type="spellStart"/>
-      <w:r>
-        <w:rPr>
-          <w:i/>
-        </w:rPr>
-        <w:t>Skip</w:t>
-      </w:r>
-      <w:proofErr w:type="spellEnd"/>
-      <w:r>
-        <w:rPr>
-          <w:i/>
-        </w:rPr>
-        <w:t xml:space="preserve"> Gram, </w:t>
-      </w:r>
-      <w:r>
-        <w:t xml:space="preserve">onde o último quer, através de uma palavra prever toda a frase, enquanto o </w:t>
-      </w:r>
-      <w:proofErr w:type="spellStart"/>
-      <w:r>
-        <w:rPr>
-          <w:i/>
-        </w:rPr>
-        <w:t>CBoW</w:t>
-      </w:r>
-      <w:proofErr w:type="spellEnd"/>
-      <w:r>
-        <w:t xml:space="preserve"> possui a </w:t>
-      </w:r>
-      <w:proofErr w:type="gramStart"/>
-      <w:r>
-        <w:t>frase</w:t>
-      </w:r>
-      <w:proofErr w:type="gramEnd"/>
-      <w:r>
-        <w:t xml:space="preserve"> mas com uma palavra faltando, e o mesmo pretende prever essa palavra faltan</w:t>
-      </w:r>
-      <w:r>
-        <w:t>te.</w:t>
-      </w:r>
-    </w:p>
-    <w:p>
-      <w:r>
-        <w:t xml:space="preserve">O uso de redes neurais recorrentes se enquadra, pois </w:t>
-      </w:r>
-      <w:proofErr w:type="gramStart"/>
-      <w:r>
-        <w:t>as palavra</w:t>
-      </w:r>
-      <w:proofErr w:type="gramEnd"/>
-      <w:r>
-        <w:t xml:space="preserve"> antes são representadas como sendo o passado e as palavra após a lacuna como sendo o futuro, e como lacuna a palavra que deseja-se prever.</w:t>
-      </w:r>
-    </w:p>
-    <w:p>
-      <w:r>
-        <w:t>Abaixo há duas imagens que mostram de maneira mai</w:t>
-      </w:r>
-      <w:r>
-        <w:t xml:space="preserve">s clara a diferença entre eles na Figura 1 </w:t>
-      </w:r>
-      <w:proofErr w:type="gramStart"/>
-      <w:r>
-        <w:t>e Figura</w:t>
-      </w:r>
-      <w:proofErr w:type="gramEnd"/>
-      <w:r>
-        <w:t xml:space="preserve"> 2.</w:t>
+        <w:t xml:space="preserve"> possui a frase mas com uma palavra faltando, e o mesmo pretende prever essa palavra faltante.</w:t>
+      </w:r>
+    </w:p>
+    <w:p>
+      <w:r>
+        <w:t>O uso de redes neurais recorrentes se enquadra, pois as palavra antes são representadas como sendo o passado e as palavra após a lacuna como sendo o futuro, e como lacuna a palavra que deseja-se prever.</w:t>
+      </w:r>
+    </w:p>
+    <w:p>
+      <w:r>
+        <w:t>Abaixo há duas imagens que mostram de maneira mais clara a diferença entre eles na Figura 1 e Figura 2.</w:t>
       </w:r>
     </w:p>
     <w:p/>
@@ -8223,7 +7890,7 @@
           <w:noProof/>
         </w:rPr>
         <w:drawing>
-          <wp:inline distT="0" distB="0" distL="0" distR="0">
+          <wp:inline distT="0" distB="0" distL="0" distR="0" wp14:anchorId="3D16F5D1" wp14:editId="34E13678">
             <wp:extent cx="2591162" cy="2581635"/>
             <wp:effectExtent l="0" t="0" r="0" b="0"/>
             <wp:docPr id="258" name="image4.png" descr="Uma imagem contendo objeto, relógio&#10;&#10;Descrição gerada automaticamente"/>
@@ -8266,33 +7933,46 @@
           <w:color w:val="000000"/>
         </w:rPr>
       </w:pPr>
+      <w:bookmarkStart w:id="11" w:name="_Ref40185465"/>
       <w:bookmarkStart w:id="12" w:name="_Ref40185447"/>
-      <w:bookmarkStart w:id="13" w:name="_Ref40185465"/>
-      <w:bookmarkStart w:id="14" w:name="_Toc40185531"/>
+      <w:bookmarkStart w:id="13" w:name="_Toc40185531"/>
       <w:r>
         <w:t xml:space="preserve">Figura </w:t>
       </w:r>
-      <w:fldSimple w:instr=" SEQ Figura \* ARABIC ">
-        <w:r>
-          <w:rPr>
-            <w:noProof/>
-          </w:rPr>
-          <w:t>1</w:t>
-        </w:r>
-      </w:fldSimple>
+      <w:r>
+        <w:fldChar w:fldCharType="begin"/>
+      </w:r>
+      <w:r>
+        <w:instrText xml:space="preserve"> SEQ Figura \* ARABIC </w:instrText>
+      </w:r>
+      <w:r>
+        <w:fldChar w:fldCharType="separate"/>
+      </w:r>
+      <w:r>
+        <w:rPr>
+          <w:noProof/>
+        </w:rPr>
+        <w:t>1</w:t>
+      </w:r>
+      <w:r>
+        <w:rPr>
+          <w:noProof/>
+        </w:rPr>
+        <w:fldChar w:fldCharType="end"/>
+      </w:r>
+      <w:bookmarkEnd w:id="11"/>
+      <w:r>
+        <w:t xml:space="preserve"> - </w:t>
+      </w:r>
+      <w:proofErr w:type="spellStart"/>
+      <w:r>
+        <w:rPr>
+          <w:color w:val="000000"/>
+        </w:rPr>
+        <w:t>CboW</w:t>
+      </w:r>
+      <w:bookmarkEnd w:id="12"/>
       <w:bookmarkEnd w:id="13"/>
-      <w:r>
-        <w:t xml:space="preserve"> - </w:t>
-      </w:r>
-      <w:proofErr w:type="spellStart"/>
-      <w:r>
-        <w:rPr>
-          <w:color w:val="000000"/>
-        </w:rPr>
-        <w:t>CboW</w:t>
-      </w:r>
-      <w:bookmarkEnd w:id="12"/>
-      <w:bookmarkEnd w:id="14"/>
       <w:proofErr w:type="spellEnd"/>
     </w:p>
     <w:p>
@@ -8334,7 +8014,7 @@
         </w:rPr>
         <w:lastRenderedPageBreak/>
         <w:drawing>
-          <wp:inline distT="0" distB="0" distL="0" distR="0">
+          <wp:inline distT="0" distB="0" distL="0" distR="0" wp14:anchorId="3EF36C2A" wp14:editId="1B89678B">
             <wp:extent cx="2495898" cy="3353268"/>
             <wp:effectExtent l="0" t="0" r="0" b="0"/>
             <wp:docPr id="257" name="image2.png" descr="Uma imagem contendo objeto, relógio&#10;&#10;Descrição gerada automaticamente"/>
@@ -8377,18 +8057,31 @@
           <w:color w:val="000000"/>
         </w:rPr>
       </w:pPr>
-      <w:bookmarkStart w:id="15" w:name="_Toc40185532"/>
+      <w:bookmarkStart w:id="14" w:name="_Toc40185532"/>
       <w:r>
         <w:t xml:space="preserve">Figura </w:t>
       </w:r>
-      <w:fldSimple w:instr=" SEQ Figura \* ARABIC ">
-        <w:r>
-          <w:rPr>
-            <w:noProof/>
-          </w:rPr>
-          <w:t>2</w:t>
-        </w:r>
-      </w:fldSimple>
+      <w:r>
+        <w:fldChar w:fldCharType="begin"/>
+      </w:r>
+      <w:r>
+        <w:instrText xml:space="preserve"> SEQ Figura \* ARABIC </w:instrText>
+      </w:r>
+      <w:r>
+        <w:fldChar w:fldCharType="separate"/>
+      </w:r>
+      <w:r>
+        <w:rPr>
+          <w:noProof/>
+        </w:rPr>
+        <w:t>2</w:t>
+      </w:r>
+      <w:r>
+        <w:rPr>
+          <w:noProof/>
+        </w:rPr>
+        <w:fldChar w:fldCharType="end"/>
+      </w:r>
       <w:r>
         <w:t xml:space="preserve"> - </w:t>
       </w:r>
@@ -8406,7 +8099,7 @@
         </w:rPr>
         <w:t xml:space="preserve"> Gram</w:t>
       </w:r>
-      <w:bookmarkEnd w:id="15"/>
+      <w:bookmarkEnd w:id="14"/>
     </w:p>
     <w:p>
       <w:pPr>
@@ -8442,230 +8135,103 @@
     <w:p>
       <w:pPr>
         <w:keepNext/>
-        <w:pBdr>
-          <w:top w:val="nil"/>
-          <w:left w:val="nil"/>
-          <w:bottom w:val="nil"/>
-          <w:right w:val="nil"/>
-          <w:between w:val="nil"/>
-        </w:pBdr>
         <w:spacing w:after="200" w:line="240" w:lineRule="auto"/>
         <w:ind w:firstLine="0"/>
-        <w:jc w:val="center"/>
-      </w:pPr>
-      <w:bookmarkStart w:id="16" w:name="_heading=h.a4vgmurz2jgf" w:colFirst="0" w:colLast="0"/>
+        <w:jc w:val="left"/>
+      </w:pPr>
+      <w:bookmarkStart w:id="15" w:name="_heading=h.a4vgmurz2jgf" w:colFirst="0" w:colLast="0"/>
+      <w:bookmarkStart w:id="16" w:name="_heading=h.9ne77upr3ml9" w:colFirst="0" w:colLast="0"/>
+      <w:bookmarkEnd w:id="15"/>
       <w:bookmarkEnd w:id="16"/>
     </w:p>
     <w:p>
       <w:pPr>
-        <w:keepNext/>
-        <w:spacing w:after="200" w:line="240" w:lineRule="auto"/>
-        <w:ind w:firstLine="0"/>
-      </w:pPr>
-      <m:oMath>
-        <m:sSup>
-          <m:sSupPr>
-            <m:ctrlPr>
-              <w:rPr>
-                <w:rFonts w:ascii="Cambria Math" w:hAnsi="Cambria Math"/>
-                <w:sz w:val="22"/>
-                <w:szCs w:val="22"/>
-              </w:rPr>
-            </m:ctrlPr>
-          </m:sSupPr>
-          <m:e/>
-          <m:sup>
-            <m:r>
-              <w:rPr>
-                <w:rFonts w:ascii="Cambria Math" w:hAnsi="Cambria Math"/>
-                <w:sz w:val="22"/>
-                <w:szCs w:val="22"/>
-              </w:rPr>
-              <m:t>1</m:t>
-            </m:r>
-          </m:sup>
-        </m:sSup>
-      </m:oMath>
-      <w:r>
-        <w:rPr>
-          <w:sz w:val="22"/>
-          <w:szCs w:val="22"/>
-        </w:rPr>
-        <w:t>Imagem retirada de: https://ar</w:t>
-      </w:r>
-      <w:r>
-        <w:rPr>
-          <w:sz w:val="22"/>
-          <w:szCs w:val="22"/>
-        </w:rPr>
-        <w:t>xiv.org/</w:t>
-      </w:r>
+        <w:pStyle w:val="Ttulo2"/>
+      </w:pPr>
+      <w:bookmarkStart w:id="17" w:name="_Toc41143836"/>
       <w:proofErr w:type="spellStart"/>
       <w:r>
-        <w:rPr>
-          <w:sz w:val="22"/>
-          <w:szCs w:val="22"/>
-        </w:rPr>
-        <w:t>pdf</w:t>
-      </w:r>
+        <w:t>GloVe</w:t>
+      </w:r>
+      <w:bookmarkEnd w:id="17"/>
       <w:proofErr w:type="spellEnd"/>
-      <w:r>
-        <w:rPr>
-          <w:sz w:val="22"/>
-          <w:szCs w:val="22"/>
-        </w:rPr>
-        <w:t>/1301.3781.pdf</w:t>
-      </w:r>
-    </w:p>
-    <w:bookmarkStart w:id="17" w:name="_heading=h.3sm8ho30ak6p" w:colFirst="0" w:colLast="0"/>
-    <w:bookmarkEnd w:id="17"/>
-    <w:p>
-      <w:pPr>
-        <w:keepNext/>
-        <w:spacing w:after="200" w:line="240" w:lineRule="auto"/>
-        <w:ind w:firstLine="0"/>
-      </w:pPr>
-      <m:oMath>
-        <m:sSup>
-          <m:sSupPr>
-            <m:ctrlPr>
-              <w:rPr>
-                <w:rFonts w:ascii="Cambria Math" w:hAnsi="Cambria Math"/>
-                <w:sz w:val="22"/>
-                <w:szCs w:val="22"/>
-              </w:rPr>
-            </m:ctrlPr>
-          </m:sSupPr>
-          <m:e/>
-          <m:sup>
-            <m:r>
-              <w:rPr>
-                <w:rFonts w:ascii="Cambria Math" w:hAnsi="Cambria Math"/>
-                <w:sz w:val="22"/>
-                <w:szCs w:val="22"/>
-              </w:rPr>
-              <m:t>2</m:t>
-            </m:r>
-          </m:sup>
-        </m:sSup>
-      </m:oMath>
-      <w:r>
-        <w:rPr>
-          <w:sz w:val="22"/>
-          <w:szCs w:val="22"/>
-        </w:rPr>
-        <w:t>Imagem retirada de: https://arxiv.org/pdf/1301.3781.pdf</w:t>
-      </w:r>
-    </w:p>
-    <w:p>
-      <w:pPr>
-        <w:keepNext/>
-        <w:spacing w:after="200" w:line="240" w:lineRule="auto"/>
-        <w:ind w:firstLine="0"/>
-        <w:jc w:val="left"/>
-      </w:pPr>
-      <w:bookmarkStart w:id="18" w:name="_heading=h.9ne77upr3ml9" w:colFirst="0" w:colLast="0"/>
-      <w:bookmarkEnd w:id="18"/>
-    </w:p>
-    <w:p>
-      <w:pPr>
-        <w:pStyle w:val="Ttulo2"/>
-      </w:pPr>
-      <w:bookmarkStart w:id="19" w:name="_Toc40184771"/>
+    </w:p>
+    <w:p/>
+    <w:p>
+      <w:pPr>
+        <w:ind w:firstLine="720"/>
+      </w:pPr>
+      <w:r>
+        <w:t xml:space="preserve">Conforme estudos realizados por (Pennington, </w:t>
+      </w:r>
       <w:proofErr w:type="spellStart"/>
       <w:r>
+        <w:t>Socher</w:t>
+      </w:r>
+      <w:proofErr w:type="spellEnd"/>
+      <w:r>
+        <w:t>, &amp; Manning, 2014) e (</w:t>
+      </w:r>
+      <w:proofErr w:type="spellStart"/>
+      <w:r>
+        <w:t>Misra</w:t>
+      </w:r>
+      <w:proofErr w:type="spellEnd"/>
+      <w:r>
+        <w:t xml:space="preserve">) o modelo </w:t>
+      </w:r>
+      <w:proofErr w:type="spellStart"/>
+      <w:r>
         <w:t>GloVe</w:t>
       </w:r>
-      <w:bookmarkEnd w:id="19"/>
       <w:proofErr w:type="spellEnd"/>
-    </w:p>
-    <w:p/>
-    <w:p>
-      <w:pPr>
-        <w:ind w:firstLine="720"/>
-      </w:pPr>
-      <w:r>
-        <w:t>Conforme estudos realizados por (</w:t>
+      <w:r>
+        <w:t xml:space="preserve">, ou </w:t>
+      </w:r>
+      <w:r>
+        <w:rPr>
+          <w:i/>
+        </w:rPr>
+        <w:t xml:space="preserve">Global </w:t>
       </w:r>
       <w:proofErr w:type="spellStart"/>
       <w:r>
-        <w:t>Pennington</w:t>
+        <w:rPr>
+          <w:i/>
+        </w:rPr>
+        <w:t>Vectors</w:t>
       </w:r>
       <w:proofErr w:type="spellEnd"/>
       <w:r>
-        <w:t xml:space="preserve">, </w:t>
+        <w:rPr>
+          <w:i/>
+        </w:rPr>
+        <w:t xml:space="preserve"> for </w:t>
       </w:r>
       <w:proofErr w:type="spellStart"/>
       <w:r>
-        <w:t>Socher</w:t>
+        <w:rPr>
+          <w:i/>
+        </w:rPr>
+        <w:t>word</w:t>
       </w:r>
       <w:proofErr w:type="spellEnd"/>
       <w:r>
-        <w:t>, &amp; Manning, 2014) e (</w:t>
+        <w:rPr>
+          <w:i/>
+        </w:rPr>
+        <w:t xml:space="preserve"> </w:t>
       </w:r>
       <w:proofErr w:type="spellStart"/>
       <w:r>
-        <w:t>Misra</w:t>
+        <w:rPr>
+          <w:i/>
+        </w:rPr>
+        <w:t>Representation</w:t>
       </w:r>
       <w:proofErr w:type="spellEnd"/>
       <w:r>
-        <w:t xml:space="preserve">) o modelo </w:t>
-      </w:r>
-      <w:proofErr w:type="spellStart"/>
-      <w:r>
-        <w:t>GloVe</w:t>
-      </w:r>
-      <w:proofErr w:type="spellEnd"/>
-      <w:r>
-        <w:t xml:space="preserve">, ou </w:t>
-      </w:r>
-      <w:r>
-        <w:rPr>
-          <w:i/>
-        </w:rPr>
-        <w:t xml:space="preserve">Global </w:t>
-      </w:r>
-      <w:proofErr w:type="spellStart"/>
-      <w:r>
-        <w:rPr>
-          <w:i/>
-        </w:rPr>
-        <w:t>Vectors</w:t>
-      </w:r>
-      <w:proofErr w:type="spellEnd"/>
-      <w:r>
-        <w:rPr>
-          <w:i/>
-        </w:rPr>
-        <w:t xml:space="preserve"> for </w:t>
-      </w:r>
-      <w:proofErr w:type="spellStart"/>
-      <w:r>
-        <w:rPr>
-          <w:i/>
-        </w:rPr>
-        <w:t>word</w:t>
-      </w:r>
-      <w:proofErr w:type="spellEnd"/>
-      <w:r>
-        <w:rPr>
-          <w:i/>
-        </w:rPr>
-        <w:t xml:space="preserve"> </w:t>
-      </w:r>
-      <w:proofErr w:type="spellStart"/>
-      <w:r>
-        <w:rPr>
-          <w:i/>
-        </w:rPr>
-        <w:t>Representation</w:t>
-      </w:r>
-      <w:proofErr w:type="spellEnd"/>
-      <w:r>
-        <w:t>, preserva o contexto global</w:t>
-      </w:r>
-      <w:r>
-        <w:t xml:space="preserve"> e cria uma matriz de </w:t>
+        <w:t xml:space="preserve">, preserva o contexto global e cria uma matriz de </w:t>
       </w:r>
       <w:proofErr w:type="spellStart"/>
       <w:r>
@@ -8725,12 +8291,12 @@
         <w:pStyle w:val="Ttulo1"/>
         <w:jc w:val="left"/>
       </w:pPr>
-      <w:bookmarkStart w:id="20" w:name="_Toc40184772"/>
+      <w:bookmarkStart w:id="18" w:name="_Toc41143837"/>
       <w:r>
         <w:lastRenderedPageBreak/>
         <w:t>MÉTODOS DE SUMARIZAÇÃO</w:t>
       </w:r>
-      <w:bookmarkEnd w:id="20"/>
+      <w:bookmarkEnd w:id="18"/>
       <w:r>
         <w:t xml:space="preserve"> </w:t>
       </w:r>
@@ -8746,7 +8312,7 @@
       <w:pPr>
         <w:pStyle w:val="Ttulo2"/>
       </w:pPr>
-      <w:bookmarkStart w:id="21" w:name="_Toc40184773"/>
+      <w:bookmarkStart w:id="19" w:name="_Toc41143838"/>
       <w:proofErr w:type="spellStart"/>
       <w:r>
         <w:t>Sequence</w:t>
@@ -8767,7 +8333,7 @@
       <w:r>
         <w:t>Sequence</w:t>
       </w:r>
-      <w:bookmarkEnd w:id="21"/>
+      <w:bookmarkEnd w:id="19"/>
       <w:proofErr w:type="spellEnd"/>
     </w:p>
     <w:p>
@@ -8781,33 +8347,33 @@
       <w:pPr>
         <w:pStyle w:val="Ttulo1"/>
       </w:pPr>
-      <w:bookmarkStart w:id="22" w:name="_Toc40184774"/>
+      <w:bookmarkStart w:id="20" w:name="_Toc41143839"/>
       <w:r>
         <w:t>METODOLOGIA</w:t>
       </w:r>
+      <w:bookmarkEnd w:id="20"/>
+    </w:p>
+    <w:p/>
+    <w:p>
+      <w:pPr>
+        <w:pStyle w:val="Ttulo1"/>
+      </w:pPr>
+      <w:bookmarkStart w:id="21" w:name="_Toc41143840"/>
+      <w:r>
+        <w:t>RESULTADOS</w:t>
+      </w:r>
+      <w:bookmarkEnd w:id="21"/>
+    </w:p>
+    <w:p/>
+    <w:p>
+      <w:pPr>
+        <w:pStyle w:val="Ttulo1"/>
+      </w:pPr>
+      <w:bookmarkStart w:id="22" w:name="_Toc41143841"/>
+      <w:r>
+        <w:t>CONCLUSÃO</w:t>
+      </w:r>
       <w:bookmarkEnd w:id="22"/>
-    </w:p>
-    <w:p/>
-    <w:p>
-      <w:pPr>
-        <w:pStyle w:val="Ttulo1"/>
-      </w:pPr>
-      <w:bookmarkStart w:id="23" w:name="_Toc40184775"/>
-      <w:r>
-        <w:t>RESULTADOS</w:t>
-      </w:r>
-      <w:bookmarkEnd w:id="23"/>
-    </w:p>
-    <w:p/>
-    <w:p>
-      <w:pPr>
-        <w:pStyle w:val="Ttulo1"/>
-      </w:pPr>
-      <w:bookmarkStart w:id="24" w:name="_Toc40184776"/>
-      <w:r>
-        <w:t>CONCLUSÃO</w:t>
-      </w:r>
-      <w:bookmarkEnd w:id="24"/>
       <w:r>
         <w:br/>
       </w:r>
@@ -8871,6 +8437,7 @@
         <w:ind w:left="720" w:hanging="720"/>
         <w:rPr>
           <w:noProof/>
+          <w:lang w:val="en-US"/>
         </w:rPr>
       </w:pPr>
       <w:r>
@@ -8882,6 +8449,7 @@
       <w:r>
         <w:rPr>
           <w:color w:val="000000"/>
+          <w:lang w:val="en-US"/>
         </w:rPr>
         <w:instrText xml:space="preserve"> BIBLIOGRAPHY  \l 1046 </w:instrText>
       </w:r>
@@ -8894,6 +8462,7 @@
       <w:r>
         <w:rPr>
           <w:noProof/>
+          <w:lang w:val="en-US"/>
         </w:rPr>
         <w:t>Adelson, P., Arora, S., &amp; Hara, J. (s.d.). Abstractive text summarization with Quasi-Recurrent neural netwaorks. p. 7.</w:t>
       </w:r>
@@ -8904,25 +8473,35 @@
         <w:ind w:left="720" w:hanging="720"/>
         <w:rPr>
           <w:noProof/>
+          <w:lang w:val="en-US"/>
         </w:rPr>
       </w:pPr>
       <w:r>
         <w:rPr>
           <w:noProof/>
         </w:rPr>
-        <w:t xml:space="preserve">Bolukbasi, T., Chang, K.-W., Zour, J., Saligrama, v., &amp; Kalai, A. (2016). Man is to computer programmer as woman is to homemaker? Debiasing embeddings. </w:t>
+        <w:t xml:space="preserve">Bolukbasi, T., Chang, K.-W., Zour, J., Saligrama, v., &amp; Kalai, A. (2016). </w:t>
+      </w:r>
+      <w:r>
+        <w:rPr>
+          <w:noProof/>
+          <w:lang w:val="en-US"/>
+        </w:rPr>
+        <w:t xml:space="preserve">Man is to computer programmer as woman is to homemaker? Debiasing embeddings. </w:t>
       </w:r>
       <w:r>
         <w:rPr>
           <w:i/>
           <w:iCs/>
           <w:noProof/>
+          <w:lang w:val="en-US"/>
         </w:rPr>
         <w:t>30th Conference on Neural Information Processing Systems (NIPS 2016)</w:t>
       </w:r>
       <w:r>
         <w:rPr>
           <w:noProof/>
+          <w:lang w:val="en-US"/>
         </w:rPr>
         <w:t>, (p. 9). Barcelona.</w:t>
       </w:r>
@@ -8933,11 +8512,13 @@
         <w:ind w:left="720" w:hanging="720"/>
         <w:rPr>
           <w:noProof/>
+          <w:lang w:val="en-US"/>
         </w:rPr>
       </w:pPr>
       <w:r>
         <w:rPr>
           <w:noProof/>
+          <w:lang w:val="en-US"/>
         </w:rPr>
         <w:t xml:space="preserve">Brownlee, J. (2017). </w:t>
       </w:r>
@@ -8946,12 +8527,14 @@
           <w:i/>
           <w:iCs/>
           <w:noProof/>
+          <w:lang w:val="en-US"/>
         </w:rPr>
         <w:t>Machine Learning Mastery</w:t>
       </w:r>
       <w:r>
         <w:rPr>
           <w:noProof/>
+          <w:lang w:val="en-US"/>
         </w:rPr>
         <w:t>. Fonte: Machine Learning Mastery: https://machinelearningmastery.com/gentle-introduction-bag-words-model/</w:t>
       </w:r>
@@ -8962,11 +8545,13 @@
         <w:ind w:left="720" w:hanging="720"/>
         <w:rPr>
           <w:noProof/>
+          <w:lang w:val="en-US"/>
         </w:rPr>
       </w:pPr>
       <w:r>
         <w:rPr>
           <w:noProof/>
+          <w:lang w:val="en-US"/>
         </w:rPr>
         <w:t>Chen, K., Corrado, G., Dean, J., Tomas, M., &amp; Sutskever, I. (s.d.). Distribuited representations of words and phrases and their compositionality., (p. 9).</w:t>
       </w:r>
@@ -9006,25 +8591,35 @@
         <w:ind w:left="720" w:hanging="720"/>
         <w:rPr>
           <w:noProof/>
+          <w:lang w:val="en-US"/>
         </w:rPr>
       </w:pPr>
       <w:r>
         <w:rPr>
           <w:noProof/>
         </w:rPr>
-        <w:t xml:space="preserve">Huang, E. H., Socher, R., Manning, C. D., &amp; Ng, A. Y. (2012). Improving word representations via global context and multiple word prototypes. </w:t>
+        <w:t xml:space="preserve">Huang, E. H., Socher, R., Manning, C. D., &amp; Ng, A. Y. (2012). </w:t>
+      </w:r>
+      <w:r>
+        <w:rPr>
+          <w:noProof/>
+          <w:lang w:val="en-US"/>
+        </w:rPr>
+        <w:t xml:space="preserve">Improving word representations via global context and multiple word prototypes. </w:t>
       </w:r>
       <w:r>
         <w:rPr>
           <w:i/>
           <w:iCs/>
           <w:noProof/>
+          <w:lang w:val="en-US"/>
         </w:rPr>
         <w:t>50th Annual Meeting of the Association for Computational Linguistics.</w:t>
       </w:r>
       <w:r>
         <w:rPr>
           <w:noProof/>
+          <w:lang w:val="en-US"/>
         </w:rPr>
         <w:t xml:space="preserve"> Jeju: 10.</w:t>
       </w:r>
@@ -9035,11 +8630,13 @@
         <w:ind w:left="720" w:hanging="720"/>
         <w:rPr>
           <w:noProof/>
+          <w:lang w:val="en-US"/>
         </w:rPr>
       </w:pPr>
       <w:r>
         <w:rPr>
           <w:noProof/>
+          <w:lang w:val="en-US"/>
         </w:rPr>
         <w:t>Kryscinski, W., Keshar, N. S., McCAnn, B., Xiong, C., &amp; Socher, R. (2019). Neural text summarization: A critical evaluation., (p. 13).</w:t>
       </w:r>
@@ -9050,11 +8647,13 @@
         <w:ind w:left="720" w:hanging="720"/>
         <w:rPr>
           <w:noProof/>
+          <w:lang w:val="en-US"/>
         </w:rPr>
       </w:pPr>
       <w:r>
         <w:rPr>
           <w:noProof/>
+          <w:lang w:val="en-US"/>
         </w:rPr>
         <w:t>Luo, Q., Xu, W., &amp; Guo, J. (2014). A study on the CBOW model's overfitting and stability., (p. 4). Shangai.</w:t>
       </w:r>
@@ -9070,8 +8669,15 @@
       <w:r>
         <w:rPr>
           <w:noProof/>
-        </w:rPr>
-        <w:t>Paulus, R., Xiong, C., &amp; Socher, R. (2017). A deep reinforced model for abstractive summarization., (p. 12). Palo Alto.</w:t>
+          <w:lang w:val="en-US"/>
+        </w:rPr>
+        <w:t xml:space="preserve">Paulus, R., Xiong, C., &amp; Socher, R. (2017). A deep reinforced model for abstractive summarization., (p. 12). </w:t>
+      </w:r>
+      <w:r>
+        <w:rPr>
+          <w:noProof/>
+        </w:rPr>
+        <w:t>Palo Alto.</w:t>
       </w:r>
     </w:p>
     <w:p>
@@ -9100,8 +8706,6 @@
         </w:rPr>
         <w:fldChar w:fldCharType="end"/>
       </w:r>
-      <w:bookmarkStart w:id="25" w:name="_GoBack"/>
-      <w:bookmarkEnd w:id="25"/>
     </w:p>
     <w:p>
       <w:pPr>
@@ -9138,7 +8742,7 @@
 </file>
 
 <file path=word/numbering.xml><?xml version="1.0" encoding="utf-8"?>
-<w:numbering xmlns:wpc="http://schemas.microsoft.com/office/word/2010/wordprocessingCanvas" xmlns:cx="http://schemas.microsoft.com/office/drawing/2014/chartex" xmlns:cx1="http://schemas.microsoft.com/office/drawing/2015/9/8/chartex" xmlns:mc="http://schemas.openxmlformats.org/markup-compatibility/2006" xmlns:o="urn:schemas-microsoft-com:office:office" xmlns:r="http://schemas.openxmlformats.org/officeDocument/2006/relationships" xmlns:m="http://schemas.openxmlformats.org/officeDocument/2006/math" xmlns:v="urn:schemas-microsoft-com:vml" xmlns:wp14="http://schemas.microsoft.com/office/word/2010/wordprocessingDrawing" xmlns:wp="http://schemas.openxmlformats.org/drawingml/2006/wordprocessingDrawing" xmlns:w10="urn:schemas-microsoft-com:office:word" xmlns:w="http://schemas.openxmlformats.org/wordprocessingml/2006/main" xmlns:w14="http://schemas.microsoft.com/office/word/2010/wordml" xmlns:w15="http://schemas.microsoft.com/office/word/2012/wordml" xmlns:w16se="http://schemas.microsoft.com/office/word/2015/wordml/symex" xmlns:wpg="http://schemas.microsoft.com/office/word/2010/wordprocessingGroup" xmlns:wpi="http://schemas.microsoft.com/office/word/2010/wordprocessingInk" xmlns:wne="http://schemas.microsoft.com/office/word/2006/wordml" xmlns:wps="http://schemas.microsoft.com/office/word/2010/wordprocessingShape" mc:Ignorable="w14 w15 w16se wp14">
+<w:numbering xmlns:wpc="http://schemas.microsoft.com/office/word/2010/wordprocessingCanvas" xmlns:cx="http://schemas.microsoft.com/office/drawing/2014/chartex" xmlns:cx1="http://schemas.microsoft.com/office/drawing/2015/9/8/chartex" xmlns:cx2="http://schemas.microsoft.com/office/drawing/2015/10/21/chartex" xmlns:cx3="http://schemas.microsoft.com/office/drawing/2016/5/9/chartex" xmlns:cx4="http://schemas.microsoft.com/office/drawing/2016/5/10/chartex" xmlns:cx5="http://schemas.microsoft.com/office/drawing/2016/5/11/chartex" xmlns:cx6="http://schemas.microsoft.com/office/drawing/2016/5/12/chartex" xmlns:cx7="http://schemas.microsoft.com/office/drawing/2016/5/13/chartex" xmlns:cx8="http://schemas.microsoft.com/office/drawing/2016/5/14/chartex" xmlns:mc="http://schemas.openxmlformats.org/markup-compatibility/2006" xmlns:aink="http://schemas.microsoft.com/office/drawing/2016/ink" xmlns:am3d="http://schemas.microsoft.com/office/drawing/2017/model3d" xmlns:o="urn:schemas-microsoft-com:office:office" xmlns:r="http://schemas.openxmlformats.org/officeDocument/2006/relationships" xmlns:m="http://schemas.openxmlformats.org/officeDocument/2006/math" xmlns:v="urn:schemas-microsoft-com:vml" xmlns:wp14="http://schemas.microsoft.com/office/word/2010/wordprocessingDrawing" xmlns:wp="http://schemas.openxmlformats.org/drawingml/2006/wordprocessingDrawing" xmlns:w10="urn:schemas-microsoft-com:office:word" xmlns:w="http://schemas.openxmlformats.org/wordprocessingml/2006/main" xmlns:w14="http://schemas.microsoft.com/office/word/2010/wordml" xmlns:w15="http://schemas.microsoft.com/office/word/2012/wordml" xmlns:w16cex="http://schemas.microsoft.com/office/word/2018/wordml/cex" xmlns:w16cid="http://schemas.microsoft.com/office/word/2016/wordml/cid" xmlns:w16="http://schemas.microsoft.com/office/word/2018/wordml" xmlns:w16se="http://schemas.microsoft.com/office/word/2015/wordml/symex" xmlns:wpg="http://schemas.microsoft.com/office/word/2010/wordprocessingGroup" xmlns:wpi="http://schemas.microsoft.com/office/word/2010/wordprocessingInk" xmlns:wne="http://schemas.microsoft.com/office/word/2006/wordml" xmlns:wps="http://schemas.microsoft.com/office/word/2010/wordprocessingShape" mc:Ignorable="w14 w15 w16se w16cid w16 w16cex wp14">
   <w:abstractNum w:abstractNumId="0" w15:restartNumberingAfterBreak="0">
     <w:nsid w:val="238A28AC"/>
     <w:multiLevelType w:val="multilevel"/>
@@ -9329,7 +8933,7 @@
 </file>
 
 <file path=word/styles.xml><?xml version="1.0" encoding="utf-8"?>
-<w:styles xmlns:mc="http://schemas.openxmlformats.org/markup-compatibility/2006" xmlns:r="http://schemas.openxmlformats.org/officeDocument/2006/relationships" xmlns:w="http://schemas.openxmlformats.org/wordprocessingml/2006/main" xmlns:w14="http://schemas.microsoft.com/office/word/2010/wordml" xmlns:w15="http://schemas.microsoft.com/office/word/2012/wordml" xmlns:w16se="http://schemas.microsoft.com/office/word/2015/wordml/symex" mc:Ignorable="w14 w15 w16se">
+<w:styles xmlns:mc="http://schemas.openxmlformats.org/markup-compatibility/2006" xmlns:r="http://schemas.openxmlformats.org/officeDocument/2006/relationships" xmlns:w="http://schemas.openxmlformats.org/wordprocessingml/2006/main" xmlns:w14="http://schemas.microsoft.com/office/word/2010/wordml" xmlns:w15="http://schemas.microsoft.com/office/word/2012/wordml" xmlns:w16cex="http://schemas.microsoft.com/office/word/2018/wordml/cex" xmlns:w16cid="http://schemas.microsoft.com/office/word/2016/wordml/cid" xmlns:w16="http://schemas.microsoft.com/office/word/2018/wordml" xmlns:w16se="http://schemas.microsoft.com/office/word/2015/wordml/symex" mc:Ignorable="w14 w15 w16se w16cid w16 w16cex">
   <w:docDefaults>
     <w:rPrDefault>
       <w:rPr>
@@ -9347,7 +8951,7 @@
       </w:pPr>
     </w:pPrDefault>
   </w:docDefaults>
-  <w:latentStyles w:defLockedState="0" w:defUIPriority="99" w:defSemiHidden="0" w:defUnhideWhenUsed="0" w:defQFormat="0" w:count="371">
+  <w:latentStyles w:defLockedState="0" w:defUIPriority="99" w:defSemiHidden="0" w:defUnhideWhenUsed="0" w:defQFormat="0" w:count="376">
     <w:lsdException w:name="Normal" w:uiPriority="0" w:qFormat="1"/>
     <w:lsdException w:name="heading 1" w:uiPriority="9" w:qFormat="1"/>
     <w:lsdException w:name="heading 2" w:semiHidden="1" w:uiPriority="9" w:unhideWhenUsed="1" w:qFormat="1"/>
@@ -9453,7 +9057,6 @@
     <w:lsdException w:name="HTML Sample" w:semiHidden="1" w:unhideWhenUsed="1"/>
     <w:lsdException w:name="HTML Typewriter" w:semiHidden="1" w:unhideWhenUsed="1"/>
     <w:lsdException w:name="HTML Variable" w:semiHidden="1" w:unhideWhenUsed="1"/>
-    <w:lsdException w:name="Normal Table" w:semiHidden="1" w:unhideWhenUsed="1"/>
     <w:lsdException w:name="annotation subject" w:semiHidden="1" w:unhideWhenUsed="1"/>
     <w:lsdException w:name="No List" w:semiHidden="1" w:unhideWhenUsed="1"/>
     <w:lsdException w:name="Outline List 1" w:semiHidden="1" w:unhideWhenUsed="1"/>
@@ -9496,11 +9099,8 @@
     <w:lsdException w:name="Table Contemporary" w:semiHidden="1" w:unhideWhenUsed="1"/>
     <w:lsdException w:name="Table Elegant" w:semiHidden="1" w:unhideWhenUsed="1"/>
     <w:lsdException w:name="Table Professional" w:semiHidden="1" w:unhideWhenUsed="1"/>
-    <w:lsdException w:name="Table Subtle 1" w:semiHidden="1" w:unhideWhenUsed="1"/>
     <w:lsdException w:name="Table Subtle 2" w:semiHidden="1" w:unhideWhenUsed="1"/>
     <w:lsdException w:name="Table Web 1" w:semiHidden="1" w:unhideWhenUsed="1"/>
-    <w:lsdException w:name="Table Web 2" w:semiHidden="1" w:unhideWhenUsed="1"/>
-    <w:lsdException w:name="Table Web 3" w:semiHidden="1" w:unhideWhenUsed="1"/>
     <w:lsdException w:name="Balloon Text" w:semiHidden="1" w:unhideWhenUsed="1"/>
     <w:lsdException w:name="Table Grid" w:uiPriority="39"/>
     <w:lsdException w:name="Table Theme" w:semiHidden="1" w:unhideWhenUsed="1"/>
@@ -9719,6 +9319,11 @@
     <w:lsdException w:name="List Table 5 Dark Accent 6" w:uiPriority="50"/>
     <w:lsdException w:name="List Table 6 Colorful Accent 6" w:uiPriority="51"/>
     <w:lsdException w:name="List Table 7 Colorful Accent 6" w:uiPriority="52"/>
+    <w:lsdException w:name="Mention" w:semiHidden="1" w:unhideWhenUsed="1"/>
+    <w:lsdException w:name="Smart Hyperlink" w:semiHidden="1" w:unhideWhenUsed="1"/>
+    <w:lsdException w:name="Hashtag" w:semiHidden="1" w:unhideWhenUsed="1"/>
+    <w:lsdException w:name="Unresolved Mention" w:semiHidden="1" w:unhideWhenUsed="1"/>
+    <w:lsdException w:name="Smart Link" w:semiHidden="1" w:unhideWhenUsed="1"/>
   </w:latentStyles>
   <w:style w:type="paragraph" w:default="1" w:styleId="Normal">
     <w:name w:val="Normal"/>
@@ -11592,7 +11197,7 @@
 </file>
 
 <file path=customXml/itemProps2.xml><?xml version="1.0" encoding="utf-8"?>
-<ds:datastoreItem xmlns:ds="http://schemas.openxmlformats.org/officeDocument/2006/customXml" ds:itemID="{FCDCE214-2E86-4A98-A780-B458BB239577}">
+<ds:datastoreItem xmlns:ds="http://schemas.openxmlformats.org/officeDocument/2006/customXml" ds:itemID="{4BDE0014-5E7F-4F76-9CD9-68F542D6961B}">
   <ds:schemaRefs>
     <ds:schemaRef ds:uri="http://schemas.openxmlformats.org/officeDocument/2006/bibliography"/>
   </ds:schemaRefs>

</xml_diff>

<commit_message>
Inserido rodapé e alterado as fórmulas
</commit_message>
<xml_diff>
--- a/Docs/Sumarização de notícias.docx
+++ b/Docs/Sumarização de notícias.docx
@@ -68,7 +68,7 @@
               </wp:inline>
             </w:drawing>
           </mc:Choice>
-          <mc:Fallback xmlns:sl="http://schemas.openxmlformats.org/schemaLibrary/2006/main" xmlns:a="http://schemas.openxmlformats.org/drawingml/2006/main" xmlns:pic="http://schemas.openxmlformats.org/drawingml/2006/picture" xmlns:c="http://schemas.openxmlformats.org/drawingml/2006/chart" xmlns:lc="http://schemas.openxmlformats.org/drawingml/2006/lockedCanvas" xmlns:dgm="http://schemas.openxmlformats.org/drawingml/2006/diagram">
+          <mc:Fallback xmlns:dgm="http://schemas.openxmlformats.org/drawingml/2006/diagram" xmlns:lc="http://schemas.openxmlformats.org/drawingml/2006/lockedCanvas" xmlns:c="http://schemas.openxmlformats.org/drawingml/2006/chart" xmlns:pic="http://schemas.openxmlformats.org/drawingml/2006/picture" xmlns:a="http://schemas.openxmlformats.org/drawingml/2006/main" xmlns:sl="http://schemas.openxmlformats.org/schemaLibrary/2006/main">
             <w:drawing>
               <wp:inline distB="0" distT="0" distL="0" distR="0">
                 <wp:extent cx="50800" cy="50800"/>
@@ -444,18 +444,17 @@
       <w:r>
         <w:rPr>
           <w:b/>
-          <w:i/>
-          <w:sz w:val="28"/>
-          <w:szCs w:val="28"/>
-        </w:rPr>
-        <w:t xml:space="preserve"> </w:t>
+          <w:sz w:val="28"/>
+          <w:szCs w:val="28"/>
+        </w:rPr>
+        <w:t>SUMARIZAÇÃO DE NOTÍCIAS</w:t>
       </w:r>
     </w:p>
     <w:p>
       <w:pPr>
         <w:spacing w:after="200" w:line="276" w:lineRule="auto"/>
         <w:ind w:firstLine="0"/>
-        <w:jc w:val="center"/>
+        <w:jc w:val="left"/>
         <w:rPr>
           <w:rFonts w:ascii="Calibri" w:eastAsia="Calibri" w:hAnsi="Calibri" w:cs="Calibri"/>
           <w:sz w:val="22"/>
@@ -465,7 +464,6 @@
       <w:r>
         <w:rPr>
           <w:b/>
-          <w:i/>
           <w:sz w:val="28"/>
           <w:szCs w:val="28"/>
         </w:rPr>
@@ -474,27 +472,35 @@
     </w:p>
     <w:p>
       <w:pPr>
-        <w:spacing w:after="200" w:line="276" w:lineRule="auto"/>
-        <w:ind w:firstLine="0"/>
-        <w:jc w:val="center"/>
+        <w:spacing w:line="240" w:lineRule="auto"/>
+        <w:ind w:firstLine="0"/>
+        <w:jc w:val="left"/>
+        <w:rPr>
+          <w:color w:val="FF0000"/>
+        </w:rPr>
+      </w:pPr>
+      <w:r>
+        <w:rPr>
+          <w:color w:val="FF0000"/>
+        </w:rPr>
+        <w:t xml:space="preserve">            </w:t>
+      </w:r>
+    </w:p>
+    <w:p>
+      <w:pPr>
+        <w:spacing w:line="240" w:lineRule="auto"/>
+        <w:ind w:firstLine="0"/>
+        <w:jc w:val="left"/>
         <w:rPr>
           <w:rFonts w:ascii="Calibri" w:eastAsia="Calibri" w:hAnsi="Calibri" w:cs="Calibri"/>
           <w:sz w:val="22"/>
           <w:szCs w:val="22"/>
         </w:rPr>
       </w:pPr>
-      <w:r>
-        <w:rPr>
-          <w:b/>
-          <w:sz w:val="28"/>
-          <w:szCs w:val="28"/>
-        </w:rPr>
-        <w:t>SUMARIZAÇÃO DE NOTÍCIAS</w:t>
-      </w:r>
-    </w:p>
-    <w:p>
-      <w:pPr>
-        <w:spacing w:after="200" w:line="276" w:lineRule="auto"/>
+    </w:p>
+    <w:p>
+      <w:pPr>
+        <w:spacing w:line="240" w:lineRule="auto"/>
         <w:ind w:firstLine="0"/>
         <w:jc w:val="left"/>
         <w:rPr>
@@ -503,30 +509,6 @@
           <w:szCs w:val="22"/>
         </w:rPr>
       </w:pPr>
-      <w:r>
-        <w:rPr>
-          <w:b/>
-          <w:sz w:val="28"/>
-          <w:szCs w:val="28"/>
-        </w:rPr>
-        <w:t xml:space="preserve"> </w:t>
-      </w:r>
-    </w:p>
-    <w:p>
-      <w:pPr>
-        <w:spacing w:line="240" w:lineRule="auto"/>
-        <w:ind w:firstLine="0"/>
-        <w:jc w:val="left"/>
-        <w:rPr>
-          <w:color w:val="FF0000"/>
-        </w:rPr>
-      </w:pPr>
-      <w:r>
-        <w:rPr>
-          <w:color w:val="FF0000"/>
-        </w:rPr>
-        <w:t xml:space="preserve">            </w:t>
-      </w:r>
     </w:p>
     <w:p>
       <w:pPr>
@@ -590,33 +572,49 @@
     </w:p>
     <w:p>
       <w:pPr>
-        <w:spacing w:line="240" w:lineRule="auto"/>
-        <w:ind w:firstLine="0"/>
-        <w:jc w:val="left"/>
+        <w:spacing w:after="200" w:line="276" w:lineRule="auto"/>
+        <w:ind w:firstLine="0"/>
+        <w:jc w:val="center"/>
         <w:rPr>
           <w:rFonts w:ascii="Calibri" w:eastAsia="Calibri" w:hAnsi="Calibri" w:cs="Calibri"/>
           <w:sz w:val="22"/>
           <w:szCs w:val="22"/>
         </w:rPr>
       </w:pPr>
-    </w:p>
-    <w:p>
-      <w:pPr>
-        <w:spacing w:line="240" w:lineRule="auto"/>
-        <w:ind w:firstLine="0"/>
-        <w:jc w:val="left"/>
+      <w:r>
+        <w:rPr>
+          <w:b/>
+          <w:sz w:val="28"/>
+          <w:szCs w:val="28"/>
+        </w:rPr>
+        <w:t>Sorocaba/SP</w:t>
+      </w:r>
+    </w:p>
+    <w:p>
+      <w:pPr>
+        <w:spacing w:after="200" w:line="276" w:lineRule="auto"/>
+        <w:ind w:firstLine="0"/>
+        <w:jc w:val="center"/>
         <w:rPr>
           <w:rFonts w:ascii="Calibri" w:eastAsia="Calibri" w:hAnsi="Calibri" w:cs="Calibri"/>
           <w:sz w:val="22"/>
           <w:szCs w:val="22"/>
         </w:rPr>
       </w:pPr>
+      <w:r>
+        <w:rPr>
+          <w:b/>
+          <w:sz w:val="28"/>
+          <w:szCs w:val="28"/>
+        </w:rPr>
+        <w:t>2020</w:t>
+      </w:r>
     </w:p>
     <w:p>
       <w:pPr>
         <w:spacing w:after="200" w:line="276" w:lineRule="auto"/>
         <w:ind w:firstLine="0"/>
-        <w:jc w:val="center"/>
+        <w:jc w:val="left"/>
         <w:rPr>
           <w:rFonts w:ascii="Calibri" w:eastAsia="Calibri" w:hAnsi="Calibri" w:cs="Calibri"/>
           <w:sz w:val="22"/>
@@ -625,12 +623,12 @@
       </w:pPr>
       <w:r>
         <w:rPr>
-          <w:b/>
-          <w:sz w:val="28"/>
-          <w:szCs w:val="28"/>
+          <w:rFonts w:ascii="Calibri" w:eastAsia="Calibri" w:hAnsi="Calibri" w:cs="Calibri"/>
+          <w:sz w:val="32"/>
+          <w:szCs w:val="32"/>
         </w:rPr>
         <w:lastRenderedPageBreak/>
-        <w:t>Sorocaba/SP</w:t>
+        <w:t xml:space="preserve"> </w:t>
       </w:r>
     </w:p>
     <w:p>
@@ -647,17 +645,15 @@
       <w:r>
         <w:rPr>
           <w:b/>
-          <w:sz w:val="28"/>
-          <w:szCs w:val="28"/>
-        </w:rPr>
-        <w:t>2020</w:t>
+        </w:rPr>
+        <w:t>Guilherme Proença Cravo da Costa</w:t>
       </w:r>
     </w:p>
     <w:p>
       <w:pPr>
         <w:spacing w:after="200" w:line="276" w:lineRule="auto"/>
         <w:ind w:firstLine="0"/>
-        <w:jc w:val="left"/>
+        <w:jc w:val="center"/>
         <w:rPr>
           <w:rFonts w:ascii="Calibri" w:eastAsia="Calibri" w:hAnsi="Calibri" w:cs="Calibri"/>
           <w:sz w:val="22"/>
@@ -666,36 +662,44 @@
       </w:pPr>
       <w:r>
         <w:rPr>
-          <w:rFonts w:ascii="Calibri" w:eastAsia="Calibri" w:hAnsi="Calibri" w:cs="Calibri"/>
-          <w:sz w:val="32"/>
-          <w:szCs w:val="32"/>
-        </w:rPr>
-        <w:t xml:space="preserve"> </w:t>
+          <w:b/>
+        </w:rPr>
+        <w:t>Renato Druzian</w:t>
       </w:r>
     </w:p>
     <w:p>
       <w:pPr>
         <w:spacing w:after="200" w:line="276" w:lineRule="auto"/>
         <w:ind w:firstLine="0"/>
-        <w:jc w:val="center"/>
+        <w:rPr>
+          <w:b/>
+        </w:rPr>
+      </w:pPr>
+    </w:p>
+    <w:p>
+      <w:pPr>
+        <w:spacing w:after="200" w:line="276" w:lineRule="auto"/>
+        <w:ind w:firstLine="0"/>
+        <w:rPr>
+          <w:b/>
+        </w:rPr>
+      </w:pPr>
+    </w:p>
+    <w:p>
+      <w:pPr>
+        <w:spacing w:after="200" w:line="276" w:lineRule="auto"/>
+        <w:ind w:firstLine="0"/>
         <w:rPr>
           <w:rFonts w:ascii="Calibri" w:eastAsia="Calibri" w:hAnsi="Calibri" w:cs="Calibri"/>
           <w:sz w:val="22"/>
           <w:szCs w:val="22"/>
         </w:rPr>
       </w:pPr>
-      <w:r>
-        <w:rPr>
-          <w:b/>
-        </w:rPr>
-        <w:t>Guilherme Proença Cravo da Costa</w:t>
-      </w:r>
     </w:p>
     <w:p>
       <w:pPr>
         <w:spacing w:after="200" w:line="276" w:lineRule="auto"/>
         <w:ind w:firstLine="0"/>
-        <w:jc w:val="center"/>
         <w:rPr>
           <w:rFonts w:ascii="Calibri" w:eastAsia="Calibri" w:hAnsi="Calibri" w:cs="Calibri"/>
           <w:sz w:val="22"/>
@@ -706,26 +710,8 @@
         <w:rPr>
           <w:b/>
         </w:rPr>
-        <w:t>Renato Druzian</w:t>
-      </w:r>
-    </w:p>
-    <w:p>
-      <w:pPr>
-        <w:spacing w:after="200" w:line="276" w:lineRule="auto"/>
-        <w:ind w:firstLine="0"/>
-        <w:rPr>
-          <w:b/>
-        </w:rPr>
-      </w:pPr>
-    </w:p>
-    <w:p>
-      <w:pPr>
-        <w:spacing w:after="200" w:line="276" w:lineRule="auto"/>
-        <w:ind w:firstLine="0"/>
-        <w:rPr>
-          <w:b/>
-        </w:rPr>
-      </w:pPr>
+        <w:t xml:space="preserve"> </w:t>
+      </w:r>
     </w:p>
     <w:p>
       <w:pPr>
@@ -737,6 +723,12 @@
           <w:szCs w:val="22"/>
         </w:rPr>
       </w:pPr>
+      <w:r>
+        <w:rPr>
+          <w:b/>
+        </w:rPr>
+        <w:t xml:space="preserve"> </w:t>
+      </w:r>
     </w:p>
     <w:p>
       <w:pPr>
@@ -759,6 +751,7 @@
       <w:pPr>
         <w:spacing w:after="200" w:line="276" w:lineRule="auto"/>
         <w:ind w:firstLine="0"/>
+        <w:jc w:val="center"/>
         <w:rPr>
           <w:rFonts w:ascii="Calibri" w:eastAsia="Calibri" w:hAnsi="Calibri" w:cs="Calibri"/>
           <w:sz w:val="22"/>
@@ -768,8 +761,10 @@
       <w:r>
         <w:rPr>
           <w:b/>
-        </w:rPr>
-        <w:t xml:space="preserve"> </w:t>
+          <w:sz w:val="28"/>
+          <w:szCs w:val="28"/>
+        </w:rPr>
+        <w:t>SUMARIZAÇÃO DE NOTÍCIAS</w:t>
       </w:r>
     </w:p>
     <w:p>
@@ -793,7 +788,6 @@
       <w:pPr>
         <w:spacing w:after="200" w:line="276" w:lineRule="auto"/>
         <w:ind w:firstLine="0"/>
-        <w:jc w:val="center"/>
         <w:rPr>
           <w:rFonts w:ascii="Calibri" w:eastAsia="Calibri" w:hAnsi="Calibri" w:cs="Calibri"/>
           <w:sz w:val="22"/>
@@ -803,10 +797,8 @@
       <w:r>
         <w:rPr>
           <w:b/>
-          <w:sz w:val="28"/>
-          <w:szCs w:val="28"/>
-        </w:rPr>
-        <w:t>SUMARIZAÇÃO DE NOTÍCIAS</w:t>
+        </w:rPr>
+        <w:t xml:space="preserve"> </w:t>
       </w:r>
     </w:p>
     <w:p>
@@ -820,9 +812,6 @@
         </w:rPr>
       </w:pPr>
       <w:r>
-        <w:rPr>
-          <w:b/>
-        </w:rPr>
         <w:t xml:space="preserve"> </w:t>
       </w:r>
     </w:p>
@@ -837,9 +826,6 @@
         </w:rPr>
       </w:pPr>
       <w:r>
-        <w:rPr>
-          <w:b/>
-        </w:rPr>
         <w:t xml:space="preserve"> </w:t>
       </w:r>
     </w:p>
@@ -859,8 +845,7 @@
     </w:p>
     <w:p>
       <w:pPr>
-        <w:spacing w:after="200" w:line="276" w:lineRule="auto"/>
-        <w:ind w:firstLine="0"/>
+        <w:ind w:left="4536" w:firstLine="0"/>
         <w:rPr>
           <w:rFonts w:ascii="Calibri" w:eastAsia="Calibri" w:hAnsi="Calibri" w:cs="Calibri"/>
           <w:sz w:val="22"/>
@@ -868,13 +853,36 @@
         </w:rPr>
       </w:pPr>
       <w:r>
+        <w:rPr>
+          <w:sz w:val="22"/>
+          <w:szCs w:val="22"/>
+        </w:rPr>
+        <w:t xml:space="preserve">Trabalho de conclusão de curso apresentado ao Centro Universitário </w:t>
+      </w:r>
+      <w:proofErr w:type="spellStart"/>
+      <w:r>
+        <w:rPr>
+          <w:sz w:val="22"/>
+          <w:szCs w:val="22"/>
+        </w:rPr>
+        <w:t>Facens</w:t>
+      </w:r>
+      <w:proofErr w:type="spellEnd"/>
+      <w:r>
+        <w:rPr>
+          <w:sz w:val="22"/>
+          <w:szCs w:val="22"/>
+        </w:rPr>
+        <w:t xml:space="preserve"> como exigência parcial para obtenção do diploma de graduação em Engenharia da Computação.</w:t>
+      </w:r>
+      <w:r>
         <w:t xml:space="preserve"> </w:t>
       </w:r>
     </w:p>
     <w:p>
       <w:pPr>
         <w:spacing w:after="200" w:line="276" w:lineRule="auto"/>
-        <w:ind w:firstLine="0"/>
+        <w:ind w:left="4535" w:firstLine="0"/>
         <w:rPr>
           <w:rFonts w:ascii="Calibri" w:eastAsia="Calibri" w:hAnsi="Calibri" w:cs="Calibri"/>
           <w:sz w:val="22"/>
@@ -882,12 +890,18 @@
         </w:rPr>
       </w:pPr>
       <w:r>
-        <w:t xml:space="preserve"> </w:t>
-      </w:r>
-    </w:p>
-    <w:p>
-      <w:pPr>
-        <w:ind w:left="4536" w:firstLine="0"/>
+        <w:t xml:space="preserve">Orientador: Prof. Johannes von </w:t>
+      </w:r>
+      <w:proofErr w:type="spellStart"/>
+      <w:r>
+        <w:t>Lotcher</w:t>
+      </w:r>
+      <w:proofErr w:type="spellEnd"/>
+    </w:p>
+    <w:p>
+      <w:pPr>
+        <w:spacing w:after="200" w:line="276" w:lineRule="auto"/>
+        <w:ind w:left="4535" w:firstLine="0"/>
         <w:rPr>
           <w:rFonts w:ascii="Calibri" w:eastAsia="Calibri" w:hAnsi="Calibri" w:cs="Calibri"/>
           <w:sz w:val="22"/>
@@ -895,55 +909,65 @@
         </w:rPr>
       </w:pPr>
       <w:r>
-        <w:rPr>
-          <w:sz w:val="22"/>
-          <w:szCs w:val="22"/>
-        </w:rPr>
-        <w:t xml:space="preserve">Trabalho de conclusão de curso apresentado ao Centro Universitário </w:t>
-      </w:r>
-      <w:proofErr w:type="spellStart"/>
-      <w:r>
-        <w:rPr>
-          <w:sz w:val="22"/>
-          <w:szCs w:val="22"/>
-        </w:rPr>
-        <w:t>Facens</w:t>
-      </w:r>
-      <w:proofErr w:type="spellEnd"/>
-      <w:r>
-        <w:rPr>
-          <w:sz w:val="22"/>
-          <w:szCs w:val="22"/>
-        </w:rPr>
-        <w:t xml:space="preserve"> como exigência parcial para obtenção do diploma de graduação em Engenharia da Computação.</w:t>
-      </w:r>
-      <w:r>
-        <w:t xml:space="preserve"> </w:t>
+        <w:t xml:space="preserve">  </w:t>
       </w:r>
     </w:p>
     <w:p>
       <w:pPr>
         <w:spacing w:after="200" w:line="276" w:lineRule="auto"/>
-        <w:ind w:left="4535" w:firstLine="0"/>
+        <w:ind w:firstLine="0"/>
+        <w:jc w:val="right"/>
+        <w:rPr>
+          <w:b/>
+          <w:i/>
+          <w:sz w:val="28"/>
+          <w:szCs w:val="28"/>
+        </w:rPr>
+      </w:pPr>
+    </w:p>
+    <w:p>
+      <w:pPr>
+        <w:spacing w:after="200" w:line="276" w:lineRule="auto"/>
+        <w:ind w:firstLine="0"/>
+        <w:jc w:val="right"/>
+        <w:rPr>
+          <w:b/>
+          <w:i/>
+          <w:sz w:val="28"/>
+          <w:szCs w:val="28"/>
+        </w:rPr>
+      </w:pPr>
+    </w:p>
+    <w:p>
+      <w:pPr>
+        <w:spacing w:after="200" w:line="276" w:lineRule="auto"/>
+        <w:ind w:firstLine="0"/>
+        <w:jc w:val="right"/>
+        <w:rPr>
+          <w:b/>
+          <w:i/>
+          <w:sz w:val="28"/>
+          <w:szCs w:val="28"/>
+        </w:rPr>
+      </w:pPr>
+    </w:p>
+    <w:p>
+      <w:pPr>
+        <w:spacing w:after="200" w:line="276" w:lineRule="auto"/>
+        <w:ind w:firstLine="0"/>
+        <w:jc w:val="right"/>
         <w:rPr>
           <w:rFonts w:ascii="Calibri" w:eastAsia="Calibri" w:hAnsi="Calibri" w:cs="Calibri"/>
           <w:sz w:val="22"/>
           <w:szCs w:val="22"/>
         </w:rPr>
       </w:pPr>
-      <w:r>
-        <w:t xml:space="preserve">Orientador: Prof. Johannes von </w:t>
-      </w:r>
-      <w:proofErr w:type="spellStart"/>
-      <w:r>
-        <w:t>Lotcher</w:t>
-      </w:r>
-      <w:proofErr w:type="spellEnd"/>
     </w:p>
     <w:p>
       <w:pPr>
         <w:spacing w:after="200" w:line="276" w:lineRule="auto"/>
-        <w:ind w:left="4535" w:firstLine="0"/>
+        <w:ind w:firstLine="0"/>
+        <w:jc w:val="center"/>
         <w:rPr>
           <w:rFonts w:ascii="Calibri" w:eastAsia="Calibri" w:hAnsi="Calibri" w:cs="Calibri"/>
           <w:sz w:val="22"/>
@@ -951,72 +975,33 @@
         </w:rPr>
       </w:pPr>
       <w:r>
-        <w:t xml:space="preserve">  </w:t>
+        <w:rPr>
+          <w:b/>
+          <w:sz w:val="28"/>
+          <w:szCs w:val="28"/>
+        </w:rPr>
+        <w:t>Sorocaba/SP</w:t>
       </w:r>
     </w:p>
     <w:p>
       <w:pPr>
         <w:spacing w:after="200" w:line="276" w:lineRule="auto"/>
         <w:ind w:firstLine="0"/>
-        <w:jc w:val="right"/>
-        <w:rPr>
-          <w:b/>
-          <w:i/>
-          <w:sz w:val="28"/>
-          <w:szCs w:val="28"/>
-        </w:rPr>
-      </w:pPr>
-    </w:p>
-    <w:p>
-      <w:pPr>
-        <w:spacing w:after="200" w:line="276" w:lineRule="auto"/>
-        <w:ind w:firstLine="0"/>
-        <w:jc w:val="right"/>
-        <w:rPr>
-          <w:b/>
-          <w:i/>
-          <w:sz w:val="28"/>
-          <w:szCs w:val="28"/>
-        </w:rPr>
-      </w:pPr>
-    </w:p>
-    <w:p>
-      <w:pPr>
-        <w:spacing w:after="200" w:line="276" w:lineRule="auto"/>
-        <w:ind w:firstLine="0"/>
-        <w:jc w:val="right"/>
-        <w:rPr>
-          <w:b/>
-          <w:i/>
-          <w:sz w:val="28"/>
-          <w:szCs w:val="28"/>
-        </w:rPr>
-      </w:pPr>
-    </w:p>
-    <w:p>
-      <w:pPr>
-        <w:spacing w:after="200" w:line="276" w:lineRule="auto"/>
-        <w:ind w:firstLine="0"/>
-        <w:jc w:val="right"/>
-        <w:rPr>
-          <w:b/>
-          <w:i/>
-          <w:sz w:val="28"/>
-          <w:szCs w:val="28"/>
-        </w:rPr>
-      </w:pPr>
-    </w:p>
-    <w:p>
-      <w:pPr>
-        <w:spacing w:after="200" w:line="276" w:lineRule="auto"/>
-        <w:ind w:firstLine="0"/>
-        <w:jc w:val="right"/>
+        <w:jc w:val="center"/>
         <w:rPr>
           <w:rFonts w:ascii="Calibri" w:eastAsia="Calibri" w:hAnsi="Calibri" w:cs="Calibri"/>
           <w:sz w:val="22"/>
           <w:szCs w:val="22"/>
         </w:rPr>
       </w:pPr>
+      <w:r>
+        <w:rPr>
+          <w:b/>
+          <w:sz w:val="28"/>
+          <w:szCs w:val="28"/>
+        </w:rPr>
+        <w:t>2020</w:t>
+      </w:r>
     </w:p>
     <w:p>
       <w:pPr>
@@ -1031,50 +1016,11 @@
       </w:pPr>
       <w:r>
         <w:rPr>
-          <w:b/>
-          <w:sz w:val="28"/>
-          <w:szCs w:val="28"/>
-        </w:rPr>
-        <w:t>Sorocaba/SP</w:t>
-      </w:r>
-    </w:p>
-    <w:p>
-      <w:pPr>
-        <w:spacing w:after="200" w:line="276" w:lineRule="auto"/>
-        <w:ind w:firstLine="0"/>
-        <w:jc w:val="center"/>
-        <w:rPr>
           <w:rFonts w:ascii="Calibri" w:eastAsia="Calibri" w:hAnsi="Calibri" w:cs="Calibri"/>
           <w:sz w:val="22"/>
           <w:szCs w:val="22"/>
         </w:rPr>
-      </w:pPr>
-      <w:r>
-        <w:rPr>
-          <w:b/>
-          <w:sz w:val="28"/>
-          <w:szCs w:val="28"/>
-        </w:rPr>
-        <w:t>2020</w:t>
-      </w:r>
-    </w:p>
-    <w:p>
-      <w:pPr>
-        <w:spacing w:after="200" w:line="276" w:lineRule="auto"/>
-        <w:ind w:firstLine="0"/>
-        <w:jc w:val="center"/>
-        <w:rPr>
-          <w:rFonts w:ascii="Calibri" w:eastAsia="Calibri" w:hAnsi="Calibri" w:cs="Calibri"/>
-          <w:sz w:val="22"/>
-          <w:szCs w:val="22"/>
-        </w:rPr>
-      </w:pPr>
-      <w:r>
-        <w:rPr>
-          <w:rFonts w:ascii="Calibri" w:eastAsia="Calibri" w:hAnsi="Calibri" w:cs="Calibri"/>
-          <w:sz w:val="22"/>
-          <w:szCs w:val="22"/>
-        </w:rPr>
+        <w:lastRenderedPageBreak/>
         <w:t xml:space="preserve"> </w:t>
       </w:r>
     </w:p>
@@ -1341,7 +1287,7 @@
               </wp:anchor>
             </w:drawing>
           </mc:Choice>
-          <mc:Fallback xmlns:sl="http://schemas.openxmlformats.org/schemaLibrary/2006/main" xmlns:a="http://schemas.openxmlformats.org/drawingml/2006/main" xmlns:pic="http://schemas.openxmlformats.org/drawingml/2006/picture" xmlns:c="http://schemas.openxmlformats.org/drawingml/2006/chart" xmlns:lc="http://schemas.openxmlformats.org/drawingml/2006/lockedCanvas" xmlns:dgm="http://schemas.openxmlformats.org/drawingml/2006/diagram">
+          <mc:Fallback xmlns:dgm="http://schemas.openxmlformats.org/drawingml/2006/diagram" xmlns:lc="http://schemas.openxmlformats.org/drawingml/2006/lockedCanvas" xmlns:c="http://schemas.openxmlformats.org/drawingml/2006/chart" xmlns:pic="http://schemas.openxmlformats.org/drawingml/2006/picture" xmlns:a="http://schemas.openxmlformats.org/drawingml/2006/main" xmlns:sl="http://schemas.openxmlformats.org/schemaLibrary/2006/main">
             <w:drawing>
               <wp:anchor allowOverlap="1" behindDoc="0" distB="0" distT="0" distL="114300" distR="114300" hidden="0" layoutInCell="1" locked="0" relativeHeight="0" simplePos="0">
                 <wp:simplePos x="0" y="0"/>
@@ -1642,7 +1588,7 @@
               </wp:anchor>
             </w:drawing>
           </mc:Choice>
-          <mc:Fallback xmlns:sl="http://schemas.openxmlformats.org/schemaLibrary/2006/main" xmlns:a="http://schemas.openxmlformats.org/drawingml/2006/main" xmlns:pic="http://schemas.openxmlformats.org/drawingml/2006/picture" xmlns:c="http://schemas.openxmlformats.org/drawingml/2006/chart" xmlns:lc="http://schemas.openxmlformats.org/drawingml/2006/lockedCanvas" xmlns:dgm="http://schemas.openxmlformats.org/drawingml/2006/diagram">
+          <mc:Fallback xmlns:dgm="http://schemas.openxmlformats.org/drawingml/2006/diagram" xmlns:lc="http://schemas.openxmlformats.org/drawingml/2006/lockedCanvas" xmlns:c="http://schemas.openxmlformats.org/drawingml/2006/chart" xmlns:pic="http://schemas.openxmlformats.org/drawingml/2006/picture" xmlns:a="http://schemas.openxmlformats.org/drawingml/2006/main" xmlns:sl="http://schemas.openxmlformats.org/schemaLibrary/2006/main">
             <w:drawing>
               <wp:anchor allowOverlap="1" behindDoc="0" distB="45720" distT="45720" distL="114300" distR="114300" hidden="0" layoutInCell="1" locked="0" relativeHeight="0" simplePos="0">
                 <wp:simplePos x="0" y="0"/>
@@ -4455,12 +4401,12 @@
             <w:fldChar w:fldCharType="begin"/>
           </w:r>
           <w:r>
-            <w:instrText xml:space="preserve"> TOC \h \u \z </w:instrText>
+            <w:instrText xml:space="preserve"> TOC \o "1-3" \h \z \u </w:instrText>
           </w:r>
           <w:r>
             <w:fldChar w:fldCharType="separate"/>
           </w:r>
-          <w:hyperlink w:anchor="_Toc41143830" w:history="1">
+          <w:hyperlink w:anchor="_Toc41145484" w:history="1">
             <w:r>
               <w:rPr>
                 <w:rStyle w:val="Hyperlink"/>
@@ -4503,7 +4449,7 @@
                 <w:noProof/>
                 <w:webHidden/>
               </w:rPr>
-              <w:instrText xml:space="preserve"> PAGEREF _Toc41143830 \h </w:instrText>
+              <w:instrText xml:space="preserve"> PAGEREF _Toc41145484 \h </w:instrText>
             </w:r>
             <w:r>
               <w:rPr>
@@ -4544,7 +4490,7 @@
               <w:szCs w:val="22"/>
             </w:rPr>
           </w:pPr>
-          <w:hyperlink w:anchor="_Toc41143831" w:history="1">
+          <w:hyperlink w:anchor="_Toc41145485" w:history="1">
             <w:r>
               <w:rPr>
                 <w:rStyle w:val="Hyperlink"/>
@@ -4587,7 +4533,7 @@
                 <w:noProof/>
                 <w:webHidden/>
               </w:rPr>
-              <w:instrText xml:space="preserve"> PAGEREF _Toc41143831 \h </w:instrText>
+              <w:instrText xml:space="preserve"> PAGEREF _Toc41145485 \h </w:instrText>
             </w:r>
             <w:r>
               <w:rPr>
@@ -4628,7 +4574,7 @@
               <w:szCs w:val="22"/>
             </w:rPr>
           </w:pPr>
-          <w:hyperlink w:anchor="_Toc41143832" w:history="1">
+          <w:hyperlink w:anchor="_Toc41145486" w:history="1">
             <w:r>
               <w:rPr>
                 <w:rStyle w:val="Hyperlink"/>
@@ -4643,7 +4589,7 @@
                 <w:sz w:val="22"/>
                 <w:szCs w:val="22"/>
               </w:rPr>
-              <w:tab/>
+              <w:t xml:space="preserve"> </w:t>
             </w:r>
             <w:r>
               <w:rPr>
@@ -4673,7 +4619,7 @@
                 <w:noProof/>
                 <w:webHidden/>
               </w:rPr>
-              <w:instrText xml:space="preserve"> PAGEREF _Toc41143832 \h </w:instrText>
+              <w:instrText xml:space="preserve"> PAGEREF _Toc41145486 \h </w:instrText>
             </w:r>
             <w:r>
               <w:rPr>
@@ -4714,7 +4660,7 @@
               <w:szCs w:val="22"/>
             </w:rPr>
           </w:pPr>
-          <w:hyperlink w:anchor="_Toc41143833" w:history="1">
+          <w:hyperlink w:anchor="_Toc41145487" w:history="1">
             <w:r>
               <w:rPr>
                 <w:rStyle w:val="Hyperlink"/>
@@ -4724,12 +4670,10 @@
             </w:r>
             <w:r>
               <w:rPr>
-                <w:rFonts w:asciiTheme="minorHAnsi" w:eastAsiaTheme="minorEastAsia" w:hAnsiTheme="minorHAnsi" w:cstheme="minorBidi"/>
-                <w:noProof/>
-                <w:sz w:val="22"/>
-                <w:szCs w:val="22"/>
-              </w:rPr>
-              <w:tab/>
+                <w:rStyle w:val="Hyperlink"/>
+                <w:noProof/>
+              </w:rPr>
+              <w:t xml:space="preserve"> </w:t>
             </w:r>
             <w:r>
               <w:rPr>
@@ -4759,7 +4703,7 @@
                 <w:noProof/>
                 <w:webHidden/>
               </w:rPr>
-              <w:instrText xml:space="preserve"> PAGEREF _Toc41143833 \h </w:instrText>
+              <w:instrText xml:space="preserve"> PAGEREF _Toc41145487 \h </w:instrText>
             </w:r>
             <w:r>
               <w:rPr>
@@ -4800,7 +4744,7 @@
               <w:szCs w:val="22"/>
             </w:rPr>
           </w:pPr>
-          <w:hyperlink w:anchor="_Toc41143834" w:history="1">
+          <w:hyperlink w:anchor="_Toc41145488" w:history="1">
             <w:r>
               <w:rPr>
                 <w:rStyle w:val="Hyperlink"/>
@@ -4810,12 +4754,10 @@
             </w:r>
             <w:r>
               <w:rPr>
-                <w:rFonts w:asciiTheme="minorHAnsi" w:eastAsiaTheme="minorEastAsia" w:hAnsiTheme="minorHAnsi" w:cstheme="minorBidi"/>
-                <w:noProof/>
-                <w:sz w:val="22"/>
-                <w:szCs w:val="22"/>
-              </w:rPr>
-              <w:tab/>
+                <w:rStyle w:val="Hyperlink"/>
+                <w:noProof/>
+              </w:rPr>
+              <w:t xml:space="preserve"> </w:t>
             </w:r>
             <w:r>
               <w:rPr>
@@ -4845,7 +4787,7 @@
                 <w:noProof/>
                 <w:webHidden/>
               </w:rPr>
-              <w:instrText xml:space="preserve"> PAGEREF _Toc41143834 \h </w:instrText>
+              <w:instrText xml:space="preserve"> PAGEREF _Toc41145488 \h </w:instrText>
             </w:r>
             <w:r>
               <w:rPr>
@@ -4886,7 +4828,7 @@
               <w:szCs w:val="22"/>
             </w:rPr>
           </w:pPr>
-          <w:hyperlink w:anchor="_Toc41143835" w:history="1">
+          <w:hyperlink w:anchor="_Toc41145489" w:history="1">
             <w:r>
               <w:rPr>
                 <w:rStyle w:val="Hyperlink"/>
@@ -4896,12 +4838,10 @@
             </w:r>
             <w:r>
               <w:rPr>
-                <w:rFonts w:asciiTheme="minorHAnsi" w:eastAsiaTheme="minorEastAsia" w:hAnsiTheme="minorHAnsi" w:cstheme="minorBidi"/>
-                <w:noProof/>
-                <w:sz w:val="22"/>
-                <w:szCs w:val="22"/>
-              </w:rPr>
-              <w:tab/>
+                <w:rStyle w:val="Hyperlink"/>
+                <w:noProof/>
+              </w:rPr>
+              <w:t xml:space="preserve"> </w:t>
             </w:r>
             <w:r>
               <w:rPr>
@@ -4931,7 +4871,7 @@
                 <w:noProof/>
                 <w:webHidden/>
               </w:rPr>
-              <w:instrText xml:space="preserve"> PAGEREF _Toc41143835 \h </w:instrText>
+              <w:instrText xml:space="preserve"> PAGEREF _Toc41145489 \h </w:instrText>
             </w:r>
             <w:r>
               <w:rPr>
@@ -4972,7 +4912,7 @@
               <w:szCs w:val="22"/>
             </w:rPr>
           </w:pPr>
-          <w:hyperlink w:anchor="_Toc41143836" w:history="1">
+          <w:hyperlink w:anchor="_Toc41145490" w:history="1">
             <w:r>
               <w:rPr>
                 <w:rStyle w:val="Hyperlink"/>
@@ -4982,12 +4922,10 @@
             </w:r>
             <w:r>
               <w:rPr>
-                <w:rFonts w:asciiTheme="minorHAnsi" w:eastAsiaTheme="minorEastAsia" w:hAnsiTheme="minorHAnsi" w:cstheme="minorBidi"/>
-                <w:noProof/>
-                <w:sz w:val="22"/>
-                <w:szCs w:val="22"/>
-              </w:rPr>
-              <w:tab/>
+                <w:rStyle w:val="Hyperlink"/>
+                <w:noProof/>
+              </w:rPr>
+              <w:t xml:space="preserve"> </w:t>
             </w:r>
             <w:r>
               <w:rPr>
@@ -5017,7 +4955,7 @@
                 <w:noProof/>
                 <w:webHidden/>
               </w:rPr>
-              <w:instrText xml:space="preserve"> PAGEREF _Toc41143836 \h </w:instrText>
+              <w:instrText xml:space="preserve"> PAGEREF _Toc41145490 \h </w:instrText>
             </w:r>
             <w:r>
               <w:rPr>
@@ -5058,7 +4996,7 @@
               <w:szCs w:val="22"/>
             </w:rPr>
           </w:pPr>
-          <w:hyperlink w:anchor="_Toc41143837" w:history="1">
+          <w:hyperlink w:anchor="_Toc41145491" w:history="1">
             <w:r>
               <w:rPr>
                 <w:rStyle w:val="Hyperlink"/>
@@ -5101,7 +5039,7 @@
                 <w:noProof/>
                 <w:webHidden/>
               </w:rPr>
-              <w:instrText xml:space="preserve"> PAGEREF _Toc41143837 \h </w:instrText>
+              <w:instrText xml:space="preserve"> PAGEREF _Toc41145491 \h </w:instrText>
             </w:r>
             <w:r>
               <w:rPr>
@@ -5142,7 +5080,7 @@
               <w:szCs w:val="22"/>
             </w:rPr>
           </w:pPr>
-          <w:hyperlink w:anchor="_Toc41143838" w:history="1">
+          <w:hyperlink w:anchor="_Toc41145492" w:history="1">
             <w:r>
               <w:rPr>
                 <w:rStyle w:val="Hyperlink"/>
@@ -5152,40 +5090,38 @@
             </w:r>
             <w:r>
               <w:rPr>
-                <w:rFonts w:asciiTheme="minorHAnsi" w:eastAsiaTheme="minorEastAsia" w:hAnsiTheme="minorHAnsi" w:cstheme="minorBidi"/>
-                <w:noProof/>
-                <w:sz w:val="22"/>
-                <w:szCs w:val="22"/>
+                <w:rStyle w:val="Hyperlink"/>
+                <w:noProof/>
+              </w:rPr>
+              <w:t xml:space="preserve"> </w:t>
+            </w:r>
+            <w:r>
+              <w:rPr>
+                <w:rStyle w:val="Hyperlink"/>
+                <w:noProof/>
+              </w:rPr>
+              <w:t>Sequence to Sequence</w:t>
+            </w:r>
+            <w:r>
+              <w:rPr>
+                <w:noProof/>
+                <w:webHidden/>
               </w:rPr>
               <w:tab/>
             </w:r>
             <w:r>
               <w:rPr>
-                <w:rStyle w:val="Hyperlink"/>
-                <w:noProof/>
-              </w:rPr>
-              <w:t>Sequence to Sequence</w:t>
-            </w:r>
-            <w:r>
-              <w:rPr>
                 <w:noProof/>
                 <w:webHidden/>
               </w:rPr>
-              <w:tab/>
+              <w:fldChar w:fldCharType="begin"/>
             </w:r>
             <w:r>
               <w:rPr>
                 <w:noProof/>
                 <w:webHidden/>
               </w:rPr>
-              <w:fldChar w:fldCharType="begin"/>
-            </w:r>
-            <w:r>
-              <w:rPr>
-                <w:noProof/>
-                <w:webHidden/>
-              </w:rPr>
-              <w:instrText xml:space="preserve"> PAGEREF _Toc41143838 \h </w:instrText>
+              <w:instrText xml:space="preserve"> PAGEREF _Toc41145492 \h </w:instrText>
             </w:r>
             <w:r>
               <w:rPr>
@@ -5226,7 +5162,7 @@
               <w:szCs w:val="22"/>
             </w:rPr>
           </w:pPr>
-          <w:hyperlink w:anchor="_Toc41143839" w:history="1">
+          <w:hyperlink w:anchor="_Toc41145493" w:history="1">
             <w:r>
               <w:rPr>
                 <w:rStyle w:val="Hyperlink"/>
@@ -5269,7 +5205,7 @@
                 <w:noProof/>
                 <w:webHidden/>
               </w:rPr>
-              <w:instrText xml:space="preserve"> PAGEREF _Toc41143839 \h </w:instrText>
+              <w:instrText xml:space="preserve"> PAGEREF _Toc41145493 \h </w:instrText>
             </w:r>
             <w:r>
               <w:rPr>
@@ -5310,7 +5246,7 @@
               <w:szCs w:val="22"/>
             </w:rPr>
           </w:pPr>
-          <w:hyperlink w:anchor="_Toc41143840" w:history="1">
+          <w:hyperlink w:anchor="_Toc41145494" w:history="1">
             <w:r>
               <w:rPr>
                 <w:rStyle w:val="Hyperlink"/>
@@ -5353,7 +5289,7 @@
                 <w:noProof/>
                 <w:webHidden/>
               </w:rPr>
-              <w:instrText xml:space="preserve"> PAGEREF _Toc41143840 \h </w:instrText>
+              <w:instrText xml:space="preserve"> PAGEREF _Toc41145494 \h </w:instrText>
             </w:r>
             <w:r>
               <w:rPr>
@@ -5394,7 +5330,7 @@
               <w:szCs w:val="22"/>
             </w:rPr>
           </w:pPr>
-          <w:hyperlink w:anchor="_Toc41143841" w:history="1">
+          <w:hyperlink w:anchor="_Toc41145495" w:history="1">
             <w:r>
               <w:rPr>
                 <w:rStyle w:val="Hyperlink"/>
@@ -5437,7 +5373,7 @@
                 <w:noProof/>
                 <w:webHidden/>
               </w:rPr>
-              <w:instrText xml:space="preserve"> PAGEREF _Toc41143841 \h </w:instrText>
+              <w:instrText xml:space="preserve"> PAGEREF _Toc41145495 \h </w:instrText>
             </w:r>
             <w:r>
               <w:rPr>
@@ -5470,9 +5406,7 @@
         </w:p>
         <w:p>
           <w:pPr>
-            <w:spacing w:after="200" w:line="276" w:lineRule="auto"/>
-            <w:ind w:firstLine="0"/>
-            <w:jc w:val="left"/>
+            <w:pStyle w:val="Sumrio1"/>
           </w:pPr>
           <w:r>
             <w:fldChar w:fldCharType="end"/>
@@ -5485,7 +5419,7 @@
         <w:pStyle w:val="Ttulo1"/>
         <w:ind w:firstLine="0"/>
       </w:pPr>
-      <w:bookmarkStart w:id="1" w:name="_Toc41143830"/>
+      <w:bookmarkStart w:id="1" w:name="_Toc41145484"/>
       <w:r>
         <w:lastRenderedPageBreak/>
         <w:t>INTRODUÇÃO</w:t>
@@ -5636,7 +5570,7 @@
       <w:pPr>
         <w:pStyle w:val="Ttulo1"/>
       </w:pPr>
-      <w:bookmarkStart w:id="2" w:name="_Toc41143831"/>
+      <w:bookmarkStart w:id="2" w:name="_Toc41145485"/>
       <w:r>
         <w:lastRenderedPageBreak/>
         <w:t>REPRESENTAÇÃO DE TEXTO</w:t>
@@ -5787,7 +5721,7 @@
       <w:pPr>
         <w:pStyle w:val="Ttulo2"/>
       </w:pPr>
-      <w:bookmarkStart w:id="4" w:name="_Toc41143832"/>
+      <w:bookmarkStart w:id="4" w:name="_Toc41145486"/>
       <w:r>
         <w:t xml:space="preserve">Bag </w:t>
       </w:r>
@@ -6343,14 +6277,27 @@
       <w:r>
         <w:t xml:space="preserve">Tabela </w:t>
       </w:r>
-      <w:fldSimple w:instr=" SEQ Tabela \* ARABIC ">
-        <w:r>
-          <w:rPr>
-            <w:noProof/>
-          </w:rPr>
-          <w:t>1</w:t>
-        </w:r>
-      </w:fldSimple>
+      <w:r>
+        <w:fldChar w:fldCharType="begin"/>
+      </w:r>
+      <w:r>
+        <w:instrText xml:space="preserve"> SEQ Tabela \* ARABIC </w:instrText>
+      </w:r>
+      <w:r>
+        <w:fldChar w:fldCharType="separate"/>
+      </w:r>
+      <w:r>
+        <w:rPr>
+          <w:noProof/>
+        </w:rPr>
+        <w:t>1</w:t>
+      </w:r>
+      <w:r>
+        <w:rPr>
+          <w:noProof/>
+        </w:rPr>
+        <w:fldChar w:fldCharType="end"/>
+      </w:r>
       <w:r>
         <w:t xml:space="preserve"> – Exemplo de vetor </w:t>
       </w:r>
@@ -6417,7 +6364,7 @@
       <w:pPr>
         <w:pStyle w:val="Ttulo2"/>
       </w:pPr>
-      <w:bookmarkStart w:id="5" w:name="_Toc41143833"/>
+      <w:bookmarkStart w:id="5" w:name="_Toc41145487"/>
       <w:r>
         <w:t xml:space="preserve">Word </w:t>
       </w:r>
@@ -6669,19 +6616,12 @@
     </w:p>
     <w:p>
       <w:pPr>
-        <w:ind w:firstLine="0"/>
-        <w:rPr>
-          <w:bCs/>
-        </w:rPr>
-      </w:pPr>
-    </w:p>
-    <w:p>
-      <w:pPr>
         <w:pStyle w:val="Ttulo2"/>
       </w:pPr>
-      <w:bookmarkStart w:id="6" w:name="_Toc41143834"/>
+      <w:bookmarkStart w:id="6" w:name="_Toc41145488"/>
       <w:proofErr w:type="spellStart"/>
       <w:r>
+        <w:lastRenderedPageBreak/>
         <w:t>Skip</w:t>
       </w:r>
       <w:proofErr w:type="spellEnd"/>
@@ -6947,197 +6887,161 @@
       <w:pPr>
         <w:pStyle w:val="Legenda"/>
       </w:pPr>
-      <m:oMathPara>
-        <m:oMath>
-          <m:f>
-            <m:fPr>
-              <m:ctrlPr>
-                <w:rPr>
-                  <w:rFonts w:ascii="Cambria Math" w:eastAsia="Cambria Math" w:hAnsi="Cambria Math" w:cs="Cambria Math"/>
-                </w:rPr>
-              </m:ctrlPr>
-            </m:fPr>
-            <m:num>
-              <m:r>
-                <w:rPr>
-                  <w:rFonts w:ascii="Cambria Math" w:eastAsia="Cambria Math" w:hAnsi="Cambria Math" w:cs="Cambria Math"/>
-                </w:rPr>
-                <m:t>1</m:t>
-              </m:r>
-            </m:num>
-            <m:den>
-              <m:r>
-                <w:rPr>
-                  <w:rFonts w:ascii="Cambria Math" w:eastAsia="Cambria Math" w:hAnsi="Cambria Math" w:cs="Cambria Math"/>
-                </w:rPr>
-                <m:t>n</m:t>
-              </m:r>
-            </m:den>
-          </m:f>
-          <m:nary>
-            <m:naryPr>
-              <m:chr m:val="∑"/>
-              <m:ctrlPr>
-                <w:rPr>
-                  <w:rFonts w:ascii="Cambria Math" w:eastAsia="Cambria Math" w:hAnsi="Cambria Math" w:cs="Cambria Math"/>
-                </w:rPr>
-              </m:ctrlPr>
-            </m:naryPr>
-            <m:sub>
-              <m:r>
-                <w:rPr>
-                  <w:rFonts w:ascii="Cambria Math" w:eastAsia="Cambria Math" w:hAnsi="Cambria Math" w:cs="Cambria Math"/>
-                </w:rPr>
-                <m:t>n=1-c≤j≤c,j≠0</m:t>
-              </m:r>
-            </m:sub>
-            <m:sup>
-              <m:r>
-                <w:rPr>
-                  <w:rFonts w:ascii="Cambria Math" w:eastAsia="Cambria Math" w:hAnsi="Cambria Math" w:cs="Cambria Math"/>
-                </w:rPr>
-                <m:t>n</m:t>
-              </m:r>
-            </m:sup>
-            <m:e/>
-          </m:nary>
-          <m:func>
-            <m:funcPr>
-              <m:ctrlPr>
-                <w:rPr>
-                  <w:rFonts w:ascii="Cambria Math" w:eastAsia="Cambria Math" w:hAnsi="Cambria Math" w:cs="Cambria Math"/>
-                </w:rPr>
-              </m:ctrlPr>
-            </m:funcPr>
-            <m:fName>
-              <m:r>
-                <m:rPr>
-                  <m:sty m:val="p"/>
-                </m:rPr>
-                <w:rPr>
-                  <w:rFonts w:ascii="Cambria Math" w:eastAsia="Cambria Math" w:hAnsi="Cambria Math" w:cs="Cambria Math"/>
-                </w:rPr>
-                <m:t>log</m:t>
-              </m:r>
-            </m:fName>
-            <m:e>
-              <m:r>
-                <w:rPr>
-                  <w:rFonts w:ascii="Cambria Math" w:eastAsia="Cambria Math" w:hAnsi="Cambria Math" w:cs="Cambria Math"/>
-                </w:rPr>
-                <m:t>p</m:t>
-              </m:r>
-              <m:d>
-                <m:dPr>
-                  <m:ctrlPr>
-                    <w:rPr>
-                      <w:rFonts w:ascii="Cambria Math" w:eastAsia="Cambria Math" w:hAnsi="Cambria Math" w:cs="Cambria Math"/>
-                      <w:i/>
-                    </w:rPr>
-                  </m:ctrlPr>
-                </m:dPr>
-                <m:e>
-                  <m:sSub>
-                    <m:sSubPr>
-                      <m:ctrlPr>
-                        <w:rPr>
-                          <w:rFonts w:ascii="Cambria Math" w:eastAsia="Cambria Math" w:hAnsi="Cambria Math" w:cs="Cambria Math"/>
-                        </w:rPr>
-                      </m:ctrlPr>
-                    </m:sSubPr>
-                    <m:e>
-                      <m:r>
-                        <w:rPr>
-                          <w:rFonts w:ascii="Cambria Math" w:eastAsia="Cambria Math" w:hAnsi="Cambria Math" w:cs="Cambria Math"/>
-                        </w:rPr>
-                        <m:t>w</m:t>
-                      </m:r>
-                    </m:e>
-                    <m:sub>
-                      <m:r>
-                        <w:rPr>
-                          <w:rFonts w:ascii="Cambria Math" w:eastAsia="Cambria Math" w:hAnsi="Cambria Math" w:cs="Cambria Math"/>
-                        </w:rPr>
-                        <m:t>n+j</m:t>
-                      </m:r>
-                    </m:sub>
-                  </m:sSub>
-                </m:e>
-                <m:e>
-                  <m:sSub>
-                    <m:sSubPr>
-                      <m:ctrlPr>
-                        <w:rPr>
-                          <w:rFonts w:ascii="Cambria Math" w:eastAsia="Cambria Math" w:hAnsi="Cambria Math" w:cs="Cambria Math"/>
-                        </w:rPr>
-                      </m:ctrlPr>
-                    </m:sSubPr>
-                    <m:e>
-                      <m:r>
-                        <w:rPr>
-                          <w:rFonts w:ascii="Cambria Math" w:eastAsia="Cambria Math" w:hAnsi="Cambria Math" w:cs="Cambria Math"/>
-                        </w:rPr>
-                        <m:t>w</m:t>
-                      </m:r>
-                    </m:e>
-                    <m:sub>
-                      <m:r>
-                        <w:rPr>
-                          <w:rFonts w:ascii="Cambria Math" w:eastAsia="Cambria Math" w:hAnsi="Cambria Math" w:cs="Cambria Math"/>
-                        </w:rPr>
-                        <m:t>n</m:t>
-                      </m:r>
-                    </m:sub>
-                  </m:sSub>
-                </m:e>
-              </m:d>
-            </m:e>
-          </m:func>
-        </m:oMath>
-      </m:oMathPara>
-    </w:p>
-    <w:p>
-      <w:pPr>
-        <w:pStyle w:val="Legenda"/>
-      </w:pPr>
-      <w:bookmarkStart w:id="7" w:name="_Toc40185556"/>
-      <w:r>
-        <w:t xml:space="preserve">Equação </w:t>
-      </w:r>
-      <w:fldSimple w:instr=" SEQ Equação \* ARABIC ">
-        <w:r>
-          <w:rPr>
-            <w:noProof/>
-          </w:rPr>
-          <w:t>1</w:t>
-        </w:r>
-      </w:fldSimple>
       <m:oMath>
-        <m:r>
-          <w:rPr>
-            <w:rFonts w:ascii="Cambria Math" w:eastAsia="Cambria Math" w:hAnsi="Cambria Math" w:cs="Cambria Math"/>
-          </w:rPr>
-          <m:t xml:space="preserve"> </m:t>
-        </m:r>
+        <m:f>
+          <m:fPr>
+            <m:ctrlPr>
+              <w:rPr>
+                <w:rFonts w:ascii="Cambria Math" w:eastAsia="Cambria Math" w:hAnsi="Cambria Math" w:cs="Cambria Math"/>
+              </w:rPr>
+            </m:ctrlPr>
+          </m:fPr>
+          <m:num>
+            <m:r>
+              <w:rPr>
+                <w:rFonts w:ascii="Cambria Math" w:eastAsia="Cambria Math" w:hAnsi="Cambria Math" w:cs="Cambria Math"/>
+              </w:rPr>
+              <m:t>1</m:t>
+            </m:r>
+          </m:num>
+          <m:den>
+            <m:r>
+              <w:rPr>
+                <w:rFonts w:ascii="Cambria Math" w:eastAsia="Cambria Math" w:hAnsi="Cambria Math" w:cs="Cambria Math"/>
+              </w:rPr>
+              <m:t>n</m:t>
+            </m:r>
+          </m:den>
+        </m:f>
+        <m:nary>
+          <m:naryPr>
+            <m:chr m:val="∑"/>
+            <m:ctrlPr>
+              <w:rPr>
+                <w:rFonts w:ascii="Cambria Math" w:eastAsia="Cambria Math" w:hAnsi="Cambria Math" w:cs="Cambria Math"/>
+              </w:rPr>
+            </m:ctrlPr>
+          </m:naryPr>
+          <m:sub>
+            <m:r>
+              <w:rPr>
+                <w:rFonts w:ascii="Cambria Math" w:eastAsia="Cambria Math" w:hAnsi="Cambria Math" w:cs="Cambria Math"/>
+              </w:rPr>
+              <m:t>n=1-c≤j≤c,j≠0</m:t>
+            </m:r>
+          </m:sub>
+          <m:sup>
+            <m:r>
+              <w:rPr>
+                <w:rFonts w:ascii="Cambria Math" w:eastAsia="Cambria Math" w:hAnsi="Cambria Math" w:cs="Cambria Math"/>
+              </w:rPr>
+              <m:t>n</m:t>
+            </m:r>
+          </m:sup>
+          <m:e/>
+        </m:nary>
+        <m:func>
+          <m:funcPr>
+            <m:ctrlPr>
+              <w:rPr>
+                <w:rFonts w:ascii="Cambria Math" w:eastAsia="Cambria Math" w:hAnsi="Cambria Math" w:cs="Cambria Math"/>
+              </w:rPr>
+            </m:ctrlPr>
+          </m:funcPr>
+          <m:fName>
+            <m:r>
+              <m:rPr>
+                <m:sty m:val="p"/>
+              </m:rPr>
+              <w:rPr>
+                <w:rFonts w:ascii="Cambria Math" w:eastAsia="Cambria Math" w:hAnsi="Cambria Math" w:cs="Cambria Math"/>
+              </w:rPr>
+              <m:t>log</m:t>
+            </m:r>
+          </m:fName>
+          <m:e>
+            <m:r>
+              <w:rPr>
+                <w:rFonts w:ascii="Cambria Math" w:eastAsia="Cambria Math" w:hAnsi="Cambria Math" w:cs="Cambria Math"/>
+              </w:rPr>
+              <m:t>p</m:t>
+            </m:r>
+            <m:d>
+              <m:dPr>
+                <m:ctrlPr>
+                  <w:rPr>
+                    <w:rFonts w:ascii="Cambria Math" w:eastAsia="Cambria Math" w:hAnsi="Cambria Math" w:cs="Cambria Math"/>
+                    <w:i/>
+                  </w:rPr>
+                </m:ctrlPr>
+              </m:dPr>
+              <m:e>
+                <m:sSub>
+                  <m:sSubPr>
+                    <m:ctrlPr>
+                      <w:rPr>
+                        <w:rFonts w:ascii="Cambria Math" w:eastAsia="Cambria Math" w:hAnsi="Cambria Math" w:cs="Cambria Math"/>
+                      </w:rPr>
+                    </m:ctrlPr>
+                  </m:sSubPr>
+                  <m:e>
+                    <m:r>
+                      <w:rPr>
+                        <w:rFonts w:ascii="Cambria Math" w:eastAsia="Cambria Math" w:hAnsi="Cambria Math" w:cs="Cambria Math"/>
+                      </w:rPr>
+                      <m:t>w</m:t>
+                    </m:r>
+                  </m:e>
+                  <m:sub>
+                    <m:r>
+                      <w:rPr>
+                        <w:rFonts w:ascii="Cambria Math" w:eastAsia="Cambria Math" w:hAnsi="Cambria Math" w:cs="Cambria Math"/>
+                      </w:rPr>
+                      <m:t>n+j</m:t>
+                    </m:r>
+                  </m:sub>
+                </m:sSub>
+              </m:e>
+              <m:e>
+                <m:sSub>
+                  <m:sSubPr>
+                    <m:ctrlPr>
+                      <w:rPr>
+                        <w:rFonts w:ascii="Cambria Math" w:eastAsia="Cambria Math" w:hAnsi="Cambria Math" w:cs="Cambria Math"/>
+                      </w:rPr>
+                    </m:ctrlPr>
+                  </m:sSubPr>
+                  <m:e>
+                    <m:r>
+                      <w:rPr>
+                        <w:rFonts w:ascii="Cambria Math" w:eastAsia="Cambria Math" w:hAnsi="Cambria Math" w:cs="Cambria Math"/>
+                      </w:rPr>
+                      <m:t>w</m:t>
+                    </m:r>
+                  </m:e>
+                  <m:sub>
+                    <m:r>
+                      <w:rPr>
+                        <w:rFonts w:ascii="Cambria Math" w:eastAsia="Cambria Math" w:hAnsi="Cambria Math" w:cs="Cambria Math"/>
+                      </w:rPr>
+                      <m:t>n</m:t>
+                    </m:r>
+                  </m:sub>
+                </m:sSub>
+              </m:e>
+            </m:d>
+          </m:e>
+        </m:func>
       </m:oMath>
       <w:r>
-        <w:t xml:space="preserve">- </w:t>
-      </w:r>
-      <w:proofErr w:type="spellStart"/>
-      <w:r>
-        <w:rPr>
-          <w:color w:val="000000"/>
-        </w:rPr>
-        <w:t>Skip</w:t>
-      </w:r>
-      <w:proofErr w:type="spellEnd"/>
-      <w:r>
-        <w:rPr>
-          <w:color w:val="000000"/>
-        </w:rPr>
-        <w:t xml:space="preserve"> Gram</w:t>
-      </w:r>
-      <w:bookmarkEnd w:id="7"/>
+        <w:t xml:space="preserve">                                                </w:t>
+      </w:r>
+      <w:r>
+        <w:t xml:space="preserve">   </w:t>
+      </w:r>
+      <w:r>
+        <w:t xml:space="preserve">                         (1)</w:t>
+      </w:r>
     </w:p>
     <w:p>
       <w:pPr>
@@ -7156,8 +7060,8 @@
           <w:color w:val="000000"/>
         </w:rPr>
       </w:pPr>
-      <w:bookmarkStart w:id="8" w:name="_heading=h.1pxezwc" w:colFirst="0" w:colLast="0"/>
-      <w:bookmarkEnd w:id="8"/>
+      <w:bookmarkStart w:id="7" w:name="_heading=h.1pxezwc" w:colFirst="0" w:colLast="0"/>
+      <w:bookmarkEnd w:id="7"/>
     </w:p>
     <w:p>
       <w:r>
@@ -7287,379 +7191,344 @@
         <w:t>, que também é escrita como a Equação 2:</w:t>
       </w:r>
     </w:p>
-    <w:p>
-      <w:pPr>
-        <w:jc w:val="center"/>
-      </w:pPr>
-      <m:oMathPara>
-        <m:oMath>
-          <m:r>
-            <w:rPr>
-              <w:rFonts w:ascii="Cambria Math" w:eastAsia="Cambria Math" w:hAnsi="Cambria Math" w:cs="Cambria Math"/>
-            </w:rPr>
-            <m:t>p</m:t>
-          </m:r>
-          <m:d>
-            <m:dPr>
-              <m:ctrlPr>
-                <w:rPr>
-                  <w:rFonts w:ascii="Cambria Math" w:eastAsia="Cambria Math" w:hAnsi="Cambria Math" w:cs="Cambria Math"/>
-                </w:rPr>
-              </m:ctrlPr>
-            </m:dPr>
-            <m:e>
-              <m:sSub>
-                <m:sSubPr>
-                  <m:ctrlPr>
-                    <w:rPr>
-                      <w:rFonts w:ascii="Cambria Math" w:eastAsia="Cambria Math" w:hAnsi="Cambria Math" w:cs="Cambria Math"/>
-                    </w:rPr>
-                  </m:ctrlPr>
-                </m:sSubPr>
-                <m:e>
-                  <m:r>
-                    <w:rPr>
-                      <w:rFonts w:ascii="Cambria Math" w:eastAsia="Cambria Math" w:hAnsi="Cambria Math" w:cs="Cambria Math"/>
-                    </w:rPr>
-                    <m:t>w</m:t>
-                  </m:r>
-                </m:e>
-                <m:sub>
-                  <m:r>
-                    <w:rPr>
-                      <w:rFonts w:ascii="Cambria Math" w:eastAsia="Cambria Math" w:hAnsi="Cambria Math" w:cs="Cambria Math"/>
-                    </w:rPr>
-                    <m:t>n+j</m:t>
-                  </m:r>
-                </m:sub>
-              </m:sSub>
-              <m:r>
-                <w:rPr>
-                  <w:rFonts w:ascii="Cambria Math" w:eastAsia="Cambria Math" w:hAnsi="Cambria Math" w:cs="Cambria Math"/>
-                </w:rPr>
-                <m:t>|</m:t>
-              </m:r>
-              <m:sSub>
-                <m:sSubPr>
-                  <m:ctrlPr>
-                    <w:rPr>
-                      <w:rFonts w:ascii="Cambria Math" w:eastAsia="Cambria Math" w:hAnsi="Cambria Math" w:cs="Cambria Math"/>
-                    </w:rPr>
-                  </m:ctrlPr>
-                </m:sSubPr>
-                <m:e>
-                  <m:r>
-                    <w:rPr>
-                      <w:rFonts w:ascii="Cambria Math" w:eastAsia="Cambria Math" w:hAnsi="Cambria Math" w:cs="Cambria Math"/>
-                    </w:rPr>
-                    <m:t>w</m:t>
-                  </m:r>
-                </m:e>
-                <m:sub>
-                  <m:r>
-                    <w:rPr>
-                      <w:rFonts w:ascii="Cambria Math" w:eastAsia="Cambria Math" w:hAnsi="Cambria Math" w:cs="Cambria Math"/>
-                    </w:rPr>
-                    <m:t>n</m:t>
-                  </m:r>
-                </m:sub>
-              </m:sSub>
-            </m:e>
-          </m:d>
-          <m:r>
-            <w:rPr>
-              <w:rFonts w:ascii="Cambria Math" w:eastAsia="Cambria Math" w:hAnsi="Cambria Math" w:cs="Cambria Math"/>
-            </w:rPr>
-            <m:t xml:space="preserve">= </m:t>
-          </m:r>
-          <m:f>
-            <m:fPr>
-              <m:ctrlPr>
-                <w:rPr>
-                  <w:rFonts w:ascii="Cambria Math" w:eastAsia="Cambria Math" w:hAnsi="Cambria Math" w:cs="Cambria Math"/>
-                </w:rPr>
-              </m:ctrlPr>
-            </m:fPr>
-            <m:num>
-              <m:sSup>
-                <m:sSupPr>
-                  <m:ctrlPr>
-                    <w:rPr>
-                      <w:rFonts w:ascii="Cambria Math" w:eastAsia="Cambria Math" w:hAnsi="Cambria Math" w:cs="Cambria Math"/>
-                    </w:rPr>
-                  </m:ctrlPr>
-                </m:sSupPr>
-                <m:e>
-                  <m:sSub>
-                    <m:sSubPr>
-                      <m:ctrlPr>
-                        <w:rPr>
-                          <w:rFonts w:ascii="Cambria Math" w:eastAsia="Cambria Math" w:hAnsi="Cambria Math" w:cs="Cambria Math"/>
-                        </w:rPr>
-                      </m:ctrlPr>
-                    </m:sSubPr>
-                    <m:e>
-                      <m:r>
-                        <w:rPr>
-                          <w:rFonts w:ascii="Cambria Math" w:eastAsia="Cambria Math" w:hAnsi="Cambria Math" w:cs="Cambria Math"/>
-                        </w:rPr>
-                        <m:t>v'</m:t>
-                      </m:r>
-                    </m:e>
-                    <m:sub>
-                      <m:r>
-                        <w:rPr>
-                          <w:rFonts w:ascii="Cambria Math" w:eastAsia="Cambria Math" w:hAnsi="Cambria Math" w:cs="Cambria Math"/>
-                        </w:rPr>
-                        <m:t>wO</m:t>
-                      </m:r>
-                    </m:sub>
-                  </m:sSub>
-                </m:e>
-                <m:sup>
-                  <m:sSub>
-                    <m:sSubPr>
-                      <m:ctrlPr>
-                        <w:rPr>
-                          <w:rFonts w:ascii="Cambria Math" w:eastAsia="Cambria Math" w:hAnsi="Cambria Math" w:cs="Cambria Math"/>
-                        </w:rPr>
-                      </m:ctrlPr>
-                    </m:sSubPr>
-                    <m:e>
-                      <m:r>
-                        <w:rPr>
-                          <w:rFonts w:ascii="Cambria Math" w:eastAsia="Cambria Math" w:hAnsi="Cambria Math" w:cs="Cambria Math"/>
-                        </w:rPr>
-                        <m:t>n</m:t>
-                      </m:r>
-                    </m:e>
-                    <m:sub>
-                      <m:sSub>
-                        <m:sSubPr>
-                          <m:ctrlPr>
-                            <w:rPr>
-                              <w:rFonts w:ascii="Cambria Math" w:eastAsia="Cambria Math" w:hAnsi="Cambria Math" w:cs="Cambria Math"/>
-                            </w:rPr>
-                          </m:ctrlPr>
-                        </m:sSubPr>
-                        <m:e>
-                          <m:r>
-                            <w:rPr>
-                              <w:rFonts w:ascii="Cambria Math" w:eastAsia="Cambria Math" w:hAnsi="Cambria Math" w:cs="Cambria Math"/>
-                            </w:rPr>
-                            <m:t>v</m:t>
-                          </m:r>
-                        </m:e>
-                        <m:sub>
-                          <m:sSub>
-                            <m:sSubPr>
-                              <m:ctrlPr>
-                                <w:rPr>
-                                  <w:rFonts w:ascii="Cambria Math" w:eastAsia="Cambria Math" w:hAnsi="Cambria Math" w:cs="Cambria Math"/>
-                                </w:rPr>
-                              </m:ctrlPr>
-                            </m:sSubPr>
-                            <m:e>
-                              <m:r>
-                                <w:rPr>
-                                  <w:rFonts w:ascii="Cambria Math" w:eastAsia="Cambria Math" w:hAnsi="Cambria Math" w:cs="Cambria Math"/>
-                                </w:rPr>
-                                <m:t>w</m:t>
-                              </m:r>
-                            </m:e>
-                            <m:sub>
-                              <m:r>
-                                <w:rPr>
-                                  <w:rFonts w:ascii="Cambria Math" w:eastAsia="Cambria Math" w:hAnsi="Cambria Math" w:cs="Cambria Math"/>
-                                </w:rPr>
-                                <m:t>I</m:t>
-                              </m:r>
-                            </m:sub>
-                          </m:sSub>
-                        </m:sub>
-                      </m:sSub>
-                    </m:sub>
-                  </m:sSub>
-                </m:sup>
-              </m:sSup>
-            </m:num>
-            <m:den>
-              <m:nary>
-                <m:naryPr>
-                  <m:chr m:val="∑"/>
-                  <m:ctrlPr>
-                    <w:rPr>
-                      <w:rFonts w:ascii="Cambria Math" w:eastAsia="Cambria Math" w:hAnsi="Cambria Math" w:cs="Cambria Math"/>
-                    </w:rPr>
-                  </m:ctrlPr>
-                </m:naryPr>
-                <m:sub>
-                  <m:r>
-                    <w:rPr>
-                      <w:rFonts w:ascii="Cambria Math" w:eastAsia="Cambria Math" w:hAnsi="Cambria Math" w:cs="Cambria Math"/>
-                    </w:rPr>
-                    <m:t>w=1</m:t>
-                  </m:r>
-                </m:sub>
-                <m:sup>
-                  <m:r>
-                    <w:rPr>
-                      <w:rFonts w:ascii="Cambria Math" w:eastAsia="Cambria Math" w:hAnsi="Cambria Math" w:cs="Cambria Math"/>
-                    </w:rPr>
-                    <m:t>W</m:t>
-                  </m:r>
-                </m:sup>
-                <m:e/>
-              </m:nary>
-              <m:sSup>
-                <m:sSupPr>
-                  <m:ctrlPr>
-                    <w:rPr>
-                      <w:rFonts w:ascii="Cambria Math" w:eastAsia="Cambria Math" w:hAnsi="Cambria Math" w:cs="Cambria Math"/>
-                    </w:rPr>
-                  </m:ctrlPr>
-                </m:sSupPr>
-                <m:e>
-                  <m:sSub>
-                    <m:sSubPr>
-                      <m:ctrlPr>
-                        <w:rPr>
-                          <w:rFonts w:ascii="Cambria Math" w:eastAsia="Cambria Math" w:hAnsi="Cambria Math" w:cs="Cambria Math"/>
-                        </w:rPr>
-                      </m:ctrlPr>
-                    </m:sSubPr>
-                    <m:e>
-                      <m:r>
-                        <w:rPr>
-                          <w:rFonts w:ascii="Cambria Math" w:eastAsia="Cambria Math" w:hAnsi="Cambria Math" w:cs="Cambria Math"/>
-                        </w:rPr>
-                        <m:t>v'</m:t>
-                      </m:r>
-                    </m:e>
-                    <m:sub>
-                      <m:r>
-                        <w:rPr>
-                          <w:rFonts w:ascii="Cambria Math" w:eastAsia="Cambria Math" w:hAnsi="Cambria Math" w:cs="Cambria Math"/>
-                        </w:rPr>
-                        <m:t>w</m:t>
-                      </m:r>
-                    </m:sub>
-                  </m:sSub>
-                </m:e>
-                <m:sup>
-                  <m:sSub>
-                    <m:sSubPr>
-                      <m:ctrlPr>
-                        <w:rPr>
-                          <w:rFonts w:ascii="Cambria Math" w:eastAsia="Cambria Math" w:hAnsi="Cambria Math" w:cs="Cambria Math"/>
-                        </w:rPr>
-                      </m:ctrlPr>
-                    </m:sSubPr>
-                    <m:e>
-                      <m:r>
-                        <w:rPr>
-                          <w:rFonts w:ascii="Cambria Math" w:eastAsia="Cambria Math" w:hAnsi="Cambria Math" w:cs="Cambria Math"/>
-                        </w:rPr>
-                        <m:t>n</m:t>
-                      </m:r>
-                    </m:e>
-                    <m:sub>
-                      <m:sSub>
-                        <m:sSubPr>
-                          <m:ctrlPr>
-                            <w:rPr>
-                              <w:rFonts w:ascii="Cambria Math" w:eastAsia="Cambria Math" w:hAnsi="Cambria Math" w:cs="Cambria Math"/>
-                            </w:rPr>
-                          </m:ctrlPr>
-                        </m:sSubPr>
-                        <m:e>
-                          <m:sSub>
-                            <m:sSubPr>
-                              <m:ctrlPr>
-                                <w:rPr>
-                                  <w:rFonts w:ascii="Cambria Math" w:eastAsia="Cambria Math" w:hAnsi="Cambria Math" w:cs="Cambria Math"/>
-                                </w:rPr>
-                              </m:ctrlPr>
-                            </m:sSubPr>
-                            <m:e>
-                              <m:r>
-                                <w:rPr>
-                                  <w:rFonts w:ascii="Cambria Math" w:eastAsia="Cambria Math" w:hAnsi="Cambria Math" w:cs="Cambria Math"/>
-                                </w:rPr>
-                                <m:t>v</m:t>
-                              </m:r>
-                            </m:e>
-                            <m:sub>
-                              <m:r>
-                                <w:rPr>
-                                  <w:rFonts w:ascii="Cambria Math" w:eastAsia="Cambria Math" w:hAnsi="Cambria Math" w:cs="Cambria Math"/>
-                                </w:rPr>
-                                <m:t>w</m:t>
-                              </m:r>
-                            </m:sub>
-                          </m:sSub>
-                        </m:e>
-                        <m:sub>
-                          <m:r>
-                            <w:rPr>
-                              <w:rFonts w:ascii="Cambria Math" w:eastAsia="Cambria Math" w:hAnsi="Cambria Math" w:cs="Cambria Math"/>
-                            </w:rPr>
-                            <m:t>I</m:t>
-                          </m:r>
-                        </m:sub>
-                      </m:sSub>
-                    </m:sub>
-                  </m:sSub>
-                </m:sup>
-              </m:sSup>
-            </m:den>
-          </m:f>
-        </m:oMath>
-      </m:oMathPara>
-    </w:p>
-    <w:p>
-      <w:pPr>
-        <w:jc w:val="center"/>
-        <w:rPr>
-          <w:color w:val="000000"/>
-        </w:rPr>
-      </w:pPr>
-      <w:bookmarkStart w:id="9" w:name="_Toc40185557"/>
-      <w:r>
-        <w:t xml:space="preserve">Equação </w:t>
-      </w:r>
-      <w:fldSimple w:instr=" SEQ Equação \* ARABIC ">
-        <w:r>
+    <w:p/>
+    <w:p>
+      <w:pPr>
+        <w:ind w:firstLine="0"/>
+        <w:jc w:val="left"/>
+      </w:pPr>
+      <m:oMath>
+        <m:r>
           <w:rPr>
-            <w:noProof/>
+            <w:rFonts w:ascii="Cambria Math" w:eastAsia="Cambria Math" w:hAnsi="Cambria Math" w:cs="Cambria Math"/>
           </w:rPr>
-          <w:t>2</w:t>
-        </w:r>
-      </w:fldSimple>
-      <w:r>
-        <w:t xml:space="preserve"> - </w:t>
-      </w:r>
-      <w:r>
-        <w:rPr>
-          <w:color w:val="000000"/>
-        </w:rPr>
-        <w:t xml:space="preserve">Probabilidade </w:t>
-      </w:r>
-      <w:proofErr w:type="spellStart"/>
-      <w:r>
-        <w:rPr>
-          <w:color w:val="000000"/>
-        </w:rPr>
-        <w:t>Skip</w:t>
-      </w:r>
-      <w:proofErr w:type="spellEnd"/>
-      <w:r>
-        <w:rPr>
-          <w:color w:val="000000"/>
-        </w:rPr>
-        <w:t xml:space="preserve"> Gram</w:t>
-      </w:r>
-      <w:bookmarkEnd w:id="9"/>
+          <m:t>p</m:t>
+        </m:r>
+        <m:d>
+          <m:dPr>
+            <m:ctrlPr>
+              <w:rPr>
+                <w:rFonts w:ascii="Cambria Math" w:eastAsia="Cambria Math" w:hAnsi="Cambria Math" w:cs="Cambria Math"/>
+              </w:rPr>
+            </m:ctrlPr>
+          </m:dPr>
+          <m:e>
+            <m:sSub>
+              <m:sSubPr>
+                <m:ctrlPr>
+                  <w:rPr>
+                    <w:rFonts w:ascii="Cambria Math" w:eastAsia="Cambria Math" w:hAnsi="Cambria Math" w:cs="Cambria Math"/>
+                  </w:rPr>
+                </m:ctrlPr>
+              </m:sSubPr>
+              <m:e>
+                <m:r>
+                  <w:rPr>
+                    <w:rFonts w:ascii="Cambria Math" w:eastAsia="Cambria Math" w:hAnsi="Cambria Math" w:cs="Cambria Math"/>
+                  </w:rPr>
+                  <m:t>w</m:t>
+                </m:r>
+              </m:e>
+              <m:sub>
+                <m:r>
+                  <w:rPr>
+                    <w:rFonts w:ascii="Cambria Math" w:eastAsia="Cambria Math" w:hAnsi="Cambria Math" w:cs="Cambria Math"/>
+                  </w:rPr>
+                  <m:t>n+j</m:t>
+                </m:r>
+              </m:sub>
+            </m:sSub>
+            <m:r>
+              <w:rPr>
+                <w:rFonts w:ascii="Cambria Math" w:eastAsia="Cambria Math" w:hAnsi="Cambria Math" w:cs="Cambria Math"/>
+              </w:rPr>
+              <m:t>|</m:t>
+            </m:r>
+            <m:sSub>
+              <m:sSubPr>
+                <m:ctrlPr>
+                  <w:rPr>
+                    <w:rFonts w:ascii="Cambria Math" w:eastAsia="Cambria Math" w:hAnsi="Cambria Math" w:cs="Cambria Math"/>
+                  </w:rPr>
+                </m:ctrlPr>
+              </m:sSubPr>
+              <m:e>
+                <m:r>
+                  <w:rPr>
+                    <w:rFonts w:ascii="Cambria Math" w:eastAsia="Cambria Math" w:hAnsi="Cambria Math" w:cs="Cambria Math"/>
+                  </w:rPr>
+                  <m:t>w</m:t>
+                </m:r>
+              </m:e>
+              <m:sub>
+                <m:r>
+                  <w:rPr>
+                    <w:rFonts w:ascii="Cambria Math" w:eastAsia="Cambria Math" w:hAnsi="Cambria Math" w:cs="Cambria Math"/>
+                  </w:rPr>
+                  <m:t>n</m:t>
+                </m:r>
+              </m:sub>
+            </m:sSub>
+          </m:e>
+        </m:d>
+        <m:r>
+          <w:rPr>
+            <w:rFonts w:ascii="Cambria Math" w:eastAsia="Cambria Math" w:hAnsi="Cambria Math" w:cs="Cambria Math"/>
+          </w:rPr>
+          <m:t xml:space="preserve">= </m:t>
+        </m:r>
+        <m:f>
+          <m:fPr>
+            <m:ctrlPr>
+              <w:rPr>
+                <w:rFonts w:ascii="Cambria Math" w:eastAsia="Cambria Math" w:hAnsi="Cambria Math" w:cs="Cambria Math"/>
+              </w:rPr>
+            </m:ctrlPr>
+          </m:fPr>
+          <m:num>
+            <m:sSup>
+              <m:sSupPr>
+                <m:ctrlPr>
+                  <w:rPr>
+                    <w:rFonts w:ascii="Cambria Math" w:eastAsia="Cambria Math" w:hAnsi="Cambria Math" w:cs="Cambria Math"/>
+                  </w:rPr>
+                </m:ctrlPr>
+              </m:sSupPr>
+              <m:e>
+                <m:sSub>
+                  <m:sSubPr>
+                    <m:ctrlPr>
+                      <w:rPr>
+                        <w:rFonts w:ascii="Cambria Math" w:eastAsia="Cambria Math" w:hAnsi="Cambria Math" w:cs="Cambria Math"/>
+                      </w:rPr>
+                    </m:ctrlPr>
+                  </m:sSubPr>
+                  <m:e>
+                    <m:r>
+                      <w:rPr>
+                        <w:rFonts w:ascii="Cambria Math" w:eastAsia="Cambria Math" w:hAnsi="Cambria Math" w:cs="Cambria Math"/>
+                      </w:rPr>
+                      <m:t>v'</m:t>
+                    </m:r>
+                  </m:e>
+                  <m:sub>
+                    <m:r>
+                      <w:rPr>
+                        <w:rFonts w:ascii="Cambria Math" w:eastAsia="Cambria Math" w:hAnsi="Cambria Math" w:cs="Cambria Math"/>
+                      </w:rPr>
+                      <m:t>wO</m:t>
+                    </m:r>
+                  </m:sub>
+                </m:sSub>
+              </m:e>
+              <m:sup>
+                <m:sSub>
+                  <m:sSubPr>
+                    <m:ctrlPr>
+                      <w:rPr>
+                        <w:rFonts w:ascii="Cambria Math" w:eastAsia="Cambria Math" w:hAnsi="Cambria Math" w:cs="Cambria Math"/>
+                      </w:rPr>
+                    </m:ctrlPr>
+                  </m:sSubPr>
+                  <m:e>
+                    <m:r>
+                      <w:rPr>
+                        <w:rFonts w:ascii="Cambria Math" w:eastAsia="Cambria Math" w:hAnsi="Cambria Math" w:cs="Cambria Math"/>
+                      </w:rPr>
+                      <m:t>n</m:t>
+                    </m:r>
+                  </m:e>
+                  <m:sub>
+                    <m:sSub>
+                      <m:sSubPr>
+                        <m:ctrlPr>
+                          <w:rPr>
+                            <w:rFonts w:ascii="Cambria Math" w:eastAsia="Cambria Math" w:hAnsi="Cambria Math" w:cs="Cambria Math"/>
+                          </w:rPr>
+                        </m:ctrlPr>
+                      </m:sSubPr>
+                      <m:e>
+                        <m:r>
+                          <w:rPr>
+                            <w:rFonts w:ascii="Cambria Math" w:eastAsia="Cambria Math" w:hAnsi="Cambria Math" w:cs="Cambria Math"/>
+                          </w:rPr>
+                          <m:t>v</m:t>
+                        </m:r>
+                      </m:e>
+                      <m:sub>
+                        <m:sSub>
+                          <m:sSubPr>
+                            <m:ctrlPr>
+                              <w:rPr>
+                                <w:rFonts w:ascii="Cambria Math" w:eastAsia="Cambria Math" w:hAnsi="Cambria Math" w:cs="Cambria Math"/>
+                              </w:rPr>
+                            </m:ctrlPr>
+                          </m:sSubPr>
+                          <m:e>
+                            <m:r>
+                              <w:rPr>
+                                <w:rFonts w:ascii="Cambria Math" w:eastAsia="Cambria Math" w:hAnsi="Cambria Math" w:cs="Cambria Math"/>
+                              </w:rPr>
+                              <m:t>w</m:t>
+                            </m:r>
+                          </m:e>
+                          <m:sub>
+                            <m:r>
+                              <w:rPr>
+                                <w:rFonts w:ascii="Cambria Math" w:eastAsia="Cambria Math" w:hAnsi="Cambria Math" w:cs="Cambria Math"/>
+                              </w:rPr>
+                              <m:t>I</m:t>
+                            </m:r>
+                          </m:sub>
+                        </m:sSub>
+                      </m:sub>
+                    </m:sSub>
+                  </m:sub>
+                </m:sSub>
+              </m:sup>
+            </m:sSup>
+          </m:num>
+          <m:den>
+            <m:nary>
+              <m:naryPr>
+                <m:chr m:val="∑"/>
+                <m:ctrlPr>
+                  <w:rPr>
+                    <w:rFonts w:ascii="Cambria Math" w:eastAsia="Cambria Math" w:hAnsi="Cambria Math" w:cs="Cambria Math"/>
+                  </w:rPr>
+                </m:ctrlPr>
+              </m:naryPr>
+              <m:sub>
+                <m:r>
+                  <w:rPr>
+                    <w:rFonts w:ascii="Cambria Math" w:eastAsia="Cambria Math" w:hAnsi="Cambria Math" w:cs="Cambria Math"/>
+                  </w:rPr>
+                  <m:t>w=1</m:t>
+                </m:r>
+              </m:sub>
+              <m:sup>
+                <m:r>
+                  <w:rPr>
+                    <w:rFonts w:ascii="Cambria Math" w:eastAsia="Cambria Math" w:hAnsi="Cambria Math" w:cs="Cambria Math"/>
+                  </w:rPr>
+                  <m:t>W</m:t>
+                </m:r>
+              </m:sup>
+              <m:e/>
+            </m:nary>
+            <m:sSup>
+              <m:sSupPr>
+                <m:ctrlPr>
+                  <w:rPr>
+                    <w:rFonts w:ascii="Cambria Math" w:eastAsia="Cambria Math" w:hAnsi="Cambria Math" w:cs="Cambria Math"/>
+                  </w:rPr>
+                </m:ctrlPr>
+              </m:sSupPr>
+              <m:e>
+                <m:sSub>
+                  <m:sSubPr>
+                    <m:ctrlPr>
+                      <w:rPr>
+                        <w:rFonts w:ascii="Cambria Math" w:eastAsia="Cambria Math" w:hAnsi="Cambria Math" w:cs="Cambria Math"/>
+                      </w:rPr>
+                    </m:ctrlPr>
+                  </m:sSubPr>
+                  <m:e>
+                    <m:r>
+                      <w:rPr>
+                        <w:rFonts w:ascii="Cambria Math" w:eastAsia="Cambria Math" w:hAnsi="Cambria Math" w:cs="Cambria Math"/>
+                      </w:rPr>
+                      <m:t>v'</m:t>
+                    </m:r>
+                  </m:e>
+                  <m:sub>
+                    <m:r>
+                      <w:rPr>
+                        <w:rFonts w:ascii="Cambria Math" w:eastAsia="Cambria Math" w:hAnsi="Cambria Math" w:cs="Cambria Math"/>
+                      </w:rPr>
+                      <m:t>w</m:t>
+                    </m:r>
+                  </m:sub>
+                </m:sSub>
+              </m:e>
+              <m:sup>
+                <m:sSub>
+                  <m:sSubPr>
+                    <m:ctrlPr>
+                      <w:rPr>
+                        <w:rFonts w:ascii="Cambria Math" w:eastAsia="Cambria Math" w:hAnsi="Cambria Math" w:cs="Cambria Math"/>
+                      </w:rPr>
+                    </m:ctrlPr>
+                  </m:sSubPr>
+                  <m:e>
+                    <m:r>
+                      <w:rPr>
+                        <w:rFonts w:ascii="Cambria Math" w:eastAsia="Cambria Math" w:hAnsi="Cambria Math" w:cs="Cambria Math"/>
+                      </w:rPr>
+                      <m:t>n</m:t>
+                    </m:r>
+                  </m:e>
+                  <m:sub>
+                    <m:sSub>
+                      <m:sSubPr>
+                        <m:ctrlPr>
+                          <w:rPr>
+                            <w:rFonts w:ascii="Cambria Math" w:eastAsia="Cambria Math" w:hAnsi="Cambria Math" w:cs="Cambria Math"/>
+                          </w:rPr>
+                        </m:ctrlPr>
+                      </m:sSubPr>
+                      <m:e>
+                        <m:sSub>
+                          <m:sSubPr>
+                            <m:ctrlPr>
+                              <w:rPr>
+                                <w:rFonts w:ascii="Cambria Math" w:eastAsia="Cambria Math" w:hAnsi="Cambria Math" w:cs="Cambria Math"/>
+                              </w:rPr>
+                            </m:ctrlPr>
+                          </m:sSubPr>
+                          <m:e>
+                            <m:r>
+                              <w:rPr>
+                                <w:rFonts w:ascii="Cambria Math" w:eastAsia="Cambria Math" w:hAnsi="Cambria Math" w:cs="Cambria Math"/>
+                              </w:rPr>
+                              <m:t>v</m:t>
+                            </m:r>
+                          </m:e>
+                          <m:sub>
+                            <m:r>
+                              <w:rPr>
+                                <w:rFonts w:ascii="Cambria Math" w:eastAsia="Cambria Math" w:hAnsi="Cambria Math" w:cs="Cambria Math"/>
+                              </w:rPr>
+                              <m:t>w</m:t>
+                            </m:r>
+                          </m:sub>
+                        </m:sSub>
+                      </m:e>
+                      <m:sub>
+                        <m:r>
+                          <w:rPr>
+                            <w:rFonts w:ascii="Cambria Math" w:eastAsia="Cambria Math" w:hAnsi="Cambria Math" w:cs="Cambria Math"/>
+                          </w:rPr>
+                          <m:t>I</m:t>
+                        </m:r>
+                      </m:sub>
+                    </m:sSub>
+                  </m:sub>
+                </m:sSub>
+              </m:sup>
+            </m:sSup>
+          </m:den>
+        </m:f>
+      </m:oMath>
+      <w:r>
+        <w:t xml:space="preserve">              </w:t>
+      </w:r>
+      <w:r>
+        <w:t xml:space="preserve">            </w:t>
+      </w:r>
+      <w:r>
+        <w:t xml:space="preserve">                                                           (2)</w:t>
+      </w:r>
     </w:p>
     <w:p>
       <w:pPr>
@@ -7768,12 +7637,13 @@
       <w:pPr>
         <w:pStyle w:val="Ttulo2"/>
       </w:pPr>
-      <w:bookmarkStart w:id="10" w:name="_Toc41143835"/>
+      <w:bookmarkStart w:id="8" w:name="_Toc41145489"/>
       <w:proofErr w:type="spellStart"/>
       <w:r>
+        <w:lastRenderedPageBreak/>
         <w:t>Cbow</w:t>
       </w:r>
-      <w:bookmarkEnd w:id="10"/>
+      <w:bookmarkEnd w:id="8"/>
       <w:proofErr w:type="spellEnd"/>
     </w:p>
     <w:p/>
@@ -7878,6 +7748,34 @@
       </w:r>
     </w:p>
     <w:p/>
+    <w:p>
+      <w:pPr>
+        <w:pStyle w:val="Legenda"/>
+      </w:pPr>
+      <w:r>
+        <w:t xml:space="preserve">Figura </w:t>
+      </w:r>
+      <w:fldSimple w:instr=" SEQ Figura \* ARABIC ">
+        <w:r>
+          <w:rPr>
+            <w:noProof/>
+          </w:rPr>
+          <w:t>1</w:t>
+        </w:r>
+      </w:fldSimple>
+      <w:r>
+        <w:t xml:space="preserve"> - </w:t>
+      </w:r>
+      <w:proofErr w:type="spellStart"/>
+      <w:r>
+        <w:rPr>
+          <w:i/>
+          <w:iCs w:val="0"/>
+        </w:rPr>
+        <w:t>CBoW</w:t>
+      </w:r>
+      <w:proofErr w:type="spellEnd"/>
+    </w:p>
     <w:p>
       <w:pPr>
         <w:jc w:val="center"/>
@@ -7928,55 +7826,6 @@
     </w:p>
     <w:p>
       <w:pPr>
-        <w:pStyle w:val="Legenda"/>
-        <w:rPr>
-          <w:color w:val="000000"/>
-        </w:rPr>
-      </w:pPr>
-      <w:bookmarkStart w:id="11" w:name="_Ref40185465"/>
-      <w:bookmarkStart w:id="12" w:name="_Ref40185447"/>
-      <w:bookmarkStart w:id="13" w:name="_Toc40185531"/>
-      <w:r>
-        <w:t xml:space="preserve">Figura </w:t>
-      </w:r>
-      <w:r>
-        <w:fldChar w:fldCharType="begin"/>
-      </w:r>
-      <w:r>
-        <w:instrText xml:space="preserve"> SEQ Figura \* ARABIC </w:instrText>
-      </w:r>
-      <w:r>
-        <w:fldChar w:fldCharType="separate"/>
-      </w:r>
-      <w:r>
-        <w:rPr>
-          <w:noProof/>
-        </w:rPr>
-        <w:t>1</w:t>
-      </w:r>
-      <w:r>
-        <w:rPr>
-          <w:noProof/>
-        </w:rPr>
-        <w:fldChar w:fldCharType="end"/>
-      </w:r>
-      <w:bookmarkEnd w:id="11"/>
-      <w:r>
-        <w:t xml:space="preserve"> - </w:t>
-      </w:r>
-      <w:proofErr w:type="spellStart"/>
-      <w:r>
-        <w:rPr>
-          <w:color w:val="000000"/>
-        </w:rPr>
-        <w:t>CboW</w:t>
-      </w:r>
-      <w:bookmarkEnd w:id="12"/>
-      <w:bookmarkEnd w:id="13"/>
-      <w:proofErr w:type="spellEnd"/>
-    </w:p>
-    <w:p>
-      <w:pPr>
         <w:jc w:val="center"/>
       </w:pPr>
       <m:oMath>
@@ -8005,6 +7854,40 @@
     </w:p>
     <w:p>
       <w:pPr>
+        <w:pStyle w:val="Legenda"/>
+      </w:pPr>
+      <w:r>
+        <w:lastRenderedPageBreak/>
+        <w:t xml:space="preserve">Figura </w:t>
+      </w:r>
+      <w:fldSimple w:instr=" SEQ Figura \* ARABIC ">
+        <w:r>
+          <w:rPr>
+            <w:noProof/>
+          </w:rPr>
+          <w:t>2</w:t>
+        </w:r>
+      </w:fldSimple>
+      <w:r>
+        <w:t xml:space="preserve"> - </w:t>
+      </w:r>
+      <w:proofErr w:type="spellStart"/>
+      <w:r>
+        <w:rPr>
+          <w:color w:val="000000"/>
+        </w:rPr>
+        <w:t>Skip</w:t>
+      </w:r>
+      <w:proofErr w:type="spellEnd"/>
+      <w:r>
+        <w:rPr>
+          <w:color w:val="000000"/>
+        </w:rPr>
+        <w:t xml:space="preserve"> Gram</w:t>
+      </w:r>
+    </w:p>
+    <w:p>
+      <w:pPr>
         <w:keepNext/>
         <w:jc w:val="center"/>
       </w:pPr>
@@ -8012,7 +7895,6 @@
         <w:rPr>
           <w:noProof/>
         </w:rPr>
-        <w:lastRenderedPageBreak/>
         <w:drawing>
           <wp:inline distT="0" distB="0" distL="0" distR="0" wp14:anchorId="3EF36C2A" wp14:editId="1B89678B">
             <wp:extent cx="2495898" cy="3353268"/>
@@ -8052,57 +7934,6 @@
     </w:p>
     <w:p>
       <w:pPr>
-        <w:pStyle w:val="Legenda"/>
-        <w:rPr>
-          <w:color w:val="000000"/>
-        </w:rPr>
-      </w:pPr>
-      <w:bookmarkStart w:id="14" w:name="_Toc40185532"/>
-      <w:r>
-        <w:t xml:space="preserve">Figura </w:t>
-      </w:r>
-      <w:r>
-        <w:fldChar w:fldCharType="begin"/>
-      </w:r>
-      <w:r>
-        <w:instrText xml:space="preserve"> SEQ Figura \* ARABIC </w:instrText>
-      </w:r>
-      <w:r>
-        <w:fldChar w:fldCharType="separate"/>
-      </w:r>
-      <w:r>
-        <w:rPr>
-          <w:noProof/>
-        </w:rPr>
-        <w:t>2</w:t>
-      </w:r>
-      <w:r>
-        <w:rPr>
-          <w:noProof/>
-        </w:rPr>
-        <w:fldChar w:fldCharType="end"/>
-      </w:r>
-      <w:r>
-        <w:t xml:space="preserve"> - </w:t>
-      </w:r>
-      <w:proofErr w:type="spellStart"/>
-      <w:r>
-        <w:rPr>
-          <w:color w:val="000000"/>
-        </w:rPr>
-        <w:t>Skip</w:t>
-      </w:r>
-      <w:proofErr w:type="spellEnd"/>
-      <w:r>
-        <w:rPr>
-          <w:color w:val="000000"/>
-        </w:rPr>
-        <w:t xml:space="preserve"> Gram</w:t>
-      </w:r>
-      <w:bookmarkEnd w:id="14"/>
-    </w:p>
-    <w:p>
-      <w:pPr>
         <w:keepNext/>
         <w:spacing w:after="200" w:line="240" w:lineRule="auto"/>
         <w:ind w:firstLine="0"/>
@@ -8139,21 +7970,21 @@
         <w:ind w:firstLine="0"/>
         <w:jc w:val="left"/>
       </w:pPr>
-      <w:bookmarkStart w:id="15" w:name="_heading=h.a4vgmurz2jgf" w:colFirst="0" w:colLast="0"/>
-      <w:bookmarkStart w:id="16" w:name="_heading=h.9ne77upr3ml9" w:colFirst="0" w:colLast="0"/>
-      <w:bookmarkEnd w:id="15"/>
-      <w:bookmarkEnd w:id="16"/>
+      <w:bookmarkStart w:id="9" w:name="_heading=h.a4vgmurz2jgf" w:colFirst="0" w:colLast="0"/>
+      <w:bookmarkStart w:id="10" w:name="_heading=h.9ne77upr3ml9" w:colFirst="0" w:colLast="0"/>
+      <w:bookmarkEnd w:id="9"/>
+      <w:bookmarkEnd w:id="10"/>
     </w:p>
     <w:p>
       <w:pPr>
         <w:pStyle w:val="Ttulo2"/>
       </w:pPr>
-      <w:bookmarkStart w:id="17" w:name="_Toc41143836"/>
+      <w:bookmarkStart w:id="11" w:name="_Toc41145490"/>
       <w:proofErr w:type="spellStart"/>
       <w:r>
         <w:t>GloVe</w:t>
       </w:r>
-      <w:bookmarkEnd w:id="17"/>
+      <w:bookmarkEnd w:id="11"/>
       <w:proofErr w:type="spellEnd"/>
     </w:p>
     <w:p/>
@@ -8291,12 +8122,12 @@
         <w:pStyle w:val="Ttulo1"/>
         <w:jc w:val="left"/>
       </w:pPr>
-      <w:bookmarkStart w:id="18" w:name="_Toc41143837"/>
+      <w:bookmarkStart w:id="12" w:name="_Toc41145491"/>
       <w:r>
         <w:lastRenderedPageBreak/>
         <w:t>MÉTODOS DE SUMARIZAÇÃO</w:t>
       </w:r>
-      <w:bookmarkEnd w:id="18"/>
+      <w:bookmarkEnd w:id="12"/>
       <w:r>
         <w:t xml:space="preserve"> </w:t>
       </w:r>
@@ -8312,7 +8143,7 @@
       <w:pPr>
         <w:pStyle w:val="Ttulo2"/>
       </w:pPr>
-      <w:bookmarkStart w:id="19" w:name="_Toc41143838"/>
+      <w:bookmarkStart w:id="13" w:name="_Toc41145492"/>
       <w:proofErr w:type="spellStart"/>
       <w:r>
         <w:t>Sequence</w:t>
@@ -8333,7 +8164,7 @@
       <w:r>
         <w:t>Sequence</w:t>
       </w:r>
-      <w:bookmarkEnd w:id="19"/>
+      <w:bookmarkEnd w:id="13"/>
       <w:proofErr w:type="spellEnd"/>
     </w:p>
     <w:p>
@@ -8347,33 +8178,33 @@
       <w:pPr>
         <w:pStyle w:val="Ttulo1"/>
       </w:pPr>
-      <w:bookmarkStart w:id="20" w:name="_Toc41143839"/>
+      <w:bookmarkStart w:id="14" w:name="_Toc41145493"/>
       <w:r>
         <w:t>METODOLOGIA</w:t>
       </w:r>
-      <w:bookmarkEnd w:id="20"/>
+      <w:bookmarkEnd w:id="14"/>
     </w:p>
     <w:p/>
     <w:p>
       <w:pPr>
         <w:pStyle w:val="Ttulo1"/>
       </w:pPr>
-      <w:bookmarkStart w:id="21" w:name="_Toc41143840"/>
+      <w:bookmarkStart w:id="15" w:name="_Toc41145494"/>
       <w:r>
         <w:t>RESULTADOS</w:t>
       </w:r>
-      <w:bookmarkEnd w:id="21"/>
+      <w:bookmarkEnd w:id="15"/>
     </w:p>
     <w:p/>
     <w:p>
       <w:pPr>
         <w:pStyle w:val="Ttulo1"/>
       </w:pPr>
-      <w:bookmarkStart w:id="22" w:name="_Toc41143841"/>
+      <w:bookmarkStart w:id="16" w:name="_Toc41145495"/>
       <w:r>
         <w:t>CONCLUSÃO</w:t>
       </w:r>
-      <w:bookmarkEnd w:id="22"/>
+      <w:bookmarkEnd w:id="16"/>
       <w:r>
         <w:br/>
       </w:r>
@@ -9057,6 +8888,7 @@
     <w:lsdException w:name="HTML Sample" w:semiHidden="1" w:unhideWhenUsed="1"/>
     <w:lsdException w:name="HTML Typewriter" w:semiHidden="1" w:unhideWhenUsed="1"/>
     <w:lsdException w:name="HTML Variable" w:semiHidden="1" w:unhideWhenUsed="1"/>
+    <w:lsdException w:name="Normal Table" w:semiHidden="1" w:unhideWhenUsed="1"/>
     <w:lsdException w:name="annotation subject" w:semiHidden="1" w:unhideWhenUsed="1"/>
     <w:lsdException w:name="No List" w:semiHidden="1" w:unhideWhenUsed="1"/>
     <w:lsdException w:name="Outline List 1" w:semiHidden="1" w:unhideWhenUsed="1"/>
@@ -9099,8 +8931,11 @@
     <w:lsdException w:name="Table Contemporary" w:semiHidden="1" w:unhideWhenUsed="1"/>
     <w:lsdException w:name="Table Elegant" w:semiHidden="1" w:unhideWhenUsed="1"/>
     <w:lsdException w:name="Table Professional" w:semiHidden="1" w:unhideWhenUsed="1"/>
+    <w:lsdException w:name="Table Subtle 1" w:semiHidden="1" w:unhideWhenUsed="1"/>
     <w:lsdException w:name="Table Subtle 2" w:semiHidden="1" w:unhideWhenUsed="1"/>
     <w:lsdException w:name="Table Web 1" w:semiHidden="1" w:unhideWhenUsed="1"/>
+    <w:lsdException w:name="Table Web 2" w:semiHidden="1" w:unhideWhenUsed="1"/>
+    <w:lsdException w:name="Table Web 3" w:semiHidden="1" w:unhideWhenUsed="1"/>
     <w:lsdException w:name="Balloon Text" w:semiHidden="1" w:unhideWhenUsed="1"/>
     <w:lsdException w:name="Table Grid" w:uiPriority="39"/>
     <w:lsdException w:name="Table Theme" w:semiHidden="1" w:unhideWhenUsed="1"/>
@@ -11197,7 +11032,7 @@
 </file>
 
 <file path=customXml/itemProps2.xml><?xml version="1.0" encoding="utf-8"?>
-<ds:datastoreItem xmlns:ds="http://schemas.openxmlformats.org/officeDocument/2006/customXml" ds:itemID="{4BDE0014-5E7F-4F76-9CD9-68F542D6961B}">
+<ds:datastoreItem xmlns:ds="http://schemas.openxmlformats.org/officeDocument/2006/customXml" ds:itemID="{1A521D9C-9712-48D5-A220-1BF32A0DC332}">
   <ds:schemaRefs>
     <ds:schemaRef ds:uri="http://schemas.openxmlformats.org/officeDocument/2006/bibliography"/>
   </ds:schemaRefs>

</xml_diff>

<commit_message>
Correção dos problemas na formatação
</commit_message>
<xml_diff>
--- a/Docs/Sumarização de notícias.docx
+++ b/Docs/Sumarização de notícias.docx
@@ -581,6 +581,34 @@
         <w:ind w:firstLine="0"/>
         <w:jc w:val="center"/>
         <w:rPr>
+          <w:b/>
+          <w:sz w:val="28"/>
+          <w:szCs w:val="28"/>
+        </w:rPr>
+      </w:pPr>
+      <w:r>
+        <w:rPr>
+          <w:b/>
+          <w:sz w:val="28"/>
+          <w:szCs w:val="28"/>
+        </w:rPr>
+        <w:t>2020</w:t>
+      </w:r>
+      <w:r>
+        <w:rPr>
+          <w:b/>
+          <w:sz w:val="28"/>
+          <w:szCs w:val="28"/>
+        </w:rPr>
+        <w:br w:type="page"/>
+      </w:r>
+    </w:p>
+    <w:p>
+      <w:pPr>
+        <w:spacing w:after="200" w:line="276" w:lineRule="auto"/>
+        <w:ind w:firstLine="0"/>
+        <w:jc w:val="center"/>
+        <w:rPr>
           <w:rFonts w:ascii="Calibri" w:eastAsia="Calibri" w:hAnsi="Calibri" w:cs="Calibri"/>
           <w:sz w:val="22"/>
           <w:szCs w:val="22"/>
@@ -589,17 +617,16 @@
       <w:r>
         <w:rPr>
           <w:b/>
-          <w:sz w:val="28"/>
-          <w:szCs w:val="28"/>
-        </w:rPr>
-        <w:t>2020</w:t>
+        </w:rPr>
+        <w:lastRenderedPageBreak/>
+        <w:t>Guilherme Proença Cravo da Costa</w:t>
       </w:r>
     </w:p>
     <w:p>
       <w:pPr>
         <w:spacing w:after="200" w:line="276" w:lineRule="auto"/>
         <w:ind w:firstLine="0"/>
-        <w:jc w:val="left"/>
+        <w:jc w:val="center"/>
         <w:rPr>
           <w:rFonts w:ascii="Calibri" w:eastAsia="Calibri" w:hAnsi="Calibri" w:cs="Calibri"/>
           <w:sz w:val="22"/>
@@ -608,37 +635,44 @@
       </w:pPr>
       <w:r>
         <w:rPr>
-          <w:rFonts w:ascii="Calibri" w:eastAsia="Calibri" w:hAnsi="Calibri" w:cs="Calibri"/>
-          <w:sz w:val="32"/>
-          <w:szCs w:val="32"/>
-        </w:rPr>
-        <w:lastRenderedPageBreak/>
-        <w:t xml:space="preserve"> </w:t>
+          <w:b/>
+        </w:rPr>
+        <w:t>Renato Druzian</w:t>
       </w:r>
     </w:p>
     <w:p>
       <w:pPr>
         <w:spacing w:after="200" w:line="276" w:lineRule="auto"/>
         <w:ind w:firstLine="0"/>
-        <w:jc w:val="center"/>
+        <w:rPr>
+          <w:b/>
+        </w:rPr>
+      </w:pPr>
+    </w:p>
+    <w:p>
+      <w:pPr>
+        <w:spacing w:after="200" w:line="276" w:lineRule="auto"/>
+        <w:ind w:firstLine="0"/>
+        <w:rPr>
+          <w:b/>
+        </w:rPr>
+      </w:pPr>
+    </w:p>
+    <w:p>
+      <w:pPr>
+        <w:spacing w:after="200" w:line="276" w:lineRule="auto"/>
+        <w:ind w:firstLine="0"/>
         <w:rPr>
           <w:rFonts w:ascii="Calibri" w:eastAsia="Calibri" w:hAnsi="Calibri" w:cs="Calibri"/>
           <w:sz w:val="22"/>
           <w:szCs w:val="22"/>
         </w:rPr>
       </w:pPr>
-      <w:r>
-        <w:rPr>
-          <w:b/>
-        </w:rPr>
-        <w:t>Guilherme Proença Cravo da Costa</w:t>
-      </w:r>
     </w:p>
     <w:p>
       <w:pPr>
         <w:spacing w:after="200" w:line="276" w:lineRule="auto"/>
         <w:ind w:firstLine="0"/>
-        <w:jc w:val="center"/>
         <w:rPr>
           <w:rFonts w:ascii="Calibri" w:eastAsia="Calibri" w:hAnsi="Calibri" w:cs="Calibri"/>
           <w:sz w:val="22"/>
@@ -649,26 +683,8 @@
         <w:rPr>
           <w:b/>
         </w:rPr>
-        <w:t>Renato Druzian</w:t>
-      </w:r>
-    </w:p>
-    <w:p>
-      <w:pPr>
-        <w:spacing w:after="200" w:line="276" w:lineRule="auto"/>
-        <w:ind w:firstLine="0"/>
-        <w:rPr>
-          <w:b/>
-        </w:rPr>
-      </w:pPr>
-    </w:p>
-    <w:p>
-      <w:pPr>
-        <w:spacing w:after="200" w:line="276" w:lineRule="auto"/>
-        <w:ind w:firstLine="0"/>
-        <w:rPr>
-          <w:b/>
-        </w:rPr>
-      </w:pPr>
+        <w:t xml:space="preserve"> </w:t>
+      </w:r>
     </w:p>
     <w:p>
       <w:pPr>
@@ -680,6 +696,12 @@
           <w:szCs w:val="22"/>
         </w:rPr>
       </w:pPr>
+      <w:r>
+        <w:rPr>
+          <w:b/>
+        </w:rPr>
+        <w:t xml:space="preserve"> </w:t>
+      </w:r>
     </w:p>
     <w:p>
       <w:pPr>
@@ -702,6 +724,7 @@
       <w:pPr>
         <w:spacing w:after="200" w:line="276" w:lineRule="auto"/>
         <w:ind w:firstLine="0"/>
+        <w:jc w:val="center"/>
         <w:rPr>
           <w:rFonts w:ascii="Calibri" w:eastAsia="Calibri" w:hAnsi="Calibri" w:cs="Calibri"/>
           <w:sz w:val="22"/>
@@ -711,8 +734,10 @@
       <w:r>
         <w:rPr>
           <w:b/>
-        </w:rPr>
-        <w:t xml:space="preserve"> </w:t>
+          <w:sz w:val="28"/>
+          <w:szCs w:val="28"/>
+        </w:rPr>
+        <w:t>SUMARIZAÇÃO DE NOTÍCIAS</w:t>
       </w:r>
     </w:p>
     <w:p>
@@ -736,7 +761,6 @@
       <w:pPr>
         <w:spacing w:after="200" w:line="276" w:lineRule="auto"/>
         <w:ind w:firstLine="0"/>
-        <w:jc w:val="center"/>
         <w:rPr>
           <w:rFonts w:ascii="Calibri" w:eastAsia="Calibri" w:hAnsi="Calibri" w:cs="Calibri"/>
           <w:sz w:val="22"/>
@@ -746,10 +770,8 @@
       <w:r>
         <w:rPr>
           <w:b/>
-          <w:sz w:val="28"/>
-          <w:szCs w:val="28"/>
-        </w:rPr>
-        <w:t>SUMARIZAÇÃO DE NOTÍCIAS</w:t>
+        </w:rPr>
+        <w:t xml:space="preserve"> </w:t>
       </w:r>
     </w:p>
     <w:p>
@@ -763,9 +785,6 @@
         </w:rPr>
       </w:pPr>
       <w:r>
-        <w:rPr>
-          <w:b/>
-        </w:rPr>
         <w:t xml:space="preserve"> </w:t>
       </w:r>
     </w:p>
@@ -780,9 +799,6 @@
         </w:rPr>
       </w:pPr>
       <w:r>
-        <w:rPr>
-          <w:b/>
-        </w:rPr>
         <w:t xml:space="preserve"> </w:t>
       </w:r>
     </w:p>
@@ -802,8 +818,7 @@
     </w:p>
     <w:p>
       <w:pPr>
-        <w:spacing w:after="200" w:line="276" w:lineRule="auto"/>
-        <w:ind w:firstLine="0"/>
+        <w:ind w:left="4536" w:firstLine="0"/>
         <w:rPr>
           <w:rFonts w:ascii="Calibri" w:eastAsia="Calibri" w:hAnsi="Calibri" w:cs="Calibri"/>
           <w:sz w:val="22"/>
@@ -811,13 +826,36 @@
         </w:rPr>
       </w:pPr>
       <w:r>
+        <w:rPr>
+          <w:sz w:val="22"/>
+          <w:szCs w:val="22"/>
+        </w:rPr>
+        <w:t xml:space="preserve">Trabalho de conclusão de curso apresentado ao Centro Universitário </w:t>
+      </w:r>
+      <w:proofErr w:type="spellStart"/>
+      <w:r>
+        <w:rPr>
+          <w:sz w:val="22"/>
+          <w:szCs w:val="22"/>
+        </w:rPr>
+        <w:t>Facens</w:t>
+      </w:r>
+      <w:proofErr w:type="spellEnd"/>
+      <w:r>
+        <w:rPr>
+          <w:sz w:val="22"/>
+          <w:szCs w:val="22"/>
+        </w:rPr>
+        <w:t xml:space="preserve"> como exigência parcial para obtenção do diploma de graduação em Engenharia da Computação.</w:t>
+      </w:r>
+      <w:r>
         <w:t xml:space="preserve"> </w:t>
       </w:r>
     </w:p>
     <w:p>
       <w:pPr>
         <w:spacing w:after="200" w:line="276" w:lineRule="auto"/>
-        <w:ind w:firstLine="0"/>
+        <w:ind w:left="4535" w:firstLine="0"/>
         <w:rPr>
           <w:rFonts w:ascii="Calibri" w:eastAsia="Calibri" w:hAnsi="Calibri" w:cs="Calibri"/>
           <w:sz w:val="22"/>
@@ -825,12 +863,18 @@
         </w:rPr>
       </w:pPr>
       <w:r>
-        <w:t xml:space="preserve"> </w:t>
-      </w:r>
-    </w:p>
-    <w:p>
-      <w:pPr>
-        <w:ind w:left="4536" w:firstLine="0"/>
+        <w:t xml:space="preserve">Orientador: Prof. Johannes von </w:t>
+      </w:r>
+      <w:proofErr w:type="spellStart"/>
+      <w:r>
+        <w:t>Lotcher</w:t>
+      </w:r>
+      <w:proofErr w:type="spellEnd"/>
+    </w:p>
+    <w:p>
+      <w:pPr>
+        <w:spacing w:after="200" w:line="276" w:lineRule="auto"/>
+        <w:ind w:left="4535" w:firstLine="0"/>
         <w:rPr>
           <w:rFonts w:ascii="Calibri" w:eastAsia="Calibri" w:hAnsi="Calibri" w:cs="Calibri"/>
           <w:sz w:val="22"/>
@@ -838,115 +882,91 @@
         </w:rPr>
       </w:pPr>
       <w:r>
-        <w:rPr>
-          <w:sz w:val="22"/>
-          <w:szCs w:val="22"/>
-        </w:rPr>
-        <w:t xml:space="preserve">Trabalho de conclusão de curso apresentado ao Centro Universitário </w:t>
-      </w:r>
-      <w:proofErr w:type="spellStart"/>
-      <w:r>
-        <w:rPr>
-          <w:sz w:val="22"/>
-          <w:szCs w:val="22"/>
-        </w:rPr>
-        <w:t>Facens</w:t>
-      </w:r>
-      <w:proofErr w:type="spellEnd"/>
-      <w:r>
-        <w:rPr>
-          <w:sz w:val="22"/>
-          <w:szCs w:val="22"/>
-        </w:rPr>
-        <w:t xml:space="preserve"> como exigência parcial para obtenção do diploma de graduação em Engenharia da Computação.</w:t>
-      </w:r>
-      <w:r>
-        <w:t xml:space="preserve"> </w:t>
+        <w:t xml:space="preserve">  </w:t>
       </w:r>
     </w:p>
     <w:p>
       <w:pPr>
         <w:spacing w:after="200" w:line="276" w:lineRule="auto"/>
-        <w:ind w:left="4535" w:firstLine="0"/>
+        <w:ind w:firstLine="0"/>
+        <w:jc w:val="right"/>
+        <w:rPr>
+          <w:b/>
+          <w:i/>
+          <w:sz w:val="28"/>
+          <w:szCs w:val="28"/>
+        </w:rPr>
+      </w:pPr>
+    </w:p>
+    <w:p>
+      <w:pPr>
+        <w:spacing w:after="200" w:line="276" w:lineRule="auto"/>
+        <w:ind w:firstLine="0"/>
+        <w:jc w:val="right"/>
+        <w:rPr>
+          <w:b/>
+          <w:i/>
+          <w:sz w:val="28"/>
+          <w:szCs w:val="28"/>
+        </w:rPr>
+      </w:pPr>
+    </w:p>
+    <w:p>
+      <w:pPr>
+        <w:spacing w:after="200" w:line="276" w:lineRule="auto"/>
+        <w:ind w:firstLine="0"/>
+        <w:jc w:val="right"/>
+        <w:rPr>
+          <w:b/>
+          <w:i/>
+          <w:sz w:val="28"/>
+          <w:szCs w:val="28"/>
+        </w:rPr>
+      </w:pPr>
+    </w:p>
+    <w:p>
+      <w:pPr>
+        <w:spacing w:after="200" w:line="276" w:lineRule="auto"/>
+        <w:ind w:firstLine="0"/>
+        <w:jc w:val="right"/>
         <w:rPr>
           <w:rFonts w:ascii="Calibri" w:eastAsia="Calibri" w:hAnsi="Calibri" w:cs="Calibri"/>
           <w:sz w:val="22"/>
           <w:szCs w:val="22"/>
         </w:rPr>
       </w:pPr>
-      <w:r>
-        <w:t xml:space="preserve">Orientador: Prof. Johannes von </w:t>
-      </w:r>
-      <w:proofErr w:type="spellStart"/>
-      <w:r>
-        <w:t>Lotcher</w:t>
-      </w:r>
-      <w:proofErr w:type="spellEnd"/>
     </w:p>
     <w:p>
       <w:pPr>
         <w:spacing w:after="200" w:line="276" w:lineRule="auto"/>
-        <w:ind w:left="4535" w:firstLine="0"/>
+        <w:ind w:firstLine="0"/>
+        <w:jc w:val="right"/>
         <w:rPr>
           <w:rFonts w:ascii="Calibri" w:eastAsia="Calibri" w:hAnsi="Calibri" w:cs="Calibri"/>
           <w:sz w:val="22"/>
           <w:szCs w:val="22"/>
         </w:rPr>
       </w:pPr>
-      <w:r>
-        <w:t xml:space="preserve">  </w:t>
-      </w:r>
     </w:p>
     <w:p>
       <w:pPr>
         <w:spacing w:after="200" w:line="276" w:lineRule="auto"/>
         <w:ind w:firstLine="0"/>
-        <w:jc w:val="right"/>
-        <w:rPr>
-          <w:b/>
-          <w:i/>
-          <w:sz w:val="28"/>
-          <w:szCs w:val="28"/>
-        </w:rPr>
-      </w:pPr>
-    </w:p>
-    <w:p>
-      <w:pPr>
-        <w:spacing w:after="200" w:line="276" w:lineRule="auto"/>
-        <w:ind w:firstLine="0"/>
-        <w:jc w:val="right"/>
-        <w:rPr>
-          <w:b/>
-          <w:i/>
-          <w:sz w:val="28"/>
-          <w:szCs w:val="28"/>
-        </w:rPr>
-      </w:pPr>
-    </w:p>
-    <w:p>
-      <w:pPr>
-        <w:spacing w:after="200" w:line="276" w:lineRule="auto"/>
-        <w:ind w:firstLine="0"/>
-        <w:jc w:val="right"/>
-        <w:rPr>
-          <w:b/>
-          <w:i/>
-          <w:sz w:val="28"/>
-          <w:szCs w:val="28"/>
-        </w:rPr>
-      </w:pPr>
-    </w:p>
-    <w:p>
-      <w:pPr>
-        <w:spacing w:after="200" w:line="276" w:lineRule="auto"/>
-        <w:ind w:firstLine="0"/>
-        <w:jc w:val="right"/>
+        <w:jc w:val="center"/>
         <w:rPr>
           <w:rFonts w:ascii="Calibri" w:eastAsia="Calibri" w:hAnsi="Calibri" w:cs="Calibri"/>
           <w:sz w:val="22"/>
           <w:szCs w:val="22"/>
         </w:rPr>
       </w:pPr>
+      <w:r>
+        <w:rPr>
+          <w:b/>
+          <w:sz w:val="28"/>
+          <w:szCs w:val="28"/>
+        </w:rPr>
+        <w:t>Sorocaba/SP</w:t>
+      </w:r>
     </w:p>
     <w:p>
       <w:pPr>
@@ -954,29 +974,9 @@
         <w:ind w:firstLine="0"/>
         <w:jc w:val="center"/>
         <w:rPr>
-          <w:rFonts w:ascii="Calibri" w:eastAsia="Calibri" w:hAnsi="Calibri" w:cs="Calibri"/>
-          <w:sz w:val="22"/>
-          <w:szCs w:val="22"/>
-        </w:rPr>
-      </w:pPr>
-      <w:r>
-        <w:rPr>
-          <w:b/>
-          <w:sz w:val="28"/>
-          <w:szCs w:val="28"/>
-        </w:rPr>
-        <w:t>Sorocaba/SP</w:t>
-      </w:r>
-    </w:p>
-    <w:p>
-      <w:pPr>
-        <w:spacing w:after="200" w:line="276" w:lineRule="auto"/>
-        <w:ind w:firstLine="0"/>
-        <w:jc w:val="center"/>
-        <w:rPr>
-          <w:rFonts w:ascii="Calibri" w:eastAsia="Calibri" w:hAnsi="Calibri" w:cs="Calibri"/>
-          <w:sz w:val="22"/>
-          <w:szCs w:val="22"/>
+          <w:b/>
+          <w:sz w:val="28"/>
+          <w:szCs w:val="28"/>
         </w:rPr>
       </w:pPr>
       <w:r>
@@ -987,98 +987,14 @@
         </w:rPr>
         <w:t>2020</w:t>
       </w:r>
-    </w:p>
-    <w:p>
-      <w:pPr>
-        <w:spacing w:after="200" w:line="276" w:lineRule="auto"/>
-        <w:ind w:firstLine="0"/>
-        <w:jc w:val="center"/>
-        <w:rPr>
-          <w:rFonts w:ascii="Calibri" w:eastAsia="Calibri" w:hAnsi="Calibri" w:cs="Calibri"/>
-          <w:sz w:val="22"/>
-          <w:szCs w:val="22"/>
-        </w:rPr>
-      </w:pPr>
-      <w:r>
-        <w:rPr>
-          <w:rFonts w:ascii="Calibri" w:eastAsia="Calibri" w:hAnsi="Calibri" w:cs="Calibri"/>
-          <w:sz w:val="22"/>
-          <w:szCs w:val="22"/>
-        </w:rPr>
-        <w:lastRenderedPageBreak/>
-        <w:t xml:space="preserve"> </w:t>
-      </w:r>
-    </w:p>
-    <w:p>
-      <w:pPr>
-        <w:spacing w:after="200" w:line="276" w:lineRule="auto"/>
-        <w:ind w:firstLine="0"/>
-        <w:jc w:val="left"/>
-        <w:rPr>
-          <w:rFonts w:ascii="Calibri" w:eastAsia="Calibri" w:hAnsi="Calibri" w:cs="Calibri"/>
-          <w:sz w:val="22"/>
-          <w:szCs w:val="22"/>
-        </w:rPr>
-      </w:pPr>
-    </w:p>
-    <w:p>
-      <w:pPr>
-        <w:spacing w:after="200" w:line="276" w:lineRule="auto"/>
-        <w:ind w:firstLine="0"/>
-        <w:jc w:val="center"/>
-        <w:rPr>
-          <w:sz w:val="22"/>
-          <w:szCs w:val="22"/>
-        </w:rPr>
-      </w:pPr>
-    </w:p>
-    <w:p>
-      <w:pPr>
-        <w:spacing w:after="200" w:line="276" w:lineRule="auto"/>
-        <w:ind w:firstLine="0"/>
-        <w:jc w:val="left"/>
-        <w:rPr>
-          <w:rFonts w:ascii="Calibri" w:eastAsia="Calibri" w:hAnsi="Calibri" w:cs="Calibri"/>
-          <w:sz w:val="22"/>
-          <w:szCs w:val="22"/>
-        </w:rPr>
-      </w:pPr>
-    </w:p>
-    <w:p>
-      <w:pPr>
-        <w:spacing w:after="200" w:line="276" w:lineRule="auto"/>
-        <w:ind w:firstLine="0"/>
-        <w:jc w:val="left"/>
-        <w:rPr>
-          <w:rFonts w:ascii="Calibri" w:eastAsia="Calibri" w:hAnsi="Calibri" w:cs="Calibri"/>
-          <w:sz w:val="22"/>
-          <w:szCs w:val="22"/>
-        </w:rPr>
-      </w:pPr>
-    </w:p>
-    <w:p>
-      <w:pPr>
-        <w:spacing w:after="200" w:line="276" w:lineRule="auto"/>
-        <w:ind w:firstLine="0"/>
-        <w:jc w:val="left"/>
-        <w:rPr>
-          <w:rFonts w:ascii="Calibri" w:eastAsia="Calibri" w:hAnsi="Calibri" w:cs="Calibri"/>
-          <w:sz w:val="22"/>
-          <w:szCs w:val="22"/>
-        </w:rPr>
-      </w:pPr>
-    </w:p>
-    <w:p>
-      <w:pPr>
-        <w:spacing w:after="200" w:line="276" w:lineRule="auto"/>
-        <w:ind w:firstLine="0"/>
-        <w:jc w:val="left"/>
-        <w:rPr>
-          <w:rFonts w:ascii="Calibri" w:eastAsia="Calibri" w:hAnsi="Calibri" w:cs="Calibri"/>
-          <w:sz w:val="22"/>
-          <w:szCs w:val="22"/>
-        </w:rPr>
-      </w:pPr>
+      <w:r>
+        <w:rPr>
+          <w:b/>
+          <w:sz w:val="28"/>
+          <w:szCs w:val="28"/>
+        </w:rPr>
+        <w:br w:type="page"/>
+      </w:r>
     </w:p>
     <w:p>
       <w:pPr>
@@ -1298,7 +1214,6 @@
         <w:jc w:val="center"/>
       </w:pPr>
       <w:r>
-        <w:lastRenderedPageBreak/>
         <w:t>ELABORADA PELA “BIBLIOTECA FACENS”</w:t>
       </w:r>
       <w:r>
@@ -2251,6 +2166,9 @@
         <w:ind w:firstLine="0"/>
         <w:jc w:val="center"/>
       </w:pPr>
+      <w:r>
+        <w:br w:type="page"/>
+      </w:r>
     </w:p>
     <w:p>
       <w:pPr>
@@ -2263,6 +2181,15 @@
           <w:szCs w:val="28"/>
         </w:rPr>
       </w:pPr>
+      <w:r>
+        <w:rPr>
+          <w:b/>
+          <w:sz w:val="28"/>
+          <w:szCs w:val="28"/>
+        </w:rPr>
+        <w:lastRenderedPageBreak/>
+        <w:t>AGRADECIMENTOS</w:t>
+      </w:r>
     </w:p>
     <w:p>
       <w:pPr>
@@ -2275,26 +2202,6 @@
           <w:szCs w:val="28"/>
         </w:rPr>
       </w:pPr>
-      <w:r>
-        <w:rPr>
-          <w:b/>
-          <w:sz w:val="28"/>
-          <w:szCs w:val="28"/>
-        </w:rPr>
-        <w:t>AGRADECIMENTOS</w:t>
-      </w:r>
-    </w:p>
-    <w:p>
-      <w:pPr>
-        <w:spacing w:after="200" w:line="276" w:lineRule="auto"/>
-        <w:ind w:firstLine="0"/>
-        <w:jc w:val="center"/>
-        <w:rPr>
-          <w:b/>
-          <w:sz w:val="28"/>
-          <w:szCs w:val="28"/>
-        </w:rPr>
-      </w:pPr>
     </w:p>
     <w:p>
       <w:pPr>
@@ -2310,6 +2217,8 @@
           <w:szCs w:val="28"/>
         </w:rPr>
         <w:sectPr>
+          <w:footerReference w:type="even" r:id="rId10"/>
+          <w:headerReference w:type="first" r:id="rId11"/>
           <w:pgSz w:w="11906" w:h="16838"/>
           <w:pgMar w:top="1701" w:right="1134" w:bottom="1134" w:left="1701" w:header="709" w:footer="709" w:gutter="0"/>
           <w:pgNumType w:start="1"/>
@@ -2611,16 +2520,27 @@
       <w:pPr>
         <w:spacing w:line="240" w:lineRule="auto"/>
         <w:ind w:left="4536" w:firstLine="0"/>
-      </w:pPr>
-      <w:r>
-        <w:t xml:space="preserve">Nome do autor </w:t>
-      </w:r>
-      <w:r>
         <w:rPr>
           <w:sz w:val="20"/>
           <w:szCs w:val="20"/>
         </w:rPr>
+      </w:pPr>
+      <w:r>
+        <w:t xml:space="preserve">Nome do autor </w:t>
+      </w:r>
+      <w:r>
+        <w:rPr>
+          <w:sz w:val="20"/>
+          <w:szCs w:val="20"/>
+        </w:rPr>
         <w:t xml:space="preserve">                                                     </w:t>
+      </w:r>
+      <w:r>
+        <w:rPr>
+          <w:sz w:val="20"/>
+          <w:szCs w:val="20"/>
+        </w:rPr>
+        <w:br w:type="page"/>
       </w:r>
     </w:p>
     <w:p>
@@ -2959,6 +2879,17 @@
         <w:shd w:val="clear" w:color="auto" w:fill="FFFFFF"/>
         <w:ind w:firstLine="0"/>
         <w:jc w:val="left"/>
+        <w:sectPr>
+          <w:headerReference w:type="even" r:id="rId12"/>
+          <w:headerReference w:type="default" r:id="rId13"/>
+          <w:footerReference w:type="even" r:id="rId14"/>
+          <w:footerReference w:type="default" r:id="rId15"/>
+          <w:pgSz w:w="11906" w:h="16838"/>
+          <w:pgMar w:top="1417" w:right="1701" w:bottom="1417" w:left="1701" w:header="708" w:footer="708" w:gutter="0"/>
+          <w:cols w:space="720" w:equalWidth="0">
+            <w:col w:w="8838"/>
+          </w:cols>
+        </w:sectPr>
       </w:pPr>
     </w:p>
     <w:p>
@@ -3439,6 +3370,15 @@
           <w:sz w:val="28"/>
           <w:szCs w:val="28"/>
         </w:rPr>
+        <w:sectPr>
+          <w:headerReference w:type="even" r:id="rId16"/>
+          <w:footerReference w:type="even" r:id="rId17"/>
+          <w:pgSz w:w="11906" w:h="16838"/>
+          <w:pgMar w:top="1417" w:right="1701" w:bottom="1417" w:left="1701" w:header="708" w:footer="708" w:gutter="0"/>
+          <w:cols w:space="720" w:equalWidth="0">
+            <w:col w:w="8838"/>
+          </w:cols>
+        </w:sectPr>
       </w:pPr>
     </w:p>
     <w:p>
@@ -3875,6 +3815,15 @@
           <w:sz w:val="28"/>
           <w:szCs w:val="28"/>
         </w:rPr>
+        <w:sectPr>
+          <w:headerReference w:type="default" r:id="rId18"/>
+          <w:footerReference w:type="default" r:id="rId19"/>
+          <w:pgSz w:w="11906" w:h="16838"/>
+          <w:pgMar w:top="1417" w:right="1701" w:bottom="1417" w:left="1701" w:header="708" w:footer="708" w:gutter="0"/>
+          <w:cols w:space="720" w:equalWidth="0">
+            <w:col w:w="8838"/>
+          </w:cols>
+        </w:sectPr>
       </w:pPr>
     </w:p>
     <w:p>
@@ -4430,6 +4379,15 @@
         <w:rPr>
           <w:lang w:val="en-US"/>
         </w:rPr>
+        <w:sectPr>
+          <w:headerReference w:type="even" r:id="rId20"/>
+          <w:footerReference w:type="even" r:id="rId21"/>
+          <w:pgSz w:w="11906" w:h="16838"/>
+          <w:pgMar w:top="1417" w:right="1701" w:bottom="1417" w:left="1701" w:header="708" w:footer="708" w:gutter="0"/>
+          <w:cols w:space="720" w:equalWidth="0">
+            <w:col w:w="8838"/>
+          </w:cols>
+        </w:sectPr>
       </w:pPr>
     </w:p>
     <w:p>
@@ -5504,12 +5462,12 @@
         </w:p>
       </w:sdtContent>
     </w:sdt>
+    <w:bookmarkStart w:id="1" w:name="_Toc41145484" w:displacedByCustomXml="prev"/>
     <w:p>
       <w:pPr>
         <w:pStyle w:val="Ttulo1"/>
         <w:ind w:firstLine="0"/>
       </w:pPr>
-      <w:bookmarkStart w:id="1" w:name="_Toc41145484"/>
       <w:r>
         <w:lastRenderedPageBreak/>
         <w:t>INTRODUÇÃO</w:t>
@@ -5663,7 +5621,23 @@
           <w:sz w:val="22"/>
           <w:szCs w:val="22"/>
         </w:rPr>
+      </w:pPr>
+    </w:p>
+    <w:p>
+      <w:pPr>
+        <w:keepNext/>
+        <w:keepLines/>
+        <w:ind w:firstLine="0"/>
+        <w:rPr>
+          <w:rFonts w:ascii="Calibri" w:eastAsia="Calibri" w:hAnsi="Calibri" w:cs="Calibri"/>
+          <w:sz w:val="22"/>
+          <w:szCs w:val="22"/>
+        </w:rPr>
         <w:sectPr>
+          <w:headerReference w:type="even" r:id="rId22"/>
+          <w:headerReference w:type="default" r:id="rId23"/>
+          <w:footerReference w:type="even" r:id="rId24"/>
+          <w:footerReference w:type="default" r:id="rId25"/>
           <w:pgSz w:w="11906" w:h="16838"/>
           <w:pgMar w:top="1417" w:right="1701" w:bottom="1417" w:left="1701" w:header="708" w:footer="708" w:gutter="0"/>
           <w:cols w:space="720" w:equalWidth="0">
@@ -6408,27 +6382,14 @@
       <w:r>
         <w:t xml:space="preserve">Tabela </w:t>
       </w:r>
-      <w:r>
-        <w:fldChar w:fldCharType="begin"/>
-      </w:r>
-      <w:r>
-        <w:instrText xml:space="preserve"> SEQ Tabela \* ARABIC </w:instrText>
-      </w:r>
-      <w:r>
-        <w:fldChar w:fldCharType="separate"/>
-      </w:r>
-      <w:r>
-        <w:rPr>
-          <w:noProof/>
-        </w:rPr>
-        <w:t>1</w:t>
-      </w:r>
-      <w:r>
-        <w:rPr>
-          <w:noProof/>
-        </w:rPr>
-        <w:fldChar w:fldCharType="end"/>
-      </w:r>
+      <w:fldSimple w:instr=" SEQ Tabela \* ARABIC ">
+        <w:r>
+          <w:rPr>
+            <w:noProof/>
+          </w:rPr>
+          <w:t>1</w:t>
+        </w:r>
+      </w:fldSimple>
       <w:r>
         <w:t xml:space="preserve"> – Exemplo de vetor </w:t>
       </w:r>
@@ -6601,13 +6562,7 @@
         <w:rPr>
           <w:noProof/>
         </w:rPr>
-        <w:t>Huang</w:t>
-      </w:r>
-      <w:r>
-        <w:rPr>
-          <w:noProof/>
-        </w:rPr>
-        <w:t xml:space="preserve"> et al (2012).</w:t>
+        <w:t>Huang et al (2012).</w:t>
       </w:r>
       <w:r>
         <w:rPr>
@@ -6622,6 +6577,19 @@
         <w:rPr>
           <w:bCs/>
         </w:rPr>
+        <w:sectPr>
+          <w:headerReference w:type="default" r:id="rId26"/>
+          <w:footerReference w:type="default" r:id="rId27"/>
+          <w:headerReference w:type="first" r:id="rId28"/>
+          <w:footerReference w:type="first" r:id="rId29"/>
+          <w:pgSz w:w="11906" w:h="16838"/>
+          <w:pgMar w:top="1417" w:right="1701" w:bottom="1417" w:left="1701" w:header="708" w:footer="708" w:gutter="0"/>
+          <w:cols w:space="720" w:equalWidth="0">
+            <w:col w:w="8838"/>
+          </w:cols>
+          <w:titlePg/>
+          <w:docGrid w:linePitch="326"/>
+        </w:sectPr>
       </w:pPr>
       <w:r>
         <w:rPr>
@@ -7821,14 +7789,27 @@
       <w:r>
         <w:t xml:space="preserve">Figura </w:t>
       </w:r>
-      <w:fldSimple w:instr=" SEQ Figura \* ARABIC ">
-        <w:r>
-          <w:rPr>
-            <w:noProof/>
-          </w:rPr>
-          <w:t>1</w:t>
-        </w:r>
-      </w:fldSimple>
+      <w:r>
+        <w:fldChar w:fldCharType="begin"/>
+      </w:r>
+      <w:r>
+        <w:instrText xml:space="preserve"> SEQ Figura \* ARABIC </w:instrText>
+      </w:r>
+      <w:r>
+        <w:fldChar w:fldCharType="separate"/>
+      </w:r>
+      <w:r>
+        <w:rPr>
+          <w:noProof/>
+        </w:rPr>
+        <w:t>1</w:t>
+      </w:r>
+      <w:r>
+        <w:rPr>
+          <w:noProof/>
+        </w:rPr>
+        <w:fldChar w:fldCharType="end"/>
+      </w:r>
       <w:r>
         <w:t xml:space="preserve"> - </w:t>
       </w:r>
@@ -7867,7 +7848,7 @@
                     <pic:cNvPicPr preferRelativeResize="0"/>
                   </pic:nvPicPr>
                   <pic:blipFill>
-                    <a:blip r:embed="rId10"/>
+                    <a:blip r:embed="rId30"/>
                     <a:srcRect/>
                     <a:stretch>
                       <a:fillRect/>
@@ -7893,6 +7874,19 @@
     <w:p>
       <w:pPr>
         <w:jc w:val="center"/>
+        <w:sectPr>
+          <w:headerReference w:type="default" r:id="rId31"/>
+          <w:footerReference w:type="default" r:id="rId32"/>
+          <w:headerReference w:type="first" r:id="rId33"/>
+          <w:footerReference w:type="first" r:id="rId34"/>
+          <w:pgSz w:w="11906" w:h="16838"/>
+          <w:pgMar w:top="1417" w:right="1701" w:bottom="1417" w:left="1701" w:header="708" w:footer="708" w:gutter="0"/>
+          <w:cols w:space="720" w:equalWidth="0">
+            <w:col w:w="8838"/>
+          </w:cols>
+          <w:titlePg/>
+          <w:docGrid w:linePitch="326"/>
+        </w:sectPr>
       </w:pPr>
       <m:oMath>
         <m:sSup>
@@ -7915,7 +7909,15 @@
         </m:sSup>
       </m:oMath>
       <w:r>
-        <w:t>Fonte: Disponível em: https://arxiv.org. Acesso em 12 mai 2020</w:t>
+        <w:t xml:space="preserve">Fonte: Disponível em: https://arxiv.org. Acesso em 12 </w:t>
+      </w:r>
+      <w:proofErr w:type="spellStart"/>
+      <w:r>
+        <w:t>mai</w:t>
+      </w:r>
+      <w:proofErr w:type="spellEnd"/>
+      <w:r>
+        <w:t xml:space="preserve"> 2020</w:t>
       </w:r>
     </w:p>
     <w:p>
@@ -7926,14 +7928,30 @@
         <w:lastRenderedPageBreak/>
         <w:t xml:space="preserve">Figura </w:t>
       </w:r>
-      <w:fldSimple w:instr=" SEQ Figura \* ARABIC ">
-        <w:r>
-          <w:rPr>
-            <w:noProof/>
-          </w:rPr>
-          <w:t>2</w:t>
-        </w:r>
-      </w:fldSimple>
+      <w:r>
+        <w:fldChar w:fldCharType="begin"/>
+      </w:r>
+      <w:r>
+        <w:instrText xml:space="preserve"> SEQ Figur</w:instrText>
+      </w:r>
+      <w:r>
+        <w:instrText xml:space="preserve">a \* ARABIC </w:instrText>
+      </w:r>
+      <w:r>
+        <w:fldChar w:fldCharType="separate"/>
+      </w:r>
+      <w:r>
+        <w:rPr>
+          <w:noProof/>
+        </w:rPr>
+        <w:t>2</w:t>
+      </w:r>
+      <w:r>
+        <w:rPr>
+          <w:noProof/>
+        </w:rPr>
+        <w:fldChar w:fldCharType="end"/>
+      </w:r>
       <w:r>
         <w:t xml:space="preserve"> - </w:t>
       </w:r>
@@ -7975,7 +7993,7 @@
                     <pic:cNvPicPr preferRelativeResize="0"/>
                   </pic:nvPicPr>
                   <pic:blipFill>
-                    <a:blip r:embed="rId11"/>
+                    <a:blip r:embed="rId35"/>
                     <a:srcRect/>
                     <a:stretch>
                       <a:fillRect/>
@@ -8175,12 +8193,14 @@
           <w:i/>
         </w:rPr>
         <w:sectPr>
-          <w:footerReference w:type="default" r:id="rId12"/>
+          <w:headerReference w:type="first" r:id="rId36"/>
+          <w:footerReference w:type="first" r:id="rId37"/>
           <w:pgSz w:w="11906" w:h="16838"/>
           <w:pgMar w:top="1417" w:right="1701" w:bottom="1417" w:left="1701" w:header="708" w:footer="708" w:gutter="0"/>
           <w:cols w:space="720" w:equalWidth="0">
             <w:col w:w="8838"/>
           </w:cols>
+          <w:titlePg/>
           <w:docGrid w:linePitch="326"/>
         </w:sectPr>
       </w:pPr>
@@ -8296,6 +8316,8 @@
           <w:szCs w:val="28"/>
         </w:rPr>
         <w:sectPr>
+          <w:headerReference w:type="default" r:id="rId38"/>
+          <w:footerReference w:type="default" r:id="rId39"/>
           <w:pgSz w:w="11906" w:h="16838"/>
           <w:pgMar w:top="1417" w:right="1701" w:bottom="1417" w:left="1701" w:header="708" w:footer="708" w:gutter="0"/>
           <w:cols w:space="720" w:equalWidth="0">
@@ -8630,6 +8652,8 @@
       </w:pPr>
     </w:p>
     <w:sectPr>
+      <w:headerReference w:type="even" r:id="rId40"/>
+      <w:footerReference w:type="even" r:id="rId41"/>
       <w:pgSz w:w="11906" w:h="16838"/>
       <w:pgMar w:top="1417" w:right="1701" w:bottom="1417" w:left="1701" w:header="708" w:footer="708" w:gutter="0"/>
       <w:cols w:space="720" w:equalWidth="0">
@@ -8670,89 +8694,39 @@
   <w:p>
     <w:pPr>
       <w:pStyle w:val="Rodap"/>
+      <w:tabs>
+        <w:tab w:val="clear" w:pos="4252"/>
+        <w:tab w:val="clear" w:pos="8504"/>
+        <w:tab w:val="left" w:pos="2355"/>
+      </w:tabs>
+      <w:ind w:firstLine="0"/>
+      <w:jc w:val="left"/>
     </w:pPr>
-    <w:r>
-      <w:rPr>
-        <w:noProof/>
-      </w:rPr>
-      <mc:AlternateContent>
-        <mc:Choice Requires="wps">
-          <w:drawing>
-            <wp:anchor distT="0" distB="0" distL="114300" distR="114300" simplePos="0" relativeHeight="251660288" behindDoc="0" locked="0" layoutInCell="1" allowOverlap="1" wp14:anchorId="274F8B54" wp14:editId="65C87DBF">
-              <wp:simplePos x="0" y="0"/>
-              <wp:positionH relativeFrom="column">
-                <wp:posOffset>15179</wp:posOffset>
-              </wp:positionH>
-              <wp:positionV relativeFrom="paragraph">
-                <wp:posOffset>-94615</wp:posOffset>
-              </wp:positionV>
-              <wp:extent cx="5925600" cy="18000"/>
-              <wp:effectExtent l="0" t="0" r="0" b="0"/>
-              <wp:wrapSquare wrapText="left"/>
-              <wp:docPr id="38" name="Retângulo 38"/>
-              <wp:cNvGraphicFramePr/>
-              <a:graphic xmlns:a="http://schemas.openxmlformats.org/drawingml/2006/main">
-                <a:graphicData uri="http://schemas.microsoft.com/office/word/2010/wordprocessingShape">
-                  <wps:wsp>
-                    <wps:cNvSpPr/>
-                    <wps:spPr>
-                      <a:xfrm>
-                        <a:off x="0" y="0"/>
-                        <a:ext cx="5925600" cy="18000"/>
-                      </a:xfrm>
-                      <a:prstGeom prst="rect">
-                        <a:avLst/>
-                      </a:prstGeom>
-                      <a:solidFill>
-                        <a:schemeClr val="tx1"/>
-                      </a:solidFill>
-                      <a:ln>
-                        <a:noFill/>
-                      </a:ln>
-                    </wps:spPr>
-                    <wps:style>
-                      <a:lnRef idx="2">
-                        <a:schemeClr val="accent1">
-                          <a:shade val="50000"/>
-                        </a:schemeClr>
-                      </a:lnRef>
-                      <a:fillRef idx="1">
-                        <a:schemeClr val="accent1"/>
-                      </a:fillRef>
-                      <a:effectRef idx="0">
-                        <a:schemeClr val="accent1"/>
-                      </a:effectRef>
-                      <a:fontRef idx="minor">
-                        <a:schemeClr val="lt1"/>
-                      </a:fontRef>
-                    </wps:style>
-                    <wps:bodyPr rot="0" spcFirstLastPara="0" vertOverflow="overflow" horzOverflow="overflow" vert="horz" wrap="square" lIns="91440" tIns="45720" rIns="91440" bIns="45720" numCol="1" spcCol="0" rtlCol="0" fromWordArt="0" anchor="ctr" anchorCtr="0" forceAA="0" compatLnSpc="1">
-                      <a:prstTxWarp prst="textNoShape">
-                        <a:avLst/>
-                      </a:prstTxWarp>
-                      <a:noAutofit/>
-                    </wps:bodyPr>
-                  </wps:wsp>
-                </a:graphicData>
-              </a:graphic>
-              <wp14:sizeRelH relativeFrom="margin">
-                <wp14:pctWidth>0</wp14:pctWidth>
-              </wp14:sizeRelH>
-              <wp14:sizeRelV relativeFrom="margin">
-                <wp14:pctHeight>0</wp14:pctHeight>
-              </wp14:sizeRelV>
-            </wp:anchor>
-          </w:drawing>
-        </mc:Choice>
-        <mc:Fallback>
-          <w:pict>
-            <v:rect w14:anchorId="573328A2" id="Retângulo 38" o:spid="_x0000_s1026" style="position:absolute;margin-left:1.2pt;margin-top:-7.45pt;width:466.6pt;height:1.4pt;z-index:251660288;visibility:visible;mso-wrap-style:square;mso-width-percent:0;mso-height-percent:0;mso-wrap-distance-left:9pt;mso-wrap-distance-top:0;mso-wrap-distance-right:9pt;mso-wrap-distance-bottom:0;mso-position-horizontal:absolute;mso-position-horizontal-relative:text;mso-position-vertical:absolute;mso-position-vertical-relative:text;mso-width-percent:0;mso-height-percent:0;mso-width-relative:margin;mso-height-relative:margin;v-text-anchor:middle" o:gfxdata="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" fillcolor="black [3213]" stroked="f" strokeweight="1pt">
-              <w10:wrap type="square" side="left"/>
-            </v:rect>
-          </w:pict>
-        </mc:Fallback>
-      </mc:AlternateContent>
-    </w:r>
+  </w:p>
+</w:ftr>
+</file>
+
+<file path=word/footer10.xml><?xml version="1.0" encoding="utf-8"?>
+<w:ftr xmlns:wpc="http://schemas.microsoft.com/office/word/2010/wordprocessingCanvas" xmlns:cx="http://schemas.microsoft.com/office/drawing/2014/chartex" xmlns:cx1="http://schemas.microsoft.com/office/drawing/2015/9/8/chartex" xmlns:cx2="http://schemas.microsoft.com/office/drawing/2015/10/21/chartex" xmlns:cx3="http://schemas.microsoft.com/office/drawing/2016/5/9/chartex" xmlns:cx4="http://schemas.microsoft.com/office/drawing/2016/5/10/chartex" xmlns:cx5="http://schemas.microsoft.com/office/drawing/2016/5/11/chartex" xmlns:cx6="http://schemas.microsoft.com/office/drawing/2016/5/12/chartex" xmlns:cx7="http://schemas.microsoft.com/office/drawing/2016/5/13/chartex" xmlns:cx8="http://schemas.microsoft.com/office/drawing/2016/5/14/chartex" xmlns:mc="http://schemas.openxmlformats.org/markup-compatibility/2006" xmlns:aink="http://schemas.microsoft.com/office/drawing/2016/ink" xmlns:am3d="http://schemas.microsoft.com/office/drawing/2017/model3d" xmlns:o="urn:schemas-microsoft-com:office:office" xmlns:r="http://schemas.openxmlformats.org/officeDocument/2006/relationships" xmlns:m="http://schemas.openxmlformats.org/officeDocument/2006/math" xmlns:v="urn:schemas-microsoft-com:vml" xmlns:wp14="http://schemas.microsoft.com/office/word/2010/wordprocessingDrawing" xmlns:wp="http://schemas.openxmlformats.org/drawingml/2006/wordprocessingDrawing" xmlns:w10="urn:schemas-microsoft-com:office:word" xmlns:w="http://schemas.openxmlformats.org/wordprocessingml/2006/main" xmlns:w14="http://schemas.microsoft.com/office/word/2010/wordml" xmlns:w15="http://schemas.microsoft.com/office/word/2012/wordml" xmlns:w16cex="http://schemas.microsoft.com/office/word/2018/wordml/cex" xmlns:w16cid="http://schemas.microsoft.com/office/word/2016/wordml/cid" xmlns:w16="http://schemas.microsoft.com/office/word/2018/wordml" xmlns:w16se="http://schemas.microsoft.com/office/word/2015/wordml/symex" xmlns:wpg="http://schemas.microsoft.com/office/word/2010/wordprocessingGroup" xmlns:wpi="http://schemas.microsoft.com/office/word/2010/wordprocessingInk" xmlns:wne="http://schemas.microsoft.com/office/word/2006/wordml" xmlns:wps="http://schemas.microsoft.com/office/word/2010/wordprocessingShape" mc:Ignorable="w14 w15 w16se w16cid w16 w16cex wp14">
+  <w:p>
+    <w:pPr>
+      <w:pStyle w:val="Rodap"/>
+      <w:tabs>
+        <w:tab w:val="clear" w:pos="8504"/>
+        <w:tab w:val="left" w:pos="4710"/>
+      </w:tabs>
+    </w:pPr>
+  </w:p>
+</w:ftr>
+</file>
+
+<file path=word/footer11.xml><?xml version="1.0" encoding="utf-8"?>
+<w:ftr xmlns:wpc="http://schemas.microsoft.com/office/word/2010/wordprocessingCanvas" xmlns:cx="http://schemas.microsoft.com/office/drawing/2014/chartex" xmlns:cx1="http://schemas.microsoft.com/office/drawing/2015/9/8/chartex" xmlns:cx2="http://schemas.microsoft.com/office/drawing/2015/10/21/chartex" xmlns:cx3="http://schemas.microsoft.com/office/drawing/2016/5/9/chartex" xmlns:cx4="http://schemas.microsoft.com/office/drawing/2016/5/10/chartex" xmlns:cx5="http://schemas.microsoft.com/office/drawing/2016/5/11/chartex" xmlns:cx6="http://schemas.microsoft.com/office/drawing/2016/5/12/chartex" xmlns:cx7="http://schemas.microsoft.com/office/drawing/2016/5/13/chartex" xmlns:cx8="http://schemas.microsoft.com/office/drawing/2016/5/14/chartex" xmlns:mc="http://schemas.openxmlformats.org/markup-compatibility/2006" xmlns:aink="http://schemas.microsoft.com/office/drawing/2016/ink" xmlns:am3d="http://schemas.microsoft.com/office/drawing/2017/model3d" xmlns:o="urn:schemas-microsoft-com:office:office" xmlns:r="http://schemas.openxmlformats.org/officeDocument/2006/relationships" xmlns:m="http://schemas.openxmlformats.org/officeDocument/2006/math" xmlns:v="urn:schemas-microsoft-com:vml" xmlns:wp14="http://schemas.microsoft.com/office/word/2010/wordprocessingDrawing" xmlns:wp="http://schemas.openxmlformats.org/drawingml/2006/wordprocessingDrawing" xmlns:w10="urn:schemas-microsoft-com:office:word" xmlns:w="http://schemas.openxmlformats.org/wordprocessingml/2006/main" xmlns:w14="http://schemas.microsoft.com/office/word/2010/wordml" xmlns:w15="http://schemas.microsoft.com/office/word/2012/wordml" xmlns:w16cex="http://schemas.microsoft.com/office/word/2018/wordml/cex" xmlns:w16cid="http://schemas.microsoft.com/office/word/2016/wordml/cid" xmlns:w16="http://schemas.microsoft.com/office/word/2018/wordml" xmlns:w16se="http://schemas.microsoft.com/office/word/2015/wordml/symex" xmlns:wpg="http://schemas.microsoft.com/office/word/2010/wordprocessingGroup" xmlns:wpi="http://schemas.microsoft.com/office/word/2010/wordprocessingInk" xmlns:wne="http://schemas.microsoft.com/office/word/2006/wordml" xmlns:wps="http://schemas.microsoft.com/office/word/2010/wordprocessingShape" mc:Ignorable="w14 w15 w16se w16cid w16 w16cex wp14">
+  <w:p>
+    <w:pPr>
+      <w:pStyle w:val="Rodap"/>
+      <w:ind w:firstLine="0"/>
+    </w:pPr>
     <w:r>
       <w:t xml:space="preserve">1 </w:t>
     </w:r>
@@ -8768,6 +8742,178 @@
 </w:ftr>
 </file>
 
+<file path=word/footer12.xml><?xml version="1.0" encoding="utf-8"?>
+<w:ftr xmlns:wpc="http://schemas.microsoft.com/office/word/2010/wordprocessingCanvas" xmlns:cx="http://schemas.microsoft.com/office/drawing/2014/chartex" xmlns:cx1="http://schemas.microsoft.com/office/drawing/2015/9/8/chartex" xmlns:cx2="http://schemas.microsoft.com/office/drawing/2015/10/21/chartex" xmlns:cx3="http://schemas.microsoft.com/office/drawing/2016/5/9/chartex" xmlns:cx4="http://schemas.microsoft.com/office/drawing/2016/5/10/chartex" xmlns:cx5="http://schemas.microsoft.com/office/drawing/2016/5/11/chartex" xmlns:cx6="http://schemas.microsoft.com/office/drawing/2016/5/12/chartex" xmlns:cx7="http://schemas.microsoft.com/office/drawing/2016/5/13/chartex" xmlns:cx8="http://schemas.microsoft.com/office/drawing/2016/5/14/chartex" xmlns:mc="http://schemas.openxmlformats.org/markup-compatibility/2006" xmlns:aink="http://schemas.microsoft.com/office/drawing/2016/ink" xmlns:am3d="http://schemas.microsoft.com/office/drawing/2017/model3d" xmlns:o="urn:schemas-microsoft-com:office:office" xmlns:r="http://schemas.openxmlformats.org/officeDocument/2006/relationships" xmlns:m="http://schemas.openxmlformats.org/officeDocument/2006/math" xmlns:v="urn:schemas-microsoft-com:vml" xmlns:wp14="http://schemas.microsoft.com/office/word/2010/wordprocessingDrawing" xmlns:wp="http://schemas.openxmlformats.org/drawingml/2006/wordprocessingDrawing" xmlns:w10="urn:schemas-microsoft-com:office:word" xmlns:w="http://schemas.openxmlformats.org/wordprocessingml/2006/main" xmlns:w14="http://schemas.microsoft.com/office/word/2010/wordml" xmlns:w15="http://schemas.microsoft.com/office/word/2012/wordml" xmlns:w16cex="http://schemas.microsoft.com/office/word/2018/wordml/cex" xmlns:w16cid="http://schemas.microsoft.com/office/word/2016/wordml/cid" xmlns:w16="http://schemas.microsoft.com/office/word/2018/wordml" xmlns:w16se="http://schemas.microsoft.com/office/word/2015/wordml/symex" xmlns:wpg="http://schemas.microsoft.com/office/word/2010/wordprocessingGroup" xmlns:wpi="http://schemas.microsoft.com/office/word/2010/wordprocessingInk" xmlns:wne="http://schemas.microsoft.com/office/word/2006/wordml" xmlns:wps="http://schemas.microsoft.com/office/word/2010/wordprocessingShape" mc:Ignorable="w14 w15 w16se w16cid w16 w16cex wp14">
+  <w:p>
+    <w:pPr>
+      <w:pStyle w:val="Rodap"/>
+      <w:tabs>
+        <w:tab w:val="clear" w:pos="8504"/>
+        <w:tab w:val="left" w:pos="4710"/>
+      </w:tabs>
+    </w:pPr>
+  </w:p>
+</w:ftr>
+</file>
+
+<file path=word/footer13.xml><?xml version="1.0" encoding="utf-8"?>
+<w:ftr xmlns:wpc="http://schemas.microsoft.com/office/word/2010/wordprocessingCanvas" xmlns:cx="http://schemas.microsoft.com/office/drawing/2014/chartex" xmlns:cx1="http://schemas.microsoft.com/office/drawing/2015/9/8/chartex" xmlns:cx2="http://schemas.microsoft.com/office/drawing/2015/10/21/chartex" xmlns:cx3="http://schemas.microsoft.com/office/drawing/2016/5/9/chartex" xmlns:cx4="http://schemas.microsoft.com/office/drawing/2016/5/10/chartex" xmlns:cx5="http://schemas.microsoft.com/office/drawing/2016/5/11/chartex" xmlns:cx6="http://schemas.microsoft.com/office/drawing/2016/5/12/chartex" xmlns:cx7="http://schemas.microsoft.com/office/drawing/2016/5/13/chartex" xmlns:cx8="http://schemas.microsoft.com/office/drawing/2016/5/14/chartex" xmlns:mc="http://schemas.openxmlformats.org/markup-compatibility/2006" xmlns:aink="http://schemas.microsoft.com/office/drawing/2016/ink" xmlns:am3d="http://schemas.microsoft.com/office/drawing/2017/model3d" xmlns:o="urn:schemas-microsoft-com:office:office" xmlns:r="http://schemas.openxmlformats.org/officeDocument/2006/relationships" xmlns:m="http://schemas.openxmlformats.org/officeDocument/2006/math" xmlns:v="urn:schemas-microsoft-com:vml" xmlns:wp14="http://schemas.microsoft.com/office/word/2010/wordprocessingDrawing" xmlns:wp="http://schemas.openxmlformats.org/drawingml/2006/wordprocessingDrawing" xmlns:w10="urn:schemas-microsoft-com:office:word" xmlns:w="http://schemas.openxmlformats.org/wordprocessingml/2006/main" xmlns:w14="http://schemas.microsoft.com/office/word/2010/wordml" xmlns:w15="http://schemas.microsoft.com/office/word/2012/wordml" xmlns:w16cex="http://schemas.microsoft.com/office/word/2018/wordml/cex" xmlns:w16cid="http://schemas.microsoft.com/office/word/2016/wordml/cid" xmlns:w16="http://schemas.microsoft.com/office/word/2018/wordml" xmlns:w16se="http://schemas.microsoft.com/office/word/2015/wordml/symex" xmlns:wpg="http://schemas.microsoft.com/office/word/2010/wordprocessingGroup" xmlns:wpi="http://schemas.microsoft.com/office/word/2010/wordprocessingInk" xmlns:wne="http://schemas.microsoft.com/office/word/2006/wordml" xmlns:wps="http://schemas.microsoft.com/office/word/2010/wordprocessingShape" mc:Ignorable="w14 w15 w16se w16cid w16 w16cex wp14">
+  <w:p>
+    <w:pPr>
+      <w:pStyle w:val="Rodap"/>
+    </w:pPr>
+    <w:r>
+      <w:t xml:space="preserve">2 </w:t>
+    </w:r>
+    <w:r>
+      <w:rPr>
+        <w:color w:val="000000"/>
+        <w:sz w:val="22"/>
+        <w:szCs w:val="22"/>
+      </w:rPr>
+      <w:t>https://arxiv.org/pdf/1301.3781.pdf</w:t>
+    </w:r>
+  </w:p>
+</w:ftr>
+</file>
+
+<file path=word/footer14.xml><?xml version="1.0" encoding="utf-8"?>
+<w:ftr xmlns:wpc="http://schemas.microsoft.com/office/word/2010/wordprocessingCanvas" xmlns:cx="http://schemas.microsoft.com/office/drawing/2014/chartex" xmlns:cx1="http://schemas.microsoft.com/office/drawing/2015/9/8/chartex" xmlns:cx2="http://schemas.microsoft.com/office/drawing/2015/10/21/chartex" xmlns:cx3="http://schemas.microsoft.com/office/drawing/2016/5/9/chartex" xmlns:cx4="http://schemas.microsoft.com/office/drawing/2016/5/10/chartex" xmlns:cx5="http://schemas.microsoft.com/office/drawing/2016/5/11/chartex" xmlns:cx6="http://schemas.microsoft.com/office/drawing/2016/5/12/chartex" xmlns:cx7="http://schemas.microsoft.com/office/drawing/2016/5/13/chartex" xmlns:cx8="http://schemas.microsoft.com/office/drawing/2016/5/14/chartex" xmlns:mc="http://schemas.openxmlformats.org/markup-compatibility/2006" xmlns:aink="http://schemas.microsoft.com/office/drawing/2016/ink" xmlns:am3d="http://schemas.microsoft.com/office/drawing/2017/model3d" xmlns:o="urn:schemas-microsoft-com:office:office" xmlns:r="http://schemas.openxmlformats.org/officeDocument/2006/relationships" xmlns:m="http://schemas.openxmlformats.org/officeDocument/2006/math" xmlns:v="urn:schemas-microsoft-com:vml" xmlns:wp14="http://schemas.microsoft.com/office/word/2010/wordprocessingDrawing" xmlns:wp="http://schemas.openxmlformats.org/drawingml/2006/wordprocessingDrawing" xmlns:w10="urn:schemas-microsoft-com:office:word" xmlns:w="http://schemas.openxmlformats.org/wordprocessingml/2006/main" xmlns:w14="http://schemas.microsoft.com/office/word/2010/wordml" xmlns:w15="http://schemas.microsoft.com/office/word/2012/wordml" xmlns:w16cex="http://schemas.microsoft.com/office/word/2018/wordml/cex" xmlns:w16cid="http://schemas.microsoft.com/office/word/2016/wordml/cid" xmlns:w16="http://schemas.microsoft.com/office/word/2018/wordml" xmlns:w16se="http://schemas.microsoft.com/office/word/2015/wordml/symex" xmlns:wpg="http://schemas.microsoft.com/office/word/2010/wordprocessingGroup" xmlns:wpi="http://schemas.microsoft.com/office/word/2010/wordprocessingInk" xmlns:wne="http://schemas.microsoft.com/office/word/2006/wordml" xmlns:wps="http://schemas.microsoft.com/office/word/2010/wordprocessingShape" mc:Ignorable="w14 w15 w16se w16cid w16 w16cex wp14">
+  <w:p>
+    <w:pPr>
+      <w:pStyle w:val="Rodap"/>
+      <w:ind w:firstLine="0"/>
+    </w:pPr>
+  </w:p>
+</w:ftr>
+</file>
+
+<file path=word/footer15.xml><?xml version="1.0" encoding="utf-8"?>
+<w:ftr xmlns:wpc="http://schemas.microsoft.com/office/word/2010/wordprocessingCanvas" xmlns:cx="http://schemas.microsoft.com/office/drawing/2014/chartex" xmlns:cx1="http://schemas.microsoft.com/office/drawing/2015/9/8/chartex" xmlns:cx2="http://schemas.microsoft.com/office/drawing/2015/10/21/chartex" xmlns:cx3="http://schemas.microsoft.com/office/drawing/2016/5/9/chartex" xmlns:cx4="http://schemas.microsoft.com/office/drawing/2016/5/10/chartex" xmlns:cx5="http://schemas.microsoft.com/office/drawing/2016/5/11/chartex" xmlns:cx6="http://schemas.microsoft.com/office/drawing/2016/5/12/chartex" xmlns:cx7="http://schemas.microsoft.com/office/drawing/2016/5/13/chartex" xmlns:cx8="http://schemas.microsoft.com/office/drawing/2016/5/14/chartex" xmlns:mc="http://schemas.openxmlformats.org/markup-compatibility/2006" xmlns:aink="http://schemas.microsoft.com/office/drawing/2016/ink" xmlns:am3d="http://schemas.microsoft.com/office/drawing/2017/model3d" xmlns:o="urn:schemas-microsoft-com:office:office" xmlns:r="http://schemas.openxmlformats.org/officeDocument/2006/relationships" xmlns:m="http://schemas.openxmlformats.org/officeDocument/2006/math" xmlns:v="urn:schemas-microsoft-com:vml" xmlns:wp14="http://schemas.microsoft.com/office/word/2010/wordprocessingDrawing" xmlns:wp="http://schemas.openxmlformats.org/drawingml/2006/wordprocessingDrawing" xmlns:w10="urn:schemas-microsoft-com:office:word" xmlns:w="http://schemas.openxmlformats.org/wordprocessingml/2006/main" xmlns:w14="http://schemas.microsoft.com/office/word/2010/wordml" xmlns:w15="http://schemas.microsoft.com/office/word/2012/wordml" xmlns:w16cex="http://schemas.microsoft.com/office/word/2018/wordml/cex" xmlns:w16cid="http://schemas.microsoft.com/office/word/2016/wordml/cid" xmlns:w16="http://schemas.microsoft.com/office/word/2018/wordml" xmlns:w16se="http://schemas.microsoft.com/office/word/2015/wordml/symex" xmlns:wpg="http://schemas.microsoft.com/office/word/2010/wordprocessingGroup" xmlns:wpi="http://schemas.microsoft.com/office/word/2010/wordprocessingInk" xmlns:wne="http://schemas.microsoft.com/office/word/2006/wordml" xmlns:wps="http://schemas.microsoft.com/office/word/2010/wordprocessingShape" mc:Ignorable="w14 w15 w16se w16cid w16 w16cex wp14">
+  <w:p>
+    <w:pPr>
+      <w:pStyle w:val="Rodap"/>
+      <w:tabs>
+        <w:tab w:val="clear" w:pos="4252"/>
+        <w:tab w:val="clear" w:pos="8504"/>
+        <w:tab w:val="left" w:pos="2355"/>
+      </w:tabs>
+      <w:ind w:firstLine="0"/>
+      <w:jc w:val="left"/>
+    </w:pPr>
+  </w:p>
+</w:ftr>
+</file>
+
+<file path=word/footer2.xml><?xml version="1.0" encoding="utf-8"?>
+<w:ftr xmlns:wpc="http://schemas.microsoft.com/office/word/2010/wordprocessingCanvas" xmlns:cx="http://schemas.microsoft.com/office/drawing/2014/chartex" xmlns:cx1="http://schemas.microsoft.com/office/drawing/2015/9/8/chartex" xmlns:cx2="http://schemas.microsoft.com/office/drawing/2015/10/21/chartex" xmlns:cx3="http://schemas.microsoft.com/office/drawing/2016/5/9/chartex" xmlns:cx4="http://schemas.microsoft.com/office/drawing/2016/5/10/chartex" xmlns:cx5="http://schemas.microsoft.com/office/drawing/2016/5/11/chartex" xmlns:cx6="http://schemas.microsoft.com/office/drawing/2016/5/12/chartex" xmlns:cx7="http://schemas.microsoft.com/office/drawing/2016/5/13/chartex" xmlns:cx8="http://schemas.microsoft.com/office/drawing/2016/5/14/chartex" xmlns:mc="http://schemas.openxmlformats.org/markup-compatibility/2006" xmlns:aink="http://schemas.microsoft.com/office/drawing/2016/ink" xmlns:am3d="http://schemas.microsoft.com/office/drawing/2017/model3d" xmlns:o="urn:schemas-microsoft-com:office:office" xmlns:r="http://schemas.openxmlformats.org/officeDocument/2006/relationships" xmlns:m="http://schemas.openxmlformats.org/officeDocument/2006/math" xmlns:v="urn:schemas-microsoft-com:vml" xmlns:wp14="http://schemas.microsoft.com/office/word/2010/wordprocessingDrawing" xmlns:wp="http://schemas.openxmlformats.org/drawingml/2006/wordprocessingDrawing" xmlns:w10="urn:schemas-microsoft-com:office:word" xmlns:w="http://schemas.openxmlformats.org/wordprocessingml/2006/main" xmlns:w14="http://schemas.microsoft.com/office/word/2010/wordml" xmlns:w15="http://schemas.microsoft.com/office/word/2012/wordml" xmlns:w16cex="http://schemas.microsoft.com/office/word/2018/wordml/cex" xmlns:w16cid="http://schemas.microsoft.com/office/word/2016/wordml/cid" xmlns:w16="http://schemas.microsoft.com/office/word/2018/wordml" xmlns:w16se="http://schemas.microsoft.com/office/word/2015/wordml/symex" xmlns:wpg="http://schemas.microsoft.com/office/word/2010/wordprocessingGroup" xmlns:wpi="http://schemas.microsoft.com/office/word/2010/wordprocessingInk" xmlns:wne="http://schemas.microsoft.com/office/word/2006/wordml" xmlns:wps="http://schemas.microsoft.com/office/word/2010/wordprocessingShape" mc:Ignorable="w14 w15 w16se w16cid w16 w16cex wp14">
+  <w:p>
+    <w:pPr>
+      <w:pStyle w:val="Rodap"/>
+      <w:tabs>
+        <w:tab w:val="clear" w:pos="4252"/>
+        <w:tab w:val="clear" w:pos="8504"/>
+        <w:tab w:val="left" w:pos="2355"/>
+      </w:tabs>
+      <w:ind w:firstLine="0"/>
+      <w:jc w:val="left"/>
+    </w:pPr>
+  </w:p>
+</w:ftr>
+</file>
+
+<file path=word/footer3.xml><?xml version="1.0" encoding="utf-8"?>
+<w:ftr xmlns:wpc="http://schemas.microsoft.com/office/word/2010/wordprocessingCanvas" xmlns:cx="http://schemas.microsoft.com/office/drawing/2014/chartex" xmlns:cx1="http://schemas.microsoft.com/office/drawing/2015/9/8/chartex" xmlns:cx2="http://schemas.microsoft.com/office/drawing/2015/10/21/chartex" xmlns:cx3="http://schemas.microsoft.com/office/drawing/2016/5/9/chartex" xmlns:cx4="http://schemas.microsoft.com/office/drawing/2016/5/10/chartex" xmlns:cx5="http://schemas.microsoft.com/office/drawing/2016/5/11/chartex" xmlns:cx6="http://schemas.microsoft.com/office/drawing/2016/5/12/chartex" xmlns:cx7="http://schemas.microsoft.com/office/drawing/2016/5/13/chartex" xmlns:cx8="http://schemas.microsoft.com/office/drawing/2016/5/14/chartex" xmlns:mc="http://schemas.openxmlformats.org/markup-compatibility/2006" xmlns:aink="http://schemas.microsoft.com/office/drawing/2016/ink" xmlns:am3d="http://schemas.microsoft.com/office/drawing/2017/model3d" xmlns:o="urn:schemas-microsoft-com:office:office" xmlns:r="http://schemas.openxmlformats.org/officeDocument/2006/relationships" xmlns:m="http://schemas.openxmlformats.org/officeDocument/2006/math" xmlns:v="urn:schemas-microsoft-com:vml" xmlns:wp14="http://schemas.microsoft.com/office/word/2010/wordprocessingDrawing" xmlns:wp="http://schemas.openxmlformats.org/drawingml/2006/wordprocessingDrawing" xmlns:w10="urn:schemas-microsoft-com:office:word" xmlns:w="http://schemas.openxmlformats.org/wordprocessingml/2006/main" xmlns:w14="http://schemas.microsoft.com/office/word/2010/wordml" xmlns:w15="http://schemas.microsoft.com/office/word/2012/wordml" xmlns:w16cex="http://schemas.microsoft.com/office/word/2018/wordml/cex" xmlns:w16cid="http://schemas.microsoft.com/office/word/2016/wordml/cid" xmlns:w16="http://schemas.microsoft.com/office/word/2018/wordml" xmlns:w16se="http://schemas.microsoft.com/office/word/2015/wordml/symex" xmlns:wpg="http://schemas.microsoft.com/office/word/2010/wordprocessingGroup" xmlns:wpi="http://schemas.microsoft.com/office/word/2010/wordprocessingInk" xmlns:wne="http://schemas.microsoft.com/office/word/2006/wordml" xmlns:wps="http://schemas.microsoft.com/office/word/2010/wordprocessingShape" mc:Ignorable="w14 w15 w16se w16cid w16 w16cex wp14">
+  <w:p>
+    <w:pPr>
+      <w:pStyle w:val="Rodap"/>
+    </w:pPr>
+  </w:p>
+</w:ftr>
+</file>
+
+<file path=word/footer4.xml><?xml version="1.0" encoding="utf-8"?>
+<w:ftr xmlns:wpc="http://schemas.microsoft.com/office/word/2010/wordprocessingCanvas" xmlns:cx="http://schemas.microsoft.com/office/drawing/2014/chartex" xmlns:cx1="http://schemas.microsoft.com/office/drawing/2015/9/8/chartex" xmlns:cx2="http://schemas.microsoft.com/office/drawing/2015/10/21/chartex" xmlns:cx3="http://schemas.microsoft.com/office/drawing/2016/5/9/chartex" xmlns:cx4="http://schemas.microsoft.com/office/drawing/2016/5/10/chartex" xmlns:cx5="http://schemas.microsoft.com/office/drawing/2016/5/11/chartex" xmlns:cx6="http://schemas.microsoft.com/office/drawing/2016/5/12/chartex" xmlns:cx7="http://schemas.microsoft.com/office/drawing/2016/5/13/chartex" xmlns:cx8="http://schemas.microsoft.com/office/drawing/2016/5/14/chartex" xmlns:mc="http://schemas.openxmlformats.org/markup-compatibility/2006" xmlns:aink="http://schemas.microsoft.com/office/drawing/2016/ink" xmlns:am3d="http://schemas.microsoft.com/office/drawing/2017/model3d" xmlns:o="urn:schemas-microsoft-com:office:office" xmlns:r="http://schemas.openxmlformats.org/officeDocument/2006/relationships" xmlns:m="http://schemas.openxmlformats.org/officeDocument/2006/math" xmlns:v="urn:schemas-microsoft-com:vml" xmlns:wp14="http://schemas.microsoft.com/office/word/2010/wordprocessingDrawing" xmlns:wp="http://schemas.openxmlformats.org/drawingml/2006/wordprocessingDrawing" xmlns:w10="urn:schemas-microsoft-com:office:word" xmlns:w="http://schemas.openxmlformats.org/wordprocessingml/2006/main" xmlns:w14="http://schemas.microsoft.com/office/word/2010/wordml" xmlns:w15="http://schemas.microsoft.com/office/word/2012/wordml" xmlns:w16cex="http://schemas.microsoft.com/office/word/2018/wordml/cex" xmlns:w16cid="http://schemas.microsoft.com/office/word/2016/wordml/cid" xmlns:w16="http://schemas.microsoft.com/office/word/2018/wordml" xmlns:w16se="http://schemas.microsoft.com/office/word/2015/wordml/symex" xmlns:wpg="http://schemas.microsoft.com/office/word/2010/wordprocessingGroup" xmlns:wpi="http://schemas.microsoft.com/office/word/2010/wordprocessingInk" xmlns:wne="http://schemas.microsoft.com/office/word/2006/wordml" xmlns:wps="http://schemas.microsoft.com/office/word/2010/wordprocessingShape" mc:Ignorable="w14 w15 w16se w16cid w16 w16cex wp14">
+  <w:p>
+    <w:pPr>
+      <w:pStyle w:val="Rodap"/>
+      <w:tabs>
+        <w:tab w:val="clear" w:pos="4252"/>
+        <w:tab w:val="clear" w:pos="8504"/>
+        <w:tab w:val="left" w:pos="2355"/>
+      </w:tabs>
+      <w:ind w:firstLine="0"/>
+      <w:jc w:val="left"/>
+    </w:pPr>
+  </w:p>
+</w:ftr>
+</file>
+
+<file path=word/footer5.xml><?xml version="1.0" encoding="utf-8"?>
+<w:ftr xmlns:wpc="http://schemas.microsoft.com/office/word/2010/wordprocessingCanvas" xmlns:cx="http://schemas.microsoft.com/office/drawing/2014/chartex" xmlns:cx1="http://schemas.microsoft.com/office/drawing/2015/9/8/chartex" xmlns:cx2="http://schemas.microsoft.com/office/drawing/2015/10/21/chartex" xmlns:cx3="http://schemas.microsoft.com/office/drawing/2016/5/9/chartex" xmlns:cx4="http://schemas.microsoft.com/office/drawing/2016/5/10/chartex" xmlns:cx5="http://schemas.microsoft.com/office/drawing/2016/5/11/chartex" xmlns:cx6="http://schemas.microsoft.com/office/drawing/2016/5/12/chartex" xmlns:cx7="http://schemas.microsoft.com/office/drawing/2016/5/13/chartex" xmlns:cx8="http://schemas.microsoft.com/office/drawing/2016/5/14/chartex" xmlns:mc="http://schemas.openxmlformats.org/markup-compatibility/2006" xmlns:aink="http://schemas.microsoft.com/office/drawing/2016/ink" xmlns:am3d="http://schemas.microsoft.com/office/drawing/2017/model3d" xmlns:o="urn:schemas-microsoft-com:office:office" xmlns:r="http://schemas.openxmlformats.org/officeDocument/2006/relationships" xmlns:m="http://schemas.openxmlformats.org/officeDocument/2006/math" xmlns:v="urn:schemas-microsoft-com:vml" xmlns:wp14="http://schemas.microsoft.com/office/word/2010/wordprocessingDrawing" xmlns:wp="http://schemas.openxmlformats.org/drawingml/2006/wordprocessingDrawing" xmlns:w10="urn:schemas-microsoft-com:office:word" xmlns:w="http://schemas.openxmlformats.org/wordprocessingml/2006/main" xmlns:w14="http://schemas.microsoft.com/office/word/2010/wordml" xmlns:w15="http://schemas.microsoft.com/office/word/2012/wordml" xmlns:w16cex="http://schemas.microsoft.com/office/word/2018/wordml/cex" xmlns:w16cid="http://schemas.microsoft.com/office/word/2016/wordml/cid" xmlns:w16="http://schemas.microsoft.com/office/word/2018/wordml" xmlns:w16se="http://schemas.microsoft.com/office/word/2015/wordml/symex" xmlns:wpg="http://schemas.microsoft.com/office/word/2010/wordprocessingGroup" xmlns:wpi="http://schemas.microsoft.com/office/word/2010/wordprocessingInk" xmlns:wne="http://schemas.microsoft.com/office/word/2006/wordml" xmlns:wps="http://schemas.microsoft.com/office/word/2010/wordprocessingShape" mc:Ignorable="w14 w15 w16se w16cid w16 w16cex wp14">
+  <w:p>
+    <w:pPr>
+      <w:pStyle w:val="Rodap"/>
+    </w:pPr>
+  </w:p>
+</w:ftr>
+</file>
+
+<file path=word/footer6.xml><?xml version="1.0" encoding="utf-8"?>
+<w:ftr xmlns:wpc="http://schemas.microsoft.com/office/word/2010/wordprocessingCanvas" xmlns:cx="http://schemas.microsoft.com/office/drawing/2014/chartex" xmlns:cx1="http://schemas.microsoft.com/office/drawing/2015/9/8/chartex" xmlns:cx2="http://schemas.microsoft.com/office/drawing/2015/10/21/chartex" xmlns:cx3="http://schemas.microsoft.com/office/drawing/2016/5/9/chartex" xmlns:cx4="http://schemas.microsoft.com/office/drawing/2016/5/10/chartex" xmlns:cx5="http://schemas.microsoft.com/office/drawing/2016/5/11/chartex" xmlns:cx6="http://schemas.microsoft.com/office/drawing/2016/5/12/chartex" xmlns:cx7="http://schemas.microsoft.com/office/drawing/2016/5/13/chartex" xmlns:cx8="http://schemas.microsoft.com/office/drawing/2016/5/14/chartex" xmlns:mc="http://schemas.openxmlformats.org/markup-compatibility/2006" xmlns:aink="http://schemas.microsoft.com/office/drawing/2016/ink" xmlns:am3d="http://schemas.microsoft.com/office/drawing/2017/model3d" xmlns:o="urn:schemas-microsoft-com:office:office" xmlns:r="http://schemas.openxmlformats.org/officeDocument/2006/relationships" xmlns:m="http://schemas.openxmlformats.org/officeDocument/2006/math" xmlns:v="urn:schemas-microsoft-com:vml" xmlns:wp14="http://schemas.microsoft.com/office/word/2010/wordprocessingDrawing" xmlns:wp="http://schemas.openxmlformats.org/drawingml/2006/wordprocessingDrawing" xmlns:w10="urn:schemas-microsoft-com:office:word" xmlns:w="http://schemas.openxmlformats.org/wordprocessingml/2006/main" xmlns:w14="http://schemas.microsoft.com/office/word/2010/wordml" xmlns:w15="http://schemas.microsoft.com/office/word/2012/wordml" xmlns:w16cex="http://schemas.microsoft.com/office/word/2018/wordml/cex" xmlns:w16cid="http://schemas.microsoft.com/office/word/2016/wordml/cid" xmlns:w16="http://schemas.microsoft.com/office/word/2018/wordml" xmlns:w16se="http://schemas.microsoft.com/office/word/2015/wordml/symex" xmlns:wpg="http://schemas.microsoft.com/office/word/2010/wordprocessingGroup" xmlns:wpi="http://schemas.microsoft.com/office/word/2010/wordprocessingInk" xmlns:wne="http://schemas.microsoft.com/office/word/2006/wordml" xmlns:wps="http://schemas.microsoft.com/office/word/2010/wordprocessingShape" mc:Ignorable="w14 w15 w16se w16cid w16 w16cex wp14">
+  <w:p>
+    <w:pPr>
+      <w:pStyle w:val="Rodap"/>
+      <w:tabs>
+        <w:tab w:val="clear" w:pos="4252"/>
+        <w:tab w:val="clear" w:pos="8504"/>
+        <w:tab w:val="left" w:pos="2355"/>
+      </w:tabs>
+      <w:ind w:firstLine="0"/>
+      <w:jc w:val="left"/>
+    </w:pPr>
+  </w:p>
+</w:ftr>
+</file>
+
+<file path=word/footer7.xml><?xml version="1.0" encoding="utf-8"?>
+<w:ftr xmlns:wpc="http://schemas.microsoft.com/office/word/2010/wordprocessingCanvas" xmlns:cx="http://schemas.microsoft.com/office/drawing/2014/chartex" xmlns:cx1="http://schemas.microsoft.com/office/drawing/2015/9/8/chartex" xmlns:cx2="http://schemas.microsoft.com/office/drawing/2015/10/21/chartex" xmlns:cx3="http://schemas.microsoft.com/office/drawing/2016/5/9/chartex" xmlns:cx4="http://schemas.microsoft.com/office/drawing/2016/5/10/chartex" xmlns:cx5="http://schemas.microsoft.com/office/drawing/2016/5/11/chartex" xmlns:cx6="http://schemas.microsoft.com/office/drawing/2016/5/12/chartex" xmlns:cx7="http://schemas.microsoft.com/office/drawing/2016/5/13/chartex" xmlns:cx8="http://schemas.microsoft.com/office/drawing/2016/5/14/chartex" xmlns:mc="http://schemas.openxmlformats.org/markup-compatibility/2006" xmlns:aink="http://schemas.microsoft.com/office/drawing/2016/ink" xmlns:am3d="http://schemas.microsoft.com/office/drawing/2017/model3d" xmlns:o="urn:schemas-microsoft-com:office:office" xmlns:r="http://schemas.openxmlformats.org/officeDocument/2006/relationships" xmlns:m="http://schemas.openxmlformats.org/officeDocument/2006/math" xmlns:v="urn:schemas-microsoft-com:vml" xmlns:wp14="http://schemas.microsoft.com/office/word/2010/wordprocessingDrawing" xmlns:wp="http://schemas.openxmlformats.org/drawingml/2006/wordprocessingDrawing" xmlns:w10="urn:schemas-microsoft-com:office:word" xmlns:w="http://schemas.openxmlformats.org/wordprocessingml/2006/main" xmlns:w14="http://schemas.microsoft.com/office/word/2010/wordml" xmlns:w15="http://schemas.microsoft.com/office/word/2012/wordml" xmlns:w16cex="http://schemas.microsoft.com/office/word/2018/wordml/cex" xmlns:w16cid="http://schemas.microsoft.com/office/word/2016/wordml/cid" xmlns:w16="http://schemas.microsoft.com/office/word/2018/wordml" xmlns:w16se="http://schemas.microsoft.com/office/word/2015/wordml/symex" xmlns:wpg="http://schemas.microsoft.com/office/word/2010/wordprocessingGroup" xmlns:wpi="http://schemas.microsoft.com/office/word/2010/wordprocessingInk" xmlns:wne="http://schemas.microsoft.com/office/word/2006/wordml" xmlns:wps="http://schemas.microsoft.com/office/word/2010/wordprocessingShape" mc:Ignorable="w14 w15 w16se w16cid w16 w16cex wp14">
+  <w:p>
+    <w:pPr>
+      <w:pStyle w:val="Rodap"/>
+      <w:tabs>
+        <w:tab w:val="clear" w:pos="4252"/>
+        <w:tab w:val="clear" w:pos="8504"/>
+        <w:tab w:val="left" w:pos="2355"/>
+      </w:tabs>
+      <w:ind w:firstLine="0"/>
+      <w:jc w:val="left"/>
+    </w:pPr>
+  </w:p>
+</w:ftr>
+</file>
+
+<file path=word/footer8.xml><?xml version="1.0" encoding="utf-8"?>
+<w:ftr xmlns:wpc="http://schemas.microsoft.com/office/word/2010/wordprocessingCanvas" xmlns:cx="http://schemas.microsoft.com/office/drawing/2014/chartex" xmlns:cx1="http://schemas.microsoft.com/office/drawing/2015/9/8/chartex" xmlns:cx2="http://schemas.microsoft.com/office/drawing/2015/10/21/chartex" xmlns:cx3="http://schemas.microsoft.com/office/drawing/2016/5/9/chartex" xmlns:cx4="http://schemas.microsoft.com/office/drawing/2016/5/10/chartex" xmlns:cx5="http://schemas.microsoft.com/office/drawing/2016/5/11/chartex" xmlns:cx6="http://schemas.microsoft.com/office/drawing/2016/5/12/chartex" xmlns:cx7="http://schemas.microsoft.com/office/drawing/2016/5/13/chartex" xmlns:cx8="http://schemas.microsoft.com/office/drawing/2016/5/14/chartex" xmlns:mc="http://schemas.openxmlformats.org/markup-compatibility/2006" xmlns:aink="http://schemas.microsoft.com/office/drawing/2016/ink" xmlns:am3d="http://schemas.microsoft.com/office/drawing/2017/model3d" xmlns:o="urn:schemas-microsoft-com:office:office" xmlns:r="http://schemas.openxmlformats.org/officeDocument/2006/relationships" xmlns:m="http://schemas.openxmlformats.org/officeDocument/2006/math" xmlns:v="urn:schemas-microsoft-com:vml" xmlns:wp14="http://schemas.microsoft.com/office/word/2010/wordprocessingDrawing" xmlns:wp="http://schemas.openxmlformats.org/drawingml/2006/wordprocessingDrawing" xmlns:w10="urn:schemas-microsoft-com:office:word" xmlns:w="http://schemas.openxmlformats.org/wordprocessingml/2006/main" xmlns:w14="http://schemas.microsoft.com/office/word/2010/wordml" xmlns:w15="http://schemas.microsoft.com/office/word/2012/wordml" xmlns:w16cex="http://schemas.microsoft.com/office/word/2018/wordml/cex" xmlns:w16cid="http://schemas.microsoft.com/office/word/2016/wordml/cid" xmlns:w16="http://schemas.microsoft.com/office/word/2018/wordml" xmlns:w16se="http://schemas.microsoft.com/office/word/2015/wordml/symex" xmlns:wpg="http://schemas.microsoft.com/office/word/2010/wordprocessingGroup" xmlns:wpi="http://schemas.microsoft.com/office/word/2010/wordprocessingInk" xmlns:wne="http://schemas.microsoft.com/office/word/2006/wordml" xmlns:wps="http://schemas.microsoft.com/office/word/2010/wordprocessingShape" mc:Ignorable="w14 w15 w16se w16cid w16 w16cex wp14">
+  <w:p>
+    <w:pPr>
+      <w:pStyle w:val="Rodap"/>
+    </w:pPr>
+  </w:p>
+</w:ftr>
+</file>
+
+<file path=word/footer9.xml><?xml version="1.0" encoding="utf-8"?>
+<w:ftr xmlns:wpc="http://schemas.microsoft.com/office/word/2010/wordprocessingCanvas" xmlns:cx="http://schemas.microsoft.com/office/drawing/2014/chartex" xmlns:cx1="http://schemas.microsoft.com/office/drawing/2015/9/8/chartex" xmlns:cx2="http://schemas.microsoft.com/office/drawing/2015/10/21/chartex" xmlns:cx3="http://schemas.microsoft.com/office/drawing/2016/5/9/chartex" xmlns:cx4="http://schemas.microsoft.com/office/drawing/2016/5/10/chartex" xmlns:cx5="http://schemas.microsoft.com/office/drawing/2016/5/11/chartex" xmlns:cx6="http://schemas.microsoft.com/office/drawing/2016/5/12/chartex" xmlns:cx7="http://schemas.microsoft.com/office/drawing/2016/5/13/chartex" xmlns:cx8="http://schemas.microsoft.com/office/drawing/2016/5/14/chartex" xmlns:mc="http://schemas.openxmlformats.org/markup-compatibility/2006" xmlns:aink="http://schemas.microsoft.com/office/drawing/2016/ink" xmlns:am3d="http://schemas.microsoft.com/office/drawing/2017/model3d" xmlns:o="urn:schemas-microsoft-com:office:office" xmlns:r="http://schemas.openxmlformats.org/officeDocument/2006/relationships" xmlns:m="http://schemas.openxmlformats.org/officeDocument/2006/math" xmlns:v="urn:schemas-microsoft-com:vml" xmlns:wp14="http://schemas.microsoft.com/office/word/2010/wordprocessingDrawing" xmlns:wp="http://schemas.openxmlformats.org/drawingml/2006/wordprocessingDrawing" xmlns:w10="urn:schemas-microsoft-com:office:word" xmlns:w="http://schemas.openxmlformats.org/wordprocessingml/2006/main" xmlns:w14="http://schemas.microsoft.com/office/word/2010/wordml" xmlns:w15="http://schemas.microsoft.com/office/word/2012/wordml" xmlns:w16cex="http://schemas.microsoft.com/office/word/2018/wordml/cex" xmlns:w16cid="http://schemas.microsoft.com/office/word/2016/wordml/cid" xmlns:w16="http://schemas.microsoft.com/office/word/2018/wordml" xmlns:w16se="http://schemas.microsoft.com/office/word/2015/wordml/symex" xmlns:wpg="http://schemas.microsoft.com/office/word/2010/wordprocessingGroup" xmlns:wpi="http://schemas.microsoft.com/office/word/2010/wordprocessingInk" xmlns:wne="http://schemas.microsoft.com/office/word/2006/wordml" xmlns:wps="http://schemas.microsoft.com/office/word/2010/wordprocessingShape" mc:Ignorable="w14 w15 w16se w16cid w16 w16cex wp14">
+  <w:p>
+    <w:pPr>
+      <w:pStyle w:val="Rodap"/>
+      <w:ind w:firstLine="0"/>
+    </w:pPr>
+  </w:p>
+</w:ftr>
+</file>
+
 <file path=word/footnotes.xml><?xml version="1.0" encoding="utf-8"?>
 <w:footnotes xmlns:wpc="http://schemas.microsoft.com/office/word/2010/wordprocessingCanvas" xmlns:cx="http://schemas.microsoft.com/office/drawing/2014/chartex" xmlns:cx1="http://schemas.microsoft.com/office/drawing/2015/9/8/chartex" xmlns:cx2="http://schemas.microsoft.com/office/drawing/2015/10/21/chartex" xmlns:cx3="http://schemas.microsoft.com/office/drawing/2016/5/9/chartex" xmlns:cx4="http://schemas.microsoft.com/office/drawing/2016/5/10/chartex" xmlns:cx5="http://schemas.microsoft.com/office/drawing/2016/5/11/chartex" xmlns:cx6="http://schemas.microsoft.com/office/drawing/2016/5/12/chartex" xmlns:cx7="http://schemas.microsoft.com/office/drawing/2016/5/13/chartex" xmlns:cx8="http://schemas.microsoft.com/office/drawing/2016/5/14/chartex" xmlns:mc="http://schemas.openxmlformats.org/markup-compatibility/2006" xmlns:aink="http://schemas.microsoft.com/office/drawing/2016/ink" xmlns:am3d="http://schemas.microsoft.com/office/drawing/2017/model3d" xmlns:o="urn:schemas-microsoft-com:office:office" xmlns:r="http://schemas.openxmlformats.org/officeDocument/2006/relationships" xmlns:m="http://schemas.openxmlformats.org/officeDocument/2006/math" xmlns:v="urn:schemas-microsoft-com:vml" xmlns:wp14="http://schemas.microsoft.com/office/word/2010/wordprocessingDrawing" xmlns:wp="http://schemas.openxmlformats.org/drawingml/2006/wordprocessingDrawing" xmlns:w10="urn:schemas-microsoft-com:office:word" xmlns:w="http://schemas.openxmlformats.org/wordprocessingml/2006/main" xmlns:w14="http://schemas.microsoft.com/office/word/2010/wordml" xmlns:w15="http://schemas.microsoft.com/office/word/2012/wordml" xmlns:w16cex="http://schemas.microsoft.com/office/word/2018/wordml/cex" xmlns:w16cid="http://schemas.microsoft.com/office/word/2016/wordml/cid" xmlns:w16="http://schemas.microsoft.com/office/word/2018/wordml" xmlns:w16se="http://schemas.microsoft.com/office/word/2015/wordml/symex" xmlns:wpg="http://schemas.microsoft.com/office/word/2010/wordprocessingGroup" xmlns:wpi="http://schemas.microsoft.com/office/word/2010/wordprocessingInk" xmlns:wne="http://schemas.microsoft.com/office/word/2006/wordml" xmlns:wps="http://schemas.microsoft.com/office/word/2010/wordprocessingShape" mc:Ignorable="w14 w15 w16se w16cid w16 w16cex wp14">
   <w:footnote w:type="separator" w:id="-1">
@@ -8791,6 +8937,188 @@
     </w:p>
   </w:footnote>
 </w:footnotes>
+</file>
+
+<file path=word/header1.xml><?xml version="1.0" encoding="utf-8"?>
+<w:hdr xmlns:wpc="http://schemas.microsoft.com/office/word/2010/wordprocessingCanvas" xmlns:cx="http://schemas.microsoft.com/office/drawing/2014/chartex" xmlns:cx1="http://schemas.microsoft.com/office/drawing/2015/9/8/chartex" xmlns:cx2="http://schemas.microsoft.com/office/drawing/2015/10/21/chartex" xmlns:cx3="http://schemas.microsoft.com/office/drawing/2016/5/9/chartex" xmlns:cx4="http://schemas.microsoft.com/office/drawing/2016/5/10/chartex" xmlns:cx5="http://schemas.microsoft.com/office/drawing/2016/5/11/chartex" xmlns:cx6="http://schemas.microsoft.com/office/drawing/2016/5/12/chartex" xmlns:cx7="http://schemas.microsoft.com/office/drawing/2016/5/13/chartex" xmlns:cx8="http://schemas.microsoft.com/office/drawing/2016/5/14/chartex" xmlns:mc="http://schemas.openxmlformats.org/markup-compatibility/2006" xmlns:aink="http://schemas.microsoft.com/office/drawing/2016/ink" xmlns:am3d="http://schemas.microsoft.com/office/drawing/2017/model3d" xmlns:o="urn:schemas-microsoft-com:office:office" xmlns:r="http://schemas.openxmlformats.org/officeDocument/2006/relationships" xmlns:m="http://schemas.openxmlformats.org/officeDocument/2006/math" xmlns:v="urn:schemas-microsoft-com:vml" xmlns:wp14="http://schemas.microsoft.com/office/word/2010/wordprocessingDrawing" xmlns:wp="http://schemas.openxmlformats.org/drawingml/2006/wordprocessingDrawing" xmlns:w10="urn:schemas-microsoft-com:office:word" xmlns:w="http://schemas.openxmlformats.org/wordprocessingml/2006/main" xmlns:w14="http://schemas.microsoft.com/office/word/2010/wordml" xmlns:w15="http://schemas.microsoft.com/office/word/2012/wordml" xmlns:w16cex="http://schemas.microsoft.com/office/word/2018/wordml/cex" xmlns:w16cid="http://schemas.microsoft.com/office/word/2016/wordml/cid" xmlns:w16="http://schemas.microsoft.com/office/word/2018/wordml" xmlns:w16se="http://schemas.microsoft.com/office/word/2015/wordml/symex" xmlns:wpg="http://schemas.microsoft.com/office/word/2010/wordprocessingGroup" xmlns:wpi="http://schemas.microsoft.com/office/word/2010/wordprocessingInk" xmlns:wne="http://schemas.microsoft.com/office/word/2006/wordml" xmlns:wps="http://schemas.microsoft.com/office/word/2010/wordprocessingShape" mc:Ignorable="w14 w15 w16se w16cid w16 w16cex wp14">
+  <w:p>
+    <w:pPr>
+      <w:pStyle w:val="Cabealho"/>
+      <w:tabs>
+        <w:tab w:val="clear" w:pos="4252"/>
+        <w:tab w:val="clear" w:pos="8504"/>
+        <w:tab w:val="left" w:pos="7650"/>
+      </w:tabs>
+    </w:pPr>
+    <w:r>
+      <w:tab/>
+    </w:r>
+  </w:p>
+</w:hdr>
+</file>
+
+<file path=word/header10.xml><?xml version="1.0" encoding="utf-8"?>
+<w:hdr xmlns:wpc="http://schemas.microsoft.com/office/word/2010/wordprocessingCanvas" xmlns:cx="http://schemas.microsoft.com/office/drawing/2014/chartex" xmlns:cx1="http://schemas.microsoft.com/office/drawing/2015/9/8/chartex" xmlns:cx2="http://schemas.microsoft.com/office/drawing/2015/10/21/chartex" xmlns:cx3="http://schemas.microsoft.com/office/drawing/2016/5/9/chartex" xmlns:cx4="http://schemas.microsoft.com/office/drawing/2016/5/10/chartex" xmlns:cx5="http://schemas.microsoft.com/office/drawing/2016/5/11/chartex" xmlns:cx6="http://schemas.microsoft.com/office/drawing/2016/5/12/chartex" xmlns:cx7="http://schemas.microsoft.com/office/drawing/2016/5/13/chartex" xmlns:cx8="http://schemas.microsoft.com/office/drawing/2016/5/14/chartex" xmlns:mc="http://schemas.openxmlformats.org/markup-compatibility/2006" xmlns:aink="http://schemas.microsoft.com/office/drawing/2016/ink" xmlns:am3d="http://schemas.microsoft.com/office/drawing/2017/model3d" xmlns:o="urn:schemas-microsoft-com:office:office" xmlns:r="http://schemas.openxmlformats.org/officeDocument/2006/relationships" xmlns:m="http://schemas.openxmlformats.org/officeDocument/2006/math" xmlns:v="urn:schemas-microsoft-com:vml" xmlns:wp14="http://schemas.microsoft.com/office/word/2010/wordprocessingDrawing" xmlns:wp="http://schemas.openxmlformats.org/drawingml/2006/wordprocessingDrawing" xmlns:w10="urn:schemas-microsoft-com:office:word" xmlns:w="http://schemas.openxmlformats.org/wordprocessingml/2006/main" xmlns:w14="http://schemas.microsoft.com/office/word/2010/wordml" xmlns:w15="http://schemas.microsoft.com/office/word/2012/wordml" xmlns:w16cex="http://schemas.microsoft.com/office/word/2018/wordml/cex" xmlns:w16cid="http://schemas.microsoft.com/office/word/2016/wordml/cid" xmlns:w16="http://schemas.microsoft.com/office/word/2018/wordml" xmlns:w16se="http://schemas.microsoft.com/office/word/2015/wordml/symex" xmlns:wpg="http://schemas.microsoft.com/office/word/2010/wordprocessingGroup" xmlns:wpi="http://schemas.microsoft.com/office/word/2010/wordprocessingInk" xmlns:wne="http://schemas.microsoft.com/office/word/2006/wordml" xmlns:wps="http://schemas.microsoft.com/office/word/2010/wordprocessingShape" mc:Ignorable="w14 w15 w16se w16cid w16 w16cex wp14">
+  <w:p>
+    <w:pPr>
+      <w:pStyle w:val="Cabealho"/>
+      <w:tabs>
+        <w:tab w:val="clear" w:pos="4252"/>
+        <w:tab w:val="clear" w:pos="8504"/>
+        <w:tab w:val="left" w:pos="7650"/>
+      </w:tabs>
+    </w:pPr>
+    <w:r>
+      <w:tab/>
+    </w:r>
+  </w:p>
+</w:hdr>
+</file>
+
+<file path=word/header11.xml><?xml version="1.0" encoding="utf-8"?>
+<w:hdr xmlns:wpc="http://schemas.microsoft.com/office/word/2010/wordprocessingCanvas" xmlns:cx="http://schemas.microsoft.com/office/drawing/2014/chartex" xmlns:cx1="http://schemas.microsoft.com/office/drawing/2015/9/8/chartex" xmlns:cx2="http://schemas.microsoft.com/office/drawing/2015/10/21/chartex" xmlns:cx3="http://schemas.microsoft.com/office/drawing/2016/5/9/chartex" xmlns:cx4="http://schemas.microsoft.com/office/drawing/2016/5/10/chartex" xmlns:cx5="http://schemas.microsoft.com/office/drawing/2016/5/11/chartex" xmlns:cx6="http://schemas.microsoft.com/office/drawing/2016/5/12/chartex" xmlns:cx7="http://schemas.microsoft.com/office/drawing/2016/5/13/chartex" xmlns:cx8="http://schemas.microsoft.com/office/drawing/2016/5/14/chartex" xmlns:mc="http://schemas.openxmlformats.org/markup-compatibility/2006" xmlns:aink="http://schemas.microsoft.com/office/drawing/2016/ink" xmlns:am3d="http://schemas.microsoft.com/office/drawing/2017/model3d" xmlns:o="urn:schemas-microsoft-com:office:office" xmlns:r="http://schemas.openxmlformats.org/officeDocument/2006/relationships" xmlns:m="http://schemas.openxmlformats.org/officeDocument/2006/math" xmlns:v="urn:schemas-microsoft-com:vml" xmlns:wp14="http://schemas.microsoft.com/office/word/2010/wordprocessingDrawing" xmlns:wp="http://schemas.openxmlformats.org/drawingml/2006/wordprocessingDrawing" xmlns:w10="urn:schemas-microsoft-com:office:word" xmlns:w="http://schemas.openxmlformats.org/wordprocessingml/2006/main" xmlns:w14="http://schemas.microsoft.com/office/word/2010/wordml" xmlns:w15="http://schemas.microsoft.com/office/word/2012/wordml" xmlns:w16cex="http://schemas.microsoft.com/office/word/2018/wordml/cex" xmlns:w16cid="http://schemas.microsoft.com/office/word/2016/wordml/cid" xmlns:w16="http://schemas.microsoft.com/office/word/2018/wordml" xmlns:w16se="http://schemas.microsoft.com/office/word/2015/wordml/symex" xmlns:wpg="http://schemas.microsoft.com/office/word/2010/wordprocessingGroup" xmlns:wpi="http://schemas.microsoft.com/office/word/2010/wordprocessingInk" xmlns:wne="http://schemas.microsoft.com/office/word/2006/wordml" xmlns:wps="http://schemas.microsoft.com/office/word/2010/wordprocessingShape" mc:Ignorable="w14 w15 w16se w16cid w16 w16cex wp14">
+  <w:p>
+    <w:pPr>
+      <w:pStyle w:val="Cabealho"/>
+    </w:pPr>
+  </w:p>
+</w:hdr>
+</file>
+
+<file path=word/header12.xml><?xml version="1.0" encoding="utf-8"?>
+<w:hdr xmlns:wpc="http://schemas.microsoft.com/office/word/2010/wordprocessingCanvas" xmlns:cx="http://schemas.microsoft.com/office/drawing/2014/chartex" xmlns:cx1="http://schemas.microsoft.com/office/drawing/2015/9/8/chartex" xmlns:cx2="http://schemas.microsoft.com/office/drawing/2015/10/21/chartex" xmlns:cx3="http://schemas.microsoft.com/office/drawing/2016/5/9/chartex" xmlns:cx4="http://schemas.microsoft.com/office/drawing/2016/5/10/chartex" xmlns:cx5="http://schemas.microsoft.com/office/drawing/2016/5/11/chartex" xmlns:cx6="http://schemas.microsoft.com/office/drawing/2016/5/12/chartex" xmlns:cx7="http://schemas.microsoft.com/office/drawing/2016/5/13/chartex" xmlns:cx8="http://schemas.microsoft.com/office/drawing/2016/5/14/chartex" xmlns:mc="http://schemas.openxmlformats.org/markup-compatibility/2006" xmlns:aink="http://schemas.microsoft.com/office/drawing/2016/ink" xmlns:am3d="http://schemas.microsoft.com/office/drawing/2017/model3d" xmlns:o="urn:schemas-microsoft-com:office:office" xmlns:r="http://schemas.openxmlformats.org/officeDocument/2006/relationships" xmlns:m="http://schemas.openxmlformats.org/officeDocument/2006/math" xmlns:v="urn:schemas-microsoft-com:vml" xmlns:wp14="http://schemas.microsoft.com/office/word/2010/wordprocessingDrawing" xmlns:wp="http://schemas.openxmlformats.org/drawingml/2006/wordprocessingDrawing" xmlns:w10="urn:schemas-microsoft-com:office:word" xmlns:w="http://schemas.openxmlformats.org/wordprocessingml/2006/main" xmlns:w14="http://schemas.microsoft.com/office/word/2010/wordml" xmlns:w15="http://schemas.microsoft.com/office/word/2012/wordml" xmlns:w16cex="http://schemas.microsoft.com/office/word/2018/wordml/cex" xmlns:w16cid="http://schemas.microsoft.com/office/word/2016/wordml/cid" xmlns:w16="http://schemas.microsoft.com/office/word/2018/wordml" xmlns:w16se="http://schemas.microsoft.com/office/word/2015/wordml/symex" xmlns:wpg="http://schemas.microsoft.com/office/word/2010/wordprocessingGroup" xmlns:wpi="http://schemas.microsoft.com/office/word/2010/wordprocessingInk" xmlns:wne="http://schemas.microsoft.com/office/word/2006/wordml" xmlns:wps="http://schemas.microsoft.com/office/word/2010/wordprocessingShape" mc:Ignorable="w14 w15 w16se w16cid w16 w16cex wp14">
+  <w:p>
+    <w:pPr>
+      <w:pStyle w:val="Cabealho"/>
+      <w:tabs>
+        <w:tab w:val="clear" w:pos="4252"/>
+        <w:tab w:val="clear" w:pos="8504"/>
+        <w:tab w:val="left" w:pos="7650"/>
+      </w:tabs>
+    </w:pPr>
+    <w:r>
+      <w:tab/>
+    </w:r>
+  </w:p>
+</w:hdr>
+</file>
+
+<file path=word/header13.xml><?xml version="1.0" encoding="utf-8"?>
+<w:hdr xmlns:wpc="http://schemas.microsoft.com/office/word/2010/wordprocessingCanvas" xmlns:cx="http://schemas.microsoft.com/office/drawing/2014/chartex" xmlns:cx1="http://schemas.microsoft.com/office/drawing/2015/9/8/chartex" xmlns:cx2="http://schemas.microsoft.com/office/drawing/2015/10/21/chartex" xmlns:cx3="http://schemas.microsoft.com/office/drawing/2016/5/9/chartex" xmlns:cx4="http://schemas.microsoft.com/office/drawing/2016/5/10/chartex" xmlns:cx5="http://schemas.microsoft.com/office/drawing/2016/5/11/chartex" xmlns:cx6="http://schemas.microsoft.com/office/drawing/2016/5/12/chartex" xmlns:cx7="http://schemas.microsoft.com/office/drawing/2016/5/13/chartex" xmlns:cx8="http://schemas.microsoft.com/office/drawing/2016/5/14/chartex" xmlns:mc="http://schemas.openxmlformats.org/markup-compatibility/2006" xmlns:aink="http://schemas.microsoft.com/office/drawing/2016/ink" xmlns:am3d="http://schemas.microsoft.com/office/drawing/2017/model3d" xmlns:o="urn:schemas-microsoft-com:office:office" xmlns:r="http://schemas.openxmlformats.org/officeDocument/2006/relationships" xmlns:m="http://schemas.openxmlformats.org/officeDocument/2006/math" xmlns:v="urn:schemas-microsoft-com:vml" xmlns:wp14="http://schemas.microsoft.com/office/word/2010/wordprocessingDrawing" xmlns:wp="http://schemas.openxmlformats.org/drawingml/2006/wordprocessingDrawing" xmlns:w10="urn:schemas-microsoft-com:office:word" xmlns:w="http://schemas.openxmlformats.org/wordprocessingml/2006/main" xmlns:w14="http://schemas.microsoft.com/office/word/2010/wordml" xmlns:w15="http://schemas.microsoft.com/office/word/2012/wordml" xmlns:w16cex="http://schemas.microsoft.com/office/word/2018/wordml/cex" xmlns:w16cid="http://schemas.microsoft.com/office/word/2016/wordml/cid" xmlns:w16="http://schemas.microsoft.com/office/word/2018/wordml" xmlns:w16se="http://schemas.microsoft.com/office/word/2015/wordml/symex" xmlns:wpg="http://schemas.microsoft.com/office/word/2010/wordprocessingGroup" xmlns:wpi="http://schemas.microsoft.com/office/word/2010/wordprocessingInk" xmlns:wne="http://schemas.microsoft.com/office/word/2006/wordml" xmlns:wps="http://schemas.microsoft.com/office/word/2010/wordprocessingShape" mc:Ignorable="w14 w15 w16se w16cid w16 w16cex wp14">
+  <w:p>
+    <w:pPr>
+      <w:pStyle w:val="Cabealho"/>
+      <w:tabs>
+        <w:tab w:val="clear" w:pos="4252"/>
+        <w:tab w:val="clear" w:pos="8504"/>
+        <w:tab w:val="left" w:pos="7650"/>
+      </w:tabs>
+    </w:pPr>
+    <w:r>
+      <w:tab/>
+    </w:r>
+  </w:p>
+</w:hdr>
+</file>
+
+<file path=word/header14.xml><?xml version="1.0" encoding="utf-8"?>
+<w:hdr xmlns:wpc="http://schemas.microsoft.com/office/word/2010/wordprocessingCanvas" xmlns:cx="http://schemas.microsoft.com/office/drawing/2014/chartex" xmlns:cx1="http://schemas.microsoft.com/office/drawing/2015/9/8/chartex" xmlns:cx2="http://schemas.microsoft.com/office/drawing/2015/10/21/chartex" xmlns:cx3="http://schemas.microsoft.com/office/drawing/2016/5/9/chartex" xmlns:cx4="http://schemas.microsoft.com/office/drawing/2016/5/10/chartex" xmlns:cx5="http://schemas.microsoft.com/office/drawing/2016/5/11/chartex" xmlns:cx6="http://schemas.microsoft.com/office/drawing/2016/5/12/chartex" xmlns:cx7="http://schemas.microsoft.com/office/drawing/2016/5/13/chartex" xmlns:cx8="http://schemas.microsoft.com/office/drawing/2016/5/14/chartex" xmlns:mc="http://schemas.openxmlformats.org/markup-compatibility/2006" xmlns:aink="http://schemas.microsoft.com/office/drawing/2016/ink" xmlns:am3d="http://schemas.microsoft.com/office/drawing/2017/model3d" xmlns:o="urn:schemas-microsoft-com:office:office" xmlns:r="http://schemas.openxmlformats.org/officeDocument/2006/relationships" xmlns:m="http://schemas.openxmlformats.org/officeDocument/2006/math" xmlns:v="urn:schemas-microsoft-com:vml" xmlns:wp14="http://schemas.microsoft.com/office/word/2010/wordprocessingDrawing" xmlns:wp="http://schemas.openxmlformats.org/drawingml/2006/wordprocessingDrawing" xmlns:w10="urn:schemas-microsoft-com:office:word" xmlns:w="http://schemas.openxmlformats.org/wordprocessingml/2006/main" xmlns:w14="http://schemas.microsoft.com/office/word/2010/wordml" xmlns:w15="http://schemas.microsoft.com/office/word/2012/wordml" xmlns:w16cex="http://schemas.microsoft.com/office/word/2018/wordml/cex" xmlns:w16cid="http://schemas.microsoft.com/office/word/2016/wordml/cid" xmlns:w16="http://schemas.microsoft.com/office/word/2018/wordml" xmlns:w16se="http://schemas.microsoft.com/office/word/2015/wordml/symex" xmlns:wpg="http://schemas.microsoft.com/office/word/2010/wordprocessingGroup" xmlns:wpi="http://schemas.microsoft.com/office/word/2010/wordprocessingInk" xmlns:wne="http://schemas.microsoft.com/office/word/2006/wordml" xmlns:wps="http://schemas.microsoft.com/office/word/2010/wordprocessingShape" mc:Ignorable="w14 w15 w16se w16cid w16 w16cex wp14">
+  <w:p>
+    <w:pPr>
+      <w:pStyle w:val="Cabealho"/>
+    </w:pPr>
+  </w:p>
+</w:hdr>
+</file>
+
+<file path=word/header15.xml><?xml version="1.0" encoding="utf-8"?>
+<w:hdr xmlns:wpc="http://schemas.microsoft.com/office/word/2010/wordprocessingCanvas" xmlns:cx="http://schemas.microsoft.com/office/drawing/2014/chartex" xmlns:cx1="http://schemas.microsoft.com/office/drawing/2015/9/8/chartex" xmlns:cx2="http://schemas.microsoft.com/office/drawing/2015/10/21/chartex" xmlns:cx3="http://schemas.microsoft.com/office/drawing/2016/5/9/chartex" xmlns:cx4="http://schemas.microsoft.com/office/drawing/2016/5/10/chartex" xmlns:cx5="http://schemas.microsoft.com/office/drawing/2016/5/11/chartex" xmlns:cx6="http://schemas.microsoft.com/office/drawing/2016/5/12/chartex" xmlns:cx7="http://schemas.microsoft.com/office/drawing/2016/5/13/chartex" xmlns:cx8="http://schemas.microsoft.com/office/drawing/2016/5/14/chartex" xmlns:mc="http://schemas.openxmlformats.org/markup-compatibility/2006" xmlns:aink="http://schemas.microsoft.com/office/drawing/2016/ink" xmlns:am3d="http://schemas.microsoft.com/office/drawing/2017/model3d" xmlns:o="urn:schemas-microsoft-com:office:office" xmlns:r="http://schemas.openxmlformats.org/officeDocument/2006/relationships" xmlns:m="http://schemas.openxmlformats.org/officeDocument/2006/math" xmlns:v="urn:schemas-microsoft-com:vml" xmlns:wp14="http://schemas.microsoft.com/office/word/2010/wordprocessingDrawing" xmlns:wp="http://schemas.openxmlformats.org/drawingml/2006/wordprocessingDrawing" xmlns:w10="urn:schemas-microsoft-com:office:word" xmlns:w="http://schemas.openxmlformats.org/wordprocessingml/2006/main" xmlns:w14="http://schemas.microsoft.com/office/word/2010/wordml" xmlns:w15="http://schemas.microsoft.com/office/word/2012/wordml" xmlns:w16cex="http://schemas.microsoft.com/office/word/2018/wordml/cex" xmlns:w16cid="http://schemas.microsoft.com/office/word/2016/wordml/cid" xmlns:w16="http://schemas.microsoft.com/office/word/2018/wordml" xmlns:w16se="http://schemas.microsoft.com/office/word/2015/wordml/symex" xmlns:wpg="http://schemas.microsoft.com/office/word/2010/wordprocessingGroup" xmlns:wpi="http://schemas.microsoft.com/office/word/2010/wordprocessingInk" xmlns:wne="http://schemas.microsoft.com/office/word/2006/wordml" xmlns:wps="http://schemas.microsoft.com/office/word/2010/wordprocessingShape" mc:Ignorable="w14 w15 w16se w16cid w16 w16cex wp14">
+  <w:p>
+    <w:pPr>
+      <w:pStyle w:val="Cabealho"/>
+    </w:pPr>
+  </w:p>
+</w:hdr>
+</file>
+
+<file path=word/header2.xml><?xml version="1.0" encoding="utf-8"?>
+<w:hdr xmlns:wpc="http://schemas.microsoft.com/office/word/2010/wordprocessingCanvas" xmlns:cx="http://schemas.microsoft.com/office/drawing/2014/chartex" xmlns:cx1="http://schemas.microsoft.com/office/drawing/2015/9/8/chartex" xmlns:cx2="http://schemas.microsoft.com/office/drawing/2015/10/21/chartex" xmlns:cx3="http://schemas.microsoft.com/office/drawing/2016/5/9/chartex" xmlns:cx4="http://schemas.microsoft.com/office/drawing/2016/5/10/chartex" xmlns:cx5="http://schemas.microsoft.com/office/drawing/2016/5/11/chartex" xmlns:cx6="http://schemas.microsoft.com/office/drawing/2016/5/12/chartex" xmlns:cx7="http://schemas.microsoft.com/office/drawing/2016/5/13/chartex" xmlns:cx8="http://schemas.microsoft.com/office/drawing/2016/5/14/chartex" xmlns:mc="http://schemas.openxmlformats.org/markup-compatibility/2006" xmlns:aink="http://schemas.microsoft.com/office/drawing/2016/ink" xmlns:am3d="http://schemas.microsoft.com/office/drawing/2017/model3d" xmlns:o="urn:schemas-microsoft-com:office:office" xmlns:r="http://schemas.openxmlformats.org/officeDocument/2006/relationships" xmlns:m="http://schemas.openxmlformats.org/officeDocument/2006/math" xmlns:v="urn:schemas-microsoft-com:vml" xmlns:wp14="http://schemas.microsoft.com/office/word/2010/wordprocessingDrawing" xmlns:wp="http://schemas.openxmlformats.org/drawingml/2006/wordprocessingDrawing" xmlns:w10="urn:schemas-microsoft-com:office:word" xmlns:w="http://schemas.openxmlformats.org/wordprocessingml/2006/main" xmlns:w14="http://schemas.microsoft.com/office/word/2010/wordml" xmlns:w15="http://schemas.microsoft.com/office/word/2012/wordml" xmlns:w16cex="http://schemas.microsoft.com/office/word/2018/wordml/cex" xmlns:w16cid="http://schemas.microsoft.com/office/word/2016/wordml/cid" xmlns:w16="http://schemas.microsoft.com/office/word/2018/wordml" xmlns:w16se="http://schemas.microsoft.com/office/word/2015/wordml/symex" xmlns:wpg="http://schemas.microsoft.com/office/word/2010/wordprocessingGroup" xmlns:wpi="http://schemas.microsoft.com/office/word/2010/wordprocessingInk" xmlns:wne="http://schemas.microsoft.com/office/word/2006/wordml" xmlns:wps="http://schemas.microsoft.com/office/word/2010/wordprocessingShape" mc:Ignorable="w14 w15 w16se w16cid w16 w16cex wp14">
+  <w:p>
+    <w:pPr>
+      <w:pStyle w:val="Cabealho"/>
+    </w:pPr>
+  </w:p>
+</w:hdr>
+</file>
+
+<file path=word/header3.xml><?xml version="1.0" encoding="utf-8"?>
+<w:hdr xmlns:wpc="http://schemas.microsoft.com/office/word/2010/wordprocessingCanvas" xmlns:cx="http://schemas.microsoft.com/office/drawing/2014/chartex" xmlns:cx1="http://schemas.microsoft.com/office/drawing/2015/9/8/chartex" xmlns:cx2="http://schemas.microsoft.com/office/drawing/2015/10/21/chartex" xmlns:cx3="http://schemas.microsoft.com/office/drawing/2016/5/9/chartex" xmlns:cx4="http://schemas.microsoft.com/office/drawing/2016/5/10/chartex" xmlns:cx5="http://schemas.microsoft.com/office/drawing/2016/5/11/chartex" xmlns:cx6="http://schemas.microsoft.com/office/drawing/2016/5/12/chartex" xmlns:cx7="http://schemas.microsoft.com/office/drawing/2016/5/13/chartex" xmlns:cx8="http://schemas.microsoft.com/office/drawing/2016/5/14/chartex" xmlns:mc="http://schemas.openxmlformats.org/markup-compatibility/2006" xmlns:aink="http://schemas.microsoft.com/office/drawing/2016/ink" xmlns:am3d="http://schemas.microsoft.com/office/drawing/2017/model3d" xmlns:o="urn:schemas-microsoft-com:office:office" xmlns:r="http://schemas.openxmlformats.org/officeDocument/2006/relationships" xmlns:m="http://schemas.openxmlformats.org/officeDocument/2006/math" xmlns:v="urn:schemas-microsoft-com:vml" xmlns:wp14="http://schemas.microsoft.com/office/word/2010/wordprocessingDrawing" xmlns:wp="http://schemas.openxmlformats.org/drawingml/2006/wordprocessingDrawing" xmlns:w10="urn:schemas-microsoft-com:office:word" xmlns:w="http://schemas.openxmlformats.org/wordprocessingml/2006/main" xmlns:w14="http://schemas.microsoft.com/office/word/2010/wordml" xmlns:w15="http://schemas.microsoft.com/office/word/2012/wordml" xmlns:w16cex="http://schemas.microsoft.com/office/word/2018/wordml/cex" xmlns:w16cid="http://schemas.microsoft.com/office/word/2016/wordml/cid" xmlns:w16="http://schemas.microsoft.com/office/word/2018/wordml" xmlns:w16se="http://schemas.microsoft.com/office/word/2015/wordml/symex" xmlns:wpg="http://schemas.microsoft.com/office/word/2010/wordprocessingGroup" xmlns:wpi="http://schemas.microsoft.com/office/word/2010/wordprocessingInk" xmlns:wne="http://schemas.microsoft.com/office/word/2006/wordml" xmlns:wps="http://schemas.microsoft.com/office/word/2010/wordprocessingShape" mc:Ignorable="w14 w15 w16se w16cid w16 w16cex wp14">
+  <w:p>
+    <w:pPr>
+      <w:pStyle w:val="Cabealho"/>
+    </w:pPr>
+  </w:p>
+</w:hdr>
+</file>
+
+<file path=word/header4.xml><?xml version="1.0" encoding="utf-8"?>
+<w:hdr xmlns:wpc="http://schemas.microsoft.com/office/word/2010/wordprocessingCanvas" xmlns:cx="http://schemas.microsoft.com/office/drawing/2014/chartex" xmlns:cx1="http://schemas.microsoft.com/office/drawing/2015/9/8/chartex" xmlns:cx2="http://schemas.microsoft.com/office/drawing/2015/10/21/chartex" xmlns:cx3="http://schemas.microsoft.com/office/drawing/2016/5/9/chartex" xmlns:cx4="http://schemas.microsoft.com/office/drawing/2016/5/10/chartex" xmlns:cx5="http://schemas.microsoft.com/office/drawing/2016/5/11/chartex" xmlns:cx6="http://schemas.microsoft.com/office/drawing/2016/5/12/chartex" xmlns:cx7="http://schemas.microsoft.com/office/drawing/2016/5/13/chartex" xmlns:cx8="http://schemas.microsoft.com/office/drawing/2016/5/14/chartex" xmlns:mc="http://schemas.openxmlformats.org/markup-compatibility/2006" xmlns:aink="http://schemas.microsoft.com/office/drawing/2016/ink" xmlns:am3d="http://schemas.microsoft.com/office/drawing/2017/model3d" xmlns:o="urn:schemas-microsoft-com:office:office" xmlns:r="http://schemas.openxmlformats.org/officeDocument/2006/relationships" xmlns:m="http://schemas.openxmlformats.org/officeDocument/2006/math" xmlns:v="urn:schemas-microsoft-com:vml" xmlns:wp14="http://schemas.microsoft.com/office/word/2010/wordprocessingDrawing" xmlns:wp="http://schemas.openxmlformats.org/drawingml/2006/wordprocessingDrawing" xmlns:w10="urn:schemas-microsoft-com:office:word" xmlns:w="http://schemas.openxmlformats.org/wordprocessingml/2006/main" xmlns:w14="http://schemas.microsoft.com/office/word/2010/wordml" xmlns:w15="http://schemas.microsoft.com/office/word/2012/wordml" xmlns:w16cex="http://schemas.microsoft.com/office/word/2018/wordml/cex" xmlns:w16cid="http://schemas.microsoft.com/office/word/2016/wordml/cid" xmlns:w16="http://schemas.microsoft.com/office/word/2018/wordml" xmlns:w16se="http://schemas.microsoft.com/office/word/2015/wordml/symex" xmlns:wpg="http://schemas.microsoft.com/office/word/2010/wordprocessingGroup" xmlns:wpi="http://schemas.microsoft.com/office/word/2010/wordprocessingInk" xmlns:wne="http://schemas.microsoft.com/office/word/2006/wordml" xmlns:wps="http://schemas.microsoft.com/office/word/2010/wordprocessingShape" mc:Ignorable="w14 w15 w16se w16cid w16 w16cex wp14">
+  <w:p>
+    <w:pPr>
+      <w:pStyle w:val="Cabealho"/>
+    </w:pPr>
+  </w:p>
+</w:hdr>
+</file>
+
+<file path=word/header5.xml><?xml version="1.0" encoding="utf-8"?>
+<w:hdr xmlns:wpc="http://schemas.microsoft.com/office/word/2010/wordprocessingCanvas" xmlns:cx="http://schemas.microsoft.com/office/drawing/2014/chartex" xmlns:cx1="http://schemas.microsoft.com/office/drawing/2015/9/8/chartex" xmlns:cx2="http://schemas.microsoft.com/office/drawing/2015/10/21/chartex" xmlns:cx3="http://schemas.microsoft.com/office/drawing/2016/5/9/chartex" xmlns:cx4="http://schemas.microsoft.com/office/drawing/2016/5/10/chartex" xmlns:cx5="http://schemas.microsoft.com/office/drawing/2016/5/11/chartex" xmlns:cx6="http://schemas.microsoft.com/office/drawing/2016/5/12/chartex" xmlns:cx7="http://schemas.microsoft.com/office/drawing/2016/5/13/chartex" xmlns:cx8="http://schemas.microsoft.com/office/drawing/2016/5/14/chartex" xmlns:mc="http://schemas.openxmlformats.org/markup-compatibility/2006" xmlns:aink="http://schemas.microsoft.com/office/drawing/2016/ink" xmlns:am3d="http://schemas.microsoft.com/office/drawing/2017/model3d" xmlns:o="urn:schemas-microsoft-com:office:office" xmlns:r="http://schemas.openxmlformats.org/officeDocument/2006/relationships" xmlns:m="http://schemas.openxmlformats.org/officeDocument/2006/math" xmlns:v="urn:schemas-microsoft-com:vml" xmlns:wp14="http://schemas.microsoft.com/office/word/2010/wordprocessingDrawing" xmlns:wp="http://schemas.openxmlformats.org/drawingml/2006/wordprocessingDrawing" xmlns:w10="urn:schemas-microsoft-com:office:word" xmlns:w="http://schemas.openxmlformats.org/wordprocessingml/2006/main" xmlns:w14="http://schemas.microsoft.com/office/word/2010/wordml" xmlns:w15="http://schemas.microsoft.com/office/word/2012/wordml" xmlns:w16cex="http://schemas.microsoft.com/office/word/2018/wordml/cex" xmlns:w16cid="http://schemas.microsoft.com/office/word/2016/wordml/cid" xmlns:w16="http://schemas.microsoft.com/office/word/2018/wordml" xmlns:w16se="http://schemas.microsoft.com/office/word/2015/wordml/symex" xmlns:wpg="http://schemas.microsoft.com/office/word/2010/wordprocessingGroup" xmlns:wpi="http://schemas.microsoft.com/office/word/2010/wordprocessingInk" xmlns:wne="http://schemas.microsoft.com/office/word/2006/wordml" xmlns:wps="http://schemas.microsoft.com/office/word/2010/wordprocessingShape" mc:Ignorable="w14 w15 w16se w16cid w16 w16cex wp14">
+  <w:p>
+    <w:pPr>
+      <w:pStyle w:val="Cabealho"/>
+    </w:pPr>
+  </w:p>
+</w:hdr>
+</file>
+
+<file path=word/header6.xml><?xml version="1.0" encoding="utf-8"?>
+<w:hdr xmlns:wpc="http://schemas.microsoft.com/office/word/2010/wordprocessingCanvas" xmlns:cx="http://schemas.microsoft.com/office/drawing/2014/chartex" xmlns:cx1="http://schemas.microsoft.com/office/drawing/2015/9/8/chartex" xmlns:cx2="http://schemas.microsoft.com/office/drawing/2015/10/21/chartex" xmlns:cx3="http://schemas.microsoft.com/office/drawing/2016/5/9/chartex" xmlns:cx4="http://schemas.microsoft.com/office/drawing/2016/5/10/chartex" xmlns:cx5="http://schemas.microsoft.com/office/drawing/2016/5/11/chartex" xmlns:cx6="http://schemas.microsoft.com/office/drawing/2016/5/12/chartex" xmlns:cx7="http://schemas.microsoft.com/office/drawing/2016/5/13/chartex" xmlns:cx8="http://schemas.microsoft.com/office/drawing/2016/5/14/chartex" xmlns:mc="http://schemas.openxmlformats.org/markup-compatibility/2006" xmlns:aink="http://schemas.microsoft.com/office/drawing/2016/ink" xmlns:am3d="http://schemas.microsoft.com/office/drawing/2017/model3d" xmlns:o="urn:schemas-microsoft-com:office:office" xmlns:r="http://schemas.openxmlformats.org/officeDocument/2006/relationships" xmlns:m="http://schemas.openxmlformats.org/officeDocument/2006/math" xmlns:v="urn:schemas-microsoft-com:vml" xmlns:wp14="http://schemas.microsoft.com/office/word/2010/wordprocessingDrawing" xmlns:wp="http://schemas.openxmlformats.org/drawingml/2006/wordprocessingDrawing" xmlns:w10="urn:schemas-microsoft-com:office:word" xmlns:w="http://schemas.openxmlformats.org/wordprocessingml/2006/main" xmlns:w14="http://schemas.microsoft.com/office/word/2010/wordml" xmlns:w15="http://schemas.microsoft.com/office/word/2012/wordml" xmlns:w16cex="http://schemas.microsoft.com/office/word/2018/wordml/cex" xmlns:w16cid="http://schemas.microsoft.com/office/word/2016/wordml/cid" xmlns:w16="http://schemas.microsoft.com/office/word/2018/wordml" xmlns:w16se="http://schemas.microsoft.com/office/word/2015/wordml/symex" xmlns:wpg="http://schemas.microsoft.com/office/word/2010/wordprocessingGroup" xmlns:wpi="http://schemas.microsoft.com/office/word/2010/wordprocessingInk" xmlns:wne="http://schemas.microsoft.com/office/word/2006/wordml" xmlns:wps="http://schemas.microsoft.com/office/word/2010/wordprocessingShape" mc:Ignorable="w14 w15 w16se w16cid w16 w16cex wp14">
+  <w:p>
+    <w:pPr>
+      <w:pStyle w:val="Cabealho"/>
+    </w:pPr>
+  </w:p>
+</w:hdr>
+</file>
+
+<file path=word/header7.xml><?xml version="1.0" encoding="utf-8"?>
+<w:hdr xmlns:wpc="http://schemas.microsoft.com/office/word/2010/wordprocessingCanvas" xmlns:cx="http://schemas.microsoft.com/office/drawing/2014/chartex" xmlns:cx1="http://schemas.microsoft.com/office/drawing/2015/9/8/chartex" xmlns:cx2="http://schemas.microsoft.com/office/drawing/2015/10/21/chartex" xmlns:cx3="http://schemas.microsoft.com/office/drawing/2016/5/9/chartex" xmlns:cx4="http://schemas.microsoft.com/office/drawing/2016/5/10/chartex" xmlns:cx5="http://schemas.microsoft.com/office/drawing/2016/5/11/chartex" xmlns:cx6="http://schemas.microsoft.com/office/drawing/2016/5/12/chartex" xmlns:cx7="http://schemas.microsoft.com/office/drawing/2016/5/13/chartex" xmlns:cx8="http://schemas.microsoft.com/office/drawing/2016/5/14/chartex" xmlns:mc="http://schemas.openxmlformats.org/markup-compatibility/2006" xmlns:aink="http://schemas.microsoft.com/office/drawing/2016/ink" xmlns:am3d="http://schemas.microsoft.com/office/drawing/2017/model3d" xmlns:o="urn:schemas-microsoft-com:office:office" xmlns:r="http://schemas.openxmlformats.org/officeDocument/2006/relationships" xmlns:m="http://schemas.openxmlformats.org/officeDocument/2006/math" xmlns:v="urn:schemas-microsoft-com:vml" xmlns:wp14="http://schemas.microsoft.com/office/word/2010/wordprocessingDrawing" xmlns:wp="http://schemas.openxmlformats.org/drawingml/2006/wordprocessingDrawing" xmlns:w10="urn:schemas-microsoft-com:office:word" xmlns:w="http://schemas.openxmlformats.org/wordprocessingml/2006/main" xmlns:w14="http://schemas.microsoft.com/office/word/2010/wordml" xmlns:w15="http://schemas.microsoft.com/office/word/2012/wordml" xmlns:w16cex="http://schemas.microsoft.com/office/word/2018/wordml/cex" xmlns:w16cid="http://schemas.microsoft.com/office/word/2016/wordml/cid" xmlns:w16="http://schemas.microsoft.com/office/word/2018/wordml" xmlns:w16se="http://schemas.microsoft.com/office/word/2015/wordml/symex" xmlns:wpg="http://schemas.microsoft.com/office/word/2010/wordprocessingGroup" xmlns:wpi="http://schemas.microsoft.com/office/word/2010/wordprocessingInk" xmlns:wne="http://schemas.microsoft.com/office/word/2006/wordml" xmlns:wps="http://schemas.microsoft.com/office/word/2010/wordprocessingShape" mc:Ignorable="w14 w15 w16se w16cid w16 w16cex wp14">
+  <w:p>
+    <w:pPr>
+      <w:pStyle w:val="Cabealho"/>
+    </w:pPr>
+  </w:p>
+</w:hdr>
+</file>
+
+<file path=word/header8.xml><?xml version="1.0" encoding="utf-8"?>
+<w:hdr xmlns:wpc="http://schemas.microsoft.com/office/word/2010/wordprocessingCanvas" xmlns:cx="http://schemas.microsoft.com/office/drawing/2014/chartex" xmlns:cx1="http://schemas.microsoft.com/office/drawing/2015/9/8/chartex" xmlns:cx2="http://schemas.microsoft.com/office/drawing/2015/10/21/chartex" xmlns:cx3="http://schemas.microsoft.com/office/drawing/2016/5/9/chartex" xmlns:cx4="http://schemas.microsoft.com/office/drawing/2016/5/10/chartex" xmlns:cx5="http://schemas.microsoft.com/office/drawing/2016/5/11/chartex" xmlns:cx6="http://schemas.microsoft.com/office/drawing/2016/5/12/chartex" xmlns:cx7="http://schemas.microsoft.com/office/drawing/2016/5/13/chartex" xmlns:cx8="http://schemas.microsoft.com/office/drawing/2016/5/14/chartex" xmlns:mc="http://schemas.openxmlformats.org/markup-compatibility/2006" xmlns:aink="http://schemas.microsoft.com/office/drawing/2016/ink" xmlns:am3d="http://schemas.microsoft.com/office/drawing/2017/model3d" xmlns:o="urn:schemas-microsoft-com:office:office" xmlns:r="http://schemas.openxmlformats.org/officeDocument/2006/relationships" xmlns:m="http://schemas.openxmlformats.org/officeDocument/2006/math" xmlns:v="urn:schemas-microsoft-com:vml" xmlns:wp14="http://schemas.microsoft.com/office/word/2010/wordprocessingDrawing" xmlns:wp="http://schemas.openxmlformats.org/drawingml/2006/wordprocessingDrawing" xmlns:w10="urn:schemas-microsoft-com:office:word" xmlns:w="http://schemas.openxmlformats.org/wordprocessingml/2006/main" xmlns:w14="http://schemas.microsoft.com/office/word/2010/wordml" xmlns:w15="http://schemas.microsoft.com/office/word/2012/wordml" xmlns:w16cex="http://schemas.microsoft.com/office/word/2018/wordml/cex" xmlns:w16cid="http://schemas.microsoft.com/office/word/2016/wordml/cid" xmlns:w16="http://schemas.microsoft.com/office/word/2018/wordml" xmlns:w16se="http://schemas.microsoft.com/office/word/2015/wordml/symex" xmlns:wpg="http://schemas.microsoft.com/office/word/2010/wordprocessingGroup" xmlns:wpi="http://schemas.microsoft.com/office/word/2010/wordprocessingInk" xmlns:wne="http://schemas.microsoft.com/office/word/2006/wordml" xmlns:wps="http://schemas.microsoft.com/office/word/2010/wordprocessingShape" mc:Ignorable="w14 w15 w16se w16cid w16 w16cex wp14">
+  <w:p>
+    <w:pPr>
+      <w:pStyle w:val="Cabealho"/>
+    </w:pPr>
+  </w:p>
+</w:hdr>
+</file>
+
+<file path=word/header9.xml><?xml version="1.0" encoding="utf-8"?>
+<w:hdr xmlns:wpc="http://schemas.microsoft.com/office/word/2010/wordprocessingCanvas" xmlns:cx="http://schemas.microsoft.com/office/drawing/2014/chartex" xmlns:cx1="http://schemas.microsoft.com/office/drawing/2015/9/8/chartex" xmlns:cx2="http://schemas.microsoft.com/office/drawing/2015/10/21/chartex" xmlns:cx3="http://schemas.microsoft.com/office/drawing/2016/5/9/chartex" xmlns:cx4="http://schemas.microsoft.com/office/drawing/2016/5/10/chartex" xmlns:cx5="http://schemas.microsoft.com/office/drawing/2016/5/11/chartex" xmlns:cx6="http://schemas.microsoft.com/office/drawing/2016/5/12/chartex" xmlns:cx7="http://schemas.microsoft.com/office/drawing/2016/5/13/chartex" xmlns:cx8="http://schemas.microsoft.com/office/drawing/2016/5/14/chartex" xmlns:mc="http://schemas.openxmlformats.org/markup-compatibility/2006" xmlns:aink="http://schemas.microsoft.com/office/drawing/2016/ink" xmlns:am3d="http://schemas.microsoft.com/office/drawing/2017/model3d" xmlns:o="urn:schemas-microsoft-com:office:office" xmlns:r="http://schemas.openxmlformats.org/officeDocument/2006/relationships" xmlns:m="http://schemas.openxmlformats.org/officeDocument/2006/math" xmlns:v="urn:schemas-microsoft-com:vml" xmlns:wp14="http://schemas.microsoft.com/office/word/2010/wordprocessingDrawing" xmlns:wp="http://schemas.openxmlformats.org/drawingml/2006/wordprocessingDrawing" xmlns:w10="urn:schemas-microsoft-com:office:word" xmlns:w="http://schemas.openxmlformats.org/wordprocessingml/2006/main" xmlns:w14="http://schemas.microsoft.com/office/word/2010/wordml" xmlns:w15="http://schemas.microsoft.com/office/word/2012/wordml" xmlns:w16cex="http://schemas.microsoft.com/office/word/2018/wordml/cex" xmlns:w16cid="http://schemas.microsoft.com/office/word/2016/wordml/cid" xmlns:w16="http://schemas.microsoft.com/office/word/2018/wordml" xmlns:w16se="http://schemas.microsoft.com/office/word/2015/wordml/symex" xmlns:wpg="http://schemas.microsoft.com/office/word/2010/wordprocessingGroup" xmlns:wpi="http://schemas.microsoft.com/office/word/2010/wordprocessingInk" xmlns:wne="http://schemas.microsoft.com/office/word/2006/wordml" xmlns:wps="http://schemas.microsoft.com/office/word/2010/wordprocessingShape" mc:Ignorable="w14 w15 w16se w16cid w16 w16cex wp14">
+  <w:p>
+    <w:pPr>
+      <w:pStyle w:val="Cabealho"/>
+    </w:pPr>
+  </w:p>
+</w:hdr>
 </file>
 
 <file path=word/numbering.xml><?xml version="1.0" encoding="utf-8"?>
@@ -11253,7 +11581,7 @@
 </file>
 
 <file path=customXml/itemProps2.xml><?xml version="1.0" encoding="utf-8"?>
-<ds:datastoreItem xmlns:ds="http://schemas.openxmlformats.org/officeDocument/2006/customXml" ds:itemID="{35F3EE5D-BF68-4455-B60F-755F524A5FCB}">
+<ds:datastoreItem xmlns:ds="http://schemas.openxmlformats.org/officeDocument/2006/customXml" ds:itemID="{FD86E740-C4FB-4C13-A922-694259B273C2}">
   <ds:schemaRefs>
     <ds:schemaRef ds:uri="http://schemas.openxmlformats.org/officeDocument/2006/bibliography"/>
   </ds:schemaRefs>

</xml_diff>